<commit_message>
Updated the Table:IncomeStatementFields - added new column Id - BASHA
</commit_message>
<xml_diff>
--- a/Documentation/SQL Queries.docx
+++ b/Documentation/SQL Queries.docx
@@ -10,7 +10,7 @@
         <w:spacing w:after="0" w:line="240" w:lineRule="auto"/>
         <w:rPr>
           <w:rFonts w:ascii="Consolas" w:hAnsi="Consolas" w:cs="Consolas"/>
-          <w:color w:val="000000"/>
+          <w:color w:val="808080"/>
           <w:sz w:val="19"/>
           <w:szCs w:val="19"/>
         </w:rPr>
@@ -274,7 +274,7 @@
           <w:sz w:val="19"/>
           <w:szCs w:val="19"/>
         </w:rPr>
-        <w:t>header</w:t>
+        <w:t>id</w:t>
       </w:r>
       <w:proofErr w:type="gramEnd"/>
       <w:r>
@@ -294,324 +294,7 @@
           <w:sz w:val="19"/>
           <w:szCs w:val="19"/>
         </w:rPr>
-        <w:t>varchar</w:t>
-      </w:r>
-      <w:proofErr w:type="spellEnd"/>
-      <w:r>
-        <w:rPr>
-          <w:rFonts w:ascii="Consolas" w:hAnsi="Consolas" w:cs="Consolas"/>
-          <w:color w:val="808080"/>
-          <w:sz w:val="19"/>
-          <w:szCs w:val="19"/>
-        </w:rPr>
-        <w:t>(</w:t>
-      </w:r>
-      <w:r>
-        <w:rPr>
-          <w:rFonts w:ascii="Consolas" w:hAnsi="Consolas" w:cs="Consolas"/>
-          <w:color w:val="000000"/>
-          <w:sz w:val="19"/>
-          <w:szCs w:val="19"/>
-        </w:rPr>
-        <w:t>255</w:t>
-      </w:r>
-      <w:r>
-        <w:rPr>
-          <w:rFonts w:ascii="Consolas" w:hAnsi="Consolas" w:cs="Consolas"/>
-          <w:color w:val="808080"/>
-          <w:sz w:val="19"/>
-          <w:szCs w:val="19"/>
-        </w:rPr>
-        <w:t>)</w:t>
-      </w:r>
-      <w:r>
-        <w:rPr>
-          <w:rFonts w:ascii="Consolas" w:hAnsi="Consolas" w:cs="Consolas"/>
-          <w:color w:val="000000"/>
-          <w:sz w:val="19"/>
-          <w:szCs w:val="19"/>
-        </w:rPr>
-        <w:t xml:space="preserve"> </w:t>
-      </w:r>
-      <w:r>
-        <w:rPr>
-          <w:rFonts w:ascii="Consolas" w:hAnsi="Consolas" w:cs="Consolas"/>
-          <w:color w:val="808080"/>
-          <w:sz w:val="19"/>
-          <w:szCs w:val="19"/>
-        </w:rPr>
-        <w:t>NOT</w:t>
-      </w:r>
-      <w:r>
-        <w:rPr>
-          <w:rFonts w:ascii="Consolas" w:hAnsi="Consolas" w:cs="Consolas"/>
-          <w:color w:val="000000"/>
-          <w:sz w:val="19"/>
-          <w:szCs w:val="19"/>
-        </w:rPr>
-        <w:t xml:space="preserve"> </w:t>
-      </w:r>
-      <w:r>
-        <w:rPr>
-          <w:rFonts w:ascii="Consolas" w:hAnsi="Consolas" w:cs="Consolas"/>
-          <w:color w:val="808080"/>
-          <w:sz w:val="19"/>
-          <w:szCs w:val="19"/>
-        </w:rPr>
-        <w:t>NULL,</w:t>
-      </w:r>
-    </w:p>
-    <w:p>
-      <w:pPr>
-        <w:autoSpaceDE w:val="0"/>
-        <w:autoSpaceDN w:val="0"/>
-        <w:adjustRightInd w:val="0"/>
-        <w:spacing w:after="0" w:line="240" w:lineRule="auto"/>
-        <w:rPr>
-          <w:rFonts w:ascii="Consolas" w:hAnsi="Consolas" w:cs="Consolas"/>
-          <w:color w:val="808080"/>
-          <w:sz w:val="19"/>
-          <w:szCs w:val="19"/>
-        </w:rPr>
-      </w:pPr>
-      <w:r>
-        <w:rPr>
-          <w:rFonts w:ascii="Consolas" w:hAnsi="Consolas" w:cs="Consolas"/>
-          <w:color w:val="000000"/>
-          <w:sz w:val="19"/>
-          <w:szCs w:val="19"/>
-        </w:rPr>
-        <w:t xml:space="preserve">    </w:t>
-      </w:r>
-      <w:proofErr w:type="gramStart"/>
-      <w:r>
-        <w:rPr>
-          <w:rFonts w:ascii="Consolas" w:hAnsi="Consolas" w:cs="Consolas"/>
-          <w:color w:val="000000"/>
-          <w:sz w:val="19"/>
-          <w:szCs w:val="19"/>
-        </w:rPr>
-        <w:t>fields</w:t>
-      </w:r>
-      <w:proofErr w:type="gramEnd"/>
-      <w:r>
-        <w:rPr>
-          <w:rFonts w:ascii="Consolas" w:hAnsi="Consolas" w:cs="Consolas"/>
-          <w:color w:val="000000"/>
-          <w:sz w:val="19"/>
-          <w:szCs w:val="19"/>
-        </w:rPr>
-        <w:t xml:space="preserve"> </w:t>
-      </w:r>
-      <w:proofErr w:type="spellStart"/>
-      <w:r>
-        <w:rPr>
-          <w:rFonts w:ascii="Consolas" w:hAnsi="Consolas" w:cs="Consolas"/>
-          <w:color w:val="0000FF"/>
-          <w:sz w:val="19"/>
-          <w:szCs w:val="19"/>
-        </w:rPr>
-        <w:t>varchar</w:t>
-      </w:r>
-      <w:proofErr w:type="spellEnd"/>
-      <w:r>
-        <w:rPr>
-          <w:rFonts w:ascii="Consolas" w:hAnsi="Consolas" w:cs="Consolas"/>
-          <w:color w:val="808080"/>
-          <w:sz w:val="19"/>
-          <w:szCs w:val="19"/>
-        </w:rPr>
-        <w:t>(</w:t>
-      </w:r>
-      <w:r>
-        <w:rPr>
-          <w:rFonts w:ascii="Consolas" w:hAnsi="Consolas" w:cs="Consolas"/>
-          <w:color w:val="000000"/>
-          <w:sz w:val="19"/>
-          <w:szCs w:val="19"/>
-        </w:rPr>
-        <w:t>255</w:t>
-      </w:r>
-      <w:r>
-        <w:rPr>
-          <w:rFonts w:ascii="Consolas" w:hAnsi="Consolas" w:cs="Consolas"/>
-          <w:color w:val="808080"/>
-          <w:sz w:val="19"/>
-          <w:szCs w:val="19"/>
-        </w:rPr>
-        <w:t>)</w:t>
-      </w:r>
-      <w:r>
-        <w:rPr>
-          <w:rFonts w:ascii="Consolas" w:hAnsi="Consolas" w:cs="Consolas"/>
-          <w:color w:val="000000"/>
-          <w:sz w:val="19"/>
-          <w:szCs w:val="19"/>
-        </w:rPr>
-        <w:t xml:space="preserve"> </w:t>
-      </w:r>
-      <w:r>
-        <w:rPr>
-          <w:rFonts w:ascii="Consolas" w:hAnsi="Consolas" w:cs="Consolas"/>
-          <w:color w:val="808080"/>
-          <w:sz w:val="19"/>
-          <w:szCs w:val="19"/>
-        </w:rPr>
-        <w:t>NOT</w:t>
-      </w:r>
-      <w:r>
-        <w:rPr>
-          <w:rFonts w:ascii="Consolas" w:hAnsi="Consolas" w:cs="Consolas"/>
-          <w:color w:val="000000"/>
-          <w:sz w:val="19"/>
-          <w:szCs w:val="19"/>
-        </w:rPr>
-        <w:t xml:space="preserve"> </w:t>
-      </w:r>
-      <w:r>
-        <w:rPr>
-          <w:rFonts w:ascii="Consolas" w:hAnsi="Consolas" w:cs="Consolas"/>
-          <w:color w:val="808080"/>
-          <w:sz w:val="19"/>
-          <w:szCs w:val="19"/>
-        </w:rPr>
-        <w:t>NULL,</w:t>
-      </w:r>
-    </w:p>
-    <w:p>
-      <w:pPr>
-        <w:autoSpaceDE w:val="0"/>
-        <w:autoSpaceDN w:val="0"/>
-        <w:adjustRightInd w:val="0"/>
-        <w:spacing w:after="0" w:line="240" w:lineRule="auto"/>
-        <w:rPr>
-          <w:rFonts w:ascii="Consolas" w:hAnsi="Consolas" w:cs="Consolas"/>
-          <w:color w:val="808080"/>
-          <w:sz w:val="19"/>
-          <w:szCs w:val="19"/>
-        </w:rPr>
-      </w:pPr>
-      <w:r>
-        <w:rPr>
-          <w:rFonts w:ascii="Consolas" w:hAnsi="Consolas" w:cs="Consolas"/>
-          <w:color w:val="000000"/>
-          <w:sz w:val="19"/>
-          <w:szCs w:val="19"/>
-        </w:rPr>
-        <w:t xml:space="preserve">    </w:t>
-      </w:r>
-      <w:proofErr w:type="spellStart"/>
-      <w:proofErr w:type="gramStart"/>
-      <w:r>
-        <w:rPr>
-          <w:rFonts w:ascii="Consolas" w:hAnsi="Consolas" w:cs="Consolas"/>
-          <w:color w:val="000000"/>
-          <w:sz w:val="19"/>
-          <w:szCs w:val="19"/>
-        </w:rPr>
-        <w:t>accountnos</w:t>
-      </w:r>
-      <w:proofErr w:type="spellEnd"/>
-      <w:proofErr w:type="gramEnd"/>
-      <w:r>
-        <w:rPr>
-          <w:rFonts w:ascii="Consolas" w:hAnsi="Consolas" w:cs="Consolas"/>
-          <w:color w:val="000000"/>
-          <w:sz w:val="19"/>
-          <w:szCs w:val="19"/>
-        </w:rPr>
-        <w:t xml:space="preserve"> </w:t>
-      </w:r>
-      <w:proofErr w:type="spellStart"/>
-      <w:r>
-        <w:rPr>
-          <w:rFonts w:ascii="Consolas" w:hAnsi="Consolas" w:cs="Consolas"/>
-          <w:color w:val="0000FF"/>
-          <w:sz w:val="19"/>
-          <w:szCs w:val="19"/>
-        </w:rPr>
-        <w:t>varchar</w:t>
-      </w:r>
-      <w:proofErr w:type="spellEnd"/>
-      <w:r>
-        <w:rPr>
-          <w:rFonts w:ascii="Consolas" w:hAnsi="Consolas" w:cs="Consolas"/>
-          <w:color w:val="808080"/>
-          <w:sz w:val="19"/>
-          <w:szCs w:val="19"/>
-        </w:rPr>
-        <w:t>(</w:t>
-      </w:r>
-      <w:r>
-        <w:rPr>
-          <w:rFonts w:ascii="Consolas" w:hAnsi="Consolas" w:cs="Consolas"/>
-          <w:color w:val="000000"/>
-          <w:sz w:val="19"/>
-          <w:szCs w:val="19"/>
-        </w:rPr>
-        <w:t>255</w:t>
-      </w:r>
-      <w:r>
-        <w:rPr>
-          <w:rFonts w:ascii="Consolas" w:hAnsi="Consolas" w:cs="Consolas"/>
-          <w:color w:val="808080"/>
-          <w:sz w:val="19"/>
-          <w:szCs w:val="19"/>
-        </w:rPr>
-        <w:t>,</w:t>
-      </w:r>
-    </w:p>
-    <w:p>
-      <w:pPr>
-        <w:autoSpaceDE w:val="0"/>
-        <w:autoSpaceDN w:val="0"/>
-        <w:adjustRightInd w:val="0"/>
-        <w:spacing w:after="0" w:line="240" w:lineRule="auto"/>
-        <w:rPr>
-          <w:rFonts w:ascii="Consolas" w:hAnsi="Consolas" w:cs="Consolas"/>
-          <w:color w:val="808080"/>
-          <w:sz w:val="19"/>
-          <w:szCs w:val="19"/>
-        </w:rPr>
-      </w:pPr>
-      <w:r>
-        <w:rPr>
-          <w:rFonts w:ascii="Consolas" w:hAnsi="Consolas" w:cs="Consolas"/>
-          <w:color w:val="000000"/>
-          <w:sz w:val="19"/>
-          <w:szCs w:val="19"/>
-        </w:rPr>
-        <w:t xml:space="preserve">    </w:t>
-      </w:r>
-      <w:proofErr w:type="gramStart"/>
-      <w:r>
-        <w:rPr>
-          <w:rFonts w:ascii="Consolas" w:hAnsi="Consolas" w:cs="Consolas"/>
-          <w:color w:val="000000"/>
-          <w:sz w:val="19"/>
-          <w:szCs w:val="19"/>
-        </w:rPr>
-        <w:t>year</w:t>
-      </w:r>
-      <w:proofErr w:type="gramEnd"/>
-      <w:r>
-        <w:rPr>
-          <w:rFonts w:ascii="Consolas" w:hAnsi="Consolas" w:cs="Consolas"/>
-          <w:color w:val="000000"/>
-          <w:sz w:val="19"/>
-          <w:szCs w:val="19"/>
-        </w:rPr>
-        <w:t xml:space="preserve"> </w:t>
-      </w:r>
-      <w:proofErr w:type="spellStart"/>
-      <w:r>
-        <w:rPr>
-          <w:rFonts w:ascii="Consolas" w:hAnsi="Consolas" w:cs="Consolas"/>
-          <w:color w:val="0000FF"/>
-          <w:sz w:val="19"/>
-          <w:szCs w:val="19"/>
-        </w:rPr>
-        <w:t>Int</w:t>
+        <w:t>int</w:t>
       </w:r>
       <w:proofErr w:type="spellEnd"/>
     </w:p>
@@ -631,265 +314,105 @@
       <w:r>
         <w:rPr>
           <w:rFonts w:ascii="Consolas" w:hAnsi="Consolas" w:cs="Consolas"/>
+          <w:color w:val="000000"/>
+          <w:sz w:val="19"/>
+          <w:szCs w:val="19"/>
+        </w:rPr>
+        <w:t xml:space="preserve">    </w:t>
+      </w:r>
+      <w:proofErr w:type="gramStart"/>
+      <w:r>
+        <w:rPr>
+          <w:rFonts w:ascii="Consolas" w:hAnsi="Consolas" w:cs="Consolas"/>
+          <w:color w:val="000000"/>
+          <w:sz w:val="19"/>
+          <w:szCs w:val="19"/>
+        </w:rPr>
+        <w:t>header</w:t>
+      </w:r>
+      <w:proofErr w:type="gramEnd"/>
+      <w:r>
+        <w:rPr>
+          <w:rFonts w:ascii="Consolas" w:hAnsi="Consolas" w:cs="Consolas"/>
+          <w:color w:val="000000"/>
+          <w:sz w:val="19"/>
+          <w:szCs w:val="19"/>
+        </w:rPr>
+        <w:t xml:space="preserve"> </w:t>
+      </w:r>
+      <w:proofErr w:type="spellStart"/>
+      <w:r>
+        <w:rPr>
+          <w:rFonts w:ascii="Consolas" w:hAnsi="Consolas" w:cs="Consolas"/>
+          <w:color w:val="0000FF"/>
+          <w:sz w:val="19"/>
+          <w:szCs w:val="19"/>
+        </w:rPr>
+        <w:t>varchar</w:t>
+      </w:r>
+      <w:proofErr w:type="spellEnd"/>
+      <w:r>
+        <w:rPr>
+          <w:rFonts w:ascii="Consolas" w:hAnsi="Consolas" w:cs="Consolas"/>
+          <w:color w:val="808080"/>
+          <w:sz w:val="19"/>
+          <w:szCs w:val="19"/>
+        </w:rPr>
+        <w:t>(</w:t>
+      </w:r>
+      <w:r>
+        <w:rPr>
+          <w:rFonts w:ascii="Consolas" w:hAnsi="Consolas" w:cs="Consolas"/>
+          <w:color w:val="000000"/>
+          <w:sz w:val="19"/>
+          <w:szCs w:val="19"/>
+        </w:rPr>
+        <w:t>255</w:t>
+      </w:r>
+      <w:r>
+        <w:rPr>
+          <w:rFonts w:ascii="Consolas" w:hAnsi="Consolas" w:cs="Consolas"/>
           <w:color w:val="808080"/>
           <w:sz w:val="19"/>
           <w:szCs w:val="19"/>
         </w:rPr>
         <w:t>)</w:t>
       </w:r>
-      <w:proofErr w:type="gramStart"/>
-      <w:r>
-        <w:rPr>
-          <w:rFonts w:ascii="Consolas" w:hAnsi="Consolas" w:cs="Consolas"/>
-          <w:color w:val="808080"/>
-          <w:sz w:val="19"/>
-          <w:szCs w:val="19"/>
-        </w:rPr>
-        <w:t>;</w:t>
-      </w:r>
-      <w:proofErr w:type="gramEnd"/>
-      <w:r>
-        <w:rPr>
-          <w:rFonts w:ascii="Consolas" w:hAnsi="Consolas" w:cs="Consolas"/>
-          <w:color w:val="808080"/>
-          <w:sz w:val="19"/>
-          <w:szCs w:val="19"/>
-        </w:rPr>
-        <w:br/>
-      </w:r>
-      <w:r>
-        <w:rPr>
-          <w:rFonts w:ascii="Consolas" w:hAnsi="Consolas" w:cs="Consolas"/>
-          <w:color w:val="808080"/>
-          <w:sz w:val="19"/>
-          <w:szCs w:val="19"/>
-        </w:rPr>
-        <w:br/>
-      </w:r>
-      <w:r>
-        <w:rPr>
-          <w:rFonts w:ascii="Consolas" w:hAnsi="Consolas" w:cs="Consolas"/>
-          <w:color w:val="808080"/>
-          <w:sz w:val="19"/>
-          <w:szCs w:val="19"/>
-        </w:rPr>
-        <w:br/>
-      </w:r>
-      <w:r>
-        <w:rPr>
-          <w:rFonts w:cstheme="minorHAnsi"/>
-          <w:b/>
-          <w:color w:val="808080"/>
-        </w:rPr>
-        <w:t>I</w:t>
-      </w:r>
-      <w:r>
-        <w:rPr>
-          <w:rFonts w:cstheme="minorHAnsi"/>
-          <w:b/>
-          <w:color w:val="000000" w:themeColor="text1"/>
-        </w:rPr>
-        <w:t>nsert Query</w:t>
-      </w:r>
-      <w:r>
-        <w:rPr>
-          <w:rFonts w:ascii="Consolas" w:hAnsi="Consolas" w:cs="Consolas"/>
-          <w:color w:val="000000" w:themeColor="text1"/>
-          <w:sz w:val="19"/>
-          <w:szCs w:val="19"/>
-        </w:rPr>
-        <w:tab/>
-      </w:r>
-      <w:r>
-        <w:rPr>
-          <w:rFonts w:ascii="Consolas" w:hAnsi="Consolas" w:cs="Consolas"/>
-          <w:color w:val="808080"/>
-          <w:sz w:val="19"/>
-          <w:szCs w:val="19"/>
-        </w:rPr>
-        <w:tab/>
-      </w:r>
-      <w:r>
-        <w:rPr>
-          <w:rFonts w:cstheme="minorHAnsi"/>
-          <w:color w:val="808080"/>
-        </w:rPr>
-        <w:t>:</w:t>
-      </w:r>
-      <w:r>
-        <w:rPr>
-          <w:rFonts w:ascii="Consolas" w:hAnsi="Consolas" w:cs="Consolas"/>
-          <w:color w:val="808080"/>
-          <w:sz w:val="19"/>
-          <w:szCs w:val="19"/>
-        </w:rPr>
-        <w:br/>
-      </w:r>
-      <w:r>
-        <w:rPr>
-          <w:rFonts w:ascii="Consolas" w:hAnsi="Consolas" w:cs="Consolas"/>
-          <w:color w:val="0000FF"/>
-          <w:sz w:val="19"/>
-          <w:szCs w:val="19"/>
-        </w:rPr>
-        <w:t>insert</w:t>
-      </w:r>
-      <w:r>
-        <w:rPr>
-          <w:rFonts w:ascii="Consolas" w:hAnsi="Consolas" w:cs="Consolas"/>
-          <w:color w:val="000000"/>
-          <w:sz w:val="19"/>
-          <w:szCs w:val="19"/>
-        </w:rPr>
-        <w:t xml:space="preserve"> </w:t>
-      </w:r>
-      <w:r>
-        <w:rPr>
-          <w:rFonts w:ascii="Consolas" w:hAnsi="Consolas" w:cs="Consolas"/>
-          <w:color w:val="0000FF"/>
-          <w:sz w:val="19"/>
-          <w:szCs w:val="19"/>
-        </w:rPr>
-        <w:t>into</w:t>
-      </w:r>
-      <w:r>
-        <w:rPr>
-          <w:rFonts w:ascii="Consolas" w:hAnsi="Consolas" w:cs="Consolas"/>
-          <w:color w:val="000000"/>
-          <w:sz w:val="19"/>
-          <w:szCs w:val="19"/>
-        </w:rPr>
-        <w:t xml:space="preserve"> </w:t>
-      </w:r>
-      <w:proofErr w:type="spellStart"/>
-      <w:r>
-        <w:rPr>
-          <w:rFonts w:ascii="Consolas" w:hAnsi="Consolas" w:cs="Consolas"/>
-          <w:color w:val="000000"/>
-          <w:sz w:val="19"/>
-          <w:szCs w:val="19"/>
-        </w:rPr>
-        <w:t>incomestatementfields</w:t>
-      </w:r>
-      <w:proofErr w:type="spellEnd"/>
-      <w:r>
-        <w:rPr>
-          <w:rFonts w:ascii="Consolas" w:hAnsi="Consolas" w:cs="Consolas"/>
-          <w:color w:val="000000"/>
-          <w:sz w:val="19"/>
-          <w:szCs w:val="19"/>
-        </w:rPr>
-        <w:t xml:space="preserve"> </w:t>
-      </w:r>
-      <w:r>
-        <w:rPr>
-          <w:rFonts w:ascii="Consolas" w:hAnsi="Consolas" w:cs="Consolas"/>
-          <w:color w:val="0000FF"/>
-          <w:sz w:val="19"/>
-          <w:szCs w:val="19"/>
-        </w:rPr>
-        <w:t xml:space="preserve">values </w:t>
-      </w:r>
-      <w:r>
-        <w:rPr>
-          <w:rFonts w:ascii="Consolas" w:hAnsi="Consolas" w:cs="Consolas"/>
-          <w:color w:val="808080"/>
-          <w:sz w:val="19"/>
-          <w:szCs w:val="19"/>
-        </w:rPr>
-        <w:t>(</w:t>
-      </w:r>
-      <w:r>
-        <w:rPr>
-          <w:rFonts w:ascii="Consolas" w:hAnsi="Consolas" w:cs="Consolas"/>
-          <w:color w:val="FF0000"/>
-          <w:sz w:val="19"/>
-          <w:szCs w:val="19"/>
-        </w:rPr>
-        <w:t xml:space="preserve">'Operating income, inventory changes, </w:t>
-      </w:r>
-      <w:proofErr w:type="spellStart"/>
-      <w:r>
-        <w:rPr>
-          <w:rFonts w:ascii="Consolas" w:hAnsi="Consolas" w:cs="Consolas"/>
-          <w:color w:val="FF0000"/>
-          <w:sz w:val="19"/>
-          <w:szCs w:val="19"/>
-        </w:rPr>
-        <w:t>etc'</w:t>
-      </w:r>
-      <w:r>
-        <w:rPr>
-          <w:rFonts w:ascii="Consolas" w:hAnsi="Consolas" w:cs="Consolas"/>
-          <w:color w:val="808080"/>
-          <w:sz w:val="19"/>
-          <w:szCs w:val="19"/>
-        </w:rPr>
-        <w:t>,</w:t>
-      </w:r>
-      <w:r>
-        <w:rPr>
-          <w:rFonts w:ascii="Consolas" w:hAnsi="Consolas" w:cs="Consolas"/>
-          <w:color w:val="FF0000"/>
-          <w:sz w:val="19"/>
-          <w:szCs w:val="19"/>
-        </w:rPr>
-        <w:t>'Net</w:t>
-      </w:r>
-      <w:proofErr w:type="spellEnd"/>
-      <w:r>
-        <w:rPr>
-          <w:rFonts w:ascii="Consolas" w:hAnsi="Consolas" w:cs="Consolas"/>
-          <w:color w:val="FF0000"/>
-          <w:sz w:val="19"/>
-          <w:szCs w:val="19"/>
-        </w:rPr>
-        <w:t xml:space="preserve"> sales'</w:t>
-      </w:r>
-      <w:r>
-        <w:rPr>
-          <w:rFonts w:ascii="Consolas" w:hAnsi="Consolas" w:cs="Consolas"/>
-          <w:color w:val="808080"/>
-          <w:sz w:val="19"/>
-          <w:szCs w:val="19"/>
-        </w:rPr>
-        <w:t>,</w:t>
-      </w:r>
-      <w:r>
-        <w:rPr>
-          <w:rFonts w:ascii="Consolas" w:hAnsi="Consolas" w:cs="Consolas"/>
-          <w:color w:val="FF0000"/>
-          <w:sz w:val="19"/>
-          <w:szCs w:val="19"/>
-        </w:rPr>
-        <w:t>'3000-3799'</w:t>
-      </w:r>
-      <w:r>
-        <w:rPr>
-          <w:rFonts w:ascii="Consolas" w:hAnsi="Consolas" w:cs="Consolas"/>
-          <w:color w:val="808080"/>
-          <w:sz w:val="19"/>
-          <w:szCs w:val="19"/>
-        </w:rPr>
-        <w:t>,</w:t>
-      </w:r>
-      <w:r>
-        <w:rPr>
-          <w:rFonts w:ascii="Consolas" w:hAnsi="Consolas" w:cs="Consolas"/>
-          <w:color w:val="000000"/>
-          <w:sz w:val="19"/>
-          <w:szCs w:val="19"/>
-        </w:rPr>
-        <w:t>2022</w:t>
-      </w:r>
-      <w:r>
-        <w:rPr>
-          <w:rFonts w:ascii="Consolas" w:hAnsi="Consolas" w:cs="Consolas"/>
-          <w:color w:val="808080"/>
-          <w:sz w:val="19"/>
-          <w:szCs w:val="19"/>
-        </w:rPr>
-        <w:t>);</w:t>
+      <w:r>
+        <w:rPr>
+          <w:rFonts w:ascii="Consolas" w:hAnsi="Consolas" w:cs="Consolas"/>
+          <w:color w:val="000000"/>
+          <w:sz w:val="19"/>
+          <w:szCs w:val="19"/>
+        </w:rPr>
+        <w:t xml:space="preserve"> </w:t>
+      </w:r>
+      <w:r>
+        <w:rPr>
+          <w:rFonts w:ascii="Consolas" w:hAnsi="Consolas" w:cs="Consolas"/>
+          <w:color w:val="808080"/>
+          <w:sz w:val="19"/>
+          <w:szCs w:val="19"/>
+        </w:rPr>
+        <w:t>NOT</w:t>
+      </w:r>
+      <w:r>
+        <w:rPr>
+          <w:rFonts w:ascii="Consolas" w:hAnsi="Consolas" w:cs="Consolas"/>
+          <w:color w:val="000000"/>
+          <w:sz w:val="19"/>
+          <w:szCs w:val="19"/>
+        </w:rPr>
+        <w:t xml:space="preserve"> </w:t>
+      </w:r>
+      <w:r>
+        <w:rPr>
+          <w:rFonts w:ascii="Consolas" w:hAnsi="Consolas" w:cs="Consolas"/>
+          <w:color w:val="808080"/>
+          <w:sz w:val="19"/>
+          <w:szCs w:val="19"/>
+        </w:rPr>
+        <w:t>NULL,</w:t>
       </w:r>
     </w:p>
     <w:p>
@@ -900,7 +423,7 @@
         <w:spacing w:after="0" w:line="240" w:lineRule="auto"/>
         <w:rPr>
           <w:rFonts w:ascii="Consolas" w:hAnsi="Consolas" w:cs="Consolas"/>
-          <w:color w:val="000000"/>
+          <w:color w:val="808080"/>
           <w:sz w:val="19"/>
           <w:szCs w:val="19"/>
         </w:rPr>
@@ -908,30 +431,23 @@
       <w:r>
         <w:rPr>
           <w:rFonts w:ascii="Consolas" w:hAnsi="Consolas" w:cs="Consolas"/>
-          <w:color w:val="0000FF"/>
-          <w:sz w:val="19"/>
-          <w:szCs w:val="19"/>
-        </w:rPr>
-        <w:t>insert</w:t>
-      </w:r>
-      <w:r>
-        <w:rPr>
-          <w:rFonts w:ascii="Consolas" w:hAnsi="Consolas" w:cs="Consolas"/>
-          <w:color w:val="000000"/>
-          <w:sz w:val="19"/>
-          <w:szCs w:val="19"/>
-        </w:rPr>
-        <w:t xml:space="preserve"> </w:t>
-      </w:r>
-      <w:r>
-        <w:rPr>
-          <w:rFonts w:ascii="Consolas" w:hAnsi="Consolas" w:cs="Consolas"/>
-          <w:color w:val="0000FF"/>
-          <w:sz w:val="19"/>
-          <w:szCs w:val="19"/>
-        </w:rPr>
-        <w:t>into</w:t>
-      </w:r>
+          <w:color w:val="000000"/>
+          <w:sz w:val="19"/>
+          <w:szCs w:val="19"/>
+        </w:rPr>
+        <w:t xml:space="preserve">    </w:t>
+      </w:r>
+      <w:proofErr w:type="gramStart"/>
+      <w:r>
+        <w:rPr>
+          <w:rFonts w:ascii="Consolas" w:hAnsi="Consolas" w:cs="Consolas"/>
+          <w:color w:val="000000"/>
+          <w:sz w:val="19"/>
+          <w:szCs w:val="19"/>
+        </w:rPr>
+        <w:t>fields</w:t>
+      </w:r>
+      <w:proofErr w:type="gramEnd"/>
       <w:r>
         <w:rPr>
           <w:rFonts w:ascii="Consolas" w:hAnsi="Consolas" w:cs="Consolas"/>
@@ -945,34 +461,16 @@
       <w:r>
         <w:rPr>
           <w:rFonts w:ascii="Consolas" w:hAnsi="Consolas" w:cs="Consolas"/>
-          <w:color w:val="000000"/>
-          <w:sz w:val="19"/>
-          <w:szCs w:val="19"/>
-        </w:rPr>
-        <w:t>incomestatementfields</w:t>
+          <w:color w:val="0000FF"/>
+          <w:sz w:val="19"/>
+          <w:szCs w:val="19"/>
+        </w:rPr>
+        <w:t>varchar</w:t>
       </w:r>
       <w:proofErr w:type="spellEnd"/>
       <w:r>
         <w:rPr>
           <w:rFonts w:ascii="Consolas" w:hAnsi="Consolas" w:cs="Consolas"/>
-          <w:color w:val="000000"/>
-          <w:sz w:val="19"/>
-          <w:szCs w:val="19"/>
-        </w:rPr>
-        <w:t xml:space="preserve"> </w:t>
-      </w:r>
-      <w:r>
-        <w:rPr>
-          <w:rFonts w:ascii="Consolas" w:hAnsi="Consolas" w:cs="Consolas"/>
-          <w:color w:val="0000FF"/>
-          <w:sz w:val="19"/>
-          <w:szCs w:val="19"/>
-        </w:rPr>
-        <w:t xml:space="preserve">values </w:t>
-      </w:r>
-      <w:r>
-        <w:rPr>
-          <w:rFonts w:ascii="Consolas" w:hAnsi="Consolas" w:cs="Consolas"/>
           <w:color w:val="808080"/>
           <w:sz w:val="19"/>
           <w:szCs w:val="19"/>
@@ -982,94 +480,56 @@
       <w:r>
         <w:rPr>
           <w:rFonts w:ascii="Consolas" w:hAnsi="Consolas" w:cs="Consolas"/>
-          <w:color w:val="FF0000"/>
-          <w:sz w:val="19"/>
-          <w:szCs w:val="19"/>
-        </w:rPr>
-        <w:t xml:space="preserve">'Operating income, inventory changes, </w:t>
-      </w:r>
-      <w:proofErr w:type="spellStart"/>
-      <w:r>
-        <w:rPr>
-          <w:rFonts w:ascii="Consolas" w:hAnsi="Consolas" w:cs="Consolas"/>
-          <w:color w:val="FF0000"/>
-          <w:sz w:val="19"/>
-          <w:szCs w:val="19"/>
-        </w:rPr>
-        <w:t>etc'</w:t>
-      </w:r>
-      <w:r>
-        <w:rPr>
-          <w:rFonts w:ascii="Consolas" w:hAnsi="Consolas" w:cs="Consolas"/>
-          <w:color w:val="808080"/>
-          <w:sz w:val="19"/>
-          <w:szCs w:val="19"/>
-        </w:rPr>
-        <w:t>,</w:t>
-      </w:r>
-      <w:r>
-        <w:rPr>
-          <w:rFonts w:ascii="Consolas" w:hAnsi="Consolas" w:cs="Consolas"/>
-          <w:color w:val="FF0000"/>
-          <w:sz w:val="19"/>
-          <w:szCs w:val="19"/>
-        </w:rPr>
-        <w:t>'Change</w:t>
-      </w:r>
-      <w:proofErr w:type="spellEnd"/>
-      <w:r>
-        <w:rPr>
-          <w:rFonts w:ascii="Consolas" w:hAnsi="Consolas" w:cs="Consolas"/>
-          <w:color w:val="FF0000"/>
-          <w:sz w:val="19"/>
-          <w:szCs w:val="19"/>
-        </w:rPr>
-        <w:t xml:space="preserve"> of stock of work in progress, finished goods and work in progress on behalf of another'</w:t>
-      </w:r>
-      <w:r>
-        <w:rPr>
-          <w:rFonts w:ascii="Consolas" w:hAnsi="Consolas" w:cs="Consolas"/>
-          <w:color w:val="808080"/>
-          <w:sz w:val="19"/>
-          <w:szCs w:val="19"/>
-        </w:rPr>
-        <w:t>,</w:t>
-      </w:r>
-      <w:r>
-        <w:rPr>
-          <w:rFonts w:ascii="Consolas" w:hAnsi="Consolas" w:cs="Consolas"/>
-          <w:color w:val="FF0000"/>
-          <w:sz w:val="19"/>
-          <w:szCs w:val="19"/>
-        </w:rPr>
-        <w:t>'4940-4950,4970'</w:t>
-      </w:r>
-      <w:r>
-        <w:rPr>
-          <w:rFonts w:ascii="Consolas" w:hAnsi="Consolas" w:cs="Consolas"/>
-          <w:color w:val="808080"/>
-          <w:sz w:val="19"/>
-          <w:szCs w:val="19"/>
-        </w:rPr>
-        <w:t>,</w:t>
-      </w:r>
-      <w:r>
-        <w:rPr>
-          <w:rFonts w:ascii="Consolas" w:hAnsi="Consolas" w:cs="Consolas"/>
-          <w:color w:val="000000"/>
-          <w:sz w:val="19"/>
-          <w:szCs w:val="19"/>
-        </w:rPr>
-        <w:t>2022</w:t>
-      </w:r>
-      <w:r>
-        <w:rPr>
-          <w:rFonts w:ascii="Consolas" w:hAnsi="Consolas" w:cs="Consolas"/>
-          <w:color w:val="808080"/>
-          <w:sz w:val="19"/>
-          <w:szCs w:val="19"/>
-        </w:rPr>
-        <w:t>);</w:t>
+          <w:color w:val="000000"/>
+          <w:sz w:val="19"/>
+          <w:szCs w:val="19"/>
+        </w:rPr>
+        <w:t>255</w:t>
+      </w:r>
+      <w:r>
+        <w:rPr>
+          <w:rFonts w:ascii="Consolas" w:hAnsi="Consolas" w:cs="Consolas"/>
+          <w:color w:val="808080"/>
+          <w:sz w:val="19"/>
+          <w:szCs w:val="19"/>
+        </w:rPr>
+        <w:t>)</w:t>
+      </w:r>
+      <w:r>
+        <w:rPr>
+          <w:rFonts w:ascii="Consolas" w:hAnsi="Consolas" w:cs="Consolas"/>
+          <w:color w:val="000000"/>
+          <w:sz w:val="19"/>
+          <w:szCs w:val="19"/>
+        </w:rPr>
+        <w:t xml:space="preserve"> </w:t>
+      </w:r>
+      <w:r>
+        <w:rPr>
+          <w:rFonts w:ascii="Consolas" w:hAnsi="Consolas" w:cs="Consolas"/>
+          <w:color w:val="808080"/>
+          <w:sz w:val="19"/>
+          <w:szCs w:val="19"/>
+        </w:rPr>
+        <w:t>NOT</w:t>
+      </w:r>
+      <w:r>
+        <w:rPr>
+          <w:rFonts w:ascii="Consolas" w:hAnsi="Consolas" w:cs="Consolas"/>
+          <w:color w:val="000000"/>
+          <w:sz w:val="19"/>
+          <w:szCs w:val="19"/>
+        </w:rPr>
+        <w:t xml:space="preserve"> </w:t>
+      </w:r>
+      <w:r>
+        <w:rPr>
+          <w:rFonts w:ascii="Consolas" w:hAnsi="Consolas" w:cs="Consolas"/>
+          <w:color w:val="808080"/>
+          <w:sz w:val="19"/>
+          <w:szCs w:val="19"/>
+        </w:rPr>
+        <w:t>NULL,</w:t>
       </w:r>
     </w:p>
     <w:p>
@@ -1080,21 +540,32 @@
         <w:spacing w:after="0" w:line="240" w:lineRule="auto"/>
         <w:rPr>
           <w:rFonts w:ascii="Consolas" w:hAnsi="Consolas" w:cs="Consolas"/>
-          <w:color w:val="000000"/>
+          <w:color w:val="808080"/>
           <w:sz w:val="19"/>
           <w:szCs w:val="19"/>
         </w:rPr>
       </w:pPr>
+      <w:r>
+        <w:rPr>
+          <w:rFonts w:ascii="Consolas" w:hAnsi="Consolas" w:cs="Consolas"/>
+          <w:color w:val="000000"/>
+          <w:sz w:val="19"/>
+          <w:szCs w:val="19"/>
+        </w:rPr>
+        <w:t xml:space="preserve">    </w:t>
+      </w:r>
+      <w:proofErr w:type="spellStart"/>
       <w:proofErr w:type="gramStart"/>
       <w:r>
         <w:rPr>
           <w:rFonts w:ascii="Consolas" w:hAnsi="Consolas" w:cs="Consolas"/>
-          <w:color w:val="0000FF"/>
-          <w:sz w:val="19"/>
-          <w:szCs w:val="19"/>
-        </w:rPr>
-        <w:t>insert</w:t>
-      </w:r>
+          <w:color w:val="000000"/>
+          <w:sz w:val="19"/>
+          <w:szCs w:val="19"/>
+        </w:rPr>
+        <w:t>accountnos</w:t>
+      </w:r>
+      <w:proofErr w:type="spellEnd"/>
       <w:proofErr w:type="gramEnd"/>
       <w:r>
         <w:rPr>
@@ -1105,56 +576,20 @@
         </w:rPr>
         <w:t xml:space="preserve"> </w:t>
       </w:r>
-      <w:r>
-        <w:rPr>
-          <w:rFonts w:ascii="Consolas" w:hAnsi="Consolas" w:cs="Consolas"/>
-          <w:color w:val="0000FF"/>
-          <w:sz w:val="19"/>
-          <w:szCs w:val="19"/>
-        </w:rPr>
-        <w:t>into</w:t>
-      </w:r>
-      <w:r>
-        <w:rPr>
-          <w:rFonts w:ascii="Consolas" w:hAnsi="Consolas" w:cs="Consolas"/>
-          <w:color w:val="000000"/>
-          <w:sz w:val="19"/>
-          <w:szCs w:val="19"/>
-        </w:rPr>
-        <w:t xml:space="preserve"> </w:t>
-      </w:r>
       <w:proofErr w:type="spellStart"/>
       <w:r>
         <w:rPr>
           <w:rFonts w:ascii="Consolas" w:hAnsi="Consolas" w:cs="Consolas"/>
-          <w:color w:val="000000"/>
-          <w:sz w:val="19"/>
-          <w:szCs w:val="19"/>
-        </w:rPr>
-        <w:t>incomestatementfields</w:t>
+          <w:color w:val="0000FF"/>
+          <w:sz w:val="19"/>
+          <w:szCs w:val="19"/>
+        </w:rPr>
+        <w:t>varchar</w:t>
       </w:r>
       <w:proofErr w:type="spellEnd"/>
       <w:r>
         <w:rPr>
           <w:rFonts w:ascii="Consolas" w:hAnsi="Consolas" w:cs="Consolas"/>
-          <w:color w:val="000000"/>
-          <w:sz w:val="19"/>
-          <w:szCs w:val="19"/>
-        </w:rPr>
-        <w:t xml:space="preserve"> </w:t>
-      </w:r>
-      <w:r>
-        <w:rPr>
-          <w:rFonts w:ascii="Consolas" w:hAnsi="Consolas" w:cs="Consolas"/>
-          <w:color w:val="0000FF"/>
-          <w:sz w:val="19"/>
-          <w:szCs w:val="19"/>
-        </w:rPr>
-        <w:t xml:space="preserve">values </w:t>
-      </w:r>
-      <w:r>
-        <w:rPr>
-          <w:rFonts w:ascii="Consolas" w:hAnsi="Consolas" w:cs="Consolas"/>
           <w:color w:val="808080"/>
           <w:sz w:val="19"/>
           <w:szCs w:val="19"/>
@@ -1164,94 +599,20 @@
       <w:r>
         <w:rPr>
           <w:rFonts w:ascii="Consolas" w:hAnsi="Consolas" w:cs="Consolas"/>
-          <w:color w:val="FF0000"/>
-          <w:sz w:val="19"/>
-          <w:szCs w:val="19"/>
-        </w:rPr>
-        <w:t xml:space="preserve">'Operating income, inventory changes, </w:t>
-      </w:r>
-      <w:proofErr w:type="spellStart"/>
-      <w:r>
-        <w:rPr>
-          <w:rFonts w:ascii="Consolas" w:hAnsi="Consolas" w:cs="Consolas"/>
-          <w:color w:val="FF0000"/>
-          <w:sz w:val="19"/>
-          <w:szCs w:val="19"/>
-        </w:rPr>
-        <w:t>etc'</w:t>
-      </w:r>
-      <w:r>
-        <w:rPr>
-          <w:rFonts w:ascii="Consolas" w:hAnsi="Consolas" w:cs="Consolas"/>
-          <w:color w:val="808080"/>
-          <w:sz w:val="19"/>
-          <w:szCs w:val="19"/>
-        </w:rPr>
-        <w:t>,</w:t>
-      </w:r>
-      <w:r>
-        <w:rPr>
-          <w:rFonts w:ascii="Consolas" w:hAnsi="Consolas" w:cs="Consolas"/>
-          <w:color w:val="FF0000"/>
-          <w:sz w:val="19"/>
-          <w:szCs w:val="19"/>
-        </w:rPr>
-        <w:t>'Activated</w:t>
-      </w:r>
-      <w:proofErr w:type="spellEnd"/>
-      <w:r>
-        <w:rPr>
-          <w:rFonts w:ascii="Consolas" w:hAnsi="Consolas" w:cs="Consolas"/>
-          <w:color w:val="FF0000"/>
-          <w:sz w:val="19"/>
-          <w:szCs w:val="19"/>
-        </w:rPr>
-        <w:t xml:space="preserve"> work for own account'</w:t>
-      </w:r>
-      <w:r>
-        <w:rPr>
-          <w:rFonts w:ascii="Consolas" w:hAnsi="Consolas" w:cs="Consolas"/>
-          <w:color w:val="808080"/>
-          <w:sz w:val="19"/>
-          <w:szCs w:val="19"/>
-        </w:rPr>
-        <w:t>,</w:t>
-      </w:r>
-      <w:r>
-        <w:rPr>
-          <w:rFonts w:ascii="Consolas" w:hAnsi="Consolas" w:cs="Consolas"/>
-          <w:color w:val="FF0000"/>
-          <w:sz w:val="19"/>
-          <w:szCs w:val="19"/>
-        </w:rPr>
-        <w:t>'3800-3899'</w:t>
-      </w:r>
-      <w:r>
-        <w:rPr>
-          <w:rFonts w:ascii="Consolas" w:hAnsi="Consolas" w:cs="Consolas"/>
-          <w:color w:val="808080"/>
-          <w:sz w:val="19"/>
-          <w:szCs w:val="19"/>
-        </w:rPr>
-        <w:t>,</w:t>
-      </w:r>
-      <w:r>
-        <w:rPr>
-          <w:rFonts w:ascii="Consolas" w:hAnsi="Consolas" w:cs="Consolas"/>
-          <w:color w:val="000000"/>
-          <w:sz w:val="19"/>
-          <w:szCs w:val="19"/>
-        </w:rPr>
-        <w:t>2022</w:t>
-      </w:r>
-      <w:r>
-        <w:rPr>
-          <w:rFonts w:ascii="Consolas" w:hAnsi="Consolas" w:cs="Consolas"/>
-          <w:color w:val="808080"/>
-          <w:sz w:val="19"/>
-          <w:szCs w:val="19"/>
-        </w:rPr>
-        <w:t>);</w:t>
+          <w:color w:val="000000"/>
+          <w:sz w:val="19"/>
+          <w:szCs w:val="19"/>
+        </w:rPr>
+        <w:t>255</w:t>
+      </w:r>
+      <w:r>
+        <w:rPr>
+          <w:rFonts w:ascii="Consolas" w:hAnsi="Consolas" w:cs="Consolas"/>
+          <w:color w:val="808080"/>
+          <w:sz w:val="19"/>
+          <w:szCs w:val="19"/>
+        </w:rPr>
+        <w:t>,</w:t>
       </w:r>
     </w:p>
     <w:p>
@@ -1262,20 +623,29 @@
         <w:spacing w:after="0" w:line="240" w:lineRule="auto"/>
         <w:rPr>
           <w:rFonts w:ascii="Consolas" w:hAnsi="Consolas" w:cs="Consolas"/>
-          <w:color w:val="000000"/>
+          <w:color w:val="0000FF"/>
           <w:sz w:val="19"/>
           <w:szCs w:val="19"/>
         </w:rPr>
       </w:pPr>
+      <w:r>
+        <w:rPr>
+          <w:rFonts w:ascii="Consolas" w:hAnsi="Consolas" w:cs="Consolas"/>
+          <w:color w:val="000000"/>
+          <w:sz w:val="19"/>
+          <w:szCs w:val="19"/>
+        </w:rPr>
+        <w:t xml:space="preserve">    </w:t>
+      </w:r>
       <w:proofErr w:type="gramStart"/>
       <w:r>
         <w:rPr>
           <w:rFonts w:ascii="Consolas" w:hAnsi="Consolas" w:cs="Consolas"/>
-          <w:color w:val="0000FF"/>
-          <w:sz w:val="19"/>
-          <w:szCs w:val="19"/>
-        </w:rPr>
-        <w:t>insert</w:t>
+          <w:color w:val="000000"/>
+          <w:sz w:val="19"/>
+          <w:szCs w:val="19"/>
+        </w:rPr>
+        <w:t>year</w:t>
       </w:r>
       <w:proofErr w:type="gramEnd"/>
       <w:r>
@@ -1287,153 +657,34 @@
         </w:rPr>
         <w:t xml:space="preserve"> </w:t>
       </w:r>
-      <w:r>
-        <w:rPr>
-          <w:rFonts w:ascii="Consolas" w:hAnsi="Consolas" w:cs="Consolas"/>
-          <w:color w:val="0000FF"/>
-          <w:sz w:val="19"/>
-          <w:szCs w:val="19"/>
-        </w:rPr>
-        <w:t>into</w:t>
-      </w:r>
-      <w:r>
-        <w:rPr>
-          <w:rFonts w:ascii="Consolas" w:hAnsi="Consolas" w:cs="Consolas"/>
-          <w:color w:val="000000"/>
-          <w:sz w:val="19"/>
-          <w:szCs w:val="19"/>
-        </w:rPr>
-        <w:t xml:space="preserve"> </w:t>
-      </w:r>
       <w:proofErr w:type="spellStart"/>
       <w:r>
         <w:rPr>
           <w:rFonts w:ascii="Consolas" w:hAnsi="Consolas" w:cs="Consolas"/>
-          <w:color w:val="000000"/>
-          <w:sz w:val="19"/>
-          <w:szCs w:val="19"/>
-        </w:rPr>
-        <w:t>incomestatementfields</w:t>
+          <w:color w:val="0000FF"/>
+          <w:sz w:val="19"/>
+          <w:szCs w:val="19"/>
+        </w:rPr>
+        <w:t>i</w:t>
+      </w:r>
+      <w:r>
+        <w:rPr>
+          <w:rFonts w:ascii="Consolas" w:hAnsi="Consolas" w:cs="Consolas"/>
+          <w:color w:val="0000FF"/>
+          <w:sz w:val="19"/>
+          <w:szCs w:val="19"/>
+        </w:rPr>
+        <w:t>nt</w:t>
       </w:r>
       <w:proofErr w:type="spellEnd"/>
       <w:r>
         <w:rPr>
           <w:rFonts w:ascii="Consolas" w:hAnsi="Consolas" w:cs="Consolas"/>
-          <w:color w:val="000000"/>
-          <w:sz w:val="19"/>
-          <w:szCs w:val="19"/>
-        </w:rPr>
-        <w:t xml:space="preserve"> </w:t>
-      </w:r>
-      <w:r>
-        <w:rPr>
-          <w:rFonts w:ascii="Consolas" w:hAnsi="Consolas" w:cs="Consolas"/>
-          <w:color w:val="0000FF"/>
-          <w:sz w:val="19"/>
-          <w:szCs w:val="19"/>
-        </w:rPr>
-        <w:t xml:space="preserve">values </w:t>
-      </w:r>
-      <w:r>
-        <w:rPr>
-          <w:rFonts w:ascii="Consolas" w:hAnsi="Consolas" w:cs="Consolas"/>
-          <w:color w:val="808080"/>
-          <w:sz w:val="19"/>
-          <w:szCs w:val="19"/>
-        </w:rPr>
-        <w:t>(</w:t>
-      </w:r>
-      <w:r>
-        <w:rPr>
-          <w:rFonts w:ascii="Consolas" w:hAnsi="Consolas" w:cs="Consolas"/>
-          <w:color w:val="FF0000"/>
-          <w:sz w:val="19"/>
-          <w:szCs w:val="19"/>
-        </w:rPr>
-        <w:t xml:space="preserve">'Operating income, inventory changes, </w:t>
-      </w:r>
-      <w:proofErr w:type="spellStart"/>
-      <w:r>
-        <w:rPr>
-          <w:rFonts w:ascii="Consolas" w:hAnsi="Consolas" w:cs="Consolas"/>
-          <w:color w:val="FF0000"/>
-          <w:sz w:val="19"/>
-          <w:szCs w:val="19"/>
-        </w:rPr>
-        <w:t>etc'</w:t>
-      </w:r>
-      <w:r>
-        <w:rPr>
-          <w:rFonts w:ascii="Consolas" w:hAnsi="Consolas" w:cs="Consolas"/>
-          <w:color w:val="808080"/>
-          <w:sz w:val="19"/>
-          <w:szCs w:val="19"/>
-        </w:rPr>
-        <w:t>,</w:t>
-      </w:r>
-      <w:r>
-        <w:rPr>
-          <w:rFonts w:ascii="Consolas" w:hAnsi="Consolas" w:cs="Consolas"/>
-          <w:color w:val="FF0000"/>
-          <w:sz w:val="19"/>
-          <w:szCs w:val="19"/>
-        </w:rPr>
-        <w:t>'Other</w:t>
-      </w:r>
-      <w:proofErr w:type="spellEnd"/>
-      <w:r>
-        <w:rPr>
-          <w:rFonts w:ascii="Consolas" w:hAnsi="Consolas" w:cs="Consolas"/>
-          <w:color w:val="FF0000"/>
-          <w:sz w:val="19"/>
-          <w:szCs w:val="19"/>
-        </w:rPr>
-        <w:t xml:space="preserve"> operating income'</w:t>
-      </w:r>
-      <w:r>
-        <w:rPr>
-          <w:rFonts w:ascii="Consolas" w:hAnsi="Consolas" w:cs="Consolas"/>
-          <w:color w:val="808080"/>
-          <w:sz w:val="19"/>
-          <w:szCs w:val="19"/>
-        </w:rPr>
-        <w:t>,</w:t>
-      </w:r>
-      <w:r>
-        <w:rPr>
-          <w:rFonts w:ascii="Consolas" w:hAnsi="Consolas" w:cs="Consolas"/>
-          <w:color w:val="FF0000"/>
-          <w:sz w:val="19"/>
-          <w:szCs w:val="19"/>
-        </w:rPr>
-        <w:t>'3900-3999'</w:t>
-      </w:r>
-      <w:r>
-        <w:rPr>
-          <w:rFonts w:ascii="Consolas" w:hAnsi="Consolas" w:cs="Consolas"/>
-          <w:color w:val="808080"/>
-          <w:sz w:val="19"/>
-          <w:szCs w:val="19"/>
-        </w:rPr>
-        <w:t>,</w:t>
-      </w:r>
-      <w:r>
-        <w:rPr>
-          <w:rFonts w:ascii="Consolas" w:hAnsi="Consolas" w:cs="Consolas"/>
-          <w:color w:val="000000"/>
-          <w:sz w:val="19"/>
-          <w:szCs w:val="19"/>
-        </w:rPr>
-        <w:t>2022</w:t>
-      </w:r>
-      <w:r>
-        <w:rPr>
-          <w:rFonts w:ascii="Consolas" w:hAnsi="Consolas" w:cs="Consolas"/>
-          <w:color w:val="808080"/>
-          <w:sz w:val="19"/>
-          <w:szCs w:val="19"/>
-        </w:rPr>
-        <w:t>);</w:t>
+          <w:color w:val="0000FF"/>
+          <w:sz w:val="19"/>
+          <w:szCs w:val="19"/>
+        </w:rPr>
+        <w:t>,</w:t>
       </w:r>
     </w:p>
     <w:p>
@@ -1444,77 +695,37 @@
         <w:spacing w:after="0" w:line="240" w:lineRule="auto"/>
         <w:rPr>
           <w:rFonts w:ascii="Consolas" w:hAnsi="Consolas" w:cs="Consolas"/>
-          <w:color w:val="000000"/>
+          <w:color w:val="808080"/>
           <w:sz w:val="19"/>
           <w:szCs w:val="19"/>
         </w:rPr>
       </w:pPr>
-      <w:proofErr w:type="gramStart"/>
-      <w:r>
-        <w:rPr>
-          <w:rFonts w:ascii="Consolas" w:hAnsi="Consolas" w:cs="Consolas"/>
-          <w:color w:val="0000FF"/>
-          <w:sz w:val="19"/>
-          <w:szCs w:val="19"/>
-        </w:rPr>
-        <w:t>insert</w:t>
-      </w:r>
-      <w:proofErr w:type="gramEnd"/>
-      <w:r>
-        <w:rPr>
-          <w:rFonts w:ascii="Consolas" w:hAnsi="Consolas" w:cs="Consolas"/>
-          <w:color w:val="000000"/>
-          <w:sz w:val="19"/>
-          <w:szCs w:val="19"/>
-        </w:rPr>
-        <w:t xml:space="preserve"> </w:t>
-      </w:r>
-      <w:r>
-        <w:rPr>
-          <w:rFonts w:ascii="Consolas" w:hAnsi="Consolas" w:cs="Consolas"/>
-          <w:color w:val="0000FF"/>
-          <w:sz w:val="19"/>
-          <w:szCs w:val="19"/>
-        </w:rPr>
-        <w:t>into</w:t>
-      </w:r>
-      <w:r>
-        <w:rPr>
-          <w:rFonts w:ascii="Consolas" w:hAnsi="Consolas" w:cs="Consolas"/>
-          <w:color w:val="000000"/>
-          <w:sz w:val="19"/>
-          <w:szCs w:val="19"/>
-        </w:rPr>
-        <w:t xml:space="preserve"> </w:t>
-      </w:r>
-      <w:proofErr w:type="spellStart"/>
-      <w:r>
-        <w:rPr>
-          <w:rFonts w:ascii="Consolas" w:hAnsi="Consolas" w:cs="Consolas"/>
-          <w:color w:val="000000"/>
-          <w:sz w:val="19"/>
-          <w:szCs w:val="19"/>
-        </w:rPr>
-        <w:t>incomestatementfields</w:t>
-      </w:r>
-      <w:proofErr w:type="spellEnd"/>
-      <w:r>
-        <w:rPr>
-          <w:rFonts w:ascii="Consolas" w:hAnsi="Consolas" w:cs="Consolas"/>
-          <w:color w:val="000000"/>
-          <w:sz w:val="19"/>
-          <w:szCs w:val="19"/>
-        </w:rPr>
-        <w:t xml:space="preserve"> </w:t>
-      </w:r>
-      <w:r>
-        <w:rPr>
-          <w:rFonts w:ascii="Consolas" w:hAnsi="Consolas" w:cs="Consolas"/>
-          <w:color w:val="0000FF"/>
-          <w:sz w:val="19"/>
-          <w:szCs w:val="19"/>
-        </w:rPr>
-        <w:t xml:space="preserve">values </w:t>
+      <w:r>
+        <w:rPr>
+          <w:rFonts w:ascii="Consolas" w:hAnsi="Consolas" w:cs="Consolas"/>
+          <w:color w:val="0000FF"/>
+          <w:sz w:val="19"/>
+          <w:szCs w:val="19"/>
+        </w:rPr>
+        <w:t xml:space="preserve">    PRIMARY</w:t>
+      </w:r>
+      <w:r>
+        <w:rPr>
+          <w:rFonts w:ascii="Consolas" w:hAnsi="Consolas" w:cs="Consolas"/>
+          <w:color w:val="000000"/>
+          <w:sz w:val="19"/>
+          <w:szCs w:val="19"/>
+        </w:rPr>
+        <w:t xml:space="preserve"> </w:t>
+      </w:r>
+      <w:r>
+        <w:rPr>
+          <w:rFonts w:ascii="Consolas" w:hAnsi="Consolas" w:cs="Consolas"/>
+          <w:color w:val="0000FF"/>
+          <w:sz w:val="19"/>
+          <w:szCs w:val="19"/>
+        </w:rPr>
+        <w:t xml:space="preserve">KEY </w:t>
       </w:r>
       <w:r>
         <w:rPr>
@@ -1528,94 +739,20 @@
       <w:r>
         <w:rPr>
           <w:rFonts w:ascii="Consolas" w:hAnsi="Consolas" w:cs="Consolas"/>
-          <w:color w:val="FF0000"/>
-          <w:sz w:val="19"/>
-          <w:szCs w:val="19"/>
-        </w:rPr>
-        <w:t xml:space="preserve">'Operating </w:t>
-      </w:r>
-      <w:proofErr w:type="spellStart"/>
-      <w:r>
-        <w:rPr>
-          <w:rFonts w:ascii="Consolas" w:hAnsi="Consolas" w:cs="Consolas"/>
-          <w:color w:val="FF0000"/>
-          <w:sz w:val="19"/>
-          <w:szCs w:val="19"/>
-        </w:rPr>
-        <w:t>expenses'</w:t>
-      </w:r>
-      <w:r>
-        <w:rPr>
-          <w:rFonts w:ascii="Consolas" w:hAnsi="Consolas" w:cs="Consolas"/>
-          <w:color w:val="808080"/>
-          <w:sz w:val="19"/>
-          <w:szCs w:val="19"/>
-        </w:rPr>
-        <w:t>,</w:t>
-      </w:r>
-      <w:r>
-        <w:rPr>
-          <w:rFonts w:ascii="Consolas" w:hAnsi="Consolas" w:cs="Consolas"/>
-          <w:color w:val="FF0000"/>
-          <w:sz w:val="19"/>
-          <w:szCs w:val="19"/>
-        </w:rPr>
-        <w:t>'Raw</w:t>
-      </w:r>
-      <w:proofErr w:type="spellEnd"/>
-      <w:r>
-        <w:rPr>
-          <w:rFonts w:ascii="Consolas" w:hAnsi="Consolas" w:cs="Consolas"/>
-          <w:color w:val="FF0000"/>
-          <w:sz w:val="19"/>
-          <w:szCs w:val="19"/>
-        </w:rPr>
-        <w:t xml:space="preserve"> materials and consumables'</w:t>
-      </w:r>
-      <w:r>
-        <w:rPr>
-          <w:rFonts w:ascii="Consolas" w:hAnsi="Consolas" w:cs="Consolas"/>
-          <w:color w:val="808080"/>
-          <w:sz w:val="19"/>
-          <w:szCs w:val="19"/>
-        </w:rPr>
-        <w:t>,</w:t>
-      </w:r>
-      <w:r>
-        <w:rPr>
-          <w:rFonts w:ascii="Consolas" w:hAnsi="Consolas" w:cs="Consolas"/>
-          <w:color w:val="FF0000"/>
-          <w:sz w:val="19"/>
-          <w:szCs w:val="19"/>
-        </w:rPr>
-        <w:t>'4000-4799,4910-4930'</w:t>
-      </w:r>
-      <w:r>
-        <w:rPr>
-          <w:rFonts w:ascii="Consolas" w:hAnsi="Consolas" w:cs="Consolas"/>
-          <w:color w:val="808080"/>
-          <w:sz w:val="19"/>
-          <w:szCs w:val="19"/>
-        </w:rPr>
-        <w:t>,</w:t>
-      </w:r>
-      <w:r>
-        <w:rPr>
-          <w:rFonts w:ascii="Consolas" w:hAnsi="Consolas" w:cs="Consolas"/>
-          <w:color w:val="000000"/>
-          <w:sz w:val="19"/>
-          <w:szCs w:val="19"/>
-        </w:rPr>
-        <w:t>2022</w:t>
-      </w:r>
-      <w:r>
-        <w:rPr>
-          <w:rFonts w:ascii="Consolas" w:hAnsi="Consolas" w:cs="Consolas"/>
-          <w:color w:val="808080"/>
-          <w:sz w:val="19"/>
-          <w:szCs w:val="19"/>
-        </w:rPr>
-        <w:t>);</w:t>
+          <w:color w:val="000000"/>
+          <w:sz w:val="19"/>
+          <w:szCs w:val="19"/>
+        </w:rPr>
+        <w:t>id</w:t>
+      </w:r>
+      <w:r>
+        <w:rPr>
+          <w:rFonts w:ascii="Consolas" w:hAnsi="Consolas" w:cs="Consolas"/>
+          <w:color w:val="808080"/>
+          <w:sz w:val="19"/>
+          <w:szCs w:val="19"/>
+        </w:rPr>
+        <w:t>)</w:t>
       </w:r>
     </w:p>
     <w:p>
@@ -1631,17 +768,112 @@
           <w:szCs w:val="19"/>
         </w:rPr>
       </w:pPr>
+      <w:r>
+        <w:rPr>
+          <w:rFonts w:ascii="Consolas" w:hAnsi="Consolas" w:cs="Consolas"/>
+          <w:color w:val="808080"/>
+          <w:sz w:val="19"/>
+          <w:szCs w:val="19"/>
+        </w:rPr>
+        <w:t>)</w:t>
+      </w:r>
       <w:proofErr w:type="gramStart"/>
       <w:r>
         <w:rPr>
           <w:rFonts w:ascii="Consolas" w:hAnsi="Consolas" w:cs="Consolas"/>
+          <w:color w:val="808080"/>
+          <w:sz w:val="19"/>
+          <w:szCs w:val="19"/>
+        </w:rPr>
+        <w:t>;</w:t>
+      </w:r>
+      <w:proofErr w:type="gramEnd"/>
+      <w:r>
+        <w:rPr>
+          <w:rFonts w:ascii="Consolas" w:hAnsi="Consolas" w:cs="Consolas"/>
+          <w:color w:val="808080"/>
+          <w:sz w:val="19"/>
+          <w:szCs w:val="19"/>
+        </w:rPr>
+        <w:br/>
+      </w:r>
+      <w:r>
+        <w:rPr>
+          <w:rFonts w:ascii="Consolas" w:hAnsi="Consolas" w:cs="Consolas"/>
+          <w:color w:val="808080"/>
+          <w:sz w:val="19"/>
+          <w:szCs w:val="19"/>
+        </w:rPr>
+        <w:br/>
+      </w:r>
+      <w:r>
+        <w:rPr>
+          <w:rFonts w:ascii="Consolas" w:hAnsi="Consolas" w:cs="Consolas"/>
+          <w:color w:val="808080"/>
+          <w:sz w:val="19"/>
+          <w:szCs w:val="19"/>
+        </w:rPr>
+        <w:br/>
+      </w:r>
+      <w:r>
+        <w:rPr>
+          <w:rFonts w:cstheme="minorHAnsi"/>
+          <w:b/>
+          <w:color w:val="808080"/>
+        </w:rPr>
+        <w:t>I</w:t>
+      </w:r>
+      <w:r>
+        <w:rPr>
+          <w:rFonts w:cstheme="minorHAnsi"/>
+          <w:b/>
+          <w:color w:val="000000" w:themeColor="text1"/>
+        </w:rPr>
+        <w:t>nsert Query</w:t>
+      </w:r>
+      <w:r>
+        <w:rPr>
+          <w:rFonts w:ascii="Consolas" w:hAnsi="Consolas" w:cs="Consolas"/>
+          <w:color w:val="000000" w:themeColor="text1"/>
+          <w:sz w:val="19"/>
+          <w:szCs w:val="19"/>
+        </w:rPr>
+        <w:tab/>
+      </w:r>
+      <w:r>
+        <w:rPr>
+          <w:rFonts w:ascii="Consolas" w:hAnsi="Consolas" w:cs="Consolas"/>
+          <w:color w:val="808080"/>
+          <w:sz w:val="19"/>
+          <w:szCs w:val="19"/>
+        </w:rPr>
+        <w:tab/>
+      </w:r>
+      <w:r>
+        <w:rPr>
+          <w:rFonts w:cstheme="minorHAnsi"/>
+          <w:color w:val="808080"/>
+        </w:rPr>
+        <w:t>:</w:t>
+      </w:r>
+      <w:r>
+        <w:rPr>
+          <w:rFonts w:ascii="Consolas" w:hAnsi="Consolas" w:cs="Consolas"/>
+          <w:color w:val="808080"/>
+          <w:sz w:val="19"/>
+          <w:szCs w:val="19"/>
+        </w:rPr>
+        <w:br/>
+      </w:r>
+      <w:r>
+        <w:rPr>
+          <w:rFonts w:ascii="Consolas" w:hAnsi="Consolas" w:cs="Consolas"/>
           <w:color w:val="0000FF"/>
           <w:sz w:val="19"/>
           <w:szCs w:val="19"/>
         </w:rPr>
         <w:t>insert</w:t>
       </w:r>
-      <w:proofErr w:type="gramEnd"/>
       <w:r>
         <w:rPr>
           <w:rFonts w:ascii="Consolas" w:hAnsi="Consolas" w:cs="Consolas"/>
@@ -1710,47 +942,76 @@
       <w:r>
         <w:rPr>
           <w:rFonts w:ascii="Consolas" w:hAnsi="Consolas" w:cs="Consolas"/>
-          <w:color w:val="FF0000"/>
-          <w:sz w:val="19"/>
-          <w:szCs w:val="19"/>
-        </w:rPr>
-        <w:t>'Operating expenses'</w:t>
-      </w:r>
-      <w:r>
-        <w:rPr>
-          <w:rFonts w:ascii="Consolas" w:hAnsi="Consolas" w:cs="Consolas"/>
-          <w:color w:val="808080"/>
-          <w:sz w:val="19"/>
-          <w:szCs w:val="19"/>
-        </w:rPr>
-        <w:t>,</w:t>
-      </w:r>
-      <w:r>
-        <w:rPr>
-          <w:rFonts w:ascii="Consolas" w:hAnsi="Consolas" w:cs="Consolas"/>
-          <w:color w:val="FF0000"/>
-          <w:sz w:val="19"/>
-          <w:szCs w:val="19"/>
-        </w:rPr>
-        <w:t>'Merchandise'</w:t>
-      </w:r>
-      <w:r>
-        <w:rPr>
-          <w:rFonts w:ascii="Consolas" w:hAnsi="Consolas" w:cs="Consolas"/>
-          <w:color w:val="808080"/>
-          <w:sz w:val="19"/>
-          <w:szCs w:val="19"/>
-        </w:rPr>
-        <w:t>,</w:t>
-      </w:r>
-      <w:r>
-        <w:rPr>
-          <w:rFonts w:ascii="Consolas" w:hAnsi="Consolas" w:cs="Consolas"/>
-          <w:color w:val="FF0000"/>
-          <w:sz w:val="19"/>
-          <w:szCs w:val="19"/>
-        </w:rPr>
-        <w:t>'4000-4799,4960,4980'</w:t>
+          <w:color w:val="808080"/>
+          <w:sz w:val="19"/>
+          <w:szCs w:val="19"/>
+        </w:rPr>
+        <w:t>1,</w:t>
+      </w:r>
+      <w:r>
+        <w:rPr>
+          <w:rFonts w:ascii="Consolas" w:hAnsi="Consolas" w:cs="Consolas"/>
+          <w:color w:val="FF0000"/>
+          <w:sz w:val="19"/>
+          <w:szCs w:val="19"/>
+        </w:rPr>
+        <w:t xml:space="preserve">'Operating income, inventory changes, </w:t>
+      </w:r>
+      <w:proofErr w:type="spellStart"/>
+      <w:r>
+        <w:rPr>
+          <w:rFonts w:ascii="Consolas" w:hAnsi="Consolas" w:cs="Consolas"/>
+          <w:color w:val="FF0000"/>
+          <w:sz w:val="19"/>
+          <w:szCs w:val="19"/>
+        </w:rPr>
+        <w:t>etc'</w:t>
+      </w:r>
+      <w:r>
+        <w:rPr>
+          <w:rFonts w:ascii="Consolas" w:hAnsi="Consolas" w:cs="Consolas"/>
+          <w:color w:val="808080"/>
+          <w:sz w:val="19"/>
+          <w:szCs w:val="19"/>
+        </w:rPr>
+        <w:t>,</w:t>
+      </w:r>
+      <w:r>
+        <w:rPr>
+          <w:rFonts w:ascii="Consolas" w:hAnsi="Consolas" w:cs="Consolas"/>
+          <w:color w:val="FF0000"/>
+          <w:sz w:val="19"/>
+          <w:szCs w:val="19"/>
+        </w:rPr>
+        <w:t>'Net</w:t>
+      </w:r>
+      <w:proofErr w:type="spellEnd"/>
+      <w:r>
+        <w:rPr>
+          <w:rFonts w:ascii="Consolas" w:hAnsi="Consolas" w:cs="Consolas"/>
+          <w:color w:val="FF0000"/>
+          <w:sz w:val="19"/>
+          <w:szCs w:val="19"/>
+        </w:rPr>
+        <w:t xml:space="preserve"> sales'</w:t>
+      </w:r>
+      <w:r>
+        <w:rPr>
+          <w:rFonts w:ascii="Consolas" w:hAnsi="Consolas" w:cs="Consolas"/>
+          <w:color w:val="808080"/>
+          <w:sz w:val="19"/>
+          <w:szCs w:val="19"/>
+        </w:rPr>
+        <w:t>,</w:t>
+      </w:r>
+      <w:r>
+        <w:rPr>
+          <w:rFonts w:ascii="Consolas" w:hAnsi="Consolas" w:cs="Consolas"/>
+          <w:color w:val="FF0000"/>
+          <w:sz w:val="19"/>
+          <w:szCs w:val="19"/>
+        </w:rPr>
+        <w:t>'3000-3799'</w:t>
       </w:r>
       <w:r>
         <w:rPr>
@@ -1793,7 +1054,6 @@
           <w:szCs w:val="19"/>
         </w:rPr>
       </w:pPr>
-      <w:proofErr w:type="gramStart"/>
       <w:r>
         <w:rPr>
           <w:rFonts w:ascii="Consolas" w:hAnsi="Consolas" w:cs="Consolas"/>
@@ -1803,7 +1063,6 @@
         </w:rPr>
         <w:t>insert</w:t>
       </w:r>
-      <w:proofErr w:type="gramEnd"/>
       <w:r>
         <w:rPr>
           <w:rFonts w:ascii="Consolas" w:hAnsi="Consolas" w:cs="Consolas"/>
@@ -1872,11 +1131,20 @@
       <w:r>
         <w:rPr>
           <w:rFonts w:ascii="Consolas" w:hAnsi="Consolas" w:cs="Consolas"/>
-          <w:color w:val="FF0000"/>
-          <w:sz w:val="19"/>
-          <w:szCs w:val="19"/>
-        </w:rPr>
-        <w:t xml:space="preserve">'Operating </w:t>
+          <w:color w:val="808080"/>
+          <w:sz w:val="19"/>
+          <w:szCs w:val="19"/>
+        </w:rPr>
+        <w:t>2,</w:t>
+      </w:r>
+      <w:r>
+        <w:rPr>
+          <w:rFonts w:ascii="Consolas" w:hAnsi="Consolas" w:cs="Consolas"/>
+          <w:color w:val="FF0000"/>
+          <w:sz w:val="19"/>
+          <w:szCs w:val="19"/>
+        </w:rPr>
+        <w:t xml:space="preserve">'Operating income, inventory changes, </w:t>
       </w:r>
       <w:proofErr w:type="spellStart"/>
       <w:r>
@@ -1886,25 +1154,25 @@
           <w:sz w:val="19"/>
           <w:szCs w:val="19"/>
         </w:rPr>
-        <w:t>expenses'</w:t>
-      </w:r>
-      <w:r>
-        <w:rPr>
-          <w:rFonts w:ascii="Consolas" w:hAnsi="Consolas" w:cs="Consolas"/>
-          <w:color w:val="808080"/>
-          <w:sz w:val="19"/>
-          <w:szCs w:val="19"/>
-        </w:rPr>
-        <w:t>,</w:t>
-      </w:r>
-      <w:r>
-        <w:rPr>
-          <w:rFonts w:ascii="Consolas" w:hAnsi="Consolas" w:cs="Consolas"/>
-          <w:color w:val="FF0000"/>
-          <w:sz w:val="19"/>
-          <w:szCs w:val="19"/>
-        </w:rPr>
-        <w:t>'Other</w:t>
+        <w:t>etc'</w:t>
+      </w:r>
+      <w:r>
+        <w:rPr>
+          <w:rFonts w:ascii="Consolas" w:hAnsi="Consolas" w:cs="Consolas"/>
+          <w:color w:val="808080"/>
+          <w:sz w:val="19"/>
+          <w:szCs w:val="19"/>
+        </w:rPr>
+        <w:t>,</w:t>
+      </w:r>
+      <w:r>
+        <w:rPr>
+          <w:rFonts w:ascii="Consolas" w:hAnsi="Consolas" w:cs="Consolas"/>
+          <w:color w:val="FF0000"/>
+          <w:sz w:val="19"/>
+          <w:szCs w:val="19"/>
+        </w:rPr>
+        <w:t>'Change</w:t>
       </w:r>
       <w:proofErr w:type="spellEnd"/>
       <w:r>
@@ -1914,25 +1182,25 @@
           <w:sz w:val="19"/>
           <w:szCs w:val="19"/>
         </w:rPr>
-        <w:t xml:space="preserve"> external expenses'</w:t>
-      </w:r>
-      <w:r>
-        <w:rPr>
-          <w:rFonts w:ascii="Consolas" w:hAnsi="Consolas" w:cs="Consolas"/>
-          <w:color w:val="808080"/>
-          <w:sz w:val="19"/>
-          <w:szCs w:val="19"/>
-        </w:rPr>
-        <w:t>,</w:t>
-      </w:r>
-      <w:r>
-        <w:rPr>
-          <w:rFonts w:ascii="Consolas" w:hAnsi="Consolas" w:cs="Consolas"/>
-          <w:color w:val="FF0000"/>
-          <w:sz w:val="19"/>
-          <w:szCs w:val="19"/>
-        </w:rPr>
-        <w:t>'4000-4799,4960,4980'</w:t>
+        <w:t xml:space="preserve"> of stock of work in progress, finished goods and work in progress on behalf of another'</w:t>
+      </w:r>
+      <w:r>
+        <w:rPr>
+          <w:rFonts w:ascii="Consolas" w:hAnsi="Consolas" w:cs="Consolas"/>
+          <w:color w:val="808080"/>
+          <w:sz w:val="19"/>
+          <w:szCs w:val="19"/>
+        </w:rPr>
+        <w:t>,</w:t>
+      </w:r>
+      <w:r>
+        <w:rPr>
+          <w:rFonts w:ascii="Consolas" w:hAnsi="Consolas" w:cs="Consolas"/>
+          <w:color w:val="FF0000"/>
+          <w:sz w:val="19"/>
+          <w:szCs w:val="19"/>
+        </w:rPr>
+        <w:t>'4940-4950,4970'</w:t>
       </w:r>
       <w:r>
         <w:rPr>
@@ -2054,11 +1322,20 @@
       <w:r>
         <w:rPr>
           <w:rFonts w:ascii="Consolas" w:hAnsi="Consolas" w:cs="Consolas"/>
-          <w:color w:val="FF0000"/>
-          <w:sz w:val="19"/>
-          <w:szCs w:val="19"/>
-        </w:rPr>
-        <w:t xml:space="preserve">'Operating </w:t>
+          <w:color w:val="808080"/>
+          <w:sz w:val="19"/>
+          <w:szCs w:val="19"/>
+        </w:rPr>
+        <w:t>3,</w:t>
+      </w:r>
+      <w:r>
+        <w:rPr>
+          <w:rFonts w:ascii="Consolas" w:hAnsi="Consolas" w:cs="Consolas"/>
+          <w:color w:val="FF0000"/>
+          <w:sz w:val="19"/>
+          <w:szCs w:val="19"/>
+        </w:rPr>
+        <w:t xml:space="preserve">'Operating income, inventory changes, </w:t>
       </w:r>
       <w:proofErr w:type="spellStart"/>
       <w:r>
@@ -2068,25 +1345,25 @@
           <w:sz w:val="19"/>
           <w:szCs w:val="19"/>
         </w:rPr>
-        <w:t>expenses'</w:t>
-      </w:r>
-      <w:r>
-        <w:rPr>
-          <w:rFonts w:ascii="Consolas" w:hAnsi="Consolas" w:cs="Consolas"/>
-          <w:color w:val="808080"/>
-          <w:sz w:val="19"/>
-          <w:szCs w:val="19"/>
-        </w:rPr>
-        <w:t>,</w:t>
-      </w:r>
-      <w:r>
-        <w:rPr>
-          <w:rFonts w:ascii="Consolas" w:hAnsi="Consolas" w:cs="Consolas"/>
-          <w:color w:val="FF0000"/>
-          <w:sz w:val="19"/>
-          <w:szCs w:val="19"/>
-        </w:rPr>
-        <w:t>'Personnel</w:t>
+        <w:t>etc'</w:t>
+      </w:r>
+      <w:r>
+        <w:rPr>
+          <w:rFonts w:ascii="Consolas" w:hAnsi="Consolas" w:cs="Consolas"/>
+          <w:color w:val="808080"/>
+          <w:sz w:val="19"/>
+          <w:szCs w:val="19"/>
+        </w:rPr>
+        <w:t>,</w:t>
+      </w:r>
+      <w:r>
+        <w:rPr>
+          <w:rFonts w:ascii="Consolas" w:hAnsi="Consolas" w:cs="Consolas"/>
+          <w:color w:val="FF0000"/>
+          <w:sz w:val="19"/>
+          <w:szCs w:val="19"/>
+        </w:rPr>
+        <w:t>'Activated</w:t>
       </w:r>
       <w:proofErr w:type="spellEnd"/>
       <w:r>
@@ -2096,25 +1373,25 @@
           <w:sz w:val="19"/>
           <w:szCs w:val="19"/>
         </w:rPr>
-        <w:t xml:space="preserve"> costs'</w:t>
-      </w:r>
-      <w:r>
-        <w:rPr>
-          <w:rFonts w:ascii="Consolas" w:hAnsi="Consolas" w:cs="Consolas"/>
-          <w:color w:val="808080"/>
-          <w:sz w:val="19"/>
-          <w:szCs w:val="19"/>
-        </w:rPr>
-        <w:t>,</w:t>
-      </w:r>
-      <w:r>
-        <w:rPr>
-          <w:rFonts w:ascii="Consolas" w:hAnsi="Consolas" w:cs="Consolas"/>
-          <w:color w:val="FF0000"/>
-          <w:sz w:val="19"/>
-          <w:szCs w:val="19"/>
-        </w:rPr>
-        <w:t>'7000-7699'</w:t>
+        <w:t xml:space="preserve"> work for own account'</w:t>
+      </w:r>
+      <w:r>
+        <w:rPr>
+          <w:rFonts w:ascii="Consolas" w:hAnsi="Consolas" w:cs="Consolas"/>
+          <w:color w:val="808080"/>
+          <w:sz w:val="19"/>
+          <w:szCs w:val="19"/>
+        </w:rPr>
+        <w:t>,</w:t>
+      </w:r>
+      <w:r>
+        <w:rPr>
+          <w:rFonts w:ascii="Consolas" w:hAnsi="Consolas" w:cs="Consolas"/>
+          <w:color w:val="FF0000"/>
+          <w:sz w:val="19"/>
+          <w:szCs w:val="19"/>
+        </w:rPr>
+        <w:t>'3800-3899'</w:t>
       </w:r>
       <w:r>
         <w:rPr>
@@ -2236,11 +1513,20 @@
       <w:r>
         <w:rPr>
           <w:rFonts w:ascii="Consolas" w:hAnsi="Consolas" w:cs="Consolas"/>
-          <w:color w:val="FF0000"/>
-          <w:sz w:val="19"/>
-          <w:szCs w:val="19"/>
-        </w:rPr>
-        <w:t xml:space="preserve">'Operating </w:t>
+          <w:color w:val="808080"/>
+          <w:sz w:val="19"/>
+          <w:szCs w:val="19"/>
+        </w:rPr>
+        <w:t>4,</w:t>
+      </w:r>
+      <w:r>
+        <w:rPr>
+          <w:rFonts w:ascii="Consolas" w:hAnsi="Consolas" w:cs="Consolas"/>
+          <w:color w:val="FF0000"/>
+          <w:sz w:val="19"/>
+          <w:szCs w:val="19"/>
+        </w:rPr>
+        <w:t xml:space="preserve">'Operating income, inventory changes, </w:t>
       </w:r>
       <w:proofErr w:type="spellStart"/>
       <w:r>
@@ -2250,25 +1536,25 @@
           <w:sz w:val="19"/>
           <w:szCs w:val="19"/>
         </w:rPr>
-        <w:t>expenses'</w:t>
-      </w:r>
-      <w:r>
-        <w:rPr>
-          <w:rFonts w:ascii="Consolas" w:hAnsi="Consolas" w:cs="Consolas"/>
-          <w:color w:val="808080"/>
-          <w:sz w:val="19"/>
-          <w:szCs w:val="19"/>
-        </w:rPr>
-        <w:t>,</w:t>
-      </w:r>
-      <w:r>
-        <w:rPr>
-          <w:rFonts w:ascii="Consolas" w:hAnsi="Consolas" w:cs="Consolas"/>
-          <w:color w:val="FF0000"/>
-          <w:sz w:val="19"/>
-          <w:szCs w:val="19"/>
-        </w:rPr>
-        <w:t>'Depreciation</w:t>
+        <w:t>etc'</w:t>
+      </w:r>
+      <w:r>
+        <w:rPr>
+          <w:rFonts w:ascii="Consolas" w:hAnsi="Consolas" w:cs="Consolas"/>
+          <w:color w:val="808080"/>
+          <w:sz w:val="19"/>
+          <w:szCs w:val="19"/>
+        </w:rPr>
+        <w:t>,</w:t>
+      </w:r>
+      <w:r>
+        <w:rPr>
+          <w:rFonts w:ascii="Consolas" w:hAnsi="Consolas" w:cs="Consolas"/>
+          <w:color w:val="FF0000"/>
+          <w:sz w:val="19"/>
+          <w:szCs w:val="19"/>
+        </w:rPr>
+        <w:t>'Other</w:t>
       </w:r>
       <w:proofErr w:type="spellEnd"/>
       <w:r>
@@ -2278,25 +1564,25 @@
           <w:sz w:val="19"/>
           <w:szCs w:val="19"/>
         </w:rPr>
-        <w:t xml:space="preserve"> and write-downs of tangible and intangible fixed assets'</w:t>
-      </w:r>
-      <w:r>
-        <w:rPr>
-          <w:rFonts w:ascii="Consolas" w:hAnsi="Consolas" w:cs="Consolas"/>
-          <w:color w:val="808080"/>
-          <w:sz w:val="19"/>
-          <w:szCs w:val="19"/>
-        </w:rPr>
-        <w:t>,</w:t>
-      </w:r>
-      <w:r>
-        <w:rPr>
-          <w:rFonts w:ascii="Consolas" w:hAnsi="Consolas" w:cs="Consolas"/>
-          <w:color w:val="FF0000"/>
-          <w:sz w:val="19"/>
-          <w:szCs w:val="19"/>
-        </w:rPr>
-        <w:t>'7710-7730,7760-7780,7800-7899'</w:t>
+        <w:t xml:space="preserve"> operating income'</w:t>
+      </w:r>
+      <w:r>
+        <w:rPr>
+          <w:rFonts w:ascii="Consolas" w:hAnsi="Consolas" w:cs="Consolas"/>
+          <w:color w:val="808080"/>
+          <w:sz w:val="19"/>
+          <w:szCs w:val="19"/>
+        </w:rPr>
+        <w:t>,</w:t>
+      </w:r>
+      <w:r>
+        <w:rPr>
+          <w:rFonts w:ascii="Consolas" w:hAnsi="Consolas" w:cs="Consolas"/>
+          <w:color w:val="FF0000"/>
+          <w:sz w:val="19"/>
+          <w:szCs w:val="19"/>
+        </w:rPr>
+        <w:t>'3900-3999'</w:t>
       </w:r>
       <w:r>
         <w:rPr>
@@ -2339,6 +1625,7 @@
           <w:szCs w:val="19"/>
         </w:rPr>
       </w:pPr>
+      <w:proofErr w:type="gramStart"/>
       <w:r>
         <w:rPr>
           <w:rFonts w:ascii="Consolas" w:hAnsi="Consolas" w:cs="Consolas"/>
@@ -2348,6 +1635,7 @@
         </w:rPr>
         <w:t>insert</w:t>
       </w:r>
+      <w:proofErr w:type="gramEnd"/>
       <w:r>
         <w:rPr>
           <w:rFonts w:ascii="Consolas" w:hAnsi="Consolas" w:cs="Consolas"/>
@@ -2416,6 +1704,15 @@
       <w:r>
         <w:rPr>
           <w:rFonts w:ascii="Consolas" w:hAnsi="Consolas" w:cs="Consolas"/>
+          <w:color w:val="808080"/>
+          <w:sz w:val="19"/>
+          <w:szCs w:val="19"/>
+        </w:rPr>
+        <w:t>5,</w:t>
+      </w:r>
+      <w:r>
+        <w:rPr>
+          <w:rFonts w:ascii="Consolas" w:hAnsi="Consolas" w:cs="Consolas"/>
           <w:color w:val="FF0000"/>
           <w:sz w:val="19"/>
           <w:szCs w:val="19"/>
@@ -2448,7 +1745,7 @@
           <w:sz w:val="19"/>
           <w:szCs w:val="19"/>
         </w:rPr>
-        <w:t>'Write</w:t>
+        <w:t>'Raw</w:t>
       </w:r>
       <w:proofErr w:type="spellEnd"/>
       <w:r>
@@ -2458,25 +1755,25 @@
           <w:sz w:val="19"/>
           <w:szCs w:val="19"/>
         </w:rPr>
-        <w:t>-downs of current assets in addition to normal write-downs'</w:t>
-      </w:r>
-      <w:r>
-        <w:rPr>
-          <w:rFonts w:ascii="Consolas" w:hAnsi="Consolas" w:cs="Consolas"/>
-          <w:color w:val="808080"/>
-          <w:sz w:val="19"/>
-          <w:szCs w:val="19"/>
-        </w:rPr>
-        <w:t>,</w:t>
-      </w:r>
-      <w:r>
-        <w:rPr>
-          <w:rFonts w:ascii="Consolas" w:hAnsi="Consolas" w:cs="Consolas"/>
-          <w:color w:val="FF0000"/>
-          <w:sz w:val="19"/>
-          <w:szCs w:val="19"/>
-        </w:rPr>
-        <w:t>'7740,7790'</w:t>
+        <w:t xml:space="preserve"> materials and consumables'</w:t>
+      </w:r>
+      <w:r>
+        <w:rPr>
+          <w:rFonts w:ascii="Consolas" w:hAnsi="Consolas" w:cs="Consolas"/>
+          <w:color w:val="808080"/>
+          <w:sz w:val="19"/>
+          <w:szCs w:val="19"/>
+        </w:rPr>
+        <w:t>,</w:t>
+      </w:r>
+      <w:r>
+        <w:rPr>
+          <w:rFonts w:ascii="Consolas" w:hAnsi="Consolas" w:cs="Consolas"/>
+          <w:color w:val="FF0000"/>
+          <w:sz w:val="19"/>
+          <w:szCs w:val="19"/>
+        </w:rPr>
+        <w:t>'4000-4799,4910-4930'</w:t>
       </w:r>
       <w:r>
         <w:rPr>
@@ -2598,67 +1895,56 @@
       <w:r>
         <w:rPr>
           <w:rFonts w:ascii="Consolas" w:hAnsi="Consolas" w:cs="Consolas"/>
-          <w:color w:val="FF0000"/>
-          <w:sz w:val="19"/>
-          <w:szCs w:val="19"/>
-        </w:rPr>
-        <w:t xml:space="preserve">'Operating </w:t>
-      </w:r>
-      <w:proofErr w:type="spellStart"/>
-      <w:r>
-        <w:rPr>
-          <w:rFonts w:ascii="Consolas" w:hAnsi="Consolas" w:cs="Consolas"/>
-          <w:color w:val="FF0000"/>
-          <w:sz w:val="19"/>
-          <w:szCs w:val="19"/>
-        </w:rPr>
-        <w:t>expenses'</w:t>
-      </w:r>
-      <w:r>
-        <w:rPr>
-          <w:rFonts w:ascii="Consolas" w:hAnsi="Consolas" w:cs="Consolas"/>
-          <w:color w:val="808080"/>
-          <w:sz w:val="19"/>
-          <w:szCs w:val="19"/>
-        </w:rPr>
-        <w:t>,</w:t>
-      </w:r>
-      <w:r>
-        <w:rPr>
-          <w:rFonts w:ascii="Consolas" w:hAnsi="Consolas" w:cs="Consolas"/>
-          <w:color w:val="FF0000"/>
-          <w:sz w:val="19"/>
-          <w:szCs w:val="19"/>
-        </w:rPr>
-        <w:t>'Other</w:t>
-      </w:r>
-      <w:proofErr w:type="spellEnd"/>
-      <w:r>
-        <w:rPr>
-          <w:rFonts w:ascii="Consolas" w:hAnsi="Consolas" w:cs="Consolas"/>
-          <w:color w:val="FF0000"/>
-          <w:sz w:val="19"/>
-          <w:szCs w:val="19"/>
-        </w:rPr>
-        <w:t xml:space="preserve"> operating expenses'</w:t>
-      </w:r>
-      <w:r>
-        <w:rPr>
-          <w:rFonts w:ascii="Consolas" w:hAnsi="Consolas" w:cs="Consolas"/>
-          <w:color w:val="808080"/>
-          <w:sz w:val="19"/>
-          <w:szCs w:val="19"/>
-        </w:rPr>
-        <w:t>,</w:t>
-      </w:r>
-      <w:r>
-        <w:rPr>
-          <w:rFonts w:ascii="Consolas" w:hAnsi="Consolas" w:cs="Consolas"/>
-          <w:color w:val="FF0000"/>
-          <w:sz w:val="19"/>
-          <w:szCs w:val="19"/>
-        </w:rPr>
-        <w:t>'7900-7999'</w:t>
+          <w:color w:val="808080"/>
+          <w:sz w:val="19"/>
+          <w:szCs w:val="19"/>
+        </w:rPr>
+        <w:t>6,</w:t>
+      </w:r>
+      <w:r>
+        <w:rPr>
+          <w:rFonts w:ascii="Consolas" w:hAnsi="Consolas" w:cs="Consolas"/>
+          <w:color w:val="FF0000"/>
+          <w:sz w:val="19"/>
+          <w:szCs w:val="19"/>
+        </w:rPr>
+        <w:t>'Operating expenses'</w:t>
+      </w:r>
+      <w:r>
+        <w:rPr>
+          <w:rFonts w:ascii="Consolas" w:hAnsi="Consolas" w:cs="Consolas"/>
+          <w:color w:val="808080"/>
+          <w:sz w:val="19"/>
+          <w:szCs w:val="19"/>
+        </w:rPr>
+        <w:t>,</w:t>
+      </w:r>
+      <w:r>
+        <w:rPr>
+          <w:rFonts w:ascii="Consolas" w:hAnsi="Consolas" w:cs="Consolas"/>
+          <w:color w:val="FF0000"/>
+          <w:sz w:val="19"/>
+          <w:szCs w:val="19"/>
+        </w:rPr>
+        <w:t>'Merchandise'</w:t>
+      </w:r>
+      <w:r>
+        <w:rPr>
+          <w:rFonts w:ascii="Consolas" w:hAnsi="Consolas" w:cs="Consolas"/>
+          <w:color w:val="808080"/>
+          <w:sz w:val="19"/>
+          <w:szCs w:val="19"/>
+        </w:rPr>
+        <w:t>,</w:t>
+      </w:r>
+      <w:r>
+        <w:rPr>
+          <w:rFonts w:ascii="Consolas" w:hAnsi="Consolas" w:cs="Consolas"/>
+          <w:color w:val="FF0000"/>
+          <w:sz w:val="19"/>
+          <w:szCs w:val="19"/>
+        </w:rPr>
+        <w:t>'4000-4799,4960,4980'</w:t>
       </w:r>
       <w:r>
         <w:rPr>
@@ -2780,11 +2066,20 @@
       <w:r>
         <w:rPr>
           <w:rFonts w:ascii="Consolas" w:hAnsi="Consolas" w:cs="Consolas"/>
-          <w:color w:val="FF0000"/>
-          <w:sz w:val="19"/>
-          <w:szCs w:val="19"/>
-        </w:rPr>
-        <w:t xml:space="preserve">'Financial </w:t>
+          <w:color w:val="808080"/>
+          <w:sz w:val="19"/>
+          <w:szCs w:val="19"/>
+        </w:rPr>
+        <w:t>7,</w:t>
+      </w:r>
+      <w:r>
+        <w:rPr>
+          <w:rFonts w:ascii="Consolas" w:hAnsi="Consolas" w:cs="Consolas"/>
+          <w:color w:val="FF0000"/>
+          <w:sz w:val="19"/>
+          <w:szCs w:val="19"/>
+        </w:rPr>
+        <w:t xml:space="preserve">'Operating </w:t>
       </w:r>
       <w:proofErr w:type="spellStart"/>
       <w:r>
@@ -2794,25 +2089,25 @@
           <w:sz w:val="19"/>
           <w:szCs w:val="19"/>
         </w:rPr>
-        <w:t>posts'</w:t>
-      </w:r>
-      <w:r>
-        <w:rPr>
-          <w:rFonts w:ascii="Consolas" w:hAnsi="Consolas" w:cs="Consolas"/>
-          <w:color w:val="808080"/>
-          <w:sz w:val="19"/>
-          <w:szCs w:val="19"/>
-        </w:rPr>
-        <w:t>,</w:t>
-      </w:r>
-      <w:r>
-        <w:rPr>
-          <w:rFonts w:ascii="Consolas" w:hAnsi="Consolas" w:cs="Consolas"/>
-          <w:color w:val="FF0000"/>
-          <w:sz w:val="19"/>
-          <w:szCs w:val="19"/>
-        </w:rPr>
-        <w:t>'Profit</w:t>
+        <w:t>expenses'</w:t>
+      </w:r>
+      <w:r>
+        <w:rPr>
+          <w:rFonts w:ascii="Consolas" w:hAnsi="Consolas" w:cs="Consolas"/>
+          <w:color w:val="808080"/>
+          <w:sz w:val="19"/>
+          <w:szCs w:val="19"/>
+        </w:rPr>
+        <w:t>,</w:t>
+      </w:r>
+      <w:r>
+        <w:rPr>
+          <w:rFonts w:ascii="Consolas" w:hAnsi="Consolas" w:cs="Consolas"/>
+          <w:color w:val="FF0000"/>
+          <w:sz w:val="19"/>
+          <w:szCs w:val="19"/>
+        </w:rPr>
+        <w:t>'Other</w:t>
       </w:r>
       <w:proofErr w:type="spellEnd"/>
       <w:r>
@@ -2822,25 +2117,25 @@
           <w:sz w:val="19"/>
           <w:szCs w:val="19"/>
         </w:rPr>
-        <w:t xml:space="preserve"> from shares in group companies'</w:t>
-      </w:r>
-      <w:r>
-        <w:rPr>
-          <w:rFonts w:ascii="Consolas" w:hAnsi="Consolas" w:cs="Consolas"/>
-          <w:color w:val="808080"/>
-          <w:sz w:val="19"/>
-          <w:szCs w:val="19"/>
-        </w:rPr>
-        <w:t>,</w:t>
-      </w:r>
-      <w:r>
-        <w:rPr>
-          <w:rFonts w:ascii="Consolas" w:hAnsi="Consolas" w:cs="Consolas"/>
-          <w:color w:val="FF0000"/>
-          <w:sz w:val="19"/>
-          <w:szCs w:val="19"/>
-        </w:rPr>
-        <w:t>'8010-8060'</w:t>
+        <w:t xml:space="preserve"> external expenses'</w:t>
+      </w:r>
+      <w:r>
+        <w:rPr>
+          <w:rFonts w:ascii="Consolas" w:hAnsi="Consolas" w:cs="Consolas"/>
+          <w:color w:val="808080"/>
+          <w:sz w:val="19"/>
+          <w:szCs w:val="19"/>
+        </w:rPr>
+        <w:t>,</w:t>
+      </w:r>
+      <w:r>
+        <w:rPr>
+          <w:rFonts w:ascii="Consolas" w:hAnsi="Consolas" w:cs="Consolas"/>
+          <w:color w:val="FF0000"/>
+          <w:sz w:val="19"/>
+          <w:szCs w:val="19"/>
+        </w:rPr>
+        <w:t>'4000-4799,4960,4980'</w:t>
       </w:r>
       <w:r>
         <w:rPr>
@@ -2962,11 +2257,20 @@
       <w:r>
         <w:rPr>
           <w:rFonts w:ascii="Consolas" w:hAnsi="Consolas" w:cs="Consolas"/>
-          <w:color w:val="FF0000"/>
-          <w:sz w:val="19"/>
-          <w:szCs w:val="19"/>
-        </w:rPr>
-        <w:t xml:space="preserve">'Financial </w:t>
+          <w:color w:val="808080"/>
+          <w:sz w:val="19"/>
+          <w:szCs w:val="19"/>
+        </w:rPr>
+        <w:t>8,</w:t>
+      </w:r>
+      <w:r>
+        <w:rPr>
+          <w:rFonts w:ascii="Consolas" w:hAnsi="Consolas" w:cs="Consolas"/>
+          <w:color w:val="FF0000"/>
+          <w:sz w:val="19"/>
+          <w:szCs w:val="19"/>
+        </w:rPr>
+        <w:t xml:space="preserve">'Operating </w:t>
       </w:r>
       <w:proofErr w:type="spellStart"/>
       <w:r>
@@ -2976,25 +2280,25 @@
           <w:sz w:val="19"/>
           <w:szCs w:val="19"/>
         </w:rPr>
-        <w:t>posts'</w:t>
-      </w:r>
-      <w:r>
-        <w:rPr>
-          <w:rFonts w:ascii="Consolas" w:hAnsi="Consolas" w:cs="Consolas"/>
-          <w:color w:val="808080"/>
-          <w:sz w:val="19"/>
-          <w:szCs w:val="19"/>
-        </w:rPr>
-        <w:t>,</w:t>
-      </w:r>
-      <w:r>
-        <w:rPr>
-          <w:rFonts w:ascii="Consolas" w:hAnsi="Consolas" w:cs="Consolas"/>
-          <w:color w:val="FF0000"/>
-          <w:sz w:val="19"/>
-          <w:szCs w:val="19"/>
-        </w:rPr>
-        <w:t>'Results</w:t>
+        <w:t>expenses'</w:t>
+      </w:r>
+      <w:r>
+        <w:rPr>
+          <w:rFonts w:ascii="Consolas" w:hAnsi="Consolas" w:cs="Consolas"/>
+          <w:color w:val="808080"/>
+          <w:sz w:val="19"/>
+          <w:szCs w:val="19"/>
+        </w:rPr>
+        <w:t>,</w:t>
+      </w:r>
+      <w:r>
+        <w:rPr>
+          <w:rFonts w:ascii="Consolas" w:hAnsi="Consolas" w:cs="Consolas"/>
+          <w:color w:val="FF0000"/>
+          <w:sz w:val="19"/>
+          <w:szCs w:val="19"/>
+        </w:rPr>
+        <w:t>'Personnel</w:t>
       </w:r>
       <w:proofErr w:type="spellEnd"/>
       <w:r>
@@ -3004,25 +2308,25 @@
           <w:sz w:val="19"/>
           <w:szCs w:val="19"/>
         </w:rPr>
-        <w:t xml:space="preserve"> from shares in associated companies and jointly controlled companies'</w:t>
-      </w:r>
-      <w:r>
-        <w:rPr>
-          <w:rFonts w:ascii="Consolas" w:hAnsi="Consolas" w:cs="Consolas"/>
-          <w:color w:val="808080"/>
-          <w:sz w:val="19"/>
-          <w:szCs w:val="19"/>
-        </w:rPr>
-        <w:t>,</w:t>
-      </w:r>
-      <w:r>
-        <w:rPr>
-          <w:rFonts w:ascii="Consolas" w:hAnsi="Consolas" w:cs="Consolas"/>
-          <w:color w:val="FF0000"/>
-          <w:sz w:val="19"/>
-          <w:szCs w:val="19"/>
-        </w:rPr>
-        <w:t>'8110-8160'</w:t>
+        <w:t xml:space="preserve"> costs'</w:t>
+      </w:r>
+      <w:r>
+        <w:rPr>
+          <w:rFonts w:ascii="Consolas" w:hAnsi="Consolas" w:cs="Consolas"/>
+          <w:color w:val="808080"/>
+          <w:sz w:val="19"/>
+          <w:szCs w:val="19"/>
+        </w:rPr>
+        <w:t>,</w:t>
+      </w:r>
+      <w:r>
+        <w:rPr>
+          <w:rFonts w:ascii="Consolas" w:hAnsi="Consolas" w:cs="Consolas"/>
+          <w:color w:val="FF0000"/>
+          <w:sz w:val="19"/>
+          <w:szCs w:val="19"/>
+        </w:rPr>
+        <w:t>'7000-7699'</w:t>
       </w:r>
       <w:r>
         <w:rPr>
@@ -3144,11 +2448,20 @@
       <w:r>
         <w:rPr>
           <w:rFonts w:ascii="Consolas" w:hAnsi="Consolas" w:cs="Consolas"/>
-          <w:color w:val="FF0000"/>
-          <w:sz w:val="19"/>
-          <w:szCs w:val="19"/>
-        </w:rPr>
-        <w:t xml:space="preserve">'Financial </w:t>
+          <w:color w:val="808080"/>
+          <w:sz w:val="19"/>
+          <w:szCs w:val="19"/>
+        </w:rPr>
+        <w:t>9,</w:t>
+      </w:r>
+      <w:r>
+        <w:rPr>
+          <w:rFonts w:ascii="Consolas" w:hAnsi="Consolas" w:cs="Consolas"/>
+          <w:color w:val="FF0000"/>
+          <w:sz w:val="19"/>
+          <w:szCs w:val="19"/>
+        </w:rPr>
+        <w:t xml:space="preserve">'Operating </w:t>
       </w:r>
       <w:proofErr w:type="spellStart"/>
       <w:r>
@@ -3158,25 +2471,25 @@
           <w:sz w:val="19"/>
           <w:szCs w:val="19"/>
         </w:rPr>
-        <w:t>posts'</w:t>
-      </w:r>
-      <w:r>
-        <w:rPr>
-          <w:rFonts w:ascii="Consolas" w:hAnsi="Consolas" w:cs="Consolas"/>
-          <w:color w:val="808080"/>
-          <w:sz w:val="19"/>
-          <w:szCs w:val="19"/>
-        </w:rPr>
-        <w:t>,</w:t>
-      </w:r>
-      <w:r>
-        <w:rPr>
-          <w:rFonts w:ascii="Consolas" w:hAnsi="Consolas" w:cs="Consolas"/>
-          <w:color w:val="FF0000"/>
-          <w:sz w:val="19"/>
-          <w:szCs w:val="19"/>
-        </w:rPr>
-        <w:t>'Results</w:t>
+        <w:t>expenses'</w:t>
+      </w:r>
+      <w:r>
+        <w:rPr>
+          <w:rFonts w:ascii="Consolas" w:hAnsi="Consolas" w:cs="Consolas"/>
+          <w:color w:val="808080"/>
+          <w:sz w:val="19"/>
+          <w:szCs w:val="19"/>
+        </w:rPr>
+        <w:t>,</w:t>
+      </w:r>
+      <w:r>
+        <w:rPr>
+          <w:rFonts w:ascii="Consolas" w:hAnsi="Consolas" w:cs="Consolas"/>
+          <w:color w:val="FF0000"/>
+          <w:sz w:val="19"/>
+          <w:szCs w:val="19"/>
+        </w:rPr>
+        <w:t>'Depreciation</w:t>
       </w:r>
       <w:proofErr w:type="spellEnd"/>
       <w:r>
@@ -3186,25 +2499,25 @@
           <w:sz w:val="19"/>
           <w:szCs w:val="19"/>
         </w:rPr>
-        <w:t xml:space="preserve"> from other companies in which there is an ownership interest'</w:t>
-      </w:r>
-      <w:r>
-        <w:rPr>
-          <w:rFonts w:ascii="Consolas" w:hAnsi="Consolas" w:cs="Consolas"/>
-          <w:color w:val="808080"/>
-          <w:sz w:val="19"/>
-          <w:szCs w:val="19"/>
-        </w:rPr>
-        <w:t>,</w:t>
-      </w:r>
-      <w:r>
-        <w:rPr>
-          <w:rFonts w:ascii="Consolas" w:hAnsi="Consolas" w:cs="Consolas"/>
-          <w:color w:val="FF0000"/>
-          <w:sz w:val="19"/>
-          <w:szCs w:val="19"/>
-        </w:rPr>
-        <w:t>'8110-8160'</w:t>
+        <w:t xml:space="preserve"> and write-downs of tangible and intangible fixed assets'</w:t>
+      </w:r>
+      <w:r>
+        <w:rPr>
+          <w:rFonts w:ascii="Consolas" w:hAnsi="Consolas" w:cs="Consolas"/>
+          <w:color w:val="808080"/>
+          <w:sz w:val="19"/>
+          <w:szCs w:val="19"/>
+        </w:rPr>
+        <w:t>,</w:t>
+      </w:r>
+      <w:r>
+        <w:rPr>
+          <w:rFonts w:ascii="Consolas" w:hAnsi="Consolas" w:cs="Consolas"/>
+          <w:color w:val="FF0000"/>
+          <w:sz w:val="19"/>
+          <w:szCs w:val="19"/>
+        </w:rPr>
+        <w:t>'7710-7730,7760-7780,7800-7899'</w:t>
       </w:r>
       <w:r>
         <w:rPr>
@@ -3247,7 +2560,6 @@
           <w:szCs w:val="19"/>
         </w:rPr>
       </w:pPr>
-      <w:proofErr w:type="gramStart"/>
       <w:r>
         <w:rPr>
           <w:rFonts w:ascii="Consolas" w:hAnsi="Consolas" w:cs="Consolas"/>
@@ -3257,7 +2569,6 @@
         </w:rPr>
         <w:t>insert</w:t>
       </w:r>
-      <w:proofErr w:type="gramEnd"/>
       <w:r>
         <w:rPr>
           <w:rFonts w:ascii="Consolas" w:hAnsi="Consolas" w:cs="Consolas"/>
@@ -3326,11 +2637,20 @@
       <w:r>
         <w:rPr>
           <w:rFonts w:ascii="Consolas" w:hAnsi="Consolas" w:cs="Consolas"/>
-          <w:color w:val="FF0000"/>
-          <w:sz w:val="19"/>
-          <w:szCs w:val="19"/>
-        </w:rPr>
-        <w:t xml:space="preserve">'Financial </w:t>
+          <w:color w:val="808080"/>
+          <w:sz w:val="19"/>
+          <w:szCs w:val="19"/>
+        </w:rPr>
+        <w:t>10,</w:t>
+      </w:r>
+      <w:r>
+        <w:rPr>
+          <w:rFonts w:ascii="Consolas" w:hAnsi="Consolas" w:cs="Consolas"/>
+          <w:color w:val="FF0000"/>
+          <w:sz w:val="19"/>
+          <w:szCs w:val="19"/>
+        </w:rPr>
+        <w:t xml:space="preserve">'Operating </w:t>
       </w:r>
       <w:proofErr w:type="spellStart"/>
       <w:r>
@@ -3340,25 +2660,25 @@
           <w:sz w:val="19"/>
           <w:szCs w:val="19"/>
         </w:rPr>
-        <w:t>posts'</w:t>
-      </w:r>
-      <w:r>
-        <w:rPr>
-          <w:rFonts w:ascii="Consolas" w:hAnsi="Consolas" w:cs="Consolas"/>
-          <w:color w:val="808080"/>
-          <w:sz w:val="19"/>
-          <w:szCs w:val="19"/>
-        </w:rPr>
-        <w:t>,</w:t>
-      </w:r>
-      <w:r>
-        <w:rPr>
-          <w:rFonts w:ascii="Consolas" w:hAnsi="Consolas" w:cs="Consolas"/>
-          <w:color w:val="FF0000"/>
-          <w:sz w:val="19"/>
-          <w:szCs w:val="19"/>
-        </w:rPr>
-        <w:t>'Other</w:t>
+        <w:t>expenses'</w:t>
+      </w:r>
+      <w:r>
+        <w:rPr>
+          <w:rFonts w:ascii="Consolas" w:hAnsi="Consolas" w:cs="Consolas"/>
+          <w:color w:val="808080"/>
+          <w:sz w:val="19"/>
+          <w:szCs w:val="19"/>
+        </w:rPr>
+        <w:t>,</w:t>
+      </w:r>
+      <w:r>
+        <w:rPr>
+          <w:rFonts w:ascii="Consolas" w:hAnsi="Consolas" w:cs="Consolas"/>
+          <w:color w:val="FF0000"/>
+          <w:sz w:val="19"/>
+          <w:szCs w:val="19"/>
+        </w:rPr>
+        <w:t>'Write</w:t>
       </w:r>
       <w:proofErr w:type="spellEnd"/>
       <w:r>
@@ -3368,25 +2688,25 @@
           <w:sz w:val="19"/>
           <w:szCs w:val="19"/>
         </w:rPr>
-        <w:t xml:space="preserve"> interest income and similar items'</w:t>
-      </w:r>
-      <w:r>
-        <w:rPr>
-          <w:rFonts w:ascii="Consolas" w:hAnsi="Consolas" w:cs="Consolas"/>
-          <w:color w:val="808080"/>
-          <w:sz w:val="19"/>
-          <w:szCs w:val="19"/>
-        </w:rPr>
-        <w:t>,</w:t>
-      </w:r>
-      <w:r>
-        <w:rPr>
-          <w:rFonts w:ascii="Consolas" w:hAnsi="Consolas" w:cs="Consolas"/>
-          <w:color w:val="FF0000"/>
-          <w:sz w:val="19"/>
-          <w:szCs w:val="19"/>
-        </w:rPr>
-        <w:t>'8210-8260'</w:t>
+        <w:t>-downs of current assets in addition to normal write-downs'</w:t>
+      </w:r>
+      <w:r>
+        <w:rPr>
+          <w:rFonts w:ascii="Consolas" w:hAnsi="Consolas" w:cs="Consolas"/>
+          <w:color w:val="808080"/>
+          <w:sz w:val="19"/>
+          <w:szCs w:val="19"/>
+        </w:rPr>
+        <w:t>,</w:t>
+      </w:r>
+      <w:r>
+        <w:rPr>
+          <w:rFonts w:ascii="Consolas" w:hAnsi="Consolas" w:cs="Consolas"/>
+          <w:color w:val="FF0000"/>
+          <w:sz w:val="19"/>
+          <w:szCs w:val="19"/>
+        </w:rPr>
+        <w:t>'7740,7790'</w:t>
       </w:r>
       <w:r>
         <w:rPr>
@@ -3508,11 +2828,20 @@
       <w:r>
         <w:rPr>
           <w:rFonts w:ascii="Consolas" w:hAnsi="Consolas" w:cs="Consolas"/>
-          <w:color w:val="FF0000"/>
-          <w:sz w:val="19"/>
-          <w:szCs w:val="19"/>
-        </w:rPr>
-        <w:t xml:space="preserve">'Financial </w:t>
+          <w:color w:val="808080"/>
+          <w:sz w:val="19"/>
+          <w:szCs w:val="19"/>
+        </w:rPr>
+        <w:t>11,</w:t>
+      </w:r>
+      <w:r>
+        <w:rPr>
+          <w:rFonts w:ascii="Consolas" w:hAnsi="Consolas" w:cs="Consolas"/>
+          <w:color w:val="FF0000"/>
+          <w:sz w:val="19"/>
+          <w:szCs w:val="19"/>
+        </w:rPr>
+        <w:t xml:space="preserve">'Operating </w:t>
       </w:r>
       <w:proofErr w:type="spellStart"/>
       <w:r>
@@ -3522,25 +2851,25 @@
           <w:sz w:val="19"/>
           <w:szCs w:val="19"/>
         </w:rPr>
-        <w:t>posts'</w:t>
-      </w:r>
-      <w:r>
-        <w:rPr>
-          <w:rFonts w:ascii="Consolas" w:hAnsi="Consolas" w:cs="Consolas"/>
-          <w:color w:val="808080"/>
-          <w:sz w:val="19"/>
-          <w:szCs w:val="19"/>
-        </w:rPr>
-        <w:t>,</w:t>
-      </w:r>
-      <w:r>
-        <w:rPr>
-          <w:rFonts w:ascii="Consolas" w:hAnsi="Consolas" w:cs="Consolas"/>
-          <w:color w:val="FF0000"/>
-          <w:sz w:val="19"/>
-          <w:szCs w:val="19"/>
-        </w:rPr>
-        <w:t>'Results</w:t>
+        <w:t>expenses'</w:t>
+      </w:r>
+      <w:r>
+        <w:rPr>
+          <w:rFonts w:ascii="Consolas" w:hAnsi="Consolas" w:cs="Consolas"/>
+          <w:color w:val="808080"/>
+          <w:sz w:val="19"/>
+          <w:szCs w:val="19"/>
+        </w:rPr>
+        <w:t>,</w:t>
+      </w:r>
+      <w:r>
+        <w:rPr>
+          <w:rFonts w:ascii="Consolas" w:hAnsi="Consolas" w:cs="Consolas"/>
+          <w:color w:val="FF0000"/>
+          <w:sz w:val="19"/>
+          <w:szCs w:val="19"/>
+        </w:rPr>
+        <w:t>'Other</w:t>
       </w:r>
       <w:proofErr w:type="spellEnd"/>
       <w:r>
@@ -3550,25 +2879,25 @@
           <w:sz w:val="19"/>
           <w:szCs w:val="19"/>
         </w:rPr>
-        <w:t xml:space="preserve"> from other financial fixed assets'</w:t>
-      </w:r>
-      <w:r>
-        <w:rPr>
-          <w:rFonts w:ascii="Consolas" w:hAnsi="Consolas" w:cs="Consolas"/>
-          <w:color w:val="808080"/>
-          <w:sz w:val="19"/>
-          <w:szCs w:val="19"/>
-        </w:rPr>
-        <w:t>,</w:t>
-      </w:r>
-      <w:r>
-        <w:rPr>
-          <w:rFonts w:ascii="Consolas" w:hAnsi="Consolas" w:cs="Consolas"/>
-          <w:color w:val="FF0000"/>
-          <w:sz w:val="19"/>
-          <w:szCs w:val="19"/>
-        </w:rPr>
-        <w:t>'8310-8360,8390'</w:t>
+        <w:t xml:space="preserve"> operating expenses'</w:t>
+      </w:r>
+      <w:r>
+        <w:rPr>
+          <w:rFonts w:ascii="Consolas" w:hAnsi="Consolas" w:cs="Consolas"/>
+          <w:color w:val="808080"/>
+          <w:sz w:val="19"/>
+          <w:szCs w:val="19"/>
+        </w:rPr>
+        <w:t>,</w:t>
+      </w:r>
+      <w:r>
+        <w:rPr>
+          <w:rFonts w:ascii="Consolas" w:hAnsi="Consolas" w:cs="Consolas"/>
+          <w:color w:val="FF0000"/>
+          <w:sz w:val="19"/>
+          <w:szCs w:val="19"/>
+        </w:rPr>
+        <w:t>'7900-7999'</w:t>
       </w:r>
       <w:r>
         <w:rPr>
@@ -3611,6 +2940,7 @@
           <w:szCs w:val="19"/>
         </w:rPr>
       </w:pPr>
+      <w:proofErr w:type="gramStart"/>
       <w:r>
         <w:rPr>
           <w:rFonts w:ascii="Consolas" w:hAnsi="Consolas" w:cs="Consolas"/>
@@ -3620,6 +2950,7 @@
         </w:rPr>
         <w:t>insert</w:t>
       </w:r>
+      <w:proofErr w:type="gramEnd"/>
       <w:r>
         <w:rPr>
           <w:rFonts w:ascii="Consolas" w:hAnsi="Consolas" w:cs="Consolas"/>
@@ -3688,6 +3019,15 @@
       <w:r>
         <w:rPr>
           <w:rFonts w:ascii="Consolas" w:hAnsi="Consolas" w:cs="Consolas"/>
+          <w:color w:val="808080"/>
+          <w:sz w:val="19"/>
+          <w:szCs w:val="19"/>
+        </w:rPr>
+        <w:t>12,</w:t>
+      </w:r>
+      <w:r>
+        <w:rPr>
+          <w:rFonts w:ascii="Consolas" w:hAnsi="Consolas" w:cs="Consolas"/>
           <w:color w:val="FF0000"/>
           <w:sz w:val="19"/>
           <w:szCs w:val="19"/>
@@ -3720,7 +3060,7 @@
           <w:sz w:val="19"/>
           <w:szCs w:val="19"/>
         </w:rPr>
-        <w:t>'Write</w:t>
+        <w:t>'Profit</w:t>
       </w:r>
       <w:proofErr w:type="spellEnd"/>
       <w:r>
@@ -3730,25 +3070,25 @@
           <w:sz w:val="19"/>
           <w:szCs w:val="19"/>
         </w:rPr>
-        <w:t>-downs of financial fixed assets and short-term investments'</w:t>
-      </w:r>
-      <w:r>
-        <w:rPr>
-          <w:rFonts w:ascii="Consolas" w:hAnsi="Consolas" w:cs="Consolas"/>
-          <w:color w:val="808080"/>
-          <w:sz w:val="19"/>
-          <w:szCs w:val="19"/>
-        </w:rPr>
-        <w:t>,</w:t>
-      </w:r>
-      <w:r>
-        <w:rPr>
-          <w:rFonts w:ascii="Consolas" w:hAnsi="Consolas" w:cs="Consolas"/>
-          <w:color w:val="FF0000"/>
-          <w:sz w:val="19"/>
-          <w:szCs w:val="19"/>
-        </w:rPr>
-        <w:t>'8180,8270-8280,8370-8380'</w:t>
+        <w:t xml:space="preserve"> from shares in group companies'</w:t>
+      </w:r>
+      <w:r>
+        <w:rPr>
+          <w:rFonts w:ascii="Consolas" w:hAnsi="Consolas" w:cs="Consolas"/>
+          <w:color w:val="808080"/>
+          <w:sz w:val="19"/>
+          <w:szCs w:val="19"/>
+        </w:rPr>
+        <w:t>,</w:t>
+      </w:r>
+      <w:r>
+        <w:rPr>
+          <w:rFonts w:ascii="Consolas" w:hAnsi="Consolas" w:cs="Consolas"/>
+          <w:color w:val="FF0000"/>
+          <w:sz w:val="19"/>
+          <w:szCs w:val="19"/>
+        </w:rPr>
+        <w:t>'8010-8060'</w:t>
       </w:r>
       <w:r>
         <w:rPr>
@@ -3870,6 +3210,15 @@
       <w:r>
         <w:rPr>
           <w:rFonts w:ascii="Consolas" w:hAnsi="Consolas" w:cs="Consolas"/>
+          <w:color w:val="808080"/>
+          <w:sz w:val="19"/>
+          <w:szCs w:val="19"/>
+        </w:rPr>
+        <w:t>13,</w:t>
+      </w:r>
+      <w:r>
+        <w:rPr>
+          <w:rFonts w:ascii="Consolas" w:hAnsi="Consolas" w:cs="Consolas"/>
           <w:color w:val="FF0000"/>
           <w:sz w:val="19"/>
           <w:szCs w:val="19"/>
@@ -3902,7 +3251,7 @@
           <w:sz w:val="19"/>
           <w:szCs w:val="19"/>
         </w:rPr>
-        <w:t>'Interest</w:t>
+        <w:t>'Results</w:t>
       </w:r>
       <w:proofErr w:type="spellEnd"/>
       <w:r>
@@ -3912,25 +3261,25 @@
           <w:sz w:val="19"/>
           <w:szCs w:val="19"/>
         </w:rPr>
-        <w:t xml:space="preserve"> costs and similar income items'</w:t>
-      </w:r>
-      <w:r>
-        <w:rPr>
-          <w:rFonts w:ascii="Consolas" w:hAnsi="Consolas" w:cs="Consolas"/>
-          <w:color w:val="808080"/>
-          <w:sz w:val="19"/>
-          <w:szCs w:val="19"/>
-        </w:rPr>
-        <w:t>,</w:t>
-      </w:r>
-      <w:r>
-        <w:rPr>
-          <w:rFonts w:ascii="Consolas" w:hAnsi="Consolas" w:cs="Consolas"/>
-          <w:color w:val="FF0000"/>
-          <w:sz w:val="19"/>
-          <w:szCs w:val="19"/>
-        </w:rPr>
-        <w:t>'8400-8499'</w:t>
+        <w:t xml:space="preserve"> from shares in associated companies and jointly controlled companies'</w:t>
+      </w:r>
+      <w:r>
+        <w:rPr>
+          <w:rFonts w:ascii="Consolas" w:hAnsi="Consolas" w:cs="Consolas"/>
+          <w:color w:val="808080"/>
+          <w:sz w:val="19"/>
+          <w:szCs w:val="19"/>
+        </w:rPr>
+        <w:t>,</w:t>
+      </w:r>
+      <w:r>
+        <w:rPr>
+          <w:rFonts w:ascii="Consolas" w:hAnsi="Consolas" w:cs="Consolas"/>
+          <w:color w:val="FF0000"/>
+          <w:sz w:val="19"/>
+          <w:szCs w:val="19"/>
+        </w:rPr>
+        <w:t>'8110-8160'</w:t>
       </w:r>
       <w:r>
         <w:rPr>
@@ -4038,7 +3387,7 @@
           <w:sz w:val="19"/>
           <w:szCs w:val="19"/>
         </w:rPr>
-        <w:t>values</w:t>
+        <w:t xml:space="preserve">values </w:t>
       </w:r>
       <w:r>
         <w:rPr>
@@ -4052,11 +3401,20 @@
       <w:r>
         <w:rPr>
           <w:rFonts w:ascii="Consolas" w:hAnsi="Consolas" w:cs="Consolas"/>
-          <w:color w:val="FF0000"/>
-          <w:sz w:val="19"/>
-          <w:szCs w:val="19"/>
-        </w:rPr>
-        <w:t xml:space="preserve">'Closing </w:t>
+          <w:color w:val="808080"/>
+          <w:sz w:val="19"/>
+          <w:szCs w:val="19"/>
+        </w:rPr>
+        <w:t>14,</w:t>
+      </w:r>
+      <w:r>
+        <w:rPr>
+          <w:rFonts w:ascii="Consolas" w:hAnsi="Consolas" w:cs="Consolas"/>
+          <w:color w:val="FF0000"/>
+          <w:sz w:val="19"/>
+          <w:szCs w:val="19"/>
+        </w:rPr>
+        <w:t xml:space="preserve">'Financial </w:t>
       </w:r>
       <w:proofErr w:type="spellStart"/>
       <w:r>
@@ -4066,25 +3424,25 @@
           <w:sz w:val="19"/>
           <w:szCs w:val="19"/>
         </w:rPr>
-        <w:t>dispositions'</w:t>
-      </w:r>
-      <w:r>
-        <w:rPr>
-          <w:rFonts w:ascii="Consolas" w:hAnsi="Consolas" w:cs="Consolas"/>
-          <w:color w:val="808080"/>
-          <w:sz w:val="19"/>
-          <w:szCs w:val="19"/>
-        </w:rPr>
-        <w:t>,</w:t>
-      </w:r>
-      <w:r>
-        <w:rPr>
-          <w:rFonts w:ascii="Consolas" w:hAnsi="Consolas" w:cs="Consolas"/>
-          <w:color w:val="FF0000"/>
-          <w:sz w:val="19"/>
-          <w:szCs w:val="19"/>
-        </w:rPr>
-        <w:t>'Group</w:t>
+        <w:t>posts'</w:t>
+      </w:r>
+      <w:r>
+        <w:rPr>
+          <w:rFonts w:ascii="Consolas" w:hAnsi="Consolas" w:cs="Consolas"/>
+          <w:color w:val="808080"/>
+          <w:sz w:val="19"/>
+          <w:szCs w:val="19"/>
+        </w:rPr>
+        <w:t>,</w:t>
+      </w:r>
+      <w:r>
+        <w:rPr>
+          <w:rFonts w:ascii="Consolas" w:hAnsi="Consolas" w:cs="Consolas"/>
+          <w:color w:val="FF0000"/>
+          <w:sz w:val="19"/>
+          <w:szCs w:val="19"/>
+        </w:rPr>
+        <w:t>'Results</w:t>
       </w:r>
       <w:proofErr w:type="spellEnd"/>
       <w:r>
@@ -4094,25 +3452,25 @@
           <w:sz w:val="19"/>
           <w:szCs w:val="19"/>
         </w:rPr>
-        <w:t xml:space="preserve"> contributions received'</w:t>
-      </w:r>
-      <w:r>
-        <w:rPr>
-          <w:rFonts w:ascii="Consolas" w:hAnsi="Consolas" w:cs="Consolas"/>
-          <w:color w:val="808080"/>
-          <w:sz w:val="19"/>
-          <w:szCs w:val="19"/>
-        </w:rPr>
-        <w:t>,</w:t>
-      </w:r>
-      <w:r>
-        <w:rPr>
-          <w:rFonts w:ascii="Consolas" w:hAnsi="Consolas" w:cs="Consolas"/>
-          <w:color w:val="FF0000"/>
-          <w:sz w:val="19"/>
-          <w:szCs w:val="19"/>
-        </w:rPr>
-        <w:t>''</w:t>
+        <w:t xml:space="preserve"> from other companies in which there is an ownership interest'</w:t>
+      </w:r>
+      <w:r>
+        <w:rPr>
+          <w:rFonts w:ascii="Consolas" w:hAnsi="Consolas" w:cs="Consolas"/>
+          <w:color w:val="808080"/>
+          <w:sz w:val="19"/>
+          <w:szCs w:val="19"/>
+        </w:rPr>
+        <w:t>,</w:t>
+      </w:r>
+      <w:r>
+        <w:rPr>
+          <w:rFonts w:ascii="Consolas" w:hAnsi="Consolas" w:cs="Consolas"/>
+          <w:color w:val="FF0000"/>
+          <w:sz w:val="19"/>
+          <w:szCs w:val="19"/>
+        </w:rPr>
+        <w:t>'8110-8160'</w:t>
       </w:r>
       <w:r>
         <w:rPr>
@@ -4220,7 +3578,7 @@
           <w:sz w:val="19"/>
           <w:szCs w:val="19"/>
         </w:rPr>
-        <w:t>values</w:t>
+        <w:t xml:space="preserve">values </w:t>
       </w:r>
       <w:r>
         <w:rPr>
@@ -4234,11 +3592,20 @@
       <w:r>
         <w:rPr>
           <w:rFonts w:ascii="Consolas" w:hAnsi="Consolas" w:cs="Consolas"/>
-          <w:color w:val="FF0000"/>
-          <w:sz w:val="19"/>
-          <w:szCs w:val="19"/>
-        </w:rPr>
-        <w:t xml:space="preserve">'Closing </w:t>
+          <w:color w:val="808080"/>
+          <w:sz w:val="19"/>
+          <w:szCs w:val="19"/>
+        </w:rPr>
+        <w:t>15,</w:t>
+      </w:r>
+      <w:r>
+        <w:rPr>
+          <w:rFonts w:ascii="Consolas" w:hAnsi="Consolas" w:cs="Consolas"/>
+          <w:color w:val="FF0000"/>
+          <w:sz w:val="19"/>
+          <w:szCs w:val="19"/>
+        </w:rPr>
+        <w:t xml:space="preserve">'Financial </w:t>
       </w:r>
       <w:proofErr w:type="spellStart"/>
       <w:r>
@@ -4248,25 +3615,25 @@
           <w:sz w:val="19"/>
           <w:szCs w:val="19"/>
         </w:rPr>
-        <w:t>dispositions'</w:t>
-      </w:r>
-      <w:r>
-        <w:rPr>
-          <w:rFonts w:ascii="Consolas" w:hAnsi="Consolas" w:cs="Consolas"/>
-          <w:color w:val="808080"/>
-          <w:sz w:val="19"/>
-          <w:szCs w:val="19"/>
-        </w:rPr>
-        <w:t>,</w:t>
-      </w:r>
-      <w:r>
-        <w:rPr>
-          <w:rFonts w:ascii="Consolas" w:hAnsi="Consolas" w:cs="Consolas"/>
-          <w:color w:val="FF0000"/>
-          <w:sz w:val="19"/>
-          <w:szCs w:val="19"/>
-        </w:rPr>
-        <w:t>'Left</w:t>
+        <w:t>posts'</w:t>
+      </w:r>
+      <w:r>
+        <w:rPr>
+          <w:rFonts w:ascii="Consolas" w:hAnsi="Consolas" w:cs="Consolas"/>
+          <w:color w:val="808080"/>
+          <w:sz w:val="19"/>
+          <w:szCs w:val="19"/>
+        </w:rPr>
+        <w:t>,</w:t>
+      </w:r>
+      <w:r>
+        <w:rPr>
+          <w:rFonts w:ascii="Consolas" w:hAnsi="Consolas" w:cs="Consolas"/>
+          <w:color w:val="FF0000"/>
+          <w:sz w:val="19"/>
+          <w:szCs w:val="19"/>
+        </w:rPr>
+        <w:t>'Other</w:t>
       </w:r>
       <w:proofErr w:type="spellEnd"/>
       <w:r>
@@ -4276,25 +3643,25 @@
           <w:sz w:val="19"/>
           <w:szCs w:val="19"/>
         </w:rPr>
-        <w:t xml:space="preserve"> group contributions'</w:t>
-      </w:r>
-      <w:r>
-        <w:rPr>
-          <w:rFonts w:ascii="Consolas" w:hAnsi="Consolas" w:cs="Consolas"/>
-          <w:color w:val="808080"/>
-          <w:sz w:val="19"/>
-          <w:szCs w:val="19"/>
-        </w:rPr>
-        <w:t>,</w:t>
-      </w:r>
-      <w:r>
-        <w:rPr>
-          <w:rFonts w:ascii="Consolas" w:hAnsi="Consolas" w:cs="Consolas"/>
-          <w:color w:val="FF0000"/>
-          <w:sz w:val="19"/>
-          <w:szCs w:val="19"/>
-        </w:rPr>
-        <w:t>''</w:t>
+        <w:t xml:space="preserve"> interest income and similar items'</w:t>
+      </w:r>
+      <w:r>
+        <w:rPr>
+          <w:rFonts w:ascii="Consolas" w:hAnsi="Consolas" w:cs="Consolas"/>
+          <w:color w:val="808080"/>
+          <w:sz w:val="19"/>
+          <w:szCs w:val="19"/>
+        </w:rPr>
+        <w:t>,</w:t>
+      </w:r>
+      <w:r>
+        <w:rPr>
+          <w:rFonts w:ascii="Consolas" w:hAnsi="Consolas" w:cs="Consolas"/>
+          <w:color w:val="FF0000"/>
+          <w:sz w:val="19"/>
+          <w:szCs w:val="19"/>
+        </w:rPr>
+        <w:t>'8210-8260'</w:t>
       </w:r>
       <w:r>
         <w:rPr>
@@ -4345,7 +3712,6 @@
           <w:sz w:val="19"/>
           <w:szCs w:val="19"/>
         </w:rPr>
-        <w:lastRenderedPageBreak/>
         <w:t>insert</w:t>
       </w:r>
       <w:proofErr w:type="gramEnd"/>
@@ -4403,7 +3769,7 @@
           <w:sz w:val="19"/>
           <w:szCs w:val="19"/>
         </w:rPr>
-        <w:t>values</w:t>
+        <w:t xml:space="preserve">values </w:t>
       </w:r>
       <w:r>
         <w:rPr>
@@ -4417,11 +3783,20 @@
       <w:r>
         <w:rPr>
           <w:rFonts w:ascii="Consolas" w:hAnsi="Consolas" w:cs="Consolas"/>
-          <w:color w:val="FF0000"/>
-          <w:sz w:val="19"/>
-          <w:szCs w:val="19"/>
-        </w:rPr>
-        <w:t xml:space="preserve">'Closing </w:t>
+          <w:color w:val="808080"/>
+          <w:sz w:val="19"/>
+          <w:szCs w:val="19"/>
+        </w:rPr>
+        <w:t>16,</w:t>
+      </w:r>
+      <w:r>
+        <w:rPr>
+          <w:rFonts w:ascii="Consolas" w:hAnsi="Consolas" w:cs="Consolas"/>
+          <w:color w:val="FF0000"/>
+          <w:sz w:val="19"/>
+          <w:szCs w:val="19"/>
+        </w:rPr>
+        <w:t xml:space="preserve">'Financial </w:t>
       </w:r>
       <w:proofErr w:type="spellStart"/>
       <w:r>
@@ -4431,25 +3806,25 @@
           <w:sz w:val="19"/>
           <w:szCs w:val="19"/>
         </w:rPr>
-        <w:t>dispositions'</w:t>
-      </w:r>
-      <w:r>
-        <w:rPr>
-          <w:rFonts w:ascii="Consolas" w:hAnsi="Consolas" w:cs="Consolas"/>
-          <w:color w:val="808080"/>
-          <w:sz w:val="19"/>
-          <w:szCs w:val="19"/>
-        </w:rPr>
-        <w:t>,</w:t>
-      </w:r>
-      <w:r>
-        <w:rPr>
-          <w:rFonts w:ascii="Consolas" w:hAnsi="Consolas" w:cs="Consolas"/>
-          <w:color w:val="FF0000"/>
-          <w:sz w:val="19"/>
-          <w:szCs w:val="19"/>
-        </w:rPr>
-        <w:t>'Change</w:t>
+        <w:t>posts'</w:t>
+      </w:r>
+      <w:r>
+        <w:rPr>
+          <w:rFonts w:ascii="Consolas" w:hAnsi="Consolas" w:cs="Consolas"/>
+          <w:color w:val="808080"/>
+          <w:sz w:val="19"/>
+          <w:szCs w:val="19"/>
+        </w:rPr>
+        <w:t>,</w:t>
+      </w:r>
+      <w:r>
+        <w:rPr>
+          <w:rFonts w:ascii="Consolas" w:hAnsi="Consolas" w:cs="Consolas"/>
+          <w:color w:val="FF0000"/>
+          <w:sz w:val="19"/>
+          <w:szCs w:val="19"/>
+        </w:rPr>
+        <w:t>'Results</w:t>
       </w:r>
       <w:proofErr w:type="spellEnd"/>
       <w:r>
@@ -4459,25 +3834,25 @@
           <w:sz w:val="19"/>
           <w:szCs w:val="19"/>
         </w:rPr>
-        <w:t xml:space="preserve"> of accrual funds'</w:t>
-      </w:r>
-      <w:r>
-        <w:rPr>
-          <w:rFonts w:ascii="Consolas" w:hAnsi="Consolas" w:cs="Consolas"/>
-          <w:color w:val="808080"/>
-          <w:sz w:val="19"/>
-          <w:szCs w:val="19"/>
-        </w:rPr>
-        <w:t>,</w:t>
-      </w:r>
-      <w:r>
-        <w:rPr>
-          <w:rFonts w:ascii="Consolas" w:hAnsi="Consolas" w:cs="Consolas"/>
-          <w:color w:val="FF0000"/>
-          <w:sz w:val="19"/>
-          <w:szCs w:val="19"/>
-        </w:rPr>
-        <w:t>''</w:t>
+        <w:t xml:space="preserve"> from other financial fixed assets'</w:t>
+      </w:r>
+      <w:r>
+        <w:rPr>
+          <w:rFonts w:ascii="Consolas" w:hAnsi="Consolas" w:cs="Consolas"/>
+          <w:color w:val="808080"/>
+          <w:sz w:val="19"/>
+          <w:szCs w:val="19"/>
+        </w:rPr>
+        <w:t>,</w:t>
+      </w:r>
+      <w:r>
+        <w:rPr>
+          <w:rFonts w:ascii="Consolas" w:hAnsi="Consolas" w:cs="Consolas"/>
+          <w:color w:val="FF0000"/>
+          <w:sz w:val="19"/>
+          <w:szCs w:val="19"/>
+        </w:rPr>
+        <w:t>'8310-8360,8390'</w:t>
       </w:r>
       <w:r>
         <w:rPr>
@@ -4520,7 +3895,6 @@
           <w:szCs w:val="19"/>
         </w:rPr>
       </w:pPr>
-      <w:proofErr w:type="gramStart"/>
       <w:r>
         <w:rPr>
           <w:rFonts w:ascii="Consolas" w:hAnsi="Consolas" w:cs="Consolas"/>
@@ -4530,7 +3904,6 @@
         </w:rPr>
         <w:t>insert</w:t>
       </w:r>
-      <w:proofErr w:type="gramEnd"/>
       <w:r>
         <w:rPr>
           <w:rFonts w:ascii="Consolas" w:hAnsi="Consolas" w:cs="Consolas"/>
@@ -4585,7 +3958,7 @@
           <w:sz w:val="19"/>
           <w:szCs w:val="19"/>
         </w:rPr>
-        <w:t>values</w:t>
+        <w:t xml:space="preserve">values </w:t>
       </w:r>
       <w:r>
         <w:rPr>
@@ -4599,11 +3972,20 @@
       <w:r>
         <w:rPr>
           <w:rFonts w:ascii="Consolas" w:hAnsi="Consolas" w:cs="Consolas"/>
-          <w:color w:val="FF0000"/>
-          <w:sz w:val="19"/>
-          <w:szCs w:val="19"/>
-        </w:rPr>
-        <w:t xml:space="preserve">'Closing </w:t>
+          <w:color w:val="808080"/>
+          <w:sz w:val="19"/>
+          <w:szCs w:val="19"/>
+        </w:rPr>
+        <w:t>17,</w:t>
+      </w:r>
+      <w:r>
+        <w:rPr>
+          <w:rFonts w:ascii="Consolas" w:hAnsi="Consolas" w:cs="Consolas"/>
+          <w:color w:val="FF0000"/>
+          <w:sz w:val="19"/>
+          <w:szCs w:val="19"/>
+        </w:rPr>
+        <w:t xml:space="preserve">'Financial </w:t>
       </w:r>
       <w:proofErr w:type="spellStart"/>
       <w:r>
@@ -4613,25 +3995,25 @@
           <w:sz w:val="19"/>
           <w:szCs w:val="19"/>
         </w:rPr>
-        <w:t>dispositions'</w:t>
-      </w:r>
-      <w:r>
-        <w:rPr>
-          <w:rFonts w:ascii="Consolas" w:hAnsi="Consolas" w:cs="Consolas"/>
-          <w:color w:val="808080"/>
-          <w:sz w:val="19"/>
-          <w:szCs w:val="19"/>
-        </w:rPr>
-        <w:t>,</w:t>
-      </w:r>
-      <w:r>
-        <w:rPr>
-          <w:rFonts w:ascii="Consolas" w:hAnsi="Consolas" w:cs="Consolas"/>
-          <w:color w:val="FF0000"/>
-          <w:sz w:val="19"/>
-          <w:szCs w:val="19"/>
-        </w:rPr>
-        <w:t>'Change</w:t>
+        <w:t>posts'</w:t>
+      </w:r>
+      <w:r>
+        <w:rPr>
+          <w:rFonts w:ascii="Consolas" w:hAnsi="Consolas" w:cs="Consolas"/>
+          <w:color w:val="808080"/>
+          <w:sz w:val="19"/>
+          <w:szCs w:val="19"/>
+        </w:rPr>
+        <w:t>,</w:t>
+      </w:r>
+      <w:r>
+        <w:rPr>
+          <w:rFonts w:ascii="Consolas" w:hAnsi="Consolas" w:cs="Consolas"/>
+          <w:color w:val="FF0000"/>
+          <w:sz w:val="19"/>
+          <w:szCs w:val="19"/>
+        </w:rPr>
+        <w:t>'Write</w:t>
       </w:r>
       <w:proofErr w:type="spellEnd"/>
       <w:r>
@@ -4641,25 +4023,25 @@
           <w:sz w:val="19"/>
           <w:szCs w:val="19"/>
         </w:rPr>
-        <w:t xml:space="preserve"> in excess depreciation'</w:t>
-      </w:r>
-      <w:r>
-        <w:rPr>
-          <w:rFonts w:ascii="Consolas" w:hAnsi="Consolas" w:cs="Consolas"/>
-          <w:color w:val="808080"/>
-          <w:sz w:val="19"/>
-          <w:szCs w:val="19"/>
-        </w:rPr>
-        <w:t>,</w:t>
-      </w:r>
-      <w:r>
-        <w:rPr>
-          <w:rFonts w:ascii="Consolas" w:hAnsi="Consolas" w:cs="Consolas"/>
-          <w:color w:val="FF0000"/>
-          <w:sz w:val="19"/>
-          <w:szCs w:val="19"/>
-        </w:rPr>
-        <w:t>''</w:t>
+        <w:t>-downs of financial fixed assets and short-term investments'</w:t>
+      </w:r>
+      <w:r>
+        <w:rPr>
+          <w:rFonts w:ascii="Consolas" w:hAnsi="Consolas" w:cs="Consolas"/>
+          <w:color w:val="808080"/>
+          <w:sz w:val="19"/>
+          <w:szCs w:val="19"/>
+        </w:rPr>
+        <w:t>,</w:t>
+      </w:r>
+      <w:r>
+        <w:rPr>
+          <w:rFonts w:ascii="Consolas" w:hAnsi="Consolas" w:cs="Consolas"/>
+          <w:color w:val="FF0000"/>
+          <w:sz w:val="19"/>
+          <w:szCs w:val="19"/>
+        </w:rPr>
+        <w:t>'8180,8270-8280,8370-8380'</w:t>
       </w:r>
       <w:r>
         <w:rPr>
@@ -4697,7 +4079,7 @@
         <w:spacing w:after="0" w:line="240" w:lineRule="auto"/>
         <w:rPr>
           <w:rFonts w:ascii="Consolas" w:hAnsi="Consolas" w:cs="Consolas"/>
-          <w:color w:val="808080"/>
+          <w:color w:val="000000"/>
           <w:sz w:val="19"/>
           <w:szCs w:val="19"/>
         </w:rPr>
@@ -4767,6 +4149,197 @@
           <w:sz w:val="19"/>
           <w:szCs w:val="19"/>
         </w:rPr>
+        <w:t xml:space="preserve">values </w:t>
+      </w:r>
+      <w:r>
+        <w:rPr>
+          <w:rFonts w:ascii="Consolas" w:hAnsi="Consolas" w:cs="Consolas"/>
+          <w:color w:val="808080"/>
+          <w:sz w:val="19"/>
+          <w:szCs w:val="19"/>
+        </w:rPr>
+        <w:t>(</w:t>
+      </w:r>
+      <w:r>
+        <w:rPr>
+          <w:rFonts w:ascii="Consolas" w:hAnsi="Consolas" w:cs="Consolas"/>
+          <w:color w:val="808080"/>
+          <w:sz w:val="19"/>
+          <w:szCs w:val="19"/>
+        </w:rPr>
+        <w:t>18,</w:t>
+      </w:r>
+      <w:r>
+        <w:rPr>
+          <w:rFonts w:ascii="Consolas" w:hAnsi="Consolas" w:cs="Consolas"/>
+          <w:color w:val="FF0000"/>
+          <w:sz w:val="19"/>
+          <w:szCs w:val="19"/>
+        </w:rPr>
+        <w:t xml:space="preserve">'Financial </w:t>
+      </w:r>
+      <w:proofErr w:type="spellStart"/>
+      <w:r>
+        <w:rPr>
+          <w:rFonts w:ascii="Consolas" w:hAnsi="Consolas" w:cs="Consolas"/>
+          <w:color w:val="FF0000"/>
+          <w:sz w:val="19"/>
+          <w:szCs w:val="19"/>
+        </w:rPr>
+        <w:t>posts'</w:t>
+      </w:r>
+      <w:r>
+        <w:rPr>
+          <w:rFonts w:ascii="Consolas" w:hAnsi="Consolas" w:cs="Consolas"/>
+          <w:color w:val="808080"/>
+          <w:sz w:val="19"/>
+          <w:szCs w:val="19"/>
+        </w:rPr>
+        <w:t>,</w:t>
+      </w:r>
+      <w:r>
+        <w:rPr>
+          <w:rFonts w:ascii="Consolas" w:hAnsi="Consolas" w:cs="Consolas"/>
+          <w:color w:val="FF0000"/>
+          <w:sz w:val="19"/>
+          <w:szCs w:val="19"/>
+        </w:rPr>
+        <w:t>'Interest</w:t>
+      </w:r>
+      <w:proofErr w:type="spellEnd"/>
+      <w:r>
+        <w:rPr>
+          <w:rFonts w:ascii="Consolas" w:hAnsi="Consolas" w:cs="Consolas"/>
+          <w:color w:val="FF0000"/>
+          <w:sz w:val="19"/>
+          <w:szCs w:val="19"/>
+        </w:rPr>
+        <w:t xml:space="preserve"> costs and similar income items'</w:t>
+      </w:r>
+      <w:r>
+        <w:rPr>
+          <w:rFonts w:ascii="Consolas" w:hAnsi="Consolas" w:cs="Consolas"/>
+          <w:color w:val="808080"/>
+          <w:sz w:val="19"/>
+          <w:szCs w:val="19"/>
+        </w:rPr>
+        <w:t>,</w:t>
+      </w:r>
+      <w:r>
+        <w:rPr>
+          <w:rFonts w:ascii="Consolas" w:hAnsi="Consolas" w:cs="Consolas"/>
+          <w:color w:val="FF0000"/>
+          <w:sz w:val="19"/>
+          <w:szCs w:val="19"/>
+        </w:rPr>
+        <w:t>'8400-8499'</w:t>
+      </w:r>
+      <w:r>
+        <w:rPr>
+          <w:rFonts w:ascii="Consolas" w:hAnsi="Consolas" w:cs="Consolas"/>
+          <w:color w:val="808080"/>
+          <w:sz w:val="19"/>
+          <w:szCs w:val="19"/>
+        </w:rPr>
+        <w:t>,</w:t>
+      </w:r>
+      <w:r>
+        <w:rPr>
+          <w:rFonts w:ascii="Consolas" w:hAnsi="Consolas" w:cs="Consolas"/>
+          <w:color w:val="000000"/>
+          <w:sz w:val="19"/>
+          <w:szCs w:val="19"/>
+        </w:rPr>
+        <w:t>2022</w:t>
+      </w:r>
+      <w:r>
+        <w:rPr>
+          <w:rFonts w:ascii="Consolas" w:hAnsi="Consolas" w:cs="Consolas"/>
+          <w:color w:val="808080"/>
+          <w:sz w:val="19"/>
+          <w:szCs w:val="19"/>
+        </w:rPr>
+        <w:t>);</w:t>
+      </w:r>
+    </w:p>
+    <w:p>
+      <w:pPr>
+        <w:autoSpaceDE w:val="0"/>
+        <w:autoSpaceDN w:val="0"/>
+        <w:adjustRightInd w:val="0"/>
+        <w:spacing w:after="0" w:line="240" w:lineRule="auto"/>
+        <w:rPr>
+          <w:rFonts w:ascii="Consolas" w:hAnsi="Consolas" w:cs="Consolas"/>
+          <w:color w:val="000000"/>
+          <w:sz w:val="19"/>
+          <w:szCs w:val="19"/>
+        </w:rPr>
+      </w:pPr>
+      <w:proofErr w:type="gramStart"/>
+      <w:r>
+        <w:rPr>
+          <w:rFonts w:ascii="Consolas" w:hAnsi="Consolas" w:cs="Consolas"/>
+          <w:color w:val="0000FF"/>
+          <w:sz w:val="19"/>
+          <w:szCs w:val="19"/>
+        </w:rPr>
+        <w:t>insert</w:t>
+      </w:r>
+      <w:proofErr w:type="gramEnd"/>
+      <w:r>
+        <w:rPr>
+          <w:rFonts w:ascii="Consolas" w:hAnsi="Consolas" w:cs="Consolas"/>
+          <w:color w:val="000000"/>
+          <w:sz w:val="19"/>
+          <w:szCs w:val="19"/>
+        </w:rPr>
+        <w:t xml:space="preserve"> </w:t>
+      </w:r>
+      <w:r>
+        <w:rPr>
+          <w:rFonts w:ascii="Consolas" w:hAnsi="Consolas" w:cs="Consolas"/>
+          <w:color w:val="0000FF"/>
+          <w:sz w:val="19"/>
+          <w:szCs w:val="19"/>
+        </w:rPr>
+        <w:t>into</w:t>
+      </w:r>
+      <w:r>
+        <w:rPr>
+          <w:rFonts w:ascii="Consolas" w:hAnsi="Consolas" w:cs="Consolas"/>
+          <w:color w:val="000000"/>
+          <w:sz w:val="19"/>
+          <w:szCs w:val="19"/>
+        </w:rPr>
+        <w:t xml:space="preserve"> </w:t>
+      </w:r>
+      <w:proofErr w:type="spellStart"/>
+      <w:r>
+        <w:rPr>
+          <w:rFonts w:ascii="Consolas" w:hAnsi="Consolas" w:cs="Consolas"/>
+          <w:color w:val="000000"/>
+          <w:sz w:val="19"/>
+          <w:szCs w:val="19"/>
+        </w:rPr>
+        <w:t>incomestatementfields</w:t>
+      </w:r>
+      <w:proofErr w:type="spellEnd"/>
+      <w:r>
+        <w:rPr>
+          <w:rFonts w:ascii="Consolas" w:hAnsi="Consolas" w:cs="Consolas"/>
+          <w:color w:val="000000"/>
+          <w:sz w:val="19"/>
+          <w:szCs w:val="19"/>
+        </w:rPr>
+        <w:t xml:space="preserve"> </w:t>
+      </w:r>
+      <w:r>
+        <w:rPr>
+          <w:rFonts w:ascii="Consolas" w:hAnsi="Consolas" w:cs="Consolas"/>
+          <w:color w:val="0000FF"/>
+          <w:sz w:val="19"/>
+          <w:szCs w:val="19"/>
+        </w:rPr>
         <w:t>values</w:t>
       </w:r>
       <w:r>
@@ -4777,6 +4350,780 @@
           <w:szCs w:val="19"/>
         </w:rPr>
         <w:t>(</w:t>
+      </w:r>
+      <w:r>
+        <w:rPr>
+          <w:rFonts w:ascii="Consolas" w:hAnsi="Consolas" w:cs="Consolas"/>
+          <w:color w:val="808080"/>
+          <w:sz w:val="19"/>
+          <w:szCs w:val="19"/>
+        </w:rPr>
+        <w:t>19,</w:t>
+      </w:r>
+      <w:r>
+        <w:rPr>
+          <w:rFonts w:ascii="Consolas" w:hAnsi="Consolas" w:cs="Consolas"/>
+          <w:color w:val="FF0000"/>
+          <w:sz w:val="19"/>
+          <w:szCs w:val="19"/>
+        </w:rPr>
+        <w:t xml:space="preserve">'Closing </w:t>
+      </w:r>
+      <w:proofErr w:type="spellStart"/>
+      <w:r>
+        <w:rPr>
+          <w:rFonts w:ascii="Consolas" w:hAnsi="Consolas" w:cs="Consolas"/>
+          <w:color w:val="FF0000"/>
+          <w:sz w:val="19"/>
+          <w:szCs w:val="19"/>
+        </w:rPr>
+        <w:t>dispositions'</w:t>
+      </w:r>
+      <w:r>
+        <w:rPr>
+          <w:rFonts w:ascii="Consolas" w:hAnsi="Consolas" w:cs="Consolas"/>
+          <w:color w:val="808080"/>
+          <w:sz w:val="19"/>
+          <w:szCs w:val="19"/>
+        </w:rPr>
+        <w:t>,</w:t>
+      </w:r>
+      <w:r>
+        <w:rPr>
+          <w:rFonts w:ascii="Consolas" w:hAnsi="Consolas" w:cs="Consolas"/>
+          <w:color w:val="FF0000"/>
+          <w:sz w:val="19"/>
+          <w:szCs w:val="19"/>
+        </w:rPr>
+        <w:t>'Group</w:t>
+      </w:r>
+      <w:proofErr w:type="spellEnd"/>
+      <w:r>
+        <w:rPr>
+          <w:rFonts w:ascii="Consolas" w:hAnsi="Consolas" w:cs="Consolas"/>
+          <w:color w:val="FF0000"/>
+          <w:sz w:val="19"/>
+          <w:szCs w:val="19"/>
+        </w:rPr>
+        <w:t xml:space="preserve"> contributions received'</w:t>
+      </w:r>
+      <w:r>
+        <w:rPr>
+          <w:rFonts w:ascii="Consolas" w:hAnsi="Consolas" w:cs="Consolas"/>
+          <w:color w:val="808080"/>
+          <w:sz w:val="19"/>
+          <w:szCs w:val="19"/>
+        </w:rPr>
+        <w:t>,</w:t>
+      </w:r>
+      <w:r>
+        <w:rPr>
+          <w:rFonts w:ascii="Consolas" w:hAnsi="Consolas" w:cs="Consolas"/>
+          <w:color w:val="FF0000"/>
+          <w:sz w:val="19"/>
+          <w:szCs w:val="19"/>
+        </w:rPr>
+        <w:t>''</w:t>
+      </w:r>
+      <w:r>
+        <w:rPr>
+          <w:rFonts w:ascii="Consolas" w:hAnsi="Consolas" w:cs="Consolas"/>
+          <w:color w:val="808080"/>
+          <w:sz w:val="19"/>
+          <w:szCs w:val="19"/>
+        </w:rPr>
+        <w:t>,</w:t>
+      </w:r>
+      <w:r>
+        <w:rPr>
+          <w:rFonts w:ascii="Consolas" w:hAnsi="Consolas" w:cs="Consolas"/>
+          <w:color w:val="000000"/>
+          <w:sz w:val="19"/>
+          <w:szCs w:val="19"/>
+        </w:rPr>
+        <w:t>2022</w:t>
+      </w:r>
+      <w:r>
+        <w:rPr>
+          <w:rFonts w:ascii="Consolas" w:hAnsi="Consolas" w:cs="Consolas"/>
+          <w:color w:val="808080"/>
+          <w:sz w:val="19"/>
+          <w:szCs w:val="19"/>
+        </w:rPr>
+        <w:t>);</w:t>
+      </w:r>
+    </w:p>
+    <w:p>
+      <w:pPr>
+        <w:autoSpaceDE w:val="0"/>
+        <w:autoSpaceDN w:val="0"/>
+        <w:adjustRightInd w:val="0"/>
+        <w:spacing w:after="0" w:line="240" w:lineRule="auto"/>
+        <w:rPr>
+          <w:rFonts w:ascii="Consolas" w:hAnsi="Consolas" w:cs="Consolas"/>
+          <w:color w:val="000000"/>
+          <w:sz w:val="19"/>
+          <w:szCs w:val="19"/>
+        </w:rPr>
+      </w:pPr>
+      <w:proofErr w:type="gramStart"/>
+      <w:r>
+        <w:rPr>
+          <w:rFonts w:ascii="Consolas" w:hAnsi="Consolas" w:cs="Consolas"/>
+          <w:color w:val="0000FF"/>
+          <w:sz w:val="19"/>
+          <w:szCs w:val="19"/>
+        </w:rPr>
+        <w:lastRenderedPageBreak/>
+        <w:t>insert</w:t>
+      </w:r>
+      <w:proofErr w:type="gramEnd"/>
+      <w:r>
+        <w:rPr>
+          <w:rFonts w:ascii="Consolas" w:hAnsi="Consolas" w:cs="Consolas"/>
+          <w:color w:val="000000"/>
+          <w:sz w:val="19"/>
+          <w:szCs w:val="19"/>
+        </w:rPr>
+        <w:t xml:space="preserve"> </w:t>
+      </w:r>
+      <w:r>
+        <w:rPr>
+          <w:rFonts w:ascii="Consolas" w:hAnsi="Consolas" w:cs="Consolas"/>
+          <w:color w:val="0000FF"/>
+          <w:sz w:val="19"/>
+          <w:szCs w:val="19"/>
+        </w:rPr>
+        <w:t>into</w:t>
+      </w:r>
+      <w:r>
+        <w:rPr>
+          <w:rFonts w:ascii="Consolas" w:hAnsi="Consolas" w:cs="Consolas"/>
+          <w:color w:val="000000"/>
+          <w:sz w:val="19"/>
+          <w:szCs w:val="19"/>
+        </w:rPr>
+        <w:t xml:space="preserve"> </w:t>
+      </w:r>
+      <w:proofErr w:type="spellStart"/>
+      <w:r>
+        <w:rPr>
+          <w:rFonts w:ascii="Consolas" w:hAnsi="Consolas" w:cs="Consolas"/>
+          <w:color w:val="000000"/>
+          <w:sz w:val="19"/>
+          <w:szCs w:val="19"/>
+        </w:rPr>
+        <w:t>incomestatementfields</w:t>
+      </w:r>
+      <w:proofErr w:type="spellEnd"/>
+      <w:r>
+        <w:rPr>
+          <w:rFonts w:ascii="Consolas" w:hAnsi="Consolas" w:cs="Consolas"/>
+          <w:color w:val="000000"/>
+          <w:sz w:val="19"/>
+          <w:szCs w:val="19"/>
+        </w:rPr>
+        <w:t xml:space="preserve"> </w:t>
+      </w:r>
+      <w:r>
+        <w:rPr>
+          <w:rFonts w:ascii="Consolas" w:hAnsi="Consolas" w:cs="Consolas"/>
+          <w:color w:val="0000FF"/>
+          <w:sz w:val="19"/>
+          <w:szCs w:val="19"/>
+        </w:rPr>
+        <w:t>values</w:t>
+      </w:r>
+      <w:r>
+        <w:rPr>
+          <w:rFonts w:ascii="Consolas" w:hAnsi="Consolas" w:cs="Consolas"/>
+          <w:color w:val="808080"/>
+          <w:sz w:val="19"/>
+          <w:szCs w:val="19"/>
+        </w:rPr>
+        <w:t>(</w:t>
+      </w:r>
+      <w:r>
+        <w:rPr>
+          <w:rFonts w:ascii="Consolas" w:hAnsi="Consolas" w:cs="Consolas"/>
+          <w:color w:val="808080"/>
+          <w:sz w:val="19"/>
+          <w:szCs w:val="19"/>
+        </w:rPr>
+        <w:t>20,</w:t>
+      </w:r>
+      <w:r>
+        <w:rPr>
+          <w:rFonts w:ascii="Consolas" w:hAnsi="Consolas" w:cs="Consolas"/>
+          <w:color w:val="FF0000"/>
+          <w:sz w:val="19"/>
+          <w:szCs w:val="19"/>
+        </w:rPr>
+        <w:t xml:space="preserve">'Closing </w:t>
+      </w:r>
+      <w:proofErr w:type="spellStart"/>
+      <w:r>
+        <w:rPr>
+          <w:rFonts w:ascii="Consolas" w:hAnsi="Consolas" w:cs="Consolas"/>
+          <w:color w:val="FF0000"/>
+          <w:sz w:val="19"/>
+          <w:szCs w:val="19"/>
+        </w:rPr>
+        <w:t>dispositions'</w:t>
+      </w:r>
+      <w:r>
+        <w:rPr>
+          <w:rFonts w:ascii="Consolas" w:hAnsi="Consolas" w:cs="Consolas"/>
+          <w:color w:val="808080"/>
+          <w:sz w:val="19"/>
+          <w:szCs w:val="19"/>
+        </w:rPr>
+        <w:t>,</w:t>
+      </w:r>
+      <w:r>
+        <w:rPr>
+          <w:rFonts w:ascii="Consolas" w:hAnsi="Consolas" w:cs="Consolas"/>
+          <w:color w:val="FF0000"/>
+          <w:sz w:val="19"/>
+          <w:szCs w:val="19"/>
+        </w:rPr>
+        <w:t>'Left</w:t>
+      </w:r>
+      <w:proofErr w:type="spellEnd"/>
+      <w:r>
+        <w:rPr>
+          <w:rFonts w:ascii="Consolas" w:hAnsi="Consolas" w:cs="Consolas"/>
+          <w:color w:val="FF0000"/>
+          <w:sz w:val="19"/>
+          <w:szCs w:val="19"/>
+        </w:rPr>
+        <w:t xml:space="preserve"> group contributions'</w:t>
+      </w:r>
+      <w:r>
+        <w:rPr>
+          <w:rFonts w:ascii="Consolas" w:hAnsi="Consolas" w:cs="Consolas"/>
+          <w:color w:val="808080"/>
+          <w:sz w:val="19"/>
+          <w:szCs w:val="19"/>
+        </w:rPr>
+        <w:t>,</w:t>
+      </w:r>
+      <w:r>
+        <w:rPr>
+          <w:rFonts w:ascii="Consolas" w:hAnsi="Consolas" w:cs="Consolas"/>
+          <w:color w:val="FF0000"/>
+          <w:sz w:val="19"/>
+          <w:szCs w:val="19"/>
+        </w:rPr>
+        <w:t>''</w:t>
+      </w:r>
+      <w:r>
+        <w:rPr>
+          <w:rFonts w:ascii="Consolas" w:hAnsi="Consolas" w:cs="Consolas"/>
+          <w:color w:val="808080"/>
+          <w:sz w:val="19"/>
+          <w:szCs w:val="19"/>
+        </w:rPr>
+        <w:t>,</w:t>
+      </w:r>
+      <w:r>
+        <w:rPr>
+          <w:rFonts w:ascii="Consolas" w:hAnsi="Consolas" w:cs="Consolas"/>
+          <w:color w:val="000000"/>
+          <w:sz w:val="19"/>
+          <w:szCs w:val="19"/>
+        </w:rPr>
+        <w:t>2022</w:t>
+      </w:r>
+      <w:r>
+        <w:rPr>
+          <w:rFonts w:ascii="Consolas" w:hAnsi="Consolas" w:cs="Consolas"/>
+          <w:color w:val="808080"/>
+          <w:sz w:val="19"/>
+          <w:szCs w:val="19"/>
+        </w:rPr>
+        <w:t>);</w:t>
+      </w:r>
+    </w:p>
+    <w:p>
+      <w:pPr>
+        <w:autoSpaceDE w:val="0"/>
+        <w:autoSpaceDN w:val="0"/>
+        <w:adjustRightInd w:val="0"/>
+        <w:spacing w:after="0" w:line="240" w:lineRule="auto"/>
+        <w:rPr>
+          <w:rFonts w:ascii="Consolas" w:hAnsi="Consolas" w:cs="Consolas"/>
+          <w:color w:val="000000"/>
+          <w:sz w:val="19"/>
+          <w:szCs w:val="19"/>
+        </w:rPr>
+      </w:pPr>
+      <w:proofErr w:type="gramStart"/>
+      <w:r>
+        <w:rPr>
+          <w:rFonts w:ascii="Consolas" w:hAnsi="Consolas" w:cs="Consolas"/>
+          <w:color w:val="0000FF"/>
+          <w:sz w:val="19"/>
+          <w:szCs w:val="19"/>
+        </w:rPr>
+        <w:t>insert</w:t>
+      </w:r>
+      <w:proofErr w:type="gramEnd"/>
+      <w:r>
+        <w:rPr>
+          <w:rFonts w:ascii="Consolas" w:hAnsi="Consolas" w:cs="Consolas"/>
+          <w:color w:val="000000"/>
+          <w:sz w:val="19"/>
+          <w:szCs w:val="19"/>
+        </w:rPr>
+        <w:t xml:space="preserve"> </w:t>
+      </w:r>
+      <w:r>
+        <w:rPr>
+          <w:rFonts w:ascii="Consolas" w:hAnsi="Consolas" w:cs="Consolas"/>
+          <w:color w:val="0000FF"/>
+          <w:sz w:val="19"/>
+          <w:szCs w:val="19"/>
+        </w:rPr>
+        <w:t>into</w:t>
+      </w:r>
+      <w:r>
+        <w:rPr>
+          <w:rFonts w:ascii="Consolas" w:hAnsi="Consolas" w:cs="Consolas"/>
+          <w:color w:val="000000"/>
+          <w:sz w:val="19"/>
+          <w:szCs w:val="19"/>
+        </w:rPr>
+        <w:t xml:space="preserve"> </w:t>
+      </w:r>
+      <w:proofErr w:type="spellStart"/>
+      <w:r>
+        <w:rPr>
+          <w:rFonts w:ascii="Consolas" w:hAnsi="Consolas" w:cs="Consolas"/>
+          <w:color w:val="000000"/>
+          <w:sz w:val="19"/>
+          <w:szCs w:val="19"/>
+        </w:rPr>
+        <w:t>incomestatementfields</w:t>
+      </w:r>
+      <w:proofErr w:type="spellEnd"/>
+      <w:r>
+        <w:rPr>
+          <w:rFonts w:ascii="Consolas" w:hAnsi="Consolas" w:cs="Consolas"/>
+          <w:color w:val="000000"/>
+          <w:sz w:val="19"/>
+          <w:szCs w:val="19"/>
+        </w:rPr>
+        <w:t xml:space="preserve"> </w:t>
+      </w:r>
+      <w:r>
+        <w:rPr>
+          <w:rFonts w:ascii="Consolas" w:hAnsi="Consolas" w:cs="Consolas"/>
+          <w:color w:val="0000FF"/>
+          <w:sz w:val="19"/>
+          <w:szCs w:val="19"/>
+        </w:rPr>
+        <w:t>values</w:t>
+      </w:r>
+      <w:r>
+        <w:rPr>
+          <w:rFonts w:ascii="Consolas" w:hAnsi="Consolas" w:cs="Consolas"/>
+          <w:color w:val="808080"/>
+          <w:sz w:val="19"/>
+          <w:szCs w:val="19"/>
+        </w:rPr>
+        <w:t>(</w:t>
+      </w:r>
+      <w:r>
+        <w:rPr>
+          <w:rFonts w:ascii="Consolas" w:hAnsi="Consolas" w:cs="Consolas"/>
+          <w:color w:val="808080"/>
+          <w:sz w:val="19"/>
+          <w:szCs w:val="19"/>
+        </w:rPr>
+        <w:t>21,</w:t>
+      </w:r>
+      <w:r>
+        <w:rPr>
+          <w:rFonts w:ascii="Consolas" w:hAnsi="Consolas" w:cs="Consolas"/>
+          <w:color w:val="FF0000"/>
+          <w:sz w:val="19"/>
+          <w:szCs w:val="19"/>
+        </w:rPr>
+        <w:t xml:space="preserve">'Closing </w:t>
+      </w:r>
+      <w:proofErr w:type="spellStart"/>
+      <w:r>
+        <w:rPr>
+          <w:rFonts w:ascii="Consolas" w:hAnsi="Consolas" w:cs="Consolas"/>
+          <w:color w:val="FF0000"/>
+          <w:sz w:val="19"/>
+          <w:szCs w:val="19"/>
+        </w:rPr>
+        <w:t>dispositions'</w:t>
+      </w:r>
+      <w:r>
+        <w:rPr>
+          <w:rFonts w:ascii="Consolas" w:hAnsi="Consolas" w:cs="Consolas"/>
+          <w:color w:val="808080"/>
+          <w:sz w:val="19"/>
+          <w:szCs w:val="19"/>
+        </w:rPr>
+        <w:t>,</w:t>
+      </w:r>
+      <w:r>
+        <w:rPr>
+          <w:rFonts w:ascii="Consolas" w:hAnsi="Consolas" w:cs="Consolas"/>
+          <w:color w:val="FF0000"/>
+          <w:sz w:val="19"/>
+          <w:szCs w:val="19"/>
+        </w:rPr>
+        <w:t>'Change</w:t>
+      </w:r>
+      <w:proofErr w:type="spellEnd"/>
+      <w:r>
+        <w:rPr>
+          <w:rFonts w:ascii="Consolas" w:hAnsi="Consolas" w:cs="Consolas"/>
+          <w:color w:val="FF0000"/>
+          <w:sz w:val="19"/>
+          <w:szCs w:val="19"/>
+        </w:rPr>
+        <w:t xml:space="preserve"> of accrual funds'</w:t>
+      </w:r>
+      <w:r>
+        <w:rPr>
+          <w:rFonts w:ascii="Consolas" w:hAnsi="Consolas" w:cs="Consolas"/>
+          <w:color w:val="808080"/>
+          <w:sz w:val="19"/>
+          <w:szCs w:val="19"/>
+        </w:rPr>
+        <w:t>,</w:t>
+      </w:r>
+      <w:r>
+        <w:rPr>
+          <w:rFonts w:ascii="Consolas" w:hAnsi="Consolas" w:cs="Consolas"/>
+          <w:color w:val="FF0000"/>
+          <w:sz w:val="19"/>
+          <w:szCs w:val="19"/>
+        </w:rPr>
+        <w:t>''</w:t>
+      </w:r>
+      <w:r>
+        <w:rPr>
+          <w:rFonts w:ascii="Consolas" w:hAnsi="Consolas" w:cs="Consolas"/>
+          <w:color w:val="808080"/>
+          <w:sz w:val="19"/>
+          <w:szCs w:val="19"/>
+        </w:rPr>
+        <w:t>,</w:t>
+      </w:r>
+      <w:r>
+        <w:rPr>
+          <w:rFonts w:ascii="Consolas" w:hAnsi="Consolas" w:cs="Consolas"/>
+          <w:color w:val="000000"/>
+          <w:sz w:val="19"/>
+          <w:szCs w:val="19"/>
+        </w:rPr>
+        <w:t>2022</w:t>
+      </w:r>
+      <w:r>
+        <w:rPr>
+          <w:rFonts w:ascii="Consolas" w:hAnsi="Consolas" w:cs="Consolas"/>
+          <w:color w:val="808080"/>
+          <w:sz w:val="19"/>
+          <w:szCs w:val="19"/>
+        </w:rPr>
+        <w:t>);</w:t>
+      </w:r>
+    </w:p>
+    <w:p>
+      <w:pPr>
+        <w:autoSpaceDE w:val="0"/>
+        <w:autoSpaceDN w:val="0"/>
+        <w:adjustRightInd w:val="0"/>
+        <w:spacing w:after="0" w:line="240" w:lineRule="auto"/>
+        <w:rPr>
+          <w:rFonts w:ascii="Consolas" w:hAnsi="Consolas" w:cs="Consolas"/>
+          <w:color w:val="000000"/>
+          <w:sz w:val="19"/>
+          <w:szCs w:val="19"/>
+        </w:rPr>
+      </w:pPr>
+      <w:proofErr w:type="gramStart"/>
+      <w:r>
+        <w:rPr>
+          <w:rFonts w:ascii="Consolas" w:hAnsi="Consolas" w:cs="Consolas"/>
+          <w:color w:val="0000FF"/>
+          <w:sz w:val="19"/>
+          <w:szCs w:val="19"/>
+        </w:rPr>
+        <w:t>insert</w:t>
+      </w:r>
+      <w:proofErr w:type="gramEnd"/>
+      <w:r>
+        <w:rPr>
+          <w:rFonts w:ascii="Consolas" w:hAnsi="Consolas" w:cs="Consolas"/>
+          <w:color w:val="000000"/>
+          <w:sz w:val="19"/>
+          <w:szCs w:val="19"/>
+        </w:rPr>
+        <w:t xml:space="preserve"> </w:t>
+      </w:r>
+      <w:r>
+        <w:rPr>
+          <w:rFonts w:ascii="Consolas" w:hAnsi="Consolas" w:cs="Consolas"/>
+          <w:color w:val="0000FF"/>
+          <w:sz w:val="19"/>
+          <w:szCs w:val="19"/>
+        </w:rPr>
+        <w:t>into</w:t>
+      </w:r>
+      <w:r>
+        <w:rPr>
+          <w:rFonts w:ascii="Consolas" w:hAnsi="Consolas" w:cs="Consolas"/>
+          <w:color w:val="000000"/>
+          <w:sz w:val="19"/>
+          <w:szCs w:val="19"/>
+        </w:rPr>
+        <w:t xml:space="preserve"> </w:t>
+      </w:r>
+      <w:proofErr w:type="spellStart"/>
+      <w:r>
+        <w:rPr>
+          <w:rFonts w:ascii="Consolas" w:hAnsi="Consolas" w:cs="Consolas"/>
+          <w:color w:val="000000"/>
+          <w:sz w:val="19"/>
+          <w:szCs w:val="19"/>
+        </w:rPr>
+        <w:t>incomestatementfields</w:t>
+      </w:r>
+      <w:proofErr w:type="spellEnd"/>
+      <w:r>
+        <w:rPr>
+          <w:rFonts w:ascii="Consolas" w:hAnsi="Consolas" w:cs="Consolas"/>
+          <w:color w:val="000000"/>
+          <w:sz w:val="19"/>
+          <w:szCs w:val="19"/>
+        </w:rPr>
+        <w:t xml:space="preserve"> </w:t>
+      </w:r>
+      <w:r>
+        <w:rPr>
+          <w:rFonts w:ascii="Consolas" w:hAnsi="Consolas" w:cs="Consolas"/>
+          <w:color w:val="0000FF"/>
+          <w:sz w:val="19"/>
+          <w:szCs w:val="19"/>
+        </w:rPr>
+        <w:t>values</w:t>
+      </w:r>
+      <w:r>
+        <w:rPr>
+          <w:rFonts w:ascii="Consolas" w:hAnsi="Consolas" w:cs="Consolas"/>
+          <w:color w:val="808080"/>
+          <w:sz w:val="19"/>
+          <w:szCs w:val="19"/>
+        </w:rPr>
+        <w:t>(</w:t>
+      </w:r>
+      <w:r>
+        <w:rPr>
+          <w:rFonts w:ascii="Consolas" w:hAnsi="Consolas" w:cs="Consolas"/>
+          <w:color w:val="808080"/>
+          <w:sz w:val="19"/>
+          <w:szCs w:val="19"/>
+        </w:rPr>
+        <w:t>22,</w:t>
+      </w:r>
+      <w:r>
+        <w:rPr>
+          <w:rFonts w:ascii="Consolas" w:hAnsi="Consolas" w:cs="Consolas"/>
+          <w:color w:val="FF0000"/>
+          <w:sz w:val="19"/>
+          <w:szCs w:val="19"/>
+        </w:rPr>
+        <w:t xml:space="preserve">'Closing </w:t>
+      </w:r>
+      <w:proofErr w:type="spellStart"/>
+      <w:r>
+        <w:rPr>
+          <w:rFonts w:ascii="Consolas" w:hAnsi="Consolas" w:cs="Consolas"/>
+          <w:color w:val="FF0000"/>
+          <w:sz w:val="19"/>
+          <w:szCs w:val="19"/>
+        </w:rPr>
+        <w:t>dispositions'</w:t>
+      </w:r>
+      <w:r>
+        <w:rPr>
+          <w:rFonts w:ascii="Consolas" w:hAnsi="Consolas" w:cs="Consolas"/>
+          <w:color w:val="808080"/>
+          <w:sz w:val="19"/>
+          <w:szCs w:val="19"/>
+        </w:rPr>
+        <w:t>,</w:t>
+      </w:r>
+      <w:r>
+        <w:rPr>
+          <w:rFonts w:ascii="Consolas" w:hAnsi="Consolas" w:cs="Consolas"/>
+          <w:color w:val="FF0000"/>
+          <w:sz w:val="19"/>
+          <w:szCs w:val="19"/>
+        </w:rPr>
+        <w:t>'Change</w:t>
+      </w:r>
+      <w:proofErr w:type="spellEnd"/>
+      <w:r>
+        <w:rPr>
+          <w:rFonts w:ascii="Consolas" w:hAnsi="Consolas" w:cs="Consolas"/>
+          <w:color w:val="FF0000"/>
+          <w:sz w:val="19"/>
+          <w:szCs w:val="19"/>
+        </w:rPr>
+        <w:t xml:space="preserve"> in excess depreciation'</w:t>
+      </w:r>
+      <w:r>
+        <w:rPr>
+          <w:rFonts w:ascii="Consolas" w:hAnsi="Consolas" w:cs="Consolas"/>
+          <w:color w:val="808080"/>
+          <w:sz w:val="19"/>
+          <w:szCs w:val="19"/>
+        </w:rPr>
+        <w:t>,</w:t>
+      </w:r>
+      <w:r>
+        <w:rPr>
+          <w:rFonts w:ascii="Consolas" w:hAnsi="Consolas" w:cs="Consolas"/>
+          <w:color w:val="FF0000"/>
+          <w:sz w:val="19"/>
+          <w:szCs w:val="19"/>
+        </w:rPr>
+        <w:t>''</w:t>
+      </w:r>
+      <w:r>
+        <w:rPr>
+          <w:rFonts w:ascii="Consolas" w:hAnsi="Consolas" w:cs="Consolas"/>
+          <w:color w:val="808080"/>
+          <w:sz w:val="19"/>
+          <w:szCs w:val="19"/>
+        </w:rPr>
+        <w:t>,</w:t>
+      </w:r>
+      <w:r>
+        <w:rPr>
+          <w:rFonts w:ascii="Consolas" w:hAnsi="Consolas" w:cs="Consolas"/>
+          <w:color w:val="000000"/>
+          <w:sz w:val="19"/>
+          <w:szCs w:val="19"/>
+        </w:rPr>
+        <w:t>2022</w:t>
+      </w:r>
+      <w:r>
+        <w:rPr>
+          <w:rFonts w:ascii="Consolas" w:hAnsi="Consolas" w:cs="Consolas"/>
+          <w:color w:val="808080"/>
+          <w:sz w:val="19"/>
+          <w:szCs w:val="19"/>
+        </w:rPr>
+        <w:t>);</w:t>
+      </w:r>
+    </w:p>
+    <w:p>
+      <w:pPr>
+        <w:autoSpaceDE w:val="0"/>
+        <w:autoSpaceDN w:val="0"/>
+        <w:adjustRightInd w:val="0"/>
+        <w:spacing w:after="0" w:line="240" w:lineRule="auto"/>
+        <w:rPr>
+          <w:rFonts w:ascii="Consolas" w:hAnsi="Consolas" w:cs="Consolas"/>
+          <w:color w:val="808080"/>
+          <w:sz w:val="19"/>
+          <w:szCs w:val="19"/>
+        </w:rPr>
+      </w:pPr>
+      <w:proofErr w:type="gramStart"/>
+      <w:r>
+        <w:rPr>
+          <w:rFonts w:ascii="Consolas" w:hAnsi="Consolas" w:cs="Consolas"/>
+          <w:color w:val="0000FF"/>
+          <w:sz w:val="19"/>
+          <w:szCs w:val="19"/>
+        </w:rPr>
+        <w:t>insert</w:t>
+      </w:r>
+      <w:proofErr w:type="gramEnd"/>
+      <w:r>
+        <w:rPr>
+          <w:rFonts w:ascii="Consolas" w:hAnsi="Consolas" w:cs="Consolas"/>
+          <w:color w:val="000000"/>
+          <w:sz w:val="19"/>
+          <w:szCs w:val="19"/>
+        </w:rPr>
+        <w:t xml:space="preserve"> </w:t>
+      </w:r>
+      <w:r>
+        <w:rPr>
+          <w:rFonts w:ascii="Consolas" w:hAnsi="Consolas" w:cs="Consolas"/>
+          <w:color w:val="0000FF"/>
+          <w:sz w:val="19"/>
+          <w:szCs w:val="19"/>
+        </w:rPr>
+        <w:t>into</w:t>
+      </w:r>
+      <w:r>
+        <w:rPr>
+          <w:rFonts w:ascii="Consolas" w:hAnsi="Consolas" w:cs="Consolas"/>
+          <w:color w:val="000000"/>
+          <w:sz w:val="19"/>
+          <w:szCs w:val="19"/>
+        </w:rPr>
+        <w:t xml:space="preserve"> </w:t>
+      </w:r>
+      <w:proofErr w:type="spellStart"/>
+      <w:r>
+        <w:rPr>
+          <w:rFonts w:ascii="Consolas" w:hAnsi="Consolas" w:cs="Consolas"/>
+          <w:color w:val="000000"/>
+          <w:sz w:val="19"/>
+          <w:szCs w:val="19"/>
+        </w:rPr>
+        <w:t>incomestatementfields</w:t>
+      </w:r>
+      <w:proofErr w:type="spellEnd"/>
+      <w:r>
+        <w:rPr>
+          <w:rFonts w:ascii="Consolas" w:hAnsi="Consolas" w:cs="Consolas"/>
+          <w:color w:val="000000"/>
+          <w:sz w:val="19"/>
+          <w:szCs w:val="19"/>
+        </w:rPr>
+        <w:t xml:space="preserve"> </w:t>
+      </w:r>
+      <w:r>
+        <w:rPr>
+          <w:rFonts w:ascii="Consolas" w:hAnsi="Consolas" w:cs="Consolas"/>
+          <w:color w:val="0000FF"/>
+          <w:sz w:val="19"/>
+          <w:szCs w:val="19"/>
+        </w:rPr>
+        <w:t>values</w:t>
+      </w:r>
+      <w:r>
+        <w:rPr>
+          <w:rFonts w:ascii="Consolas" w:hAnsi="Consolas" w:cs="Consolas"/>
+          <w:color w:val="808080"/>
+          <w:sz w:val="19"/>
+          <w:szCs w:val="19"/>
+        </w:rPr>
+        <w:t>(</w:t>
+      </w:r>
+      <w:r>
+        <w:rPr>
+          <w:rFonts w:ascii="Consolas" w:hAnsi="Consolas" w:cs="Consolas"/>
+          <w:color w:val="808080"/>
+          <w:sz w:val="19"/>
+          <w:szCs w:val="19"/>
+        </w:rPr>
+        <w:t>23,</w:t>
       </w:r>
       <w:r>
         <w:rPr>

</xml_diff>

<commit_message>
updated the SQl File - shahul
</commit_message>
<xml_diff>
--- a/Documentation/SQL Queries.docx
+++ b/Documentation/SQL Queries.docx
@@ -297,6 +297,15 @@
         <w:t>int</w:t>
       </w:r>
       <w:proofErr w:type="spellEnd"/>
+      <w:r>
+        <w:rPr>
+          <w:rFonts w:ascii="Consolas" w:hAnsi="Consolas" w:cs="Consolas"/>
+          <w:color w:val="0000FF"/>
+          <w:sz w:val="19"/>
+          <w:szCs w:val="19"/>
+        </w:rPr>
+        <w:t>,</w:t>
+      </w:r>
     </w:p>
     <w:p>
       <w:pPr>
@@ -608,6 +617,15 @@
       <w:r>
         <w:rPr>
           <w:rFonts w:ascii="Consolas" w:hAnsi="Consolas" w:cs="Consolas"/>
+          <w:color w:val="000000"/>
+          <w:sz w:val="19"/>
+          <w:szCs w:val="19"/>
+        </w:rPr>
+        <w:t>)</w:t>
+      </w:r>
+      <w:r>
+        <w:rPr>
+          <w:rFonts w:ascii="Consolas" w:hAnsi="Consolas" w:cs="Consolas"/>
           <w:color w:val="808080"/>
           <w:sz w:val="19"/>
           <w:szCs w:val="19"/>
@@ -1727,7 +1745,16 @@
           <w:sz w:val="19"/>
           <w:szCs w:val="19"/>
         </w:rPr>
-        <w:t>expenses'</w:t>
+        <w:t>costs</w:t>
+      </w:r>
+      <w:r>
+        <w:rPr>
+          <w:rFonts w:ascii="Consolas" w:hAnsi="Consolas" w:cs="Consolas"/>
+          <w:color w:val="FF0000"/>
+          <w:sz w:val="19"/>
+          <w:szCs w:val="19"/>
+        </w:rPr>
+        <w:t>'</w:t>
       </w:r>
       <w:r>
         <w:rPr>
@@ -1908,7 +1935,16 @@
           <w:sz w:val="19"/>
           <w:szCs w:val="19"/>
         </w:rPr>
-        <w:t>'Operating expenses'</w:t>
+        <w:t xml:space="preserve">'Operating </w:t>
+      </w:r>
+      <w:r>
+        <w:rPr>
+          <w:rFonts w:ascii="Consolas" w:hAnsi="Consolas" w:cs="Consolas"/>
+          <w:color w:val="FF0000"/>
+          <w:sz w:val="19"/>
+          <w:szCs w:val="19"/>
+        </w:rPr>
+        <w:t>costs</w:t>
       </w:r>
       <w:r>
         <w:rPr>
@@ -2089,7 +2125,7 @@
           <w:sz w:val="19"/>
           <w:szCs w:val="19"/>
         </w:rPr>
-        <w:t>expenses'</w:t>
+        <w:t>costs</w:t>
       </w:r>
       <w:r>
         <w:rPr>
@@ -2280,7 +2316,7 @@
           <w:sz w:val="19"/>
           <w:szCs w:val="19"/>
         </w:rPr>
-        <w:t>expenses'</w:t>
+        <w:t>costs</w:t>
       </w:r>
       <w:r>
         <w:rPr>
@@ -2471,7 +2507,7 @@
           <w:sz w:val="19"/>
           <w:szCs w:val="19"/>
         </w:rPr>
-        <w:t>expenses'</w:t>
+        <w:t>costs</w:t>
       </w:r>
       <w:r>
         <w:rPr>
@@ -2560,6 +2596,7 @@
           <w:szCs w:val="19"/>
         </w:rPr>
       </w:pPr>
+      <w:proofErr w:type="gramStart"/>
       <w:r>
         <w:rPr>
           <w:rFonts w:ascii="Consolas" w:hAnsi="Consolas" w:cs="Consolas"/>
@@ -2569,6 +2606,7 @@
         </w:rPr>
         <w:t>insert</w:t>
       </w:r>
+      <w:proofErr w:type="gramEnd"/>
       <w:r>
         <w:rPr>
           <w:rFonts w:ascii="Consolas" w:hAnsi="Consolas" w:cs="Consolas"/>
@@ -2660,7 +2698,7 @@
           <w:sz w:val="19"/>
           <w:szCs w:val="19"/>
         </w:rPr>
-        <w:t>expenses'</w:t>
+        <w:t>costs</w:t>
       </w:r>
       <w:r>
         <w:rPr>
@@ -2851,7 +2889,7 @@
           <w:sz w:val="19"/>
           <w:szCs w:val="19"/>
         </w:rPr>
-        <w:t>expenses'</w:t>
+        <w:t>costs</w:t>
       </w:r>
       <w:r>
         <w:rPr>

</xml_diff>

<commit_message>
Updated SQl file - sha
</commit_message>
<xml_diff>
--- a/Documentation/SQL Queries.docx
+++ b/Documentation/SQL Queries.docx
@@ -1949,6 +1949,15 @@
       <w:r>
         <w:rPr>
           <w:rFonts w:ascii="Consolas" w:hAnsi="Consolas" w:cs="Consolas"/>
+          <w:color w:val="FF0000"/>
+          <w:sz w:val="19"/>
+          <w:szCs w:val="19"/>
+        </w:rPr>
+        <w:t>'</w:t>
+      </w:r>
+      <w:r>
+        <w:rPr>
+          <w:rFonts w:ascii="Consolas" w:hAnsi="Consolas" w:cs="Consolas"/>
           <w:color w:val="808080"/>
           <w:sz w:val="19"/>
           <w:szCs w:val="19"/>
@@ -2130,6 +2139,15 @@
       <w:r>
         <w:rPr>
           <w:rFonts w:ascii="Consolas" w:hAnsi="Consolas" w:cs="Consolas"/>
+          <w:color w:val="FF0000"/>
+          <w:sz w:val="19"/>
+          <w:szCs w:val="19"/>
+        </w:rPr>
+        <w:t>'</w:t>
+      </w:r>
+      <w:r>
+        <w:rPr>
+          <w:rFonts w:ascii="Consolas" w:hAnsi="Consolas" w:cs="Consolas"/>
           <w:color w:val="808080"/>
           <w:sz w:val="19"/>
           <w:szCs w:val="19"/>
@@ -2321,6 +2339,15 @@
       <w:r>
         <w:rPr>
           <w:rFonts w:ascii="Consolas" w:hAnsi="Consolas" w:cs="Consolas"/>
+          <w:color w:val="FF0000"/>
+          <w:sz w:val="19"/>
+          <w:szCs w:val="19"/>
+        </w:rPr>
+        <w:t>'</w:t>
+      </w:r>
+      <w:r>
+        <w:rPr>
+          <w:rFonts w:ascii="Consolas" w:hAnsi="Consolas" w:cs="Consolas"/>
           <w:color w:val="808080"/>
           <w:sz w:val="19"/>
           <w:szCs w:val="19"/>
@@ -2512,6 +2539,15 @@
       <w:r>
         <w:rPr>
           <w:rFonts w:ascii="Consolas" w:hAnsi="Consolas" w:cs="Consolas"/>
+          <w:color w:val="FF0000"/>
+          <w:sz w:val="19"/>
+          <w:szCs w:val="19"/>
+        </w:rPr>
+        <w:t>'</w:t>
+      </w:r>
+      <w:r>
+        <w:rPr>
+          <w:rFonts w:ascii="Consolas" w:hAnsi="Consolas" w:cs="Consolas"/>
           <w:color w:val="808080"/>
           <w:sz w:val="19"/>
           <w:szCs w:val="19"/>
@@ -2596,7 +2632,6 @@
           <w:szCs w:val="19"/>
         </w:rPr>
       </w:pPr>
-      <w:proofErr w:type="gramStart"/>
       <w:r>
         <w:rPr>
           <w:rFonts w:ascii="Consolas" w:hAnsi="Consolas" w:cs="Consolas"/>
@@ -2606,7 +2641,6 @@
         </w:rPr>
         <w:t>insert</w:t>
       </w:r>
-      <w:proofErr w:type="gramEnd"/>
       <w:r>
         <w:rPr>
           <w:rFonts w:ascii="Consolas" w:hAnsi="Consolas" w:cs="Consolas"/>
@@ -2699,6 +2733,15 @@
           <w:szCs w:val="19"/>
         </w:rPr>
         <w:t>costs</w:t>
+      </w:r>
+      <w:r>
+        <w:rPr>
+          <w:rFonts w:ascii="Consolas" w:hAnsi="Consolas" w:cs="Consolas"/>
+          <w:color w:val="FF0000"/>
+          <w:sz w:val="19"/>
+          <w:szCs w:val="19"/>
+        </w:rPr>
+        <w:t>'</w:t>
       </w:r>
       <w:r>
         <w:rPr>
@@ -2890,6 +2933,15 @@
           <w:szCs w:val="19"/>
         </w:rPr>
         <w:t>costs</w:t>
+      </w:r>
+      <w:r>
+        <w:rPr>
+          <w:rFonts w:ascii="Consolas" w:hAnsi="Consolas" w:cs="Consolas"/>
+          <w:color w:val="FF0000"/>
+          <w:sz w:val="19"/>
+          <w:szCs w:val="19"/>
+        </w:rPr>
+        <w:t>'</w:t>
       </w:r>
       <w:r>
         <w:rPr>

</xml_diff>

<commit_message>
Updated SQL Queries by shahul
</commit_message>
<xml_diff>
--- a/Documentation/SQL Queries.docx
+++ b/Documentation/SQL Queries.docx
@@ -9413,7 +9413,6 @@
         <w:t xml:space="preserve">    </w:t>
       </w:r>
       <w:proofErr w:type="spellStart"/>
-      <w:proofErr w:type="gramStart"/>
       <w:r>
         <w:rPr>
           <w:rFonts w:ascii="Consolas" w:hAnsi="Consolas" w:cs="Consolas"/>
@@ -9424,7 +9423,6 @@
         <w:t>postaladdress</w:t>
       </w:r>
       <w:proofErr w:type="spellEnd"/>
-      <w:proofErr w:type="gramEnd"/>
       <w:r>
         <w:rPr>
           <w:rFonts w:ascii="Consolas" w:hAnsi="Consolas" w:cs="Consolas"/>
@@ -9497,7 +9495,16 @@
           <w:sz w:val="19"/>
           <w:szCs w:val="19"/>
         </w:rPr>
-        <w:t xml:space="preserve"> N6ULL</w:t>
+        <w:t xml:space="preserve"> N</w:t>
+      </w:r>
+      <w:r>
+        <w:rPr>
+          <w:rFonts w:ascii="Consolas" w:hAnsi="Consolas" w:cs="Consolas"/>
+          <w:color w:val="000000"/>
+          <w:sz w:val="19"/>
+          <w:szCs w:val="19"/>
+        </w:rPr>
+        <w:t>ULL</w:t>
       </w:r>
       <w:r>
         <w:rPr>

</xml_diff>

<commit_message>
doc updated - BASHA
</commit_message>
<xml_diff>
--- a/Documentation/SQL Queries.docx
+++ b/Documentation/SQL Queries.docx
@@ -6707,6 +6707,9 @@
     </w:p>
     <w:p>
       <w:pPr>
+        <w:pBdr>
+          <w:bottom w:val="single" w:color="auto" w:sz="4" w:space="0"/>
+        </w:pBdr>
         <w:autoSpaceDE w:val="0"/>
         <w:autoSpaceDN w:val="0"/>
         <w:adjustRightInd w:val="0"/>
@@ -6718,8 +6721,891 @@
           <w:szCs w:val="19"/>
         </w:rPr>
       </w:pPr>
+    </w:p>
+    <w:p>
+      <w:pPr>
+        <w:autoSpaceDE w:val="0"/>
+        <w:autoSpaceDN w:val="0"/>
+        <w:adjustRightInd w:val="0"/>
+        <w:spacing w:after="0" w:line="240" w:lineRule="auto"/>
+        <w:rPr>
+          <w:rFonts w:ascii="Consolas" w:hAnsi="Consolas" w:cs="Consolas"/>
+          <w:color w:val="808080"/>
+          <w:sz w:val="19"/>
+          <w:szCs w:val="19"/>
+        </w:rPr>
+      </w:pPr>
+    </w:p>
+    <w:p>
+      <w:pPr>
+        <w:autoSpaceDE w:val="0"/>
+        <w:autoSpaceDN w:val="0"/>
+        <w:adjustRightInd w:val="0"/>
+        <w:spacing w:after="0" w:line="240" w:lineRule="auto"/>
+        <w:rPr>
+          <w:rFonts w:ascii="Consolas" w:hAnsi="Consolas" w:cs="Consolas"/>
+          <w:color w:val="808080"/>
+          <w:sz w:val="19"/>
+          <w:szCs w:val="19"/>
+        </w:rPr>
+      </w:pPr>
+    </w:p>
+    <w:p>
+      <w:pPr>
+        <w:autoSpaceDE w:val="0"/>
+        <w:autoSpaceDN w:val="0"/>
+        <w:adjustRightInd w:val="0"/>
+        <w:spacing w:after="0" w:line="240" w:lineRule="auto"/>
+        <w:rPr>
+          <w:rFonts w:ascii="Consolas" w:hAnsi="Consolas" w:cs="Consolas"/>
+          <w:color w:val="808080"/>
+          <w:sz w:val="19"/>
+          <w:szCs w:val="19"/>
+        </w:rPr>
+      </w:pPr>
+    </w:p>
+    <w:p>
+      <w:pPr>
+        <w:autoSpaceDE w:val="0"/>
+        <w:autoSpaceDN w:val="0"/>
+        <w:adjustRightInd w:val="0"/>
+        <w:spacing w:after="0" w:line="240" w:lineRule="auto"/>
+        <w:rPr>
+          <w:rFonts w:ascii="Consolas" w:hAnsi="Consolas" w:cs="Consolas"/>
+          <w:color w:val="000000"/>
+          <w:sz w:val="19"/>
+          <w:szCs w:val="19"/>
+        </w:rPr>
+      </w:pPr>
+      <w:r>
+        <w:rPr>
+          <w:rFonts w:cstheme="minorHAnsi"/>
+          <w:b/>
+        </w:rPr>
+        <w:t>Table Name</w:t>
+      </w:r>
+      <w:r>
+        <w:rPr>
+          <w:b/>
+          <w:sz w:val="28"/>
+          <w:szCs w:val="28"/>
+        </w:rPr>
+        <w:tab/>
+      </w:r>
+      <w:r>
+        <w:rPr>
+          <w:b/>
+          <w:sz w:val="28"/>
+          <w:szCs w:val="28"/>
+        </w:rPr>
+        <w:tab/>
+      </w:r>
+      <w:r>
+        <w:rPr>
+          <w:rFonts w:cstheme="minorHAnsi"/>
+        </w:rPr>
+        <w:t>:</w:t>
+      </w:r>
+      <w:r>
+        <w:rPr>
+          <w:rFonts w:ascii="Consolas" w:hAnsi="Consolas" w:cs="Consolas"/>
+          <w:color w:val="000000"/>
+          <w:sz w:val="19"/>
+          <w:szCs w:val="19"/>
+        </w:rPr>
+        <w:t xml:space="preserve"> </w:t>
+      </w:r>
+      <w:r>
+        <w:rPr>
+          <w:rFonts w:hint="default" w:ascii="Consolas" w:hAnsi="Consolas" w:eastAsia="Consolas"/>
+          <w:color w:val="000000"/>
+          <w:sz w:val="19"/>
+          <w:szCs w:val="24"/>
+        </w:rPr>
+        <w:t>RBLAnnualReport</w:t>
+      </w:r>
+      <w:r>
+        <w:rPr>
+          <w:rFonts w:hint="default" w:ascii="Consolas" w:hAnsi="Consolas" w:eastAsia="Consolas"/>
+          <w:color w:val="000000"/>
+          <w:sz w:val="19"/>
+          <w:szCs w:val="24"/>
+          <w:lang w:val="en-IN"/>
+        </w:rPr>
+        <w:t>TemplateDetails</w:t>
+      </w:r>
+    </w:p>
+    <w:p>
+      <w:pPr>
+        <w:autoSpaceDE w:val="0"/>
+        <w:autoSpaceDN w:val="0"/>
+        <w:adjustRightInd w:val="0"/>
+        <w:spacing w:after="0" w:line="240" w:lineRule="auto"/>
+        <w:rPr>
+          <w:rFonts w:ascii="Consolas" w:hAnsi="Consolas" w:cs="Consolas"/>
+          <w:color w:val="000000"/>
+          <w:sz w:val="19"/>
+          <w:szCs w:val="19"/>
+        </w:rPr>
+      </w:pPr>
+    </w:p>
+    <w:p>
+      <w:pPr>
+        <w:autoSpaceDE w:val="0"/>
+        <w:autoSpaceDN w:val="0"/>
+        <w:adjustRightInd w:val="0"/>
+        <w:spacing w:after="0" w:line="240" w:lineRule="auto"/>
+        <w:rPr>
+          <w:rFonts w:cstheme="minorHAnsi"/>
+          <w:color w:val="000000"/>
+        </w:rPr>
+      </w:pPr>
+      <w:r>
+        <w:rPr>
+          <w:rFonts w:cstheme="minorHAnsi"/>
+          <w:b/>
+          <w:color w:val="000000"/>
+        </w:rPr>
+        <w:t>Create</w:t>
+      </w:r>
+      <w:r>
+        <w:rPr>
+          <w:rFonts w:cstheme="minorHAnsi"/>
+          <w:b/>
+          <w:color w:val="000000"/>
+        </w:rPr>
+        <w:tab/>
+      </w:r>
+      <w:r>
+        <w:rPr>
+          <w:rFonts w:cstheme="minorHAnsi"/>
+          <w:b/>
+          <w:color w:val="000000" w:themeColor="text1"/>
+        </w:rPr>
+        <w:t>Query</w:t>
+      </w:r>
+      <w:r>
+        <w:rPr>
+          <w:rFonts w:ascii="Consolas" w:hAnsi="Consolas" w:cs="Consolas"/>
+          <w:color w:val="000000"/>
+          <w:sz w:val="19"/>
+          <w:szCs w:val="19"/>
+        </w:rPr>
+        <w:tab/>
+      </w:r>
+      <w:r>
+        <w:rPr>
+          <w:rFonts w:ascii="Consolas" w:hAnsi="Consolas" w:cs="Consolas"/>
+          <w:color w:val="000000"/>
+          <w:sz w:val="19"/>
+          <w:szCs w:val="19"/>
+        </w:rPr>
+        <w:tab/>
+      </w:r>
+      <w:r>
+        <w:rPr>
+          <w:rFonts w:cstheme="minorHAnsi"/>
+          <w:color w:val="000000"/>
+        </w:rPr>
+        <w:t>:</w:t>
+      </w:r>
+      <w:r>
+        <w:rPr>
+          <w:rFonts w:cstheme="minorHAnsi"/>
+          <w:b/>
+          <w:color w:val="000000"/>
+        </w:rPr>
+        <w:t xml:space="preserve"> Create</w:t>
+      </w:r>
+      <w:r>
+        <w:rPr>
+          <w:rFonts w:cstheme="minorHAnsi"/>
+          <w:b/>
+          <w:color w:val="000000"/>
+        </w:rPr>
+        <w:tab/>
+      </w:r>
+      <w:r>
+        <w:rPr>
+          <w:rFonts w:cstheme="minorHAnsi"/>
+          <w:b/>
+          <w:color w:val="000000" w:themeColor="text1"/>
+        </w:rPr>
+        <w:t>Query</w:t>
+      </w:r>
+      <w:r>
+        <w:rPr>
+          <w:rFonts w:ascii="Consolas" w:hAnsi="Consolas" w:cs="Consolas"/>
+          <w:color w:val="000000"/>
+          <w:sz w:val="19"/>
+          <w:szCs w:val="19"/>
+        </w:rPr>
+        <w:tab/>
+      </w:r>
+      <w:r>
+        <w:rPr>
+          <w:rFonts w:ascii="Consolas" w:hAnsi="Consolas" w:cs="Consolas"/>
+          <w:color w:val="000000"/>
+          <w:sz w:val="19"/>
+          <w:szCs w:val="19"/>
+        </w:rPr>
+        <w:tab/>
+      </w:r>
+      <w:r>
+        <w:rPr>
+          <w:rFonts w:cstheme="minorHAnsi"/>
+          <w:color w:val="000000"/>
+        </w:rPr>
+        <w:t>:</w:t>
+      </w:r>
+    </w:p>
+    <w:p>
+      <w:pPr>
+        <w:autoSpaceDE w:val="0"/>
+        <w:autoSpaceDN w:val="0"/>
+        <w:adjustRightInd w:val="0"/>
+        <w:spacing w:after="0" w:line="240" w:lineRule="auto"/>
+        <w:rPr>
+          <w:rFonts w:hint="default"/>
+          <w:color w:val="0000FF"/>
+          <w:lang w:val="en-IN"/>
+        </w:rPr>
+      </w:pPr>
+      <w:r>
+        <w:rPr>
+          <w:rFonts w:hint="default"/>
+          <w:color w:val="0000FF"/>
+          <w:lang w:val="en-IN"/>
+        </w:rPr>
+        <w:t>CREATE TABLE RBLAnnualReportTemplateDetails (</w:t>
+      </w:r>
+    </w:p>
+    <w:p>
+      <w:pPr>
+        <w:autoSpaceDE w:val="0"/>
+        <w:autoSpaceDN w:val="0"/>
+        <w:adjustRightInd w:val="0"/>
+        <w:spacing w:after="0" w:line="240" w:lineRule="auto"/>
+        <w:rPr>
+          <w:rFonts w:hint="default"/>
+          <w:color w:val="0000FF"/>
+          <w:lang w:val="en-IN"/>
+        </w:rPr>
+      </w:pPr>
+      <w:r>
+        <w:rPr>
+          <w:rFonts w:hint="default"/>
+          <w:color w:val="0000FF"/>
+          <w:lang w:val="en-IN"/>
+        </w:rPr>
+        <w:tab/>
+      </w:r>
+      <w:r>
+        <w:rPr>
+          <w:rFonts w:hint="default"/>
+          <w:color w:val="0000FF"/>
+          <w:lang w:val="en-IN"/>
+        </w:rPr>
+        <w:t>No Int IDENTITY(1,1) NOT NULL,</w:t>
+      </w:r>
+    </w:p>
+    <w:p>
+      <w:pPr>
+        <w:autoSpaceDE w:val="0"/>
+        <w:autoSpaceDN w:val="0"/>
+        <w:adjustRightInd w:val="0"/>
+        <w:spacing w:after="0" w:line="240" w:lineRule="auto"/>
+        <w:rPr>
+          <w:rFonts w:hint="default"/>
+          <w:color w:val="0000FF"/>
+          <w:lang w:val="en-IN"/>
+        </w:rPr>
+      </w:pPr>
+      <w:r>
+        <w:rPr>
+          <w:rFonts w:hint="default"/>
+          <w:color w:val="0000FF"/>
+          <w:lang w:val="en-IN"/>
+        </w:rPr>
+        <w:tab/>
+      </w:r>
+      <w:r>
+        <w:rPr>
+          <w:rFonts w:hint="default"/>
+          <w:color w:val="0000FF"/>
+          <w:lang w:val="en-IN"/>
+        </w:rPr>
+        <w:t>ValidFromDate Date default '',</w:t>
+      </w:r>
+    </w:p>
+    <w:p>
+      <w:pPr>
+        <w:autoSpaceDE w:val="0"/>
+        <w:autoSpaceDN w:val="0"/>
+        <w:adjustRightInd w:val="0"/>
+        <w:spacing w:after="0" w:line="240" w:lineRule="auto"/>
+        <w:rPr>
+          <w:rFonts w:hint="default"/>
+          <w:color w:val="0000FF"/>
+          <w:lang w:val="en-IN"/>
+        </w:rPr>
+      </w:pPr>
+      <w:r>
+        <w:rPr>
+          <w:rFonts w:hint="default"/>
+          <w:color w:val="0000FF"/>
+          <w:lang w:val="en-IN"/>
+        </w:rPr>
+        <w:tab/>
+      </w:r>
+      <w:r>
+        <w:rPr>
+          <w:rFonts w:hint="default"/>
+          <w:color w:val="0000FF"/>
+          <w:lang w:val="en-IN"/>
+        </w:rPr>
+        <w:t>ValidToDate Date default '',</w:t>
+      </w:r>
+    </w:p>
+    <w:p>
+      <w:pPr>
+        <w:autoSpaceDE w:val="0"/>
+        <w:autoSpaceDN w:val="0"/>
+        <w:adjustRightInd w:val="0"/>
+        <w:spacing w:after="0" w:line="240" w:lineRule="auto"/>
+        <w:rPr>
+          <w:rFonts w:hint="default"/>
+          <w:color w:val="0000FF"/>
+          <w:lang w:val="en-IN"/>
+        </w:rPr>
+      </w:pPr>
+      <w:r>
+        <w:rPr>
+          <w:rFonts w:hint="default"/>
+          <w:color w:val="0000FF"/>
+          <w:lang w:val="en-IN"/>
+        </w:rPr>
+        <w:tab/>
+      </w:r>
+      <w:r>
+        <w:rPr>
+          <w:rFonts w:hint="default"/>
+          <w:color w:val="0000FF"/>
+          <w:lang w:val="en-IN"/>
+        </w:rPr>
+        <w:t>StatementType Int default 0,</w:t>
+      </w:r>
+    </w:p>
+    <w:p>
+      <w:pPr>
+        <w:autoSpaceDE w:val="0"/>
+        <w:autoSpaceDN w:val="0"/>
+        <w:adjustRightInd w:val="0"/>
+        <w:spacing w:after="0" w:line="240" w:lineRule="auto"/>
+        <w:rPr>
+          <w:rFonts w:hint="default"/>
+          <w:color w:val="0000FF"/>
+          <w:lang w:val="en-IN"/>
+        </w:rPr>
+      </w:pPr>
+      <w:r>
+        <w:rPr>
+          <w:rFonts w:hint="default"/>
+          <w:color w:val="0000FF"/>
+          <w:lang w:val="en-IN"/>
+        </w:rPr>
+        <w:tab/>
+      </w:r>
+      <w:r>
+        <w:rPr>
+          <w:rFonts w:hint="default"/>
+          <w:color w:val="0000FF"/>
+          <w:lang w:val="en-IN"/>
+        </w:rPr>
+        <w:t>StatementSubType Int default 0,</w:t>
+      </w:r>
+    </w:p>
+    <w:p>
+      <w:pPr>
+        <w:autoSpaceDE w:val="0"/>
+        <w:autoSpaceDN w:val="0"/>
+        <w:adjustRightInd w:val="0"/>
+        <w:spacing w:after="0" w:line="240" w:lineRule="auto"/>
+        <w:rPr>
+          <w:rFonts w:hint="default"/>
+          <w:color w:val="0000FF"/>
+          <w:lang w:val="en-IN"/>
+        </w:rPr>
+      </w:pPr>
+      <w:r>
+        <w:rPr>
+          <w:rFonts w:hint="default"/>
+          <w:color w:val="0000FF"/>
+          <w:lang w:val="en-IN"/>
+        </w:rPr>
+        <w:tab/>
+      </w:r>
+      <w:r>
+        <w:rPr>
+          <w:rFonts w:hint="default"/>
+          <w:color w:val="0000FF"/>
+          <w:lang w:val="en-IN"/>
+        </w:rPr>
+        <w:t>ParentLineNo Int default 0,</w:t>
+      </w:r>
+    </w:p>
+    <w:p>
+      <w:pPr>
+        <w:autoSpaceDE w:val="0"/>
+        <w:autoSpaceDN w:val="0"/>
+        <w:adjustRightInd w:val="0"/>
+        <w:spacing w:after="0" w:line="240" w:lineRule="auto"/>
+        <w:rPr>
+          <w:rFonts w:hint="default"/>
+          <w:color w:val="0000FF"/>
+          <w:lang w:val="en-IN"/>
+        </w:rPr>
+      </w:pPr>
+      <w:r>
+        <w:rPr>
+          <w:rFonts w:hint="default"/>
+          <w:color w:val="0000FF"/>
+          <w:lang w:val="en-IN"/>
+        </w:rPr>
+        <w:tab/>
+      </w:r>
+      <w:r>
+        <w:rPr>
+          <w:rFonts w:hint="default"/>
+          <w:color w:val="0000FF"/>
+          <w:lang w:val="en-IN"/>
+        </w:rPr>
+        <w:t>LineType Int default 0,</w:t>
+      </w:r>
+    </w:p>
+    <w:p>
+      <w:pPr>
+        <w:autoSpaceDE w:val="0"/>
+        <w:autoSpaceDN w:val="0"/>
+        <w:adjustRightInd w:val="0"/>
+        <w:spacing w:after="0" w:line="240" w:lineRule="auto"/>
+        <w:rPr>
+          <w:rFonts w:hint="default"/>
+          <w:color w:val="0000FF"/>
+          <w:lang w:val="en-IN"/>
+        </w:rPr>
+      </w:pPr>
+      <w:r>
+        <w:rPr>
+          <w:rFonts w:hint="default"/>
+          <w:color w:val="0000FF"/>
+          <w:lang w:val="en-IN"/>
+        </w:rPr>
+        <w:tab/>
+      </w:r>
+      <w:r>
+        <w:rPr>
+          <w:rFonts w:hint="default"/>
+          <w:color w:val="0000FF"/>
+          <w:lang w:val="en-IN"/>
+        </w:rPr>
+        <w:t>DataType Int default 0,</w:t>
+      </w:r>
+    </w:p>
+    <w:p>
+      <w:pPr>
+        <w:autoSpaceDE w:val="0"/>
+        <w:autoSpaceDN w:val="0"/>
+        <w:adjustRightInd w:val="0"/>
+        <w:spacing w:after="0" w:line="240" w:lineRule="auto"/>
+        <w:rPr>
+          <w:rFonts w:hint="default"/>
+          <w:color w:val="0000FF"/>
+          <w:lang w:val="en-IN"/>
+        </w:rPr>
+      </w:pPr>
+      <w:r>
+        <w:rPr>
+          <w:rFonts w:hint="default"/>
+          <w:color w:val="0000FF"/>
+          <w:lang w:val="en-IN"/>
+        </w:rPr>
+        <w:tab/>
+      </w:r>
+      <w:r>
+        <w:rPr>
+          <w:rFonts w:hint="default"/>
+          <w:color w:val="0000FF"/>
+          <w:lang w:val="en-IN"/>
+        </w:rPr>
+        <w:t>LineLevel Int default 0,</w:t>
+      </w:r>
+    </w:p>
+    <w:p>
+      <w:pPr>
+        <w:autoSpaceDE w:val="0"/>
+        <w:autoSpaceDN w:val="0"/>
+        <w:adjustRightInd w:val="0"/>
+        <w:spacing w:after="0" w:line="240" w:lineRule="auto"/>
+        <w:rPr>
+          <w:rFonts w:hint="default"/>
+          <w:color w:val="0000FF"/>
+          <w:lang w:val="en-IN"/>
+        </w:rPr>
+      </w:pPr>
+      <w:r>
+        <w:rPr>
+          <w:rFonts w:hint="default"/>
+          <w:color w:val="0000FF"/>
+          <w:lang w:val="en-IN"/>
+        </w:rPr>
+        <w:tab/>
+      </w:r>
+      <w:r>
+        <w:rPr>
+          <w:rFonts w:hint="default"/>
+          <w:color w:val="0000FF"/>
+          <w:lang w:val="en-IN"/>
+        </w:rPr>
+        <w:t>SumLineNos varchar(255) default '',</w:t>
+      </w:r>
+    </w:p>
+    <w:p>
+      <w:pPr>
+        <w:autoSpaceDE w:val="0"/>
+        <w:autoSpaceDN w:val="0"/>
+        <w:adjustRightInd w:val="0"/>
+        <w:spacing w:after="0" w:line="240" w:lineRule="auto"/>
+        <w:rPr>
+          <w:rFonts w:hint="default"/>
+          <w:color w:val="0000FF"/>
+          <w:lang w:val="en-IN"/>
+        </w:rPr>
+      </w:pPr>
+      <w:r>
+        <w:rPr>
+          <w:rFonts w:hint="default"/>
+          <w:color w:val="0000FF"/>
+          <w:lang w:val="en-IN"/>
+        </w:rPr>
+        <w:tab/>
+      </w:r>
+      <w:r>
+        <w:rPr>
+          <w:rFonts w:hint="default"/>
+          <w:color w:val="0000FF"/>
+          <w:lang w:val="en-IN"/>
+        </w:rPr>
+        <w:t>[LineNo] Int default 0,</w:t>
+      </w:r>
+    </w:p>
+    <w:p>
+      <w:pPr>
+        <w:autoSpaceDE w:val="0"/>
+        <w:autoSpaceDN w:val="0"/>
+        <w:adjustRightInd w:val="0"/>
+        <w:spacing w:after="0" w:line="240" w:lineRule="auto"/>
+        <w:rPr>
+          <w:rFonts w:hint="default"/>
+          <w:color w:val="0000FF"/>
+          <w:lang w:val="en-IN"/>
+        </w:rPr>
+      </w:pPr>
+      <w:r>
+        <w:rPr>
+          <w:rFonts w:hint="default"/>
+          <w:color w:val="0000FF"/>
+          <w:lang w:val="en-IN"/>
+        </w:rPr>
+        <w:tab/>
+      </w:r>
+      <w:r>
+        <w:rPr>
+          <w:rFonts w:hint="default"/>
+          <w:color w:val="0000FF"/>
+          <w:lang w:val="en-IN"/>
+        </w:rPr>
+        <w:t>Column1 varchar(255) default '',</w:t>
+      </w:r>
+    </w:p>
+    <w:p>
+      <w:pPr>
+        <w:autoSpaceDE w:val="0"/>
+        <w:autoSpaceDN w:val="0"/>
+        <w:adjustRightInd w:val="0"/>
+        <w:spacing w:after="0" w:line="240" w:lineRule="auto"/>
+        <w:rPr>
+          <w:rFonts w:hint="default"/>
+          <w:color w:val="0000FF"/>
+          <w:lang w:val="en-IN"/>
+        </w:rPr>
+      </w:pPr>
+      <w:r>
+        <w:rPr>
+          <w:rFonts w:hint="default"/>
+          <w:color w:val="0000FF"/>
+          <w:lang w:val="en-IN"/>
+        </w:rPr>
+        <w:tab/>
+      </w:r>
+      <w:r>
+        <w:rPr>
+          <w:rFonts w:hint="default"/>
+          <w:color w:val="0000FF"/>
+          <w:lang w:val="en-IN"/>
+        </w:rPr>
+        <w:t>Column2 varchar(255) default '',</w:t>
+      </w:r>
+    </w:p>
+    <w:p>
+      <w:pPr>
+        <w:autoSpaceDE w:val="0"/>
+        <w:autoSpaceDN w:val="0"/>
+        <w:adjustRightInd w:val="0"/>
+        <w:spacing w:after="0" w:line="240" w:lineRule="auto"/>
+        <w:rPr>
+          <w:rFonts w:hint="default"/>
+          <w:color w:val="0000FF"/>
+          <w:lang w:val="en-IN"/>
+        </w:rPr>
+      </w:pPr>
+      <w:r>
+        <w:rPr>
+          <w:rFonts w:hint="default"/>
+          <w:color w:val="0000FF"/>
+          <w:lang w:val="en-IN"/>
+        </w:rPr>
+        <w:tab/>
+      </w:r>
+      <w:r>
+        <w:rPr>
+          <w:rFonts w:hint="default"/>
+          <w:color w:val="0000FF"/>
+          <w:lang w:val="en-IN"/>
+        </w:rPr>
+        <w:t>Column3 varchar(255) default '',</w:t>
+      </w:r>
+    </w:p>
+    <w:p>
+      <w:pPr>
+        <w:autoSpaceDE w:val="0"/>
+        <w:autoSpaceDN w:val="0"/>
+        <w:adjustRightInd w:val="0"/>
+        <w:spacing w:after="0" w:line="240" w:lineRule="auto"/>
+        <w:rPr>
+          <w:rFonts w:hint="default"/>
+          <w:color w:val="0000FF"/>
+          <w:lang w:val="en-IN"/>
+        </w:rPr>
+      </w:pPr>
+      <w:r>
+        <w:rPr>
+          <w:rFonts w:hint="default"/>
+          <w:color w:val="0000FF"/>
+          <w:lang w:val="en-IN"/>
+        </w:rPr>
+        <w:tab/>
+      </w:r>
+      <w:r>
+        <w:rPr>
+          <w:rFonts w:hint="default"/>
+          <w:color w:val="0000FF"/>
+          <w:lang w:val="en-IN"/>
+        </w:rPr>
+        <w:t>Column4 varchar(255) default '',</w:t>
+      </w:r>
+    </w:p>
+    <w:p>
+      <w:pPr>
+        <w:autoSpaceDE w:val="0"/>
+        <w:autoSpaceDN w:val="0"/>
+        <w:adjustRightInd w:val="0"/>
+        <w:spacing w:after="0" w:line="240" w:lineRule="auto"/>
+        <w:rPr>
+          <w:rFonts w:hint="default"/>
+          <w:color w:val="0000FF"/>
+          <w:lang w:val="en-IN"/>
+        </w:rPr>
+      </w:pPr>
+      <w:r>
+        <w:rPr>
+          <w:rFonts w:hint="default"/>
+          <w:color w:val="0000FF"/>
+          <w:lang w:val="en-IN"/>
+        </w:rPr>
+        <w:tab/>
+      </w:r>
+      <w:r>
+        <w:rPr>
+          <w:rFonts w:hint="default"/>
+          <w:color w:val="0000FF"/>
+          <w:lang w:val="en-IN"/>
+        </w:rPr>
+        <w:t>Column5 varchar(255) default '',</w:t>
+      </w:r>
+    </w:p>
+    <w:p>
+      <w:pPr>
+        <w:autoSpaceDE w:val="0"/>
+        <w:autoSpaceDN w:val="0"/>
+        <w:adjustRightInd w:val="0"/>
+        <w:spacing w:after="0" w:line="240" w:lineRule="auto"/>
+        <w:rPr>
+          <w:rFonts w:hint="default"/>
+          <w:color w:val="0000FF"/>
+          <w:lang w:val="en-IN"/>
+        </w:rPr>
+      </w:pPr>
+      <w:r>
+        <w:rPr>
+          <w:rFonts w:hint="default"/>
+          <w:color w:val="0000FF"/>
+          <w:lang w:val="en-IN"/>
+        </w:rPr>
+        <w:tab/>
+      </w:r>
+      <w:r>
+        <w:rPr>
+          <w:rFonts w:hint="default"/>
+          <w:color w:val="0000FF"/>
+          <w:lang w:val="en-IN"/>
+        </w:rPr>
+        <w:t>Column6 varchar(255) default '',</w:t>
+      </w:r>
+    </w:p>
+    <w:p>
+      <w:pPr>
+        <w:autoSpaceDE w:val="0"/>
+        <w:autoSpaceDN w:val="0"/>
+        <w:adjustRightInd w:val="0"/>
+        <w:spacing w:after="0" w:line="240" w:lineRule="auto"/>
+        <w:rPr>
+          <w:rFonts w:hint="default"/>
+          <w:color w:val="0000FF"/>
+          <w:lang w:val="en-IN"/>
+        </w:rPr>
+      </w:pPr>
+      <w:r>
+        <w:rPr>
+          <w:rFonts w:hint="default"/>
+          <w:color w:val="0000FF"/>
+          <w:lang w:val="en-IN"/>
+        </w:rPr>
+        <w:tab/>
+      </w:r>
+      <w:r>
+        <w:rPr>
+          <w:rFonts w:hint="default"/>
+          <w:color w:val="0000FF"/>
+          <w:lang w:val="en-IN"/>
+        </w:rPr>
+        <w:t>MapToAccountNos varchar(255) default '',</w:t>
+      </w:r>
+    </w:p>
+    <w:p>
+      <w:pPr>
+        <w:autoSpaceDE w:val="0"/>
+        <w:autoSpaceDN w:val="0"/>
+        <w:adjustRightInd w:val="0"/>
+        <w:spacing w:after="0" w:line="240" w:lineRule="auto"/>
+        <w:rPr>
+          <w:rFonts w:hint="default"/>
+          <w:color w:val="0000FF"/>
+          <w:lang w:val="en-IN"/>
+        </w:rPr>
+      </w:pPr>
+      <w:r>
+        <w:rPr>
+          <w:rFonts w:hint="default"/>
+          <w:color w:val="0000FF"/>
+          <w:lang w:val="en-IN"/>
+        </w:rPr>
+        <w:tab/>
+      </w:r>
+      <w:r>
+        <w:rPr>
+          <w:rFonts w:hint="default"/>
+          <w:color w:val="0000FF"/>
+          <w:lang w:val="en-IN"/>
+        </w:rPr>
+        <w:t>SKMappingRange varchar(255) default '',</w:t>
+      </w:r>
+    </w:p>
+    <w:p>
+      <w:pPr>
+        <w:autoSpaceDE w:val="0"/>
+        <w:autoSpaceDN w:val="0"/>
+        <w:adjustRightInd w:val="0"/>
+        <w:spacing w:after="0" w:line="240" w:lineRule="auto"/>
+        <w:ind w:firstLine="720" w:firstLineChars="0"/>
+        <w:rPr>
+          <w:rFonts w:hint="default"/>
+          <w:color w:val="0000FF"/>
+          <w:lang w:val="en-IN"/>
+        </w:rPr>
+      </w:pPr>
+      <w:r>
+        <w:rPr>
+          <w:rFonts w:hint="default"/>
+          <w:color w:val="0000FF"/>
+          <w:lang w:val="en-IN"/>
+        </w:rPr>
+        <w:t xml:space="preserve">CONSTRAINT PK_RBLAnnualReportTemplateDetails PRIMARY KEY </w:t>
+      </w:r>
+      <w:r>
+        <w:rPr>
+          <w:rFonts w:hint="default"/>
+          <w:color w:val="0000FF"/>
+          <w:lang w:val="en-IN"/>
+        </w:rPr>
+        <w:tab/>
+        <w:t>(ValidFromDate,ValidToDate,StatementType,[LineNo])</w:t>
+      </w:r>
       <w:bookmarkStart w:id="0" w:name="_GoBack"/>
       <w:bookmarkEnd w:id="0"/>
+      <w:r>
+        <w:rPr>
+          <w:rFonts w:hint="default"/>
+          <w:color w:val="0000FF"/>
+          <w:lang w:val="en-IN"/>
+        </w:rPr>
+        <w:t>);</w:t>
+      </w:r>
+    </w:p>
+    <w:p>
+      <w:pPr>
+        <w:autoSpaceDE w:val="0"/>
+        <w:autoSpaceDN w:val="0"/>
+        <w:adjustRightInd w:val="0"/>
+        <w:spacing w:after="0" w:line="240" w:lineRule="auto"/>
+        <w:rPr>
+          <w:rFonts w:hint="default"/>
+          <w:color w:val="0000FF"/>
+          <w:lang w:val="en-IN"/>
+        </w:rPr>
+      </w:pPr>
+    </w:p>
+    <w:p>
+      <w:pPr>
+        <w:autoSpaceDE w:val="0"/>
+        <w:autoSpaceDN w:val="0"/>
+        <w:adjustRightInd w:val="0"/>
+        <w:spacing w:after="0" w:line="240" w:lineRule="auto"/>
+        <w:rPr>
+          <w:rFonts w:hint="default"/>
+          <w:color w:val="0000FF"/>
+          <w:lang w:val="en-IN"/>
+        </w:rPr>
+      </w:pPr>
+      <w:r>
+        <w:rPr>
+          <w:rFonts w:ascii="Consolas" w:hAnsi="Consolas" w:cs="Consolas"/>
+          <w:color w:val="808080"/>
+          <w:sz w:val="19"/>
+          <w:szCs w:val="19"/>
+        </w:rPr>
+        <w:t>-----------------------------------------------------------------------------------------</w:t>
+      </w:r>
     </w:p>
     <w:sectPr>
       <w:pgSz w:w="12240" w:h="15840"/>
@@ -6786,7 +7672,7 @@
   <w:docDefaults>
     <w:rPrDefault>
       <w:rPr>
-        <w:rFonts w:asciiTheme="minorHAnsi" w:hAnsiTheme="minorHAnsi" w:eastAsiaTheme="minorHAnsi" w:cstheme="minorBidi"/>
+        <w:rFonts w:ascii="Times New Roman" w:hAnsi="Times New Roman" w:eastAsia="SimSun" w:cs="Times New Roman"/>
       </w:rPr>
     </w:rPrDefault>
     <w:pPrDefault/>

</xml_diff>

<commit_message>
Notes Template updated - BASHA
</commit_message>
<xml_diff>
--- a/Documentation/SQL Queries.docx
+++ b/Documentation/SQL Queries.docx
@@ -3473,89 +3473,89 @@
           <w:sz w:val="19"/>
           <w:szCs w:val="19"/>
         </w:rPr>
-        <w:t>ReportGUID varchar(255) NOT NULL,</w:t>
-      </w:r>
-    </w:p>
-    <w:p>
-      <w:pPr>
-        <w:autoSpaceDE w:val="0"/>
-        <w:autoSpaceDN w:val="0"/>
-        <w:adjustRightInd w:val="0"/>
-        <w:spacing w:after="0" w:line="240" w:lineRule="auto"/>
-        <w:rPr>
-          <w:rFonts w:ascii="Consolas" w:hAnsi="Consolas" w:cs="Consolas"/>
-          <w:color w:val="0000FF"/>
-          <w:sz w:val="19"/>
-          <w:szCs w:val="19"/>
-        </w:rPr>
-      </w:pPr>
-      <w:r>
-        <w:rPr>
-          <w:rFonts w:ascii="Consolas" w:hAnsi="Consolas" w:cs="Consolas"/>
-          <w:color w:val="0000FF"/>
-          <w:sz w:val="19"/>
-          <w:szCs w:val="19"/>
-        </w:rPr>
-        <w:tab/>
-      </w:r>
-      <w:r>
-        <w:rPr>
-          <w:rFonts w:ascii="Consolas" w:hAnsi="Consolas" w:cs="Consolas"/>
-          <w:color w:val="0000FF"/>
-          <w:sz w:val="19"/>
-          <w:szCs w:val="19"/>
-        </w:rPr>
-        <w:tab/>
-      </w:r>
-      <w:r>
-        <w:rPr>
-          <w:rFonts w:ascii="Consolas" w:hAnsi="Consolas" w:cs="Consolas"/>
-          <w:color w:val="0000FF"/>
-          <w:sz w:val="19"/>
-          <w:szCs w:val="19"/>
-        </w:rPr>
-        <w:t>CompanyName varchar(255) NOT NULL,</w:t>
-      </w:r>
-    </w:p>
-    <w:p>
-      <w:pPr>
-        <w:autoSpaceDE w:val="0"/>
-        <w:autoSpaceDN w:val="0"/>
-        <w:adjustRightInd w:val="0"/>
-        <w:spacing w:after="0" w:line="240" w:lineRule="auto"/>
-        <w:rPr>
-          <w:rFonts w:ascii="Consolas" w:hAnsi="Consolas" w:cs="Consolas"/>
-          <w:color w:val="0000FF"/>
-          <w:sz w:val="19"/>
-          <w:szCs w:val="19"/>
-        </w:rPr>
-      </w:pPr>
-      <w:r>
-        <w:rPr>
-          <w:rFonts w:ascii="Consolas" w:hAnsi="Consolas" w:cs="Consolas"/>
-          <w:color w:val="0000FF"/>
-          <w:sz w:val="19"/>
-          <w:szCs w:val="19"/>
-        </w:rPr>
-        <w:tab/>
-      </w:r>
-      <w:r>
-        <w:rPr>
-          <w:rFonts w:ascii="Consolas" w:hAnsi="Consolas" w:cs="Consolas"/>
-          <w:color w:val="0000FF"/>
-          <w:sz w:val="19"/>
-          <w:szCs w:val="19"/>
-        </w:rPr>
-        <w:tab/>
-      </w:r>
-      <w:r>
-        <w:rPr>
-          <w:rFonts w:ascii="Consolas" w:hAnsi="Consolas" w:cs="Consolas"/>
-          <w:color w:val="0000FF"/>
-          <w:sz w:val="19"/>
-          <w:szCs w:val="19"/>
-        </w:rPr>
-        <w:t>RegistrationNo varchar(255) NOT NULL,</w:t>
+        <w:t>ReportGUID varchar(255) default '',</w:t>
+      </w:r>
+    </w:p>
+    <w:p>
+      <w:pPr>
+        <w:autoSpaceDE w:val="0"/>
+        <w:autoSpaceDN w:val="0"/>
+        <w:adjustRightInd w:val="0"/>
+        <w:spacing w:after="0" w:line="240" w:lineRule="auto"/>
+        <w:rPr>
+          <w:rFonts w:ascii="Consolas" w:hAnsi="Consolas" w:cs="Consolas"/>
+          <w:color w:val="0000FF"/>
+          <w:sz w:val="19"/>
+          <w:szCs w:val="19"/>
+        </w:rPr>
+      </w:pPr>
+      <w:r>
+        <w:rPr>
+          <w:rFonts w:ascii="Consolas" w:hAnsi="Consolas" w:cs="Consolas"/>
+          <w:color w:val="0000FF"/>
+          <w:sz w:val="19"/>
+          <w:szCs w:val="19"/>
+        </w:rPr>
+        <w:tab/>
+      </w:r>
+      <w:r>
+        <w:rPr>
+          <w:rFonts w:ascii="Consolas" w:hAnsi="Consolas" w:cs="Consolas"/>
+          <w:color w:val="0000FF"/>
+          <w:sz w:val="19"/>
+          <w:szCs w:val="19"/>
+        </w:rPr>
+        <w:tab/>
+      </w:r>
+      <w:r>
+        <w:rPr>
+          <w:rFonts w:ascii="Consolas" w:hAnsi="Consolas" w:cs="Consolas"/>
+          <w:color w:val="0000FF"/>
+          <w:sz w:val="19"/>
+          <w:szCs w:val="19"/>
+        </w:rPr>
+        <w:t>CompanyName varchar(255) default '',</w:t>
+      </w:r>
+    </w:p>
+    <w:p>
+      <w:pPr>
+        <w:autoSpaceDE w:val="0"/>
+        <w:autoSpaceDN w:val="0"/>
+        <w:adjustRightInd w:val="0"/>
+        <w:spacing w:after="0" w:line="240" w:lineRule="auto"/>
+        <w:rPr>
+          <w:rFonts w:ascii="Consolas" w:hAnsi="Consolas" w:cs="Consolas"/>
+          <w:color w:val="0000FF"/>
+          <w:sz w:val="19"/>
+          <w:szCs w:val="19"/>
+        </w:rPr>
+      </w:pPr>
+      <w:r>
+        <w:rPr>
+          <w:rFonts w:ascii="Consolas" w:hAnsi="Consolas" w:cs="Consolas"/>
+          <w:color w:val="0000FF"/>
+          <w:sz w:val="19"/>
+          <w:szCs w:val="19"/>
+        </w:rPr>
+        <w:tab/>
+      </w:r>
+      <w:r>
+        <w:rPr>
+          <w:rFonts w:ascii="Consolas" w:hAnsi="Consolas" w:cs="Consolas"/>
+          <w:color w:val="0000FF"/>
+          <w:sz w:val="19"/>
+          <w:szCs w:val="19"/>
+        </w:rPr>
+        <w:tab/>
+      </w:r>
+      <w:r>
+        <w:rPr>
+          <w:rFonts w:ascii="Consolas" w:hAnsi="Consolas" w:cs="Consolas"/>
+          <w:color w:val="0000FF"/>
+          <w:sz w:val="19"/>
+          <w:szCs w:val="19"/>
+        </w:rPr>
+        <w:t>RegistrationNo varchar(255) default '',</w:t>
       </w:r>
     </w:p>
     <w:p>
@@ -3637,48 +3637,48 @@
           <w:sz w:val="19"/>
           <w:szCs w:val="19"/>
         </w:rPr>
-        <w:t>City varchar(255) NOT NULL,</w:t>
-      </w:r>
-    </w:p>
-    <w:p>
-      <w:pPr>
-        <w:autoSpaceDE w:val="0"/>
-        <w:autoSpaceDN w:val="0"/>
-        <w:adjustRightInd w:val="0"/>
-        <w:spacing w:after="0" w:line="240" w:lineRule="auto"/>
-        <w:rPr>
-          <w:rFonts w:ascii="Consolas" w:hAnsi="Consolas" w:cs="Consolas"/>
-          <w:color w:val="0000FF"/>
-          <w:sz w:val="19"/>
-          <w:szCs w:val="19"/>
-        </w:rPr>
-      </w:pPr>
-      <w:r>
-        <w:rPr>
-          <w:rFonts w:ascii="Consolas" w:hAnsi="Consolas" w:cs="Consolas"/>
-          <w:color w:val="0000FF"/>
-          <w:sz w:val="19"/>
-          <w:szCs w:val="19"/>
-        </w:rPr>
-        <w:tab/>
-      </w:r>
-      <w:r>
-        <w:rPr>
-          <w:rFonts w:ascii="Consolas" w:hAnsi="Consolas" w:cs="Consolas"/>
-          <w:color w:val="0000FF"/>
-          <w:sz w:val="19"/>
-          <w:szCs w:val="19"/>
-        </w:rPr>
-        <w:tab/>
-      </w:r>
-      <w:r>
-        <w:rPr>
-          <w:rFonts w:ascii="Consolas" w:hAnsi="Consolas" w:cs="Consolas"/>
-          <w:color w:val="0000FF"/>
-          <w:sz w:val="19"/>
-          <w:szCs w:val="19"/>
-        </w:rPr>
-        <w:t>CurrentYear varchar(255) NOT NULL,</w:t>
+        <w:t>City varchar(255) default '',</w:t>
+      </w:r>
+    </w:p>
+    <w:p>
+      <w:pPr>
+        <w:autoSpaceDE w:val="0"/>
+        <w:autoSpaceDN w:val="0"/>
+        <w:adjustRightInd w:val="0"/>
+        <w:spacing w:after="0" w:line="240" w:lineRule="auto"/>
+        <w:rPr>
+          <w:rFonts w:ascii="Consolas" w:hAnsi="Consolas" w:cs="Consolas"/>
+          <w:color w:val="0000FF"/>
+          <w:sz w:val="19"/>
+          <w:szCs w:val="19"/>
+        </w:rPr>
+      </w:pPr>
+      <w:r>
+        <w:rPr>
+          <w:rFonts w:ascii="Consolas" w:hAnsi="Consolas" w:cs="Consolas"/>
+          <w:color w:val="0000FF"/>
+          <w:sz w:val="19"/>
+          <w:szCs w:val="19"/>
+        </w:rPr>
+        <w:tab/>
+      </w:r>
+      <w:r>
+        <w:rPr>
+          <w:rFonts w:ascii="Consolas" w:hAnsi="Consolas" w:cs="Consolas"/>
+          <w:color w:val="0000FF"/>
+          <w:sz w:val="19"/>
+          <w:szCs w:val="19"/>
+        </w:rPr>
+        <w:tab/>
+      </w:r>
+      <w:r>
+        <w:rPr>
+          <w:rFonts w:ascii="Consolas" w:hAnsi="Consolas" w:cs="Consolas"/>
+          <w:color w:val="0000FF"/>
+          <w:sz w:val="19"/>
+          <w:szCs w:val="19"/>
+        </w:rPr>
+        <w:t>CurrentYear varchar(255) default '',</w:t>
       </w:r>
     </w:p>
     <w:p>
@@ -4047,48 +4047,48 @@
           <w:sz w:val="19"/>
           <w:szCs w:val="19"/>
         </w:rPr>
-        <w:t>CreatedAtDateTime DateTime NOT NULL,</w:t>
-      </w:r>
-    </w:p>
-    <w:p>
-      <w:pPr>
-        <w:autoSpaceDE w:val="0"/>
-        <w:autoSpaceDN w:val="0"/>
-        <w:adjustRightInd w:val="0"/>
-        <w:spacing w:after="0" w:line="240" w:lineRule="auto"/>
-        <w:rPr>
-          <w:rFonts w:ascii="Consolas" w:hAnsi="Consolas" w:cs="Consolas"/>
-          <w:color w:val="0000FF"/>
-          <w:sz w:val="19"/>
-          <w:szCs w:val="19"/>
-        </w:rPr>
-      </w:pPr>
-      <w:r>
-        <w:rPr>
-          <w:rFonts w:ascii="Consolas" w:hAnsi="Consolas" w:cs="Consolas"/>
-          <w:color w:val="0000FF"/>
-          <w:sz w:val="19"/>
-          <w:szCs w:val="19"/>
-        </w:rPr>
-        <w:tab/>
-      </w:r>
-      <w:r>
-        <w:rPr>
-          <w:rFonts w:ascii="Consolas" w:hAnsi="Consolas" w:cs="Consolas"/>
-          <w:color w:val="0000FF"/>
-          <w:sz w:val="19"/>
-          <w:szCs w:val="19"/>
-        </w:rPr>
-        <w:tab/>
-      </w:r>
-      <w:r>
-        <w:rPr>
-          <w:rFonts w:ascii="Consolas" w:hAnsi="Consolas" w:cs="Consolas"/>
-          <w:color w:val="0000FF"/>
-          <w:sz w:val="19"/>
-          <w:szCs w:val="19"/>
-        </w:rPr>
-        <w:t>CreatedByIpNo varchar(255) NOT NULL,</w:t>
+        <w:t>CreatedAtDateTime DateTime default '',</w:t>
+      </w:r>
+    </w:p>
+    <w:p>
+      <w:pPr>
+        <w:autoSpaceDE w:val="0"/>
+        <w:autoSpaceDN w:val="0"/>
+        <w:adjustRightInd w:val="0"/>
+        <w:spacing w:after="0" w:line="240" w:lineRule="auto"/>
+        <w:rPr>
+          <w:rFonts w:ascii="Consolas" w:hAnsi="Consolas" w:cs="Consolas"/>
+          <w:color w:val="0000FF"/>
+          <w:sz w:val="19"/>
+          <w:szCs w:val="19"/>
+        </w:rPr>
+      </w:pPr>
+      <w:r>
+        <w:rPr>
+          <w:rFonts w:ascii="Consolas" w:hAnsi="Consolas" w:cs="Consolas"/>
+          <w:color w:val="0000FF"/>
+          <w:sz w:val="19"/>
+          <w:szCs w:val="19"/>
+        </w:rPr>
+        <w:tab/>
+      </w:r>
+      <w:r>
+        <w:rPr>
+          <w:rFonts w:ascii="Consolas" w:hAnsi="Consolas" w:cs="Consolas"/>
+          <w:color w:val="0000FF"/>
+          <w:sz w:val="19"/>
+          <w:szCs w:val="19"/>
+        </w:rPr>
+        <w:tab/>
+      </w:r>
+      <w:r>
+        <w:rPr>
+          <w:rFonts w:ascii="Consolas" w:hAnsi="Consolas" w:cs="Consolas"/>
+          <w:color w:val="0000FF"/>
+          <w:sz w:val="19"/>
+          <w:szCs w:val="19"/>
+        </w:rPr>
+        <w:t>CreatedByIpNo varchar(255) default '',</w:t>
       </w:r>
     </w:p>
     <w:p>
@@ -4211,7 +4211,7 @@
           <w:sz w:val="19"/>
           <w:szCs w:val="19"/>
         </w:rPr>
-        <w:t>ModifiedByIpNo varchar(255) NOT NULL,</w:t>
+        <w:t>ModifiedByIpNo varchar(255) default '',</w:t>
       </w:r>
     </w:p>
     <w:p>
@@ -4585,7 +4585,7 @@
           <w:sz w:val="19"/>
           <w:szCs w:val="19"/>
         </w:rPr>
-        <w:t>ReportID Int IDENTITY(1,1) PRIMARY KEY NOT NULL ,</w:t>
+        <w:t>ReportID Int IDENTITY(1,1) NOT NULL ,</w:t>
       </w:r>
     </w:p>
     <w:p>
@@ -4749,7 +4749,43 @@
           <w:sz w:val="19"/>
           <w:szCs w:val="19"/>
         </w:rPr>
-        <w:t>AccountDescription varchar(255) NOT NULL,</w:t>
+        <w:t xml:space="preserve">AccountDescription varchar(255) </w:t>
+      </w:r>
+      <w:r>
+        <w:rPr>
+          <w:rFonts w:hint="default" w:ascii="Consolas" w:hAnsi="Consolas" w:eastAsia="Consolas"/>
+          <w:color w:val="0000FF"/>
+          <w:sz w:val="19"/>
+          <w:szCs w:val="24"/>
+        </w:rPr>
+        <w:t>default</w:t>
+      </w:r>
+      <w:r>
+        <w:rPr>
+          <w:rFonts w:hint="default" w:ascii="Consolas" w:hAnsi="Consolas" w:eastAsia="Consolas"/>
+          <w:color w:val="000000"/>
+          <w:sz w:val="19"/>
+          <w:szCs w:val="24"/>
+        </w:rPr>
+        <w:t xml:space="preserve"> </w:t>
+      </w:r>
+      <w:r>
+        <w:rPr>
+          <w:rFonts w:hint="default" w:ascii="Consolas" w:hAnsi="Consolas" w:eastAsia="Consolas"/>
+          <w:color w:val="FF0000"/>
+          <w:sz w:val="19"/>
+          <w:szCs w:val="24"/>
+        </w:rPr>
+        <w:t>''</w:t>
+      </w:r>
+      <w:r>
+        <w:rPr>
+          <w:rFonts w:ascii="Consolas" w:hAnsi="Consolas" w:cs="Consolas"/>
+          <w:color w:val="0000FF"/>
+          <w:sz w:val="19"/>
+          <w:szCs w:val="19"/>
+        </w:rPr>
+        <w:t>,</w:t>
       </w:r>
     </w:p>
     <w:p>
@@ -4995,48 +5031,120 @@
           <w:sz w:val="19"/>
           <w:szCs w:val="19"/>
         </w:rPr>
-        <w:t>CreatedAtDateTime DateTime NOT NULL,</w:t>
-      </w:r>
-    </w:p>
-    <w:p>
-      <w:pPr>
-        <w:autoSpaceDE w:val="0"/>
-        <w:autoSpaceDN w:val="0"/>
-        <w:adjustRightInd w:val="0"/>
-        <w:spacing w:after="0" w:line="240" w:lineRule="auto"/>
-        <w:rPr>
-          <w:rFonts w:ascii="Consolas" w:hAnsi="Consolas" w:cs="Consolas"/>
-          <w:color w:val="0000FF"/>
-          <w:sz w:val="19"/>
-          <w:szCs w:val="19"/>
-        </w:rPr>
-      </w:pPr>
-      <w:r>
-        <w:rPr>
-          <w:rFonts w:ascii="Consolas" w:hAnsi="Consolas" w:cs="Consolas"/>
-          <w:color w:val="0000FF"/>
-          <w:sz w:val="19"/>
-          <w:szCs w:val="19"/>
-        </w:rPr>
-        <w:tab/>
-      </w:r>
-      <w:r>
-        <w:rPr>
-          <w:rFonts w:ascii="Consolas" w:hAnsi="Consolas" w:cs="Consolas"/>
-          <w:color w:val="0000FF"/>
-          <w:sz w:val="19"/>
-          <w:szCs w:val="19"/>
-        </w:rPr>
-        <w:tab/>
-      </w:r>
-      <w:r>
-        <w:rPr>
-          <w:rFonts w:ascii="Consolas" w:hAnsi="Consolas" w:cs="Consolas"/>
-          <w:color w:val="0000FF"/>
-          <w:sz w:val="19"/>
-          <w:szCs w:val="19"/>
-        </w:rPr>
-        <w:t>CreatedByIpNo varchar(255) NOT NULL,</w:t>
+        <w:t xml:space="preserve">CreatedAtDateTime DateTime </w:t>
+      </w:r>
+      <w:r>
+        <w:rPr>
+          <w:rFonts w:hint="default" w:ascii="Consolas" w:hAnsi="Consolas" w:eastAsia="Consolas"/>
+          <w:color w:val="0000FF"/>
+          <w:sz w:val="19"/>
+          <w:szCs w:val="24"/>
+        </w:rPr>
+        <w:t>default</w:t>
+      </w:r>
+      <w:r>
+        <w:rPr>
+          <w:rFonts w:hint="default" w:ascii="Consolas" w:hAnsi="Consolas" w:eastAsia="Consolas"/>
+          <w:color w:val="000000"/>
+          <w:sz w:val="19"/>
+          <w:szCs w:val="24"/>
+        </w:rPr>
+        <w:t xml:space="preserve"> </w:t>
+      </w:r>
+      <w:r>
+        <w:rPr>
+          <w:rFonts w:hint="default" w:ascii="Consolas" w:hAnsi="Consolas" w:eastAsia="Consolas"/>
+          <w:color w:val="FF0000"/>
+          <w:sz w:val="19"/>
+          <w:szCs w:val="24"/>
+        </w:rPr>
+        <w:t>''</w:t>
+      </w:r>
+      <w:r>
+        <w:rPr>
+          <w:rFonts w:ascii="Consolas" w:hAnsi="Consolas" w:cs="Consolas"/>
+          <w:color w:val="0000FF"/>
+          <w:sz w:val="19"/>
+          <w:szCs w:val="19"/>
+        </w:rPr>
+        <w:t>,</w:t>
+      </w:r>
+    </w:p>
+    <w:p>
+      <w:pPr>
+        <w:autoSpaceDE w:val="0"/>
+        <w:autoSpaceDN w:val="0"/>
+        <w:adjustRightInd w:val="0"/>
+        <w:spacing w:after="0" w:line="240" w:lineRule="auto"/>
+        <w:rPr>
+          <w:rFonts w:ascii="Consolas" w:hAnsi="Consolas" w:cs="Consolas"/>
+          <w:color w:val="0000FF"/>
+          <w:sz w:val="19"/>
+          <w:szCs w:val="19"/>
+        </w:rPr>
+      </w:pPr>
+      <w:r>
+        <w:rPr>
+          <w:rFonts w:ascii="Consolas" w:hAnsi="Consolas" w:cs="Consolas"/>
+          <w:color w:val="0000FF"/>
+          <w:sz w:val="19"/>
+          <w:szCs w:val="19"/>
+        </w:rPr>
+        <w:tab/>
+      </w:r>
+      <w:r>
+        <w:rPr>
+          <w:rFonts w:ascii="Consolas" w:hAnsi="Consolas" w:cs="Consolas"/>
+          <w:color w:val="0000FF"/>
+          <w:sz w:val="19"/>
+          <w:szCs w:val="19"/>
+        </w:rPr>
+        <w:tab/>
+      </w:r>
+      <w:r>
+        <w:rPr>
+          <w:rFonts w:ascii="Consolas" w:hAnsi="Consolas" w:cs="Consolas"/>
+          <w:color w:val="0000FF"/>
+          <w:sz w:val="19"/>
+          <w:szCs w:val="19"/>
+        </w:rPr>
+        <w:t xml:space="preserve">CreatedByIpNo varchar(255) </w:t>
+      </w:r>
+      <w:r>
+        <w:rPr>
+          <w:rFonts w:hint="default" w:ascii="Consolas" w:hAnsi="Consolas" w:eastAsia="Consolas"/>
+          <w:color w:val="0000FF"/>
+          <w:sz w:val="19"/>
+          <w:szCs w:val="24"/>
+        </w:rPr>
+        <w:t>default</w:t>
+      </w:r>
+      <w:r>
+        <w:rPr>
+          <w:rFonts w:hint="default" w:ascii="Consolas" w:hAnsi="Consolas" w:eastAsia="Consolas"/>
+          <w:color w:val="000000"/>
+          <w:sz w:val="19"/>
+          <w:szCs w:val="24"/>
+        </w:rPr>
+        <w:t xml:space="preserve"> </w:t>
+      </w:r>
+      <w:r>
+        <w:rPr>
+          <w:rFonts w:hint="default" w:ascii="Consolas" w:hAnsi="Consolas" w:eastAsia="Consolas"/>
+          <w:color w:val="FF0000"/>
+          <w:sz w:val="19"/>
+          <w:szCs w:val="24"/>
+        </w:rPr>
+        <w:t>''</w:t>
+      </w:r>
+      <w:r>
+        <w:rPr>
+          <w:rFonts w:ascii="Consolas" w:hAnsi="Consolas" w:cs="Consolas"/>
+          <w:color w:val="0000FF"/>
+          <w:sz w:val="19"/>
+          <w:szCs w:val="19"/>
+        </w:rPr>
+        <w:t>,</w:t>
       </w:r>
     </w:p>
     <w:p>
@@ -5128,39 +5236,116 @@
         <w:adjustRightInd w:val="0"/>
         <w:spacing w:after="0" w:line="240" w:lineRule="auto"/>
         <w:rPr>
-          <w:rFonts w:ascii="Consolas" w:hAnsi="Consolas" w:cs="Consolas"/>
-          <w:color w:val="0000FF"/>
-          <w:sz w:val="19"/>
-          <w:szCs w:val="19"/>
-        </w:rPr>
-      </w:pPr>
-      <w:r>
-        <w:rPr>
-          <w:rFonts w:ascii="Consolas" w:hAnsi="Consolas" w:cs="Consolas"/>
-          <w:color w:val="0000FF"/>
-          <w:sz w:val="19"/>
-          <w:szCs w:val="19"/>
-        </w:rPr>
-        <w:tab/>
-      </w:r>
-      <w:r>
-        <w:rPr>
-          <w:rFonts w:ascii="Consolas" w:hAnsi="Consolas" w:cs="Consolas"/>
-          <w:color w:val="0000FF"/>
-          <w:sz w:val="19"/>
-          <w:szCs w:val="19"/>
-        </w:rPr>
-        <w:tab/>
-      </w:r>
-      <w:r>
-        <w:rPr>
-          <w:rFonts w:ascii="Consolas" w:hAnsi="Consolas" w:cs="Consolas"/>
-          <w:color w:val="0000FF"/>
-          <w:sz w:val="19"/>
-          <w:szCs w:val="19"/>
-        </w:rPr>
-        <w:t>ModifiedByIpNo varchar(255) NOT NULL</w:t>
-      </w:r>
+          <w:rFonts w:hint="default" w:ascii="Consolas" w:hAnsi="Consolas" w:cs="Consolas"/>
+          <w:color w:val="0000FF"/>
+          <w:sz w:val="19"/>
+          <w:szCs w:val="19"/>
+          <w:lang w:val="en-IN"/>
+        </w:rPr>
+      </w:pPr>
+      <w:r>
+        <w:rPr>
+          <w:rFonts w:ascii="Consolas" w:hAnsi="Consolas" w:cs="Consolas"/>
+          <w:color w:val="0000FF"/>
+          <w:sz w:val="19"/>
+          <w:szCs w:val="19"/>
+        </w:rPr>
+        <w:tab/>
+      </w:r>
+      <w:r>
+        <w:rPr>
+          <w:rFonts w:ascii="Consolas" w:hAnsi="Consolas" w:cs="Consolas"/>
+          <w:color w:val="0000FF"/>
+          <w:sz w:val="19"/>
+          <w:szCs w:val="19"/>
+        </w:rPr>
+        <w:tab/>
+      </w:r>
+      <w:r>
+        <w:rPr>
+          <w:rFonts w:ascii="Consolas" w:hAnsi="Consolas" w:cs="Consolas"/>
+          <w:color w:val="0000FF"/>
+          <w:sz w:val="19"/>
+          <w:szCs w:val="19"/>
+        </w:rPr>
+        <w:t xml:space="preserve">ModifiedByIpNo varchar(255) </w:t>
+      </w:r>
+      <w:r>
+        <w:rPr>
+          <w:rFonts w:hint="default" w:ascii="Consolas" w:hAnsi="Consolas" w:eastAsia="Consolas"/>
+          <w:color w:val="0000FF"/>
+          <w:sz w:val="19"/>
+          <w:szCs w:val="24"/>
+        </w:rPr>
+        <w:t>default</w:t>
+      </w:r>
+      <w:r>
+        <w:rPr>
+          <w:rFonts w:hint="default" w:ascii="Consolas" w:hAnsi="Consolas" w:eastAsia="Consolas"/>
+          <w:color w:val="000000"/>
+          <w:sz w:val="19"/>
+          <w:szCs w:val="24"/>
+        </w:rPr>
+        <w:t xml:space="preserve"> </w:t>
+      </w:r>
+      <w:r>
+        <w:rPr>
+          <w:rFonts w:hint="default" w:ascii="Consolas" w:hAnsi="Consolas" w:eastAsia="Consolas"/>
+          <w:color w:val="FF0000"/>
+          <w:sz w:val="19"/>
+          <w:szCs w:val="24"/>
+        </w:rPr>
+        <w:t>''</w:t>
+      </w:r>
+      <w:r>
+        <w:rPr>
+          <w:rFonts w:hint="default" w:ascii="Consolas" w:hAnsi="Consolas" w:cs="Consolas"/>
+          <w:color w:val="0000FF"/>
+          <w:sz w:val="19"/>
+          <w:szCs w:val="19"/>
+          <w:lang w:val="en-IN"/>
+        </w:rPr>
+        <w:t>,</w:t>
+      </w:r>
+    </w:p>
+    <w:p>
+      <w:pPr>
+        <w:autoSpaceDE w:val="0"/>
+        <w:autoSpaceDN w:val="0"/>
+        <w:adjustRightInd w:val="0"/>
+        <w:spacing w:after="0" w:line="240" w:lineRule="auto"/>
+        <w:ind w:left="720" w:leftChars="0" w:firstLine="720" w:firstLineChars="0"/>
+        <w:rPr>
+          <w:rFonts w:ascii="Consolas" w:hAnsi="Consolas" w:cs="Consolas"/>
+          <w:color w:val="0000FF"/>
+          <w:sz w:val="19"/>
+          <w:szCs w:val="19"/>
+        </w:rPr>
+      </w:pPr>
+      <w:r>
+        <w:rPr>
+          <w:rFonts w:ascii="Consolas" w:hAnsi="Consolas" w:cs="Consolas"/>
+          <w:color w:val="0000FF"/>
+          <w:sz w:val="19"/>
+          <w:szCs w:val="19"/>
+        </w:rPr>
+        <w:t>CONSTRAINT PK_RBLAnnualReportLines  PRIMARY KEY (ReportID ,[LineNo])</w:t>
+      </w:r>
+    </w:p>
+    <w:p>
+      <w:pPr>
+        <w:autoSpaceDE w:val="0"/>
+        <w:autoSpaceDN w:val="0"/>
+        <w:adjustRightInd w:val="0"/>
+        <w:spacing w:after="0" w:line="240" w:lineRule="auto"/>
+        <w:rPr>
+          <w:rFonts w:hint="default" w:ascii="Consolas" w:hAnsi="Consolas" w:cs="Consolas"/>
+          <w:color w:val="0000FF"/>
+          <w:sz w:val="19"/>
+          <w:szCs w:val="19"/>
+          <w:lang w:val="en-IN"/>
+        </w:rPr>
+      </w:pPr>
     </w:p>
     <w:p>
       <w:pPr>
@@ -5513,103 +5698,168 @@
           <w:sz w:val="19"/>
           <w:szCs w:val="19"/>
         </w:rPr>
-        <w:t>No Int IDENTITY(1,1) NOT NULL,</w:t>
-      </w:r>
-    </w:p>
-    <w:p>
-      <w:pPr>
-        <w:autoSpaceDE w:val="0"/>
-        <w:autoSpaceDN w:val="0"/>
-        <w:adjustRightInd w:val="0"/>
-        <w:spacing w:after="0" w:line="240" w:lineRule="auto"/>
-        <w:rPr>
-          <w:rFonts w:ascii="Consolas" w:hAnsi="Consolas" w:cs="Consolas"/>
-          <w:color w:val="0000FF"/>
-          <w:sz w:val="19"/>
-          <w:szCs w:val="19"/>
-        </w:rPr>
-      </w:pPr>
-      <w:r>
-        <w:rPr>
-          <w:rFonts w:ascii="Consolas" w:hAnsi="Consolas" w:cs="Consolas"/>
-          <w:color w:val="0000FF"/>
-          <w:sz w:val="19"/>
-          <w:szCs w:val="19"/>
-        </w:rPr>
-        <w:tab/>
-      </w:r>
-      <w:r>
-        <w:rPr>
-          <w:rFonts w:ascii="Consolas" w:hAnsi="Consolas" w:cs="Consolas"/>
-          <w:color w:val="0000FF"/>
-          <w:sz w:val="19"/>
-          <w:szCs w:val="19"/>
-        </w:rPr>
-        <w:t>ReportId Int NOT NULL,</w:t>
-      </w:r>
-    </w:p>
-    <w:p>
-      <w:pPr>
-        <w:autoSpaceDE w:val="0"/>
-        <w:autoSpaceDN w:val="0"/>
-        <w:adjustRightInd w:val="0"/>
-        <w:spacing w:after="0" w:line="240" w:lineRule="auto"/>
-        <w:rPr>
-          <w:rFonts w:ascii="Consolas" w:hAnsi="Consolas" w:cs="Consolas"/>
-          <w:color w:val="0000FF"/>
-          <w:sz w:val="19"/>
-          <w:szCs w:val="19"/>
-        </w:rPr>
-      </w:pPr>
-      <w:r>
-        <w:rPr>
-          <w:rFonts w:ascii="Consolas" w:hAnsi="Consolas" w:cs="Consolas"/>
-          <w:color w:val="0000FF"/>
-          <w:sz w:val="19"/>
-          <w:szCs w:val="19"/>
-        </w:rPr>
-        <w:tab/>
-      </w:r>
-      <w:r>
-        <w:rPr>
-          <w:rFonts w:ascii="Consolas" w:hAnsi="Consolas" w:cs="Consolas"/>
-          <w:color w:val="0000FF"/>
-          <w:sz w:val="19"/>
-          <w:szCs w:val="19"/>
-        </w:rPr>
-        <w:t>UserId Int NOT NULL,</w:t>
-      </w:r>
-    </w:p>
-    <w:p>
-      <w:pPr>
-        <w:autoSpaceDE w:val="0"/>
-        <w:autoSpaceDN w:val="0"/>
-        <w:adjustRightInd w:val="0"/>
-        <w:spacing w:after="0" w:line="240" w:lineRule="auto"/>
-        <w:rPr>
-          <w:rFonts w:ascii="Consolas" w:hAnsi="Consolas" w:cs="Consolas"/>
-          <w:color w:val="0000FF"/>
-          <w:sz w:val="19"/>
-          <w:szCs w:val="19"/>
-        </w:rPr>
-      </w:pPr>
-      <w:r>
-        <w:rPr>
-          <w:rFonts w:ascii="Consolas" w:hAnsi="Consolas" w:cs="Consolas"/>
-          <w:color w:val="0000FF"/>
-          <w:sz w:val="19"/>
-          <w:szCs w:val="19"/>
-        </w:rPr>
-        <w:tab/>
-      </w:r>
-      <w:r>
-        <w:rPr>
-          <w:rFonts w:ascii="Consolas" w:hAnsi="Consolas" w:cs="Consolas"/>
-          <w:color w:val="0000FF"/>
-          <w:sz w:val="19"/>
-          <w:szCs w:val="19"/>
-        </w:rPr>
-        <w:t>UserAccessLevel varchar(255) NOT NULL,</w:t>
+        <w:t>No Int IDENTITY(1,1)</w:t>
+      </w:r>
+      <w:bookmarkStart w:id="0" w:name="_GoBack"/>
+      <w:bookmarkEnd w:id="0"/>
+      <w:r>
+        <w:rPr>
+          <w:rFonts w:ascii="Consolas" w:hAnsi="Consolas" w:cs="Consolas"/>
+          <w:color w:val="0000FF"/>
+          <w:sz w:val="19"/>
+          <w:szCs w:val="19"/>
+        </w:rPr>
+        <w:t>,</w:t>
+      </w:r>
+    </w:p>
+    <w:p>
+      <w:pPr>
+        <w:autoSpaceDE w:val="0"/>
+        <w:autoSpaceDN w:val="0"/>
+        <w:adjustRightInd w:val="0"/>
+        <w:spacing w:after="0" w:line="240" w:lineRule="auto"/>
+        <w:rPr>
+          <w:rFonts w:ascii="Consolas" w:hAnsi="Consolas" w:cs="Consolas"/>
+          <w:color w:val="0000FF"/>
+          <w:sz w:val="19"/>
+          <w:szCs w:val="19"/>
+        </w:rPr>
+      </w:pPr>
+      <w:r>
+        <w:rPr>
+          <w:rFonts w:ascii="Consolas" w:hAnsi="Consolas" w:cs="Consolas"/>
+          <w:color w:val="0000FF"/>
+          <w:sz w:val="19"/>
+          <w:szCs w:val="19"/>
+        </w:rPr>
+        <w:tab/>
+      </w:r>
+      <w:r>
+        <w:rPr>
+          <w:rFonts w:ascii="Consolas" w:hAnsi="Consolas" w:cs="Consolas"/>
+          <w:color w:val="0000FF"/>
+          <w:sz w:val="19"/>
+          <w:szCs w:val="19"/>
+        </w:rPr>
+        <w:t xml:space="preserve">ReportId Int </w:t>
+      </w:r>
+      <w:r>
+        <w:rPr>
+          <w:rFonts w:hint="default" w:ascii="Consolas" w:hAnsi="Consolas" w:eastAsia="Consolas"/>
+          <w:color w:val="0000FF"/>
+          <w:sz w:val="19"/>
+          <w:szCs w:val="24"/>
+        </w:rPr>
+        <w:t>default</w:t>
+      </w:r>
+      <w:r>
+        <w:rPr>
+          <w:rFonts w:hint="default" w:ascii="Consolas" w:hAnsi="Consolas" w:eastAsia="Consolas"/>
+          <w:color w:val="000000"/>
+          <w:sz w:val="19"/>
+          <w:szCs w:val="24"/>
+        </w:rPr>
+        <w:t xml:space="preserve"> 0</w:t>
+      </w:r>
+      <w:r>
+        <w:rPr>
+          <w:rFonts w:ascii="Consolas" w:hAnsi="Consolas" w:cs="Consolas"/>
+          <w:color w:val="0000FF"/>
+          <w:sz w:val="19"/>
+          <w:szCs w:val="19"/>
+        </w:rPr>
+        <w:t>,</w:t>
+      </w:r>
+    </w:p>
+    <w:p>
+      <w:pPr>
+        <w:autoSpaceDE w:val="0"/>
+        <w:autoSpaceDN w:val="0"/>
+        <w:adjustRightInd w:val="0"/>
+        <w:spacing w:after="0" w:line="240" w:lineRule="auto"/>
+        <w:rPr>
+          <w:rFonts w:ascii="Consolas" w:hAnsi="Consolas" w:cs="Consolas"/>
+          <w:color w:val="0000FF"/>
+          <w:sz w:val="19"/>
+          <w:szCs w:val="19"/>
+        </w:rPr>
+      </w:pPr>
+      <w:r>
+        <w:rPr>
+          <w:rFonts w:ascii="Consolas" w:hAnsi="Consolas" w:cs="Consolas"/>
+          <w:color w:val="0000FF"/>
+          <w:sz w:val="19"/>
+          <w:szCs w:val="19"/>
+        </w:rPr>
+        <w:tab/>
+      </w:r>
+      <w:r>
+        <w:rPr>
+          <w:rFonts w:ascii="Consolas" w:hAnsi="Consolas" w:cs="Consolas"/>
+          <w:color w:val="0000FF"/>
+          <w:sz w:val="19"/>
+          <w:szCs w:val="19"/>
+        </w:rPr>
+        <w:t xml:space="preserve">UserId Int </w:t>
+      </w:r>
+      <w:r>
+        <w:rPr>
+          <w:rFonts w:hint="default" w:ascii="Consolas" w:hAnsi="Consolas" w:eastAsia="Consolas"/>
+          <w:color w:val="0000FF"/>
+          <w:sz w:val="19"/>
+          <w:szCs w:val="24"/>
+        </w:rPr>
+        <w:t>default</w:t>
+      </w:r>
+      <w:r>
+        <w:rPr>
+          <w:rFonts w:hint="default" w:ascii="Consolas" w:hAnsi="Consolas" w:eastAsia="Consolas"/>
+          <w:color w:val="000000"/>
+          <w:sz w:val="19"/>
+          <w:szCs w:val="24"/>
+        </w:rPr>
+        <w:t xml:space="preserve"> 0</w:t>
+      </w:r>
+      <w:r>
+        <w:rPr>
+          <w:rFonts w:ascii="Consolas" w:hAnsi="Consolas" w:cs="Consolas"/>
+          <w:color w:val="0000FF"/>
+          <w:sz w:val="19"/>
+          <w:szCs w:val="19"/>
+        </w:rPr>
+        <w:t>,</w:t>
+      </w:r>
+    </w:p>
+    <w:p>
+      <w:pPr>
+        <w:autoSpaceDE w:val="0"/>
+        <w:autoSpaceDN w:val="0"/>
+        <w:adjustRightInd w:val="0"/>
+        <w:spacing w:after="0" w:line="240" w:lineRule="auto"/>
+        <w:rPr>
+          <w:rFonts w:ascii="Consolas" w:hAnsi="Consolas" w:cs="Consolas"/>
+          <w:color w:val="0000FF"/>
+          <w:sz w:val="19"/>
+          <w:szCs w:val="19"/>
+        </w:rPr>
+      </w:pPr>
+      <w:r>
+        <w:rPr>
+          <w:rFonts w:ascii="Consolas" w:hAnsi="Consolas" w:cs="Consolas"/>
+          <w:color w:val="0000FF"/>
+          <w:sz w:val="19"/>
+          <w:szCs w:val="19"/>
+        </w:rPr>
+        <w:tab/>
+      </w:r>
+      <w:r>
+        <w:rPr>
+          <w:rFonts w:ascii="Consolas" w:hAnsi="Consolas" w:cs="Consolas"/>
+          <w:color w:val="0000FF"/>
+          <w:sz w:val="19"/>
+          <w:szCs w:val="19"/>
+        </w:rPr>
+        <w:t>UserAccessLevel varchar(255) default '',</w:t>
       </w:r>
     </w:p>
     <w:p>
@@ -5857,13 +6107,473 @@
         </w:rPr>
         <w:t>:</w:t>
       </w:r>
+    </w:p>
+    <w:p>
+      <w:pPr>
+        <w:autoSpaceDE w:val="0"/>
+        <w:autoSpaceDN w:val="0"/>
+        <w:adjustRightInd w:val="0"/>
+        <w:spacing w:after="0" w:line="240" w:lineRule="auto"/>
+        <w:rPr>
+          <w:rFonts w:hint="default" w:cstheme="minorHAnsi"/>
+          <w:color w:val="0000FF"/>
+          <w:lang w:val="en-IN"/>
+        </w:rPr>
+      </w:pPr>
+      <w:r>
+        <w:rPr>
+          <w:rFonts w:hint="default" w:cstheme="minorHAnsi"/>
+          <w:color w:val="0000FF"/>
+          <w:lang w:val="en-IN"/>
+        </w:rPr>
+        <w:t xml:space="preserve">CREATE TABLE </w:t>
+      </w:r>
+      <w:r>
+        <w:rPr>
+          <w:rFonts w:hint="default" w:ascii="Consolas" w:hAnsi="Consolas" w:eastAsia="Consolas"/>
+          <w:color w:val="0000FF"/>
+          <w:sz w:val="19"/>
+          <w:szCs w:val="24"/>
+        </w:rPr>
+        <w:t>RBLAnnualReportPackages</w:t>
+      </w:r>
+      <w:r>
+        <w:rPr>
+          <w:rFonts w:hint="default" w:ascii="Consolas" w:hAnsi="Consolas" w:cs="Consolas"/>
+          <w:color w:val="0000FF"/>
+          <w:sz w:val="19"/>
+          <w:szCs w:val="19"/>
+          <w:lang w:val="en-IN"/>
+        </w:rPr>
+        <w:t>(</w:t>
+      </w:r>
+    </w:p>
+    <w:p>
+      <w:pPr>
+        <w:spacing w:beforeLines="0" w:afterLines="0"/>
+        <w:ind w:firstLine="720" w:firstLineChars="0"/>
+        <w:jc w:val="left"/>
+        <w:rPr>
+          <w:rFonts w:ascii="Consolas" w:hAnsi="Consolas" w:cs="Consolas"/>
+          <w:color w:val="0000FF"/>
+          <w:sz w:val="19"/>
+          <w:szCs w:val="19"/>
+        </w:rPr>
+      </w:pPr>
+      <w:r>
+        <w:rPr>
+          <w:rFonts w:hint="default" w:ascii="Consolas" w:hAnsi="Consolas" w:eastAsia="Consolas"/>
+          <w:color w:val="0000FF"/>
+          <w:sz w:val="19"/>
+          <w:szCs w:val="24"/>
+        </w:rPr>
+        <w:t xml:space="preserve">PackageID Int </w:t>
+      </w:r>
+      <w:r>
+        <w:rPr>
+          <w:rFonts w:hint="default" w:ascii="Consolas" w:hAnsi="Consolas" w:eastAsia="Consolas"/>
+          <w:color w:val="0000FF"/>
+          <w:sz w:val="19"/>
+          <w:szCs w:val="24"/>
+          <w:lang w:val="en-IN"/>
+        </w:rPr>
+        <w:t xml:space="preserve">PRIMARY KEY </w:t>
+      </w:r>
+      <w:r>
+        <w:rPr>
+          <w:rFonts w:hint="default" w:ascii="Consolas" w:hAnsi="Consolas" w:eastAsia="Consolas"/>
+          <w:color w:val="0000FF"/>
+          <w:sz w:val="19"/>
+          <w:szCs w:val="24"/>
+        </w:rPr>
+        <w:t>NOT NULL,</w:t>
+      </w:r>
+      <w:r>
+        <w:rPr>
+          <w:rFonts w:hint="default" w:ascii="Consolas" w:hAnsi="Consolas" w:eastAsia="Consolas"/>
+          <w:color w:val="0000FF"/>
+          <w:sz w:val="19"/>
+          <w:szCs w:val="24"/>
+        </w:rPr>
+        <w:br w:type="textWrapping"/>
+      </w:r>
+      <w:r>
+        <w:rPr>
+          <w:rFonts w:hint="default" w:ascii="Consolas" w:hAnsi="Consolas" w:eastAsia="Consolas"/>
+          <w:color w:val="0000FF"/>
+          <w:sz w:val="19"/>
+          <w:szCs w:val="24"/>
+          <w:lang w:val="en-IN"/>
+        </w:rPr>
+        <w:tab/>
+      </w:r>
+      <w:r>
+        <w:rPr>
+          <w:rFonts w:hint="default" w:ascii="Consolas" w:hAnsi="Consolas" w:eastAsia="Consolas"/>
+          <w:color w:val="0000FF"/>
+          <w:sz w:val="19"/>
+          <w:szCs w:val="24"/>
+        </w:rPr>
+        <w:t>CustomerType varchar(255) default '',</w:t>
+      </w:r>
+      <w:r>
+        <w:rPr>
+          <w:rFonts w:hint="default" w:ascii="Consolas" w:hAnsi="Consolas" w:eastAsia="Consolas"/>
+          <w:color w:val="0000FF"/>
+          <w:sz w:val="19"/>
+          <w:szCs w:val="24"/>
+        </w:rPr>
+        <w:br w:type="textWrapping"/>
+      </w:r>
+      <w:r>
+        <w:rPr>
+          <w:rFonts w:hint="default" w:ascii="Consolas" w:hAnsi="Consolas" w:eastAsia="Consolas"/>
+          <w:color w:val="0000FF"/>
+          <w:sz w:val="19"/>
+          <w:szCs w:val="24"/>
+          <w:lang w:val="en-IN"/>
+        </w:rPr>
+        <w:tab/>
+      </w:r>
+      <w:r>
+        <w:rPr>
+          <w:rFonts w:hint="default" w:ascii="Consolas" w:hAnsi="Consolas" w:eastAsia="Consolas"/>
+          <w:color w:val="0000FF"/>
+          <w:sz w:val="19"/>
+          <w:szCs w:val="24"/>
+        </w:rPr>
+        <w:t>MaxUsage Int default 0,</w:t>
+      </w:r>
+      <w:r>
+        <w:rPr>
+          <w:rFonts w:hint="default" w:ascii="Consolas" w:hAnsi="Consolas" w:eastAsia="Consolas"/>
+          <w:color w:val="0000FF"/>
+          <w:sz w:val="19"/>
+          <w:szCs w:val="24"/>
+        </w:rPr>
+        <w:br w:type="textWrapping"/>
+      </w:r>
+      <w:r>
+        <w:rPr>
+          <w:rFonts w:hint="default" w:ascii="Consolas" w:hAnsi="Consolas" w:eastAsia="Consolas"/>
+          <w:color w:val="0000FF"/>
+          <w:sz w:val="19"/>
+          <w:szCs w:val="24"/>
+          <w:lang w:val="en-IN"/>
+        </w:rPr>
+        <w:tab/>
+      </w:r>
+      <w:r>
+        <w:rPr>
+          <w:rFonts w:hint="default" w:ascii="Consolas" w:hAnsi="Consolas" w:eastAsia="Consolas"/>
+          <w:color w:val="0000FF"/>
+          <w:sz w:val="19"/>
+          <w:szCs w:val="24"/>
+          <w:lang w:val="en-IN"/>
+        </w:rPr>
+        <w:t>Package</w:t>
+      </w:r>
+      <w:r>
+        <w:rPr>
+          <w:rFonts w:hint="default" w:ascii="Consolas" w:hAnsi="Consolas" w:eastAsia="Consolas"/>
+          <w:color w:val="0000FF"/>
+          <w:sz w:val="19"/>
+          <w:szCs w:val="24"/>
+        </w:rPr>
+        <w:t>Name varchar(255) default '',</w:t>
+      </w:r>
+      <w:r>
+        <w:rPr>
+          <w:rFonts w:hint="default" w:ascii="Consolas" w:hAnsi="Consolas" w:eastAsia="Consolas"/>
+          <w:color w:val="0000FF"/>
+          <w:sz w:val="19"/>
+          <w:szCs w:val="24"/>
+        </w:rPr>
+        <w:br w:type="textWrapping"/>
+      </w:r>
+      <w:r>
+        <w:rPr>
+          <w:rFonts w:hint="default" w:ascii="Consolas" w:hAnsi="Consolas" w:eastAsia="Consolas"/>
+          <w:color w:val="0000FF"/>
+          <w:sz w:val="19"/>
+          <w:szCs w:val="24"/>
+          <w:lang w:val="en-IN"/>
+        </w:rPr>
+        <w:tab/>
+      </w:r>
+      <w:r>
+        <w:rPr>
+          <w:rFonts w:hint="default" w:ascii="Consolas" w:hAnsi="Consolas" w:eastAsia="Consolas"/>
+          <w:color w:val="0000FF"/>
+          <w:sz w:val="19"/>
+          <w:szCs w:val="24"/>
+        </w:rPr>
+        <w:t>Price decimal default 0.0,</w:t>
+      </w:r>
+      <w:r>
+        <w:rPr>
+          <w:rFonts w:hint="default" w:ascii="Consolas" w:hAnsi="Consolas" w:eastAsia="Consolas"/>
+          <w:color w:val="0000FF"/>
+          <w:sz w:val="19"/>
+          <w:szCs w:val="24"/>
+        </w:rPr>
+        <w:br w:type="textWrapping"/>
+      </w:r>
+      <w:r>
+        <w:rPr>
+          <w:rFonts w:hint="default" w:ascii="Consolas" w:hAnsi="Consolas" w:eastAsia="Consolas"/>
+          <w:color w:val="0000FF"/>
+          <w:sz w:val="19"/>
+          <w:szCs w:val="24"/>
+          <w:lang w:val="en-IN"/>
+        </w:rPr>
+        <w:tab/>
+      </w:r>
+      <w:r>
+        <w:rPr>
+          <w:rFonts w:hint="default" w:ascii="Consolas" w:hAnsi="Consolas" w:eastAsia="Consolas"/>
+          <w:color w:val="0000FF"/>
+          <w:sz w:val="19"/>
+          <w:szCs w:val="24"/>
+        </w:rPr>
+        <w:t>ValidityPeriod varchar(255) default '',</w:t>
+      </w:r>
+      <w:r>
+        <w:rPr>
+          <w:rFonts w:hint="default" w:ascii="Consolas" w:hAnsi="Consolas" w:eastAsia="Consolas"/>
+          <w:color w:val="0000FF"/>
+          <w:sz w:val="19"/>
+          <w:szCs w:val="24"/>
+        </w:rPr>
+        <w:br w:type="textWrapping"/>
+      </w:r>
+      <w:r>
+        <w:rPr>
+          <w:rFonts w:hint="default" w:ascii="Consolas" w:hAnsi="Consolas" w:eastAsia="Consolas"/>
+          <w:color w:val="0000FF"/>
+          <w:sz w:val="19"/>
+          <w:szCs w:val="24"/>
+          <w:lang w:val="en-IN"/>
+        </w:rPr>
+        <w:tab/>
+      </w:r>
+      <w:r>
+        <w:rPr>
+          <w:rFonts w:hint="default" w:ascii="Consolas" w:hAnsi="Consolas" w:eastAsia="Consolas"/>
+          <w:color w:val="0000FF"/>
+          <w:sz w:val="19"/>
+          <w:szCs w:val="24"/>
+        </w:rPr>
+        <w:t>Text1 varchar(255) default '',</w:t>
+      </w:r>
+      <w:r>
+        <w:rPr>
+          <w:rFonts w:hint="default" w:ascii="Consolas" w:hAnsi="Consolas" w:eastAsia="Consolas"/>
+          <w:color w:val="0000FF"/>
+          <w:sz w:val="19"/>
+          <w:szCs w:val="24"/>
+        </w:rPr>
+        <w:br w:type="textWrapping"/>
+      </w:r>
+      <w:r>
+        <w:rPr>
+          <w:rFonts w:hint="default" w:ascii="Consolas" w:hAnsi="Consolas" w:eastAsia="Consolas"/>
+          <w:color w:val="0000FF"/>
+          <w:sz w:val="19"/>
+          <w:szCs w:val="24"/>
+          <w:lang w:val="en-IN"/>
+        </w:rPr>
+        <w:tab/>
+      </w:r>
+      <w:r>
+        <w:rPr>
+          <w:rFonts w:hint="default" w:ascii="Consolas" w:hAnsi="Consolas" w:eastAsia="Consolas"/>
+          <w:color w:val="0000FF"/>
+          <w:sz w:val="19"/>
+          <w:szCs w:val="24"/>
+        </w:rPr>
+        <w:t>Text2 varchar(255) default '',</w:t>
+      </w:r>
+      <w:r>
+        <w:rPr>
+          <w:rFonts w:hint="default" w:ascii="Consolas" w:hAnsi="Consolas" w:eastAsia="Consolas"/>
+          <w:color w:val="0000FF"/>
+          <w:sz w:val="19"/>
+          <w:szCs w:val="24"/>
+        </w:rPr>
+        <w:br w:type="textWrapping"/>
+      </w:r>
+      <w:r>
+        <w:rPr>
+          <w:rFonts w:hint="default" w:ascii="Consolas" w:hAnsi="Consolas" w:eastAsia="Consolas"/>
+          <w:color w:val="0000FF"/>
+          <w:sz w:val="19"/>
+          <w:szCs w:val="24"/>
+          <w:lang w:val="en-IN"/>
+        </w:rPr>
+        <w:tab/>
+      </w:r>
+      <w:r>
+        <w:rPr>
+          <w:rFonts w:hint="default" w:ascii="Consolas" w:hAnsi="Consolas" w:eastAsia="Consolas"/>
+          <w:color w:val="0000FF"/>
+          <w:sz w:val="19"/>
+          <w:szCs w:val="24"/>
+        </w:rPr>
+        <w:t>Text3 varchar(255) default ''</w:t>
+      </w:r>
+      <w:r>
+        <w:rPr>
+          <w:rFonts w:hint="default" w:ascii="Consolas" w:hAnsi="Consolas" w:eastAsia="Consolas"/>
+          <w:color w:val="0000FF"/>
+          <w:sz w:val="19"/>
+          <w:szCs w:val="24"/>
+        </w:rPr>
+        <w:br w:type="textWrapping"/>
+      </w:r>
+      <w:r>
+        <w:rPr>
+          <w:rFonts w:ascii="Consolas" w:hAnsi="Consolas" w:cs="Consolas"/>
+          <w:color w:val="0000FF"/>
+          <w:sz w:val="19"/>
+          <w:szCs w:val="19"/>
+        </w:rPr>
+        <w:t>);</w:t>
+      </w:r>
+    </w:p>
+    <w:p>
+      <w:pPr>
+        <w:spacing w:beforeLines="0" w:afterLines="0"/>
+        <w:ind w:firstLine="720" w:firstLineChars="0"/>
+        <w:jc w:val="left"/>
+        <w:rPr>
+          <w:rFonts w:ascii="Consolas" w:hAnsi="Consolas" w:cs="Consolas"/>
+          <w:color w:val="0000FF"/>
+          <w:sz w:val="19"/>
+          <w:szCs w:val="19"/>
+        </w:rPr>
+      </w:pPr>
+    </w:p>
+    <w:p>
+      <w:pPr>
+        <w:autoSpaceDE w:val="0"/>
+        <w:autoSpaceDN w:val="0"/>
+        <w:adjustRightInd w:val="0"/>
+        <w:spacing w:after="0" w:line="240" w:lineRule="auto"/>
+        <w:rPr>
+          <w:rFonts w:ascii="Consolas" w:hAnsi="Consolas" w:cs="Consolas"/>
+          <w:color w:val="000000"/>
+          <w:sz w:val="19"/>
+          <w:szCs w:val="19"/>
+        </w:rPr>
+      </w:pPr>
+      <w:r>
+        <w:rPr>
+          <w:rFonts w:ascii="Consolas" w:hAnsi="Consolas" w:cs="Consolas"/>
+          <w:color w:val="808080"/>
+          <w:sz w:val="19"/>
+          <w:szCs w:val="19"/>
+        </w:rPr>
+        <w:t>-----------------------------------------------------------------------------------------</w:t>
+      </w:r>
+      <w:r>
+        <w:rPr>
+          <w:rFonts w:ascii="Consolas" w:hAnsi="Consolas" w:cs="Consolas"/>
+          <w:color w:val="808080"/>
+          <w:sz w:val="19"/>
+          <w:szCs w:val="19"/>
+        </w:rPr>
+        <w:br w:type="textWrapping"/>
+      </w:r>
+      <w:r>
+        <w:rPr>
+          <w:rFonts w:ascii="Consolas" w:hAnsi="Consolas" w:cs="Consolas"/>
+          <w:color w:val="808080"/>
+          <w:sz w:val="19"/>
+          <w:szCs w:val="19"/>
+        </w:rPr>
+        <w:br w:type="textWrapping"/>
+      </w:r>
       <w:r>
         <w:rPr>
           <w:rFonts w:cstheme="minorHAnsi"/>
           <w:b/>
-          <w:color w:val="000000"/>
-        </w:rPr>
-        <w:t xml:space="preserve"> Create</w:t>
+        </w:rPr>
+        <w:t>Table Name</w:t>
+      </w:r>
+      <w:r>
+        <w:rPr>
+          <w:b/>
+          <w:sz w:val="28"/>
+          <w:szCs w:val="28"/>
+        </w:rPr>
+        <w:tab/>
+      </w:r>
+      <w:r>
+        <w:rPr>
+          <w:b/>
+          <w:sz w:val="28"/>
+          <w:szCs w:val="28"/>
+        </w:rPr>
+        <w:tab/>
+      </w:r>
+      <w:r>
+        <w:rPr>
+          <w:rFonts w:cstheme="minorHAnsi"/>
+        </w:rPr>
+        <w:t>:</w:t>
+      </w:r>
+      <w:r>
+        <w:rPr>
+          <w:rFonts w:ascii="Consolas" w:hAnsi="Consolas" w:cs="Consolas"/>
+          <w:color w:val="000000"/>
+          <w:sz w:val="19"/>
+          <w:szCs w:val="19"/>
+        </w:rPr>
+        <w:t xml:space="preserve"> </w:t>
+      </w:r>
+      <w:r>
+        <w:rPr>
+          <w:rFonts w:hint="default" w:ascii="Consolas" w:hAnsi="Consolas" w:eastAsia="Consolas"/>
+          <w:color w:val="000000"/>
+          <w:sz w:val="19"/>
+          <w:szCs w:val="24"/>
+        </w:rPr>
+        <w:t>RBLAnnualReportPackageUsage</w:t>
+      </w:r>
+    </w:p>
+    <w:p>
+      <w:pPr>
+        <w:autoSpaceDE w:val="0"/>
+        <w:autoSpaceDN w:val="0"/>
+        <w:adjustRightInd w:val="0"/>
+        <w:spacing w:after="0" w:line="240" w:lineRule="auto"/>
+        <w:rPr>
+          <w:rFonts w:ascii="Consolas" w:hAnsi="Consolas" w:cs="Consolas"/>
+          <w:color w:val="000000"/>
+          <w:sz w:val="19"/>
+          <w:szCs w:val="19"/>
+        </w:rPr>
+      </w:pPr>
+    </w:p>
+    <w:p>
+      <w:pPr>
+        <w:autoSpaceDE w:val="0"/>
+        <w:autoSpaceDN w:val="0"/>
+        <w:adjustRightInd w:val="0"/>
+        <w:spacing w:after="0" w:line="240" w:lineRule="auto"/>
+        <w:rPr>
+          <w:rFonts w:cstheme="minorHAnsi"/>
+          <w:color w:val="000000"/>
+        </w:rPr>
+      </w:pPr>
+      <w:r>
+        <w:rPr>
+          <w:rFonts w:cstheme="minorHAnsi"/>
+          <w:b/>
+          <w:color w:val="000000"/>
+        </w:rPr>
+        <w:t>Create</w:t>
       </w:r>
       <w:r>
         <w:rPr>
@@ -5914,385 +6624,311 @@
         <w:adjustRightInd w:val="0"/>
         <w:spacing w:after="0" w:line="240" w:lineRule="auto"/>
         <w:rPr>
-          <w:rFonts w:hint="default" w:cstheme="minorHAnsi"/>
-          <w:color w:val="0000FF"/>
-          <w:lang w:val="en-IN"/>
-        </w:rPr>
-      </w:pPr>
-      <w:r>
-        <w:rPr>
-          <w:rFonts w:hint="default" w:cstheme="minorHAnsi"/>
-          <w:color w:val="0000FF"/>
-          <w:lang w:val="en-IN"/>
-        </w:rPr>
-        <w:t xml:space="preserve">CREATE TABLE </w:t>
-      </w:r>
-      <w:r>
-        <w:rPr>
-          <w:rFonts w:hint="default" w:ascii="Consolas" w:hAnsi="Consolas" w:eastAsia="Consolas"/>
-          <w:color w:val="0000FF"/>
-          <w:sz w:val="19"/>
-          <w:szCs w:val="24"/>
-        </w:rPr>
-        <w:t>RBLAnnualReportPackages</w:t>
-      </w:r>
-      <w:r>
-        <w:rPr>
-          <w:rFonts w:hint="default" w:ascii="Consolas" w:hAnsi="Consolas" w:cs="Consolas"/>
-          <w:color w:val="0000FF"/>
-          <w:sz w:val="19"/>
-          <w:szCs w:val="19"/>
-          <w:lang w:val="en-IN"/>
-        </w:rPr>
-        <w:t>(</w:t>
-      </w:r>
-    </w:p>
-    <w:p>
-      <w:pPr>
-        <w:spacing w:beforeLines="0" w:afterLines="0"/>
+          <w:rFonts w:hint="default"/>
+          <w:color w:val="0000FF"/>
+          <w:lang w:val="en-IN"/>
+        </w:rPr>
+      </w:pPr>
+      <w:r>
+        <w:rPr>
+          <w:rFonts w:hint="default"/>
+          <w:color w:val="0000FF"/>
+          <w:lang w:val="en-IN"/>
+        </w:rPr>
+        <w:t>CREATE TABLE RBLAnnualReportPackageUsage (</w:t>
+      </w:r>
+    </w:p>
+    <w:p>
+      <w:pPr>
+        <w:autoSpaceDE w:val="0"/>
+        <w:autoSpaceDN w:val="0"/>
+        <w:adjustRightInd w:val="0"/>
+        <w:spacing w:after="0" w:line="240" w:lineRule="auto"/>
         <w:ind w:firstLine="720" w:firstLineChars="0"/>
-        <w:jc w:val="left"/>
-        <w:rPr>
-          <w:rFonts w:ascii="Consolas" w:hAnsi="Consolas" w:cs="Consolas"/>
-          <w:color w:val="0000FF"/>
-          <w:sz w:val="19"/>
-          <w:szCs w:val="19"/>
-        </w:rPr>
-      </w:pPr>
-      <w:r>
-        <w:rPr>
-          <w:rFonts w:hint="default" w:ascii="Consolas" w:hAnsi="Consolas" w:eastAsia="Consolas"/>
-          <w:color w:val="0000FF"/>
-          <w:sz w:val="19"/>
-          <w:szCs w:val="24"/>
-        </w:rPr>
-        <w:t xml:space="preserve">PackageID Int </w:t>
-      </w:r>
-      <w:r>
-        <w:rPr>
-          <w:rFonts w:hint="default" w:ascii="Consolas" w:hAnsi="Consolas" w:eastAsia="Consolas"/>
-          <w:color w:val="0000FF"/>
-          <w:sz w:val="19"/>
-          <w:szCs w:val="24"/>
-          <w:lang w:val="en-IN"/>
-        </w:rPr>
-        <w:t xml:space="preserve">PRIMARY KEY </w:t>
-      </w:r>
-      <w:r>
-        <w:rPr>
-          <w:rFonts w:hint="default" w:ascii="Consolas" w:hAnsi="Consolas" w:eastAsia="Consolas"/>
-          <w:color w:val="0000FF"/>
-          <w:sz w:val="19"/>
-          <w:szCs w:val="24"/>
-        </w:rPr>
-        <w:t>NOT NULL,</w:t>
-      </w:r>
-      <w:r>
-        <w:rPr>
-          <w:rFonts w:hint="default" w:ascii="Consolas" w:hAnsi="Consolas" w:eastAsia="Consolas"/>
-          <w:color w:val="0000FF"/>
-          <w:sz w:val="19"/>
-          <w:szCs w:val="24"/>
-        </w:rPr>
-        <w:br w:type="textWrapping"/>
-      </w:r>
-      <w:r>
-        <w:rPr>
-          <w:rFonts w:hint="default" w:ascii="Consolas" w:hAnsi="Consolas" w:eastAsia="Consolas"/>
-          <w:color w:val="0000FF"/>
-          <w:sz w:val="19"/>
-          <w:szCs w:val="24"/>
-          <w:lang w:val="en-IN"/>
-        </w:rPr>
-        <w:tab/>
-      </w:r>
-      <w:r>
-        <w:rPr>
-          <w:rFonts w:hint="default" w:ascii="Consolas" w:hAnsi="Consolas" w:eastAsia="Consolas"/>
-          <w:color w:val="0000FF"/>
-          <w:sz w:val="19"/>
-          <w:szCs w:val="24"/>
-        </w:rPr>
-        <w:t>CustomerType varchar(255) default '',</w:t>
-      </w:r>
-      <w:r>
-        <w:rPr>
-          <w:rFonts w:hint="default" w:ascii="Consolas" w:hAnsi="Consolas" w:eastAsia="Consolas"/>
-          <w:color w:val="0000FF"/>
-          <w:sz w:val="19"/>
-          <w:szCs w:val="24"/>
-        </w:rPr>
-        <w:br w:type="textWrapping"/>
-      </w:r>
-      <w:r>
-        <w:rPr>
-          <w:rFonts w:hint="default" w:ascii="Consolas" w:hAnsi="Consolas" w:eastAsia="Consolas"/>
-          <w:color w:val="0000FF"/>
-          <w:sz w:val="19"/>
-          <w:szCs w:val="24"/>
-          <w:lang w:val="en-IN"/>
-        </w:rPr>
-        <w:tab/>
-      </w:r>
-      <w:r>
-        <w:rPr>
-          <w:rFonts w:hint="default" w:ascii="Consolas" w:hAnsi="Consolas" w:eastAsia="Consolas"/>
-          <w:color w:val="0000FF"/>
-          <w:sz w:val="19"/>
-          <w:szCs w:val="24"/>
+        <w:rPr>
+          <w:rFonts w:hint="default"/>
+          <w:color w:val="0000FF"/>
+          <w:lang w:val="en-IN"/>
+        </w:rPr>
+      </w:pPr>
+      <w:r>
+        <w:rPr>
+          <w:rFonts w:hint="default"/>
+          <w:color w:val="0000FF"/>
+          <w:lang w:val="en-IN"/>
+        </w:rPr>
+        <w:t>EntryNo Int IDENTITY(1,1) PRIMARY KEY NOT NULL,</w:t>
+      </w:r>
+    </w:p>
+    <w:p>
+      <w:pPr>
+        <w:autoSpaceDE w:val="0"/>
+        <w:autoSpaceDN w:val="0"/>
+        <w:adjustRightInd w:val="0"/>
+        <w:spacing w:after="0" w:line="240" w:lineRule="auto"/>
+        <w:ind w:firstLine="720" w:firstLineChars="0"/>
+        <w:rPr>
+          <w:rFonts w:hint="default"/>
+          <w:color w:val="0000FF"/>
+          <w:lang w:val="en-IN"/>
+        </w:rPr>
+      </w:pPr>
+      <w:r>
+        <w:rPr>
+          <w:rFonts w:hint="default"/>
+          <w:color w:val="0000FF"/>
+          <w:lang w:val="en-IN"/>
+        </w:rPr>
+        <w:t>PackageID Int default 0,</w:t>
+      </w:r>
+    </w:p>
+    <w:p>
+      <w:pPr>
+        <w:autoSpaceDE w:val="0"/>
+        <w:autoSpaceDN w:val="0"/>
+        <w:adjustRightInd w:val="0"/>
+        <w:spacing w:after="0" w:line="240" w:lineRule="auto"/>
+        <w:ind w:firstLine="720" w:firstLineChars="0"/>
+        <w:rPr>
+          <w:rFonts w:hint="default"/>
+          <w:color w:val="0000FF"/>
+          <w:lang w:val="en-IN"/>
+        </w:rPr>
+      </w:pPr>
+      <w:r>
+        <w:rPr>
+          <w:rFonts w:hint="default"/>
+          <w:color w:val="0000FF"/>
+          <w:lang w:val="en-IN"/>
+        </w:rPr>
+        <w:t>UserID Int default 0,</w:t>
+      </w:r>
+    </w:p>
+    <w:p>
+      <w:pPr>
+        <w:autoSpaceDE w:val="0"/>
+        <w:autoSpaceDN w:val="0"/>
+        <w:adjustRightInd w:val="0"/>
+        <w:spacing w:after="0" w:line="240" w:lineRule="auto"/>
+        <w:ind w:firstLine="720" w:firstLineChars="0"/>
+        <w:rPr>
+          <w:rFonts w:hint="default"/>
+          <w:color w:val="0000FF"/>
+          <w:lang w:val="en-IN"/>
+        </w:rPr>
+      </w:pPr>
+      <w:r>
+        <w:rPr>
+          <w:rFonts w:hint="default"/>
+          <w:color w:val="0000FF"/>
+          <w:lang w:val="en-IN"/>
+        </w:rPr>
+        <w:t>AccountingComapanyID Int default 0,</w:t>
+      </w:r>
+    </w:p>
+    <w:p>
+      <w:pPr>
+        <w:autoSpaceDE w:val="0"/>
+        <w:autoSpaceDN w:val="0"/>
+        <w:adjustRightInd w:val="0"/>
+        <w:spacing w:after="0" w:line="240" w:lineRule="auto"/>
+        <w:ind w:firstLine="720" w:firstLineChars="0"/>
+        <w:rPr>
+          <w:rFonts w:hint="default"/>
+          <w:color w:val="0000FF"/>
+          <w:lang w:val="en-IN"/>
+        </w:rPr>
+      </w:pPr>
+      <w:r>
+        <w:rPr>
+          <w:rFonts w:hint="default"/>
+          <w:color w:val="0000FF"/>
+          <w:lang w:val="en-IN"/>
+        </w:rPr>
+        <w:t>StartingDate DateTime default '',</w:t>
+      </w:r>
+    </w:p>
+    <w:p>
+      <w:pPr>
+        <w:autoSpaceDE w:val="0"/>
+        <w:autoSpaceDN w:val="0"/>
+        <w:adjustRightInd w:val="0"/>
+        <w:spacing w:after="0" w:line="240" w:lineRule="auto"/>
+        <w:ind w:firstLine="720" w:firstLineChars="0"/>
+        <w:rPr>
+          <w:rFonts w:hint="default"/>
+          <w:color w:val="0000FF"/>
+          <w:lang w:val="en-IN"/>
+        </w:rPr>
+      </w:pPr>
+      <w:r>
+        <w:rPr>
+          <w:rFonts w:hint="default"/>
+          <w:color w:val="0000FF"/>
+          <w:lang w:val="en-IN"/>
+        </w:rPr>
+        <w:t>ValidUntil DateTime default '',</w:t>
+      </w:r>
+    </w:p>
+    <w:p>
+      <w:pPr>
+        <w:autoSpaceDE w:val="0"/>
+        <w:autoSpaceDN w:val="0"/>
+        <w:adjustRightInd w:val="0"/>
+        <w:spacing w:after="0" w:line="240" w:lineRule="auto"/>
+        <w:ind w:firstLine="720" w:firstLineChars="0"/>
+        <w:rPr>
+          <w:rFonts w:hint="default"/>
+          <w:color w:val="0000FF"/>
+          <w:lang w:val="en-IN"/>
+        </w:rPr>
+      </w:pPr>
+      <w:r>
+        <w:rPr>
+          <w:rFonts w:hint="default"/>
+          <w:color w:val="0000FF"/>
+          <w:lang w:val="en-IN"/>
+        </w:rPr>
+        <w:t>Status Bit default 0,</w:t>
+      </w:r>
+    </w:p>
+    <w:p>
+      <w:pPr>
+        <w:autoSpaceDE w:val="0"/>
+        <w:autoSpaceDN w:val="0"/>
+        <w:adjustRightInd w:val="0"/>
+        <w:spacing w:after="0" w:line="240" w:lineRule="auto"/>
+        <w:ind w:firstLine="720" w:firstLineChars="0"/>
+        <w:rPr>
+          <w:rFonts w:hint="default"/>
+          <w:color w:val="0000FF"/>
+          <w:lang w:val="en-IN"/>
+        </w:rPr>
+      </w:pPr>
+      <w:r>
+        <w:rPr>
+          <w:rFonts w:hint="default"/>
+          <w:color w:val="0000FF"/>
+          <w:lang w:val="en-IN"/>
         </w:rPr>
         <w:t>MaxUsage Int default 0,</w:t>
       </w:r>
-      <w:r>
-        <w:rPr>
-          <w:rFonts w:hint="default" w:ascii="Consolas" w:hAnsi="Consolas" w:eastAsia="Consolas"/>
-          <w:color w:val="0000FF"/>
-          <w:sz w:val="19"/>
-          <w:szCs w:val="24"/>
-        </w:rPr>
-        <w:br w:type="textWrapping"/>
-      </w:r>
-      <w:r>
-        <w:rPr>
-          <w:rFonts w:hint="default" w:ascii="Consolas" w:hAnsi="Consolas" w:eastAsia="Consolas"/>
-          <w:color w:val="0000FF"/>
-          <w:sz w:val="19"/>
-          <w:szCs w:val="24"/>
-          <w:lang w:val="en-IN"/>
-        </w:rPr>
-        <w:tab/>
-      </w:r>
-      <w:r>
-        <w:rPr>
-          <w:rFonts w:hint="default" w:ascii="Consolas" w:hAnsi="Consolas" w:eastAsia="Consolas"/>
-          <w:color w:val="0000FF"/>
-          <w:sz w:val="19"/>
-          <w:szCs w:val="24"/>
-          <w:lang w:val="en-IN"/>
-        </w:rPr>
-        <w:t>Package</w:t>
-      </w:r>
-      <w:r>
-        <w:rPr>
-          <w:rFonts w:hint="default" w:ascii="Consolas" w:hAnsi="Consolas" w:eastAsia="Consolas"/>
-          <w:color w:val="0000FF"/>
-          <w:sz w:val="19"/>
-          <w:szCs w:val="24"/>
-        </w:rPr>
-        <w:t>Name varchar(255) default '',</w:t>
-      </w:r>
-      <w:r>
-        <w:rPr>
-          <w:rFonts w:hint="default" w:ascii="Consolas" w:hAnsi="Consolas" w:eastAsia="Consolas"/>
-          <w:color w:val="0000FF"/>
-          <w:sz w:val="19"/>
-          <w:szCs w:val="24"/>
-        </w:rPr>
-        <w:br w:type="textWrapping"/>
-      </w:r>
-      <w:r>
-        <w:rPr>
-          <w:rFonts w:hint="default" w:ascii="Consolas" w:hAnsi="Consolas" w:eastAsia="Consolas"/>
-          <w:color w:val="0000FF"/>
-          <w:sz w:val="19"/>
-          <w:szCs w:val="24"/>
-          <w:lang w:val="en-IN"/>
-        </w:rPr>
-        <w:tab/>
-      </w:r>
-      <w:r>
-        <w:rPr>
-          <w:rFonts w:hint="default" w:ascii="Consolas" w:hAnsi="Consolas" w:eastAsia="Consolas"/>
-          <w:color w:val="0000FF"/>
-          <w:sz w:val="19"/>
-          <w:szCs w:val="24"/>
-        </w:rPr>
-        <w:t>Price decimal default 0.0,</w:t>
-      </w:r>
-      <w:r>
-        <w:rPr>
-          <w:rFonts w:hint="default" w:ascii="Consolas" w:hAnsi="Consolas" w:eastAsia="Consolas"/>
-          <w:color w:val="0000FF"/>
-          <w:sz w:val="19"/>
-          <w:szCs w:val="24"/>
-        </w:rPr>
-        <w:br w:type="textWrapping"/>
-      </w:r>
-      <w:r>
-        <w:rPr>
-          <w:rFonts w:hint="default" w:ascii="Consolas" w:hAnsi="Consolas" w:eastAsia="Consolas"/>
-          <w:color w:val="0000FF"/>
-          <w:sz w:val="19"/>
-          <w:szCs w:val="24"/>
-          <w:lang w:val="en-IN"/>
-        </w:rPr>
-        <w:tab/>
-      </w:r>
-      <w:r>
-        <w:rPr>
-          <w:rFonts w:hint="default" w:ascii="Consolas" w:hAnsi="Consolas" w:eastAsia="Consolas"/>
-          <w:color w:val="0000FF"/>
-          <w:sz w:val="19"/>
-          <w:szCs w:val="24"/>
-        </w:rPr>
-        <w:t>ValidityPeriod varchar(255) default '',</w:t>
-      </w:r>
-      <w:r>
-        <w:rPr>
-          <w:rFonts w:hint="default" w:ascii="Consolas" w:hAnsi="Consolas" w:eastAsia="Consolas"/>
-          <w:color w:val="0000FF"/>
-          <w:sz w:val="19"/>
-          <w:szCs w:val="24"/>
-        </w:rPr>
-        <w:br w:type="textWrapping"/>
-      </w:r>
-      <w:r>
-        <w:rPr>
-          <w:rFonts w:hint="default" w:ascii="Consolas" w:hAnsi="Consolas" w:eastAsia="Consolas"/>
-          <w:color w:val="0000FF"/>
-          <w:sz w:val="19"/>
-          <w:szCs w:val="24"/>
-          <w:lang w:val="en-IN"/>
-        </w:rPr>
-        <w:tab/>
-      </w:r>
-      <w:r>
-        <w:rPr>
-          <w:rFonts w:hint="default" w:ascii="Consolas" w:hAnsi="Consolas" w:eastAsia="Consolas"/>
-          <w:color w:val="0000FF"/>
-          <w:sz w:val="19"/>
-          <w:szCs w:val="24"/>
-        </w:rPr>
-        <w:t>Text1 varchar(255) default '',</w:t>
-      </w:r>
-      <w:r>
-        <w:rPr>
-          <w:rFonts w:hint="default" w:ascii="Consolas" w:hAnsi="Consolas" w:eastAsia="Consolas"/>
-          <w:color w:val="0000FF"/>
-          <w:sz w:val="19"/>
-          <w:szCs w:val="24"/>
-        </w:rPr>
-        <w:br w:type="textWrapping"/>
-      </w:r>
-      <w:r>
-        <w:rPr>
-          <w:rFonts w:hint="default" w:ascii="Consolas" w:hAnsi="Consolas" w:eastAsia="Consolas"/>
-          <w:color w:val="0000FF"/>
-          <w:sz w:val="19"/>
-          <w:szCs w:val="24"/>
-          <w:lang w:val="en-IN"/>
-        </w:rPr>
-        <w:tab/>
-      </w:r>
-      <w:r>
-        <w:rPr>
-          <w:rFonts w:hint="default" w:ascii="Consolas" w:hAnsi="Consolas" w:eastAsia="Consolas"/>
-          <w:color w:val="0000FF"/>
-          <w:sz w:val="19"/>
-          <w:szCs w:val="24"/>
-        </w:rPr>
-        <w:t>Text2 varchar(255) default '',</w:t>
-      </w:r>
-      <w:r>
-        <w:rPr>
-          <w:rFonts w:hint="default" w:ascii="Consolas" w:hAnsi="Consolas" w:eastAsia="Consolas"/>
-          <w:color w:val="0000FF"/>
-          <w:sz w:val="19"/>
-          <w:szCs w:val="24"/>
-        </w:rPr>
-        <w:br w:type="textWrapping"/>
-      </w:r>
-      <w:r>
-        <w:rPr>
-          <w:rFonts w:hint="default" w:ascii="Consolas" w:hAnsi="Consolas" w:eastAsia="Consolas"/>
-          <w:color w:val="0000FF"/>
-          <w:sz w:val="19"/>
-          <w:szCs w:val="24"/>
-          <w:lang w:val="en-IN"/>
-        </w:rPr>
-        <w:tab/>
-      </w:r>
-      <w:r>
-        <w:rPr>
-          <w:rFonts w:hint="default" w:ascii="Consolas" w:hAnsi="Consolas" w:eastAsia="Consolas"/>
-          <w:color w:val="0000FF"/>
-          <w:sz w:val="19"/>
-          <w:szCs w:val="24"/>
-        </w:rPr>
-        <w:t>Text3 varchar(255) default ''</w:t>
-      </w:r>
-      <w:r>
-        <w:rPr>
-          <w:rFonts w:hint="default" w:ascii="Consolas" w:hAnsi="Consolas" w:eastAsia="Consolas"/>
-          <w:color w:val="0000FF"/>
-          <w:sz w:val="19"/>
-          <w:szCs w:val="24"/>
-        </w:rPr>
-        <w:br w:type="textWrapping"/>
-      </w:r>
-      <w:r>
-        <w:rPr>
-          <w:rFonts w:ascii="Consolas" w:hAnsi="Consolas" w:cs="Consolas"/>
-          <w:color w:val="0000FF"/>
-          <w:sz w:val="19"/>
-          <w:szCs w:val="19"/>
+    </w:p>
+    <w:p>
+      <w:pPr>
+        <w:autoSpaceDE w:val="0"/>
+        <w:autoSpaceDN w:val="0"/>
+        <w:adjustRightInd w:val="0"/>
+        <w:spacing w:after="0" w:line="240" w:lineRule="auto"/>
+        <w:ind w:firstLine="720" w:firstLineChars="0"/>
+        <w:rPr>
+          <w:rFonts w:hint="default"/>
+          <w:color w:val="0000FF"/>
+          <w:lang w:val="en-IN"/>
+        </w:rPr>
+      </w:pPr>
+      <w:r>
+        <w:rPr>
+          <w:rFonts w:hint="default"/>
+          <w:color w:val="0000FF"/>
+          <w:lang w:val="en-IN"/>
+        </w:rPr>
+        <w:t>ActualUsage Int default 0</w:t>
+      </w:r>
+    </w:p>
+    <w:p>
+      <w:pPr>
+        <w:autoSpaceDE w:val="0"/>
+        <w:autoSpaceDN w:val="0"/>
+        <w:adjustRightInd w:val="0"/>
+        <w:spacing w:after="0" w:line="240" w:lineRule="auto"/>
+        <w:rPr>
+          <w:rFonts w:hint="default"/>
+          <w:color w:val="0000FF"/>
+          <w:lang w:val="en-IN"/>
+        </w:rPr>
+      </w:pPr>
+      <w:r>
+        <w:rPr>
+          <w:rFonts w:hint="default"/>
+          <w:color w:val="0000FF"/>
+          <w:lang w:val="en-IN"/>
         </w:rPr>
         <w:t>);</w:t>
       </w:r>
     </w:p>
     <w:p>
       <w:pPr>
-        <w:spacing w:beforeLines="0" w:afterLines="0"/>
-        <w:ind w:firstLine="720" w:firstLineChars="0"/>
-        <w:jc w:val="left"/>
-        <w:rPr>
-          <w:rFonts w:ascii="Consolas" w:hAnsi="Consolas" w:cs="Consolas"/>
-          <w:color w:val="0000FF"/>
-          <w:sz w:val="19"/>
-          <w:szCs w:val="19"/>
-        </w:rPr>
-      </w:pPr>
-    </w:p>
-    <w:p>
-      <w:pPr>
-        <w:autoSpaceDE w:val="0"/>
-        <w:autoSpaceDN w:val="0"/>
-        <w:adjustRightInd w:val="0"/>
-        <w:spacing w:after="0" w:line="240" w:lineRule="auto"/>
-        <w:rPr>
-          <w:rFonts w:ascii="Consolas" w:hAnsi="Consolas" w:cs="Consolas"/>
-          <w:color w:val="000000"/>
-          <w:sz w:val="19"/>
-          <w:szCs w:val="19"/>
-        </w:rPr>
-      </w:pPr>
-      <w:r>
+        <w:pBdr>
+          <w:bottom w:val="single" w:color="auto" w:sz="4" w:space="0"/>
+        </w:pBdr>
+        <w:autoSpaceDE w:val="0"/>
+        <w:autoSpaceDN w:val="0"/>
+        <w:adjustRightInd w:val="0"/>
+        <w:spacing w:after="0" w:line="240" w:lineRule="auto"/>
         <w:rPr>
           <w:rFonts w:ascii="Consolas" w:hAnsi="Consolas" w:cs="Consolas"/>
           <w:color w:val="808080"/>
           <w:sz w:val="19"/>
           <w:szCs w:val="19"/>
         </w:rPr>
-        <w:t>-----------------------------------------------------------------------------------------</w:t>
-      </w:r>
-      <w:r>
+      </w:pPr>
+    </w:p>
+    <w:p>
+      <w:pPr>
+        <w:autoSpaceDE w:val="0"/>
+        <w:autoSpaceDN w:val="0"/>
+        <w:adjustRightInd w:val="0"/>
+        <w:spacing w:after="0" w:line="240" w:lineRule="auto"/>
         <w:rPr>
           <w:rFonts w:ascii="Consolas" w:hAnsi="Consolas" w:cs="Consolas"/>
           <w:color w:val="808080"/>
           <w:sz w:val="19"/>
           <w:szCs w:val="19"/>
         </w:rPr>
-        <w:br w:type="textWrapping"/>
-      </w:r>
-      <w:r>
+      </w:pPr>
+    </w:p>
+    <w:p>
+      <w:pPr>
+        <w:autoSpaceDE w:val="0"/>
+        <w:autoSpaceDN w:val="0"/>
+        <w:adjustRightInd w:val="0"/>
+        <w:spacing w:after="0" w:line="240" w:lineRule="auto"/>
         <w:rPr>
           <w:rFonts w:ascii="Consolas" w:hAnsi="Consolas" w:cs="Consolas"/>
           <w:color w:val="808080"/>
           <w:sz w:val="19"/>
           <w:szCs w:val="19"/>
         </w:rPr>
-        <w:br w:type="textWrapping"/>
-      </w:r>
+      </w:pPr>
+    </w:p>
+    <w:p>
+      <w:pPr>
+        <w:autoSpaceDE w:val="0"/>
+        <w:autoSpaceDN w:val="0"/>
+        <w:adjustRightInd w:val="0"/>
+        <w:spacing w:after="0" w:line="240" w:lineRule="auto"/>
+        <w:rPr>
+          <w:rFonts w:ascii="Consolas" w:hAnsi="Consolas" w:cs="Consolas"/>
+          <w:color w:val="808080"/>
+          <w:sz w:val="19"/>
+          <w:szCs w:val="19"/>
+        </w:rPr>
+      </w:pPr>
+    </w:p>
+    <w:p>
+      <w:pPr>
+        <w:autoSpaceDE w:val="0"/>
+        <w:autoSpaceDN w:val="0"/>
+        <w:adjustRightInd w:val="0"/>
+        <w:spacing w:after="0" w:line="240" w:lineRule="auto"/>
+        <w:rPr>
+          <w:rFonts w:ascii="Consolas" w:hAnsi="Consolas" w:cs="Consolas"/>
+          <w:color w:val="000000"/>
+          <w:sz w:val="19"/>
+          <w:szCs w:val="19"/>
+        </w:rPr>
+      </w:pPr>
       <w:r>
         <w:rPr>
           <w:rFonts w:cstheme="minorHAnsi"/>
@@ -6338,7 +6974,17 @@
           <w:sz w:val="19"/>
           <w:szCs w:val="24"/>
         </w:rPr>
-        <w:t>RBLAnnualReportPackageUsage</w:t>
+        <w:t>RBLAnnualReport</w:t>
+      </w:r>
+      <w:r>
+        <w:rPr>
+          <w:rFonts w:hint="default" w:ascii="Consolas" w:hAnsi="Consolas" w:eastAsia="Consolas"/>
+          <w:color w:val="000000"/>
+          <w:sz w:val="19"/>
+          <w:szCs w:val="24"/>
+          <w:lang w:val="en-IN"/>
+        </w:rPr>
+        <w:t>TemplateDetails</w:t>
       </w:r>
     </w:p>
     <w:p>
@@ -6421,7 +7067,750 @@
           <w:b/>
           <w:color w:val="000000"/>
         </w:rPr>
-        <w:t xml:space="preserve"> Create</w:t>
+        <w:t xml:space="preserve"> </w:t>
+      </w:r>
+    </w:p>
+    <w:p>
+      <w:pPr>
+        <w:autoSpaceDE w:val="0"/>
+        <w:autoSpaceDN w:val="0"/>
+        <w:adjustRightInd w:val="0"/>
+        <w:spacing w:after="0" w:line="240" w:lineRule="auto"/>
+        <w:rPr>
+          <w:rFonts w:hint="default"/>
+          <w:color w:val="0000FF"/>
+          <w:lang w:val="en-IN"/>
+        </w:rPr>
+      </w:pPr>
+      <w:r>
+        <w:rPr>
+          <w:rFonts w:hint="default"/>
+          <w:color w:val="0000FF"/>
+          <w:lang w:val="en-IN"/>
+        </w:rPr>
+        <w:t>CREATE TABLE RBLAnnualReportTemplateDetails (</w:t>
+      </w:r>
+    </w:p>
+    <w:p>
+      <w:pPr>
+        <w:autoSpaceDE w:val="0"/>
+        <w:autoSpaceDN w:val="0"/>
+        <w:adjustRightInd w:val="0"/>
+        <w:spacing w:after="0" w:line="240" w:lineRule="auto"/>
+        <w:rPr>
+          <w:rFonts w:hint="default"/>
+          <w:color w:val="0000FF"/>
+          <w:lang w:val="en-IN"/>
+        </w:rPr>
+      </w:pPr>
+      <w:r>
+        <w:rPr>
+          <w:rFonts w:hint="default"/>
+          <w:color w:val="0000FF"/>
+          <w:lang w:val="en-IN"/>
+        </w:rPr>
+        <w:tab/>
+      </w:r>
+      <w:r>
+        <w:rPr>
+          <w:rFonts w:hint="default"/>
+          <w:color w:val="0000FF"/>
+          <w:lang w:val="en-IN"/>
+        </w:rPr>
+        <w:t>No Int IDENTITY(1,1) NOT NULL,</w:t>
+      </w:r>
+    </w:p>
+    <w:p>
+      <w:pPr>
+        <w:autoSpaceDE w:val="0"/>
+        <w:autoSpaceDN w:val="0"/>
+        <w:adjustRightInd w:val="0"/>
+        <w:spacing w:after="0" w:line="240" w:lineRule="auto"/>
+        <w:rPr>
+          <w:rFonts w:hint="default"/>
+          <w:color w:val="0000FF"/>
+          <w:lang w:val="en-IN"/>
+        </w:rPr>
+      </w:pPr>
+      <w:r>
+        <w:rPr>
+          <w:rFonts w:hint="default"/>
+          <w:color w:val="0000FF"/>
+          <w:lang w:val="en-IN"/>
+        </w:rPr>
+        <w:tab/>
+      </w:r>
+      <w:r>
+        <w:rPr>
+          <w:rFonts w:hint="default"/>
+          <w:color w:val="0000FF"/>
+          <w:lang w:val="en-IN"/>
+        </w:rPr>
+        <w:t>ValidFromDate Date default '',</w:t>
+      </w:r>
+    </w:p>
+    <w:p>
+      <w:pPr>
+        <w:autoSpaceDE w:val="0"/>
+        <w:autoSpaceDN w:val="0"/>
+        <w:adjustRightInd w:val="0"/>
+        <w:spacing w:after="0" w:line="240" w:lineRule="auto"/>
+        <w:rPr>
+          <w:rFonts w:hint="default"/>
+          <w:color w:val="0000FF"/>
+          <w:lang w:val="en-IN"/>
+        </w:rPr>
+      </w:pPr>
+      <w:r>
+        <w:rPr>
+          <w:rFonts w:hint="default"/>
+          <w:color w:val="0000FF"/>
+          <w:lang w:val="en-IN"/>
+        </w:rPr>
+        <w:tab/>
+      </w:r>
+      <w:r>
+        <w:rPr>
+          <w:rFonts w:hint="default"/>
+          <w:color w:val="0000FF"/>
+          <w:lang w:val="en-IN"/>
+        </w:rPr>
+        <w:t>ValidToDate Date default '',</w:t>
+      </w:r>
+    </w:p>
+    <w:p>
+      <w:pPr>
+        <w:autoSpaceDE w:val="0"/>
+        <w:autoSpaceDN w:val="0"/>
+        <w:adjustRightInd w:val="0"/>
+        <w:spacing w:after="0" w:line="240" w:lineRule="auto"/>
+        <w:rPr>
+          <w:rFonts w:hint="default"/>
+          <w:color w:val="0000FF"/>
+          <w:lang w:val="en-IN"/>
+        </w:rPr>
+      </w:pPr>
+      <w:r>
+        <w:rPr>
+          <w:rFonts w:hint="default"/>
+          <w:color w:val="0000FF"/>
+          <w:lang w:val="en-IN"/>
+        </w:rPr>
+        <w:tab/>
+      </w:r>
+      <w:r>
+        <w:rPr>
+          <w:rFonts w:hint="default"/>
+          <w:color w:val="0000FF"/>
+          <w:lang w:val="en-IN"/>
+        </w:rPr>
+        <w:t>StatementType Int default 0,</w:t>
+      </w:r>
+    </w:p>
+    <w:p>
+      <w:pPr>
+        <w:autoSpaceDE w:val="0"/>
+        <w:autoSpaceDN w:val="0"/>
+        <w:adjustRightInd w:val="0"/>
+        <w:spacing w:after="0" w:line="240" w:lineRule="auto"/>
+        <w:rPr>
+          <w:rFonts w:hint="default"/>
+          <w:color w:val="0000FF"/>
+          <w:lang w:val="en-IN"/>
+        </w:rPr>
+      </w:pPr>
+      <w:r>
+        <w:rPr>
+          <w:rFonts w:hint="default"/>
+          <w:color w:val="0000FF"/>
+          <w:lang w:val="en-IN"/>
+        </w:rPr>
+        <w:tab/>
+      </w:r>
+      <w:r>
+        <w:rPr>
+          <w:rFonts w:hint="default"/>
+          <w:color w:val="0000FF"/>
+          <w:lang w:val="en-IN"/>
+        </w:rPr>
+        <w:t>StatementSubType Int default 0,</w:t>
+      </w:r>
+    </w:p>
+    <w:p>
+      <w:pPr>
+        <w:autoSpaceDE w:val="0"/>
+        <w:autoSpaceDN w:val="0"/>
+        <w:adjustRightInd w:val="0"/>
+        <w:spacing w:after="0" w:line="240" w:lineRule="auto"/>
+        <w:rPr>
+          <w:rFonts w:hint="default"/>
+          <w:color w:val="0000FF"/>
+          <w:lang w:val="en-IN"/>
+        </w:rPr>
+      </w:pPr>
+      <w:r>
+        <w:rPr>
+          <w:rFonts w:hint="default"/>
+          <w:color w:val="0000FF"/>
+          <w:lang w:val="en-IN"/>
+        </w:rPr>
+        <w:tab/>
+      </w:r>
+      <w:r>
+        <w:rPr>
+          <w:rFonts w:hint="default"/>
+          <w:color w:val="0000FF"/>
+          <w:lang w:val="en-IN"/>
+        </w:rPr>
+        <w:t>ParentLineNo Int default 0,</w:t>
+      </w:r>
+    </w:p>
+    <w:p>
+      <w:pPr>
+        <w:autoSpaceDE w:val="0"/>
+        <w:autoSpaceDN w:val="0"/>
+        <w:adjustRightInd w:val="0"/>
+        <w:spacing w:after="0" w:line="240" w:lineRule="auto"/>
+        <w:rPr>
+          <w:rFonts w:hint="default"/>
+          <w:color w:val="0000FF"/>
+          <w:lang w:val="en-IN"/>
+        </w:rPr>
+      </w:pPr>
+      <w:r>
+        <w:rPr>
+          <w:rFonts w:hint="default"/>
+          <w:color w:val="0000FF"/>
+          <w:lang w:val="en-IN"/>
+        </w:rPr>
+        <w:tab/>
+      </w:r>
+      <w:r>
+        <w:rPr>
+          <w:rFonts w:hint="default"/>
+          <w:color w:val="0000FF"/>
+          <w:lang w:val="en-IN"/>
+        </w:rPr>
+        <w:t>LineType Int default 0,</w:t>
+      </w:r>
+    </w:p>
+    <w:p>
+      <w:pPr>
+        <w:autoSpaceDE w:val="0"/>
+        <w:autoSpaceDN w:val="0"/>
+        <w:adjustRightInd w:val="0"/>
+        <w:spacing w:after="0" w:line="240" w:lineRule="auto"/>
+        <w:rPr>
+          <w:rFonts w:hint="default"/>
+          <w:color w:val="0000FF"/>
+          <w:lang w:val="en-IN"/>
+        </w:rPr>
+      </w:pPr>
+      <w:r>
+        <w:rPr>
+          <w:rFonts w:hint="default"/>
+          <w:color w:val="0000FF"/>
+          <w:lang w:val="en-IN"/>
+        </w:rPr>
+        <w:tab/>
+      </w:r>
+      <w:r>
+        <w:rPr>
+          <w:rFonts w:hint="default"/>
+          <w:color w:val="0000FF"/>
+          <w:lang w:val="en-IN"/>
+        </w:rPr>
+        <w:t>DataType Int default 0,</w:t>
+      </w:r>
+    </w:p>
+    <w:p>
+      <w:pPr>
+        <w:autoSpaceDE w:val="0"/>
+        <w:autoSpaceDN w:val="0"/>
+        <w:adjustRightInd w:val="0"/>
+        <w:spacing w:after="0" w:line="240" w:lineRule="auto"/>
+        <w:rPr>
+          <w:rFonts w:hint="default"/>
+          <w:color w:val="0000FF"/>
+          <w:lang w:val="en-IN"/>
+        </w:rPr>
+      </w:pPr>
+      <w:r>
+        <w:rPr>
+          <w:rFonts w:hint="default"/>
+          <w:color w:val="0000FF"/>
+          <w:lang w:val="en-IN"/>
+        </w:rPr>
+        <w:tab/>
+      </w:r>
+      <w:r>
+        <w:rPr>
+          <w:rFonts w:hint="default"/>
+          <w:color w:val="0000FF"/>
+          <w:lang w:val="en-IN"/>
+        </w:rPr>
+        <w:t>LineLevel Int default 0,</w:t>
+      </w:r>
+    </w:p>
+    <w:p>
+      <w:pPr>
+        <w:autoSpaceDE w:val="0"/>
+        <w:autoSpaceDN w:val="0"/>
+        <w:adjustRightInd w:val="0"/>
+        <w:spacing w:after="0" w:line="240" w:lineRule="auto"/>
+        <w:rPr>
+          <w:rFonts w:hint="default"/>
+          <w:color w:val="0000FF"/>
+          <w:lang w:val="en-IN"/>
+        </w:rPr>
+      </w:pPr>
+      <w:r>
+        <w:rPr>
+          <w:rFonts w:hint="default"/>
+          <w:color w:val="0000FF"/>
+          <w:lang w:val="en-IN"/>
+        </w:rPr>
+        <w:tab/>
+      </w:r>
+      <w:r>
+        <w:rPr>
+          <w:rFonts w:hint="default"/>
+          <w:color w:val="0000FF"/>
+          <w:lang w:val="en-IN"/>
+        </w:rPr>
+        <w:t>SumLineNos varchar(255) default '',</w:t>
+      </w:r>
+    </w:p>
+    <w:p>
+      <w:pPr>
+        <w:autoSpaceDE w:val="0"/>
+        <w:autoSpaceDN w:val="0"/>
+        <w:adjustRightInd w:val="0"/>
+        <w:spacing w:after="0" w:line="240" w:lineRule="auto"/>
+        <w:rPr>
+          <w:rFonts w:hint="default"/>
+          <w:color w:val="0000FF"/>
+          <w:lang w:val="en-IN"/>
+        </w:rPr>
+      </w:pPr>
+      <w:r>
+        <w:rPr>
+          <w:rFonts w:hint="default"/>
+          <w:color w:val="0000FF"/>
+          <w:lang w:val="en-IN"/>
+        </w:rPr>
+        <w:tab/>
+      </w:r>
+      <w:r>
+        <w:rPr>
+          <w:rFonts w:hint="default"/>
+          <w:color w:val="0000FF"/>
+          <w:lang w:val="en-IN"/>
+        </w:rPr>
+        <w:t>[LineNo] Int default 0,</w:t>
+      </w:r>
+    </w:p>
+    <w:p>
+      <w:pPr>
+        <w:autoSpaceDE w:val="0"/>
+        <w:autoSpaceDN w:val="0"/>
+        <w:adjustRightInd w:val="0"/>
+        <w:spacing w:after="0" w:line="240" w:lineRule="auto"/>
+        <w:rPr>
+          <w:rFonts w:hint="default"/>
+          <w:color w:val="0000FF"/>
+          <w:lang w:val="en-IN"/>
+        </w:rPr>
+      </w:pPr>
+      <w:r>
+        <w:rPr>
+          <w:rFonts w:hint="default"/>
+          <w:color w:val="0000FF"/>
+          <w:lang w:val="en-IN"/>
+        </w:rPr>
+        <w:tab/>
+      </w:r>
+      <w:r>
+        <w:rPr>
+          <w:rFonts w:hint="default"/>
+          <w:color w:val="0000FF"/>
+          <w:lang w:val="en-IN"/>
+        </w:rPr>
+        <w:t>Column1 varchar(255) default '',</w:t>
+      </w:r>
+    </w:p>
+    <w:p>
+      <w:pPr>
+        <w:autoSpaceDE w:val="0"/>
+        <w:autoSpaceDN w:val="0"/>
+        <w:adjustRightInd w:val="0"/>
+        <w:spacing w:after="0" w:line="240" w:lineRule="auto"/>
+        <w:rPr>
+          <w:rFonts w:hint="default"/>
+          <w:color w:val="0000FF"/>
+          <w:lang w:val="en-IN"/>
+        </w:rPr>
+      </w:pPr>
+      <w:r>
+        <w:rPr>
+          <w:rFonts w:hint="default"/>
+          <w:color w:val="0000FF"/>
+          <w:lang w:val="en-IN"/>
+        </w:rPr>
+        <w:tab/>
+      </w:r>
+      <w:r>
+        <w:rPr>
+          <w:rFonts w:hint="default"/>
+          <w:color w:val="0000FF"/>
+          <w:lang w:val="en-IN"/>
+        </w:rPr>
+        <w:t>Column2 varchar(255) default '',</w:t>
+      </w:r>
+    </w:p>
+    <w:p>
+      <w:pPr>
+        <w:autoSpaceDE w:val="0"/>
+        <w:autoSpaceDN w:val="0"/>
+        <w:adjustRightInd w:val="0"/>
+        <w:spacing w:after="0" w:line="240" w:lineRule="auto"/>
+        <w:rPr>
+          <w:rFonts w:hint="default"/>
+          <w:color w:val="0000FF"/>
+          <w:lang w:val="en-IN"/>
+        </w:rPr>
+      </w:pPr>
+      <w:r>
+        <w:rPr>
+          <w:rFonts w:hint="default"/>
+          <w:color w:val="0000FF"/>
+          <w:lang w:val="en-IN"/>
+        </w:rPr>
+        <w:tab/>
+      </w:r>
+      <w:r>
+        <w:rPr>
+          <w:rFonts w:hint="default"/>
+          <w:color w:val="0000FF"/>
+          <w:lang w:val="en-IN"/>
+        </w:rPr>
+        <w:t>Column3 varchar(255) default '',</w:t>
+      </w:r>
+    </w:p>
+    <w:p>
+      <w:pPr>
+        <w:autoSpaceDE w:val="0"/>
+        <w:autoSpaceDN w:val="0"/>
+        <w:adjustRightInd w:val="0"/>
+        <w:spacing w:after="0" w:line="240" w:lineRule="auto"/>
+        <w:rPr>
+          <w:rFonts w:hint="default"/>
+          <w:color w:val="0000FF"/>
+          <w:lang w:val="en-IN"/>
+        </w:rPr>
+      </w:pPr>
+      <w:r>
+        <w:rPr>
+          <w:rFonts w:hint="default"/>
+          <w:color w:val="0000FF"/>
+          <w:lang w:val="en-IN"/>
+        </w:rPr>
+        <w:tab/>
+      </w:r>
+      <w:r>
+        <w:rPr>
+          <w:rFonts w:hint="default"/>
+          <w:color w:val="0000FF"/>
+          <w:lang w:val="en-IN"/>
+        </w:rPr>
+        <w:t>Column4 varchar(255) default '',</w:t>
+      </w:r>
+    </w:p>
+    <w:p>
+      <w:pPr>
+        <w:autoSpaceDE w:val="0"/>
+        <w:autoSpaceDN w:val="0"/>
+        <w:adjustRightInd w:val="0"/>
+        <w:spacing w:after="0" w:line="240" w:lineRule="auto"/>
+        <w:rPr>
+          <w:rFonts w:hint="default"/>
+          <w:color w:val="0000FF"/>
+          <w:lang w:val="en-IN"/>
+        </w:rPr>
+      </w:pPr>
+      <w:r>
+        <w:rPr>
+          <w:rFonts w:hint="default"/>
+          <w:color w:val="0000FF"/>
+          <w:lang w:val="en-IN"/>
+        </w:rPr>
+        <w:tab/>
+      </w:r>
+      <w:r>
+        <w:rPr>
+          <w:rFonts w:hint="default"/>
+          <w:color w:val="0000FF"/>
+          <w:lang w:val="en-IN"/>
+        </w:rPr>
+        <w:t>Column5 varchar(255) default '',</w:t>
+      </w:r>
+    </w:p>
+    <w:p>
+      <w:pPr>
+        <w:autoSpaceDE w:val="0"/>
+        <w:autoSpaceDN w:val="0"/>
+        <w:adjustRightInd w:val="0"/>
+        <w:spacing w:after="0" w:line="240" w:lineRule="auto"/>
+        <w:rPr>
+          <w:rFonts w:hint="default"/>
+          <w:color w:val="0000FF"/>
+          <w:lang w:val="en-IN"/>
+        </w:rPr>
+      </w:pPr>
+      <w:r>
+        <w:rPr>
+          <w:rFonts w:hint="default"/>
+          <w:color w:val="0000FF"/>
+          <w:lang w:val="en-IN"/>
+        </w:rPr>
+        <w:tab/>
+      </w:r>
+      <w:r>
+        <w:rPr>
+          <w:rFonts w:hint="default"/>
+          <w:color w:val="0000FF"/>
+          <w:lang w:val="en-IN"/>
+        </w:rPr>
+        <w:t>Column6 varchar(255) default '',</w:t>
+      </w:r>
+    </w:p>
+    <w:p>
+      <w:pPr>
+        <w:autoSpaceDE w:val="0"/>
+        <w:autoSpaceDN w:val="0"/>
+        <w:adjustRightInd w:val="0"/>
+        <w:spacing w:after="0" w:line="240" w:lineRule="auto"/>
+        <w:rPr>
+          <w:rFonts w:hint="default"/>
+          <w:color w:val="0000FF"/>
+          <w:lang w:val="en-IN"/>
+        </w:rPr>
+      </w:pPr>
+      <w:r>
+        <w:rPr>
+          <w:rFonts w:hint="default"/>
+          <w:color w:val="0000FF"/>
+          <w:lang w:val="en-IN"/>
+        </w:rPr>
+        <w:tab/>
+      </w:r>
+      <w:r>
+        <w:rPr>
+          <w:rFonts w:hint="default"/>
+          <w:color w:val="0000FF"/>
+          <w:lang w:val="en-IN"/>
+        </w:rPr>
+        <w:t>MapToAccountNos varchar(255) default '',</w:t>
+      </w:r>
+    </w:p>
+    <w:p>
+      <w:pPr>
+        <w:autoSpaceDE w:val="0"/>
+        <w:autoSpaceDN w:val="0"/>
+        <w:adjustRightInd w:val="0"/>
+        <w:spacing w:after="0" w:line="240" w:lineRule="auto"/>
+        <w:rPr>
+          <w:rFonts w:hint="default"/>
+          <w:color w:val="0000FF"/>
+          <w:lang w:val="en-IN"/>
+        </w:rPr>
+      </w:pPr>
+      <w:r>
+        <w:rPr>
+          <w:rFonts w:hint="default"/>
+          <w:color w:val="0000FF"/>
+          <w:lang w:val="en-IN"/>
+        </w:rPr>
+        <w:tab/>
+      </w:r>
+      <w:r>
+        <w:rPr>
+          <w:rFonts w:hint="default"/>
+          <w:color w:val="0000FF"/>
+          <w:lang w:val="en-IN"/>
+        </w:rPr>
+        <w:t>SKMappingRange varchar(255) default '',</w:t>
+      </w:r>
+    </w:p>
+    <w:p>
+      <w:pPr>
+        <w:autoSpaceDE w:val="0"/>
+        <w:autoSpaceDN w:val="0"/>
+        <w:adjustRightInd w:val="0"/>
+        <w:spacing w:after="0" w:line="240" w:lineRule="auto"/>
+        <w:ind w:firstLine="720" w:firstLineChars="0"/>
+        <w:rPr>
+          <w:rFonts w:hint="default"/>
+          <w:color w:val="0000FF"/>
+          <w:lang w:val="en-IN"/>
+        </w:rPr>
+      </w:pPr>
+      <w:r>
+        <w:rPr>
+          <w:rFonts w:hint="default"/>
+          <w:color w:val="0000FF"/>
+          <w:lang w:val="en-IN"/>
+        </w:rPr>
+        <w:t xml:space="preserve">CONSTRAINT PK_RBLAnnualReportTemplateDetails PRIMARY KEY </w:t>
+      </w:r>
+      <w:r>
+        <w:rPr>
+          <w:rFonts w:hint="default"/>
+          <w:color w:val="0000FF"/>
+          <w:lang w:val="en-IN"/>
+        </w:rPr>
+        <w:tab/>
+      </w:r>
+      <w:r>
+        <w:rPr>
+          <w:rFonts w:hint="default"/>
+          <w:color w:val="0000FF"/>
+          <w:lang w:val="en-IN"/>
+        </w:rPr>
+        <w:t>(ValidFromDate,ValidToDate,StatementType,[LineNo]));</w:t>
+      </w:r>
+    </w:p>
+    <w:p>
+      <w:pPr>
+        <w:pBdr>
+          <w:bottom w:val="single" w:color="auto" w:sz="4" w:space="0"/>
+        </w:pBdr>
+        <w:autoSpaceDE w:val="0"/>
+        <w:autoSpaceDN w:val="0"/>
+        <w:adjustRightInd w:val="0"/>
+        <w:spacing w:after="0" w:line="240" w:lineRule="auto"/>
+        <w:rPr>
+          <w:rFonts w:hint="default"/>
+          <w:color w:val="0000FF"/>
+          <w:lang w:val="en-IN"/>
+        </w:rPr>
+      </w:pPr>
+    </w:p>
+    <w:p>
+      <w:pPr>
+        <w:rPr>
+          <w:rFonts w:hint="default" w:ascii="Consolas" w:hAnsi="Consolas" w:cs="Consolas"/>
+          <w:color w:val="808080"/>
+          <w:sz w:val="19"/>
+          <w:szCs w:val="19"/>
+          <w:lang w:val="en-IN"/>
+        </w:rPr>
+      </w:pPr>
+      <w:r>
+        <w:rPr>
+          <w:rFonts w:hint="default" w:ascii="Consolas" w:hAnsi="Consolas" w:cs="Consolas"/>
+          <w:color w:val="808080"/>
+          <w:sz w:val="19"/>
+          <w:szCs w:val="19"/>
+          <w:lang w:val="en-IN"/>
+        </w:rPr>
+        <w:br w:type="page"/>
+      </w:r>
+    </w:p>
+    <w:p>
+      <w:pPr>
+        <w:autoSpaceDE w:val="0"/>
+        <w:autoSpaceDN w:val="0"/>
+        <w:adjustRightInd w:val="0"/>
+        <w:spacing w:after="0" w:line="240" w:lineRule="auto"/>
+        <w:rPr>
+          <w:rFonts w:ascii="Consolas" w:hAnsi="Consolas" w:cs="Consolas"/>
+          <w:color w:val="000000"/>
+          <w:sz w:val="19"/>
+          <w:szCs w:val="19"/>
+        </w:rPr>
+      </w:pPr>
+      <w:r>
+        <w:rPr>
+          <w:rFonts w:cstheme="minorHAnsi"/>
+          <w:b/>
+        </w:rPr>
+        <w:t>Table Name</w:t>
+      </w:r>
+      <w:r>
+        <w:rPr>
+          <w:b/>
+          <w:sz w:val="28"/>
+          <w:szCs w:val="28"/>
+        </w:rPr>
+        <w:tab/>
+      </w:r>
+      <w:r>
+        <w:rPr>
+          <w:b/>
+          <w:sz w:val="28"/>
+          <w:szCs w:val="28"/>
+        </w:rPr>
+        <w:tab/>
+      </w:r>
+      <w:r>
+        <w:rPr>
+          <w:rFonts w:cstheme="minorHAnsi"/>
+        </w:rPr>
+        <w:t>:</w:t>
+      </w:r>
+      <w:r>
+        <w:rPr>
+          <w:rFonts w:ascii="Consolas" w:hAnsi="Consolas" w:cs="Consolas"/>
+          <w:color w:val="000000"/>
+          <w:sz w:val="19"/>
+          <w:szCs w:val="19"/>
+        </w:rPr>
+        <w:t xml:space="preserve"> </w:t>
+      </w:r>
+      <w:r>
+        <w:rPr>
+          <w:rFonts w:hint="default" w:ascii="Consolas" w:hAnsi="Consolas" w:eastAsia="Consolas"/>
+          <w:color w:val="000000"/>
+          <w:sz w:val="19"/>
+          <w:szCs w:val="24"/>
+        </w:rPr>
+        <w:t>RBLAnnualReportDetails</w:t>
+      </w:r>
+    </w:p>
+    <w:p>
+      <w:pPr>
+        <w:autoSpaceDE w:val="0"/>
+        <w:autoSpaceDN w:val="0"/>
+        <w:adjustRightInd w:val="0"/>
+        <w:spacing w:after="0" w:line="240" w:lineRule="auto"/>
+        <w:rPr>
+          <w:rFonts w:ascii="Consolas" w:hAnsi="Consolas" w:cs="Consolas"/>
+          <w:color w:val="000000"/>
+          <w:sz w:val="19"/>
+          <w:szCs w:val="19"/>
+        </w:rPr>
+      </w:pPr>
+    </w:p>
+    <w:p>
+      <w:pPr>
+        <w:autoSpaceDE w:val="0"/>
+        <w:autoSpaceDN w:val="0"/>
+        <w:adjustRightInd w:val="0"/>
+        <w:spacing w:after="0" w:line="240" w:lineRule="auto"/>
+        <w:rPr>
+          <w:rFonts w:cstheme="minorHAnsi"/>
+          <w:b/>
+          <w:color w:val="000000"/>
+        </w:rPr>
+      </w:pPr>
+      <w:r>
+        <w:rPr>
+          <w:rFonts w:cstheme="minorHAnsi"/>
+          <w:b/>
+          <w:color w:val="000000"/>
+        </w:rPr>
+        <w:t>Create</w:t>
       </w:r>
       <w:r>
         <w:rPr>
@@ -6464,1110 +7853,656 @@
         </w:rPr>
         <w:t>:</w:t>
       </w:r>
-    </w:p>
-    <w:p>
-      <w:pPr>
-        <w:autoSpaceDE w:val="0"/>
-        <w:autoSpaceDN w:val="0"/>
-        <w:adjustRightInd w:val="0"/>
-        <w:spacing w:after="0" w:line="240" w:lineRule="auto"/>
-        <w:rPr>
-          <w:rFonts w:hint="default"/>
-          <w:color w:val="0000FF"/>
-          <w:lang w:val="en-IN"/>
-        </w:rPr>
-      </w:pPr>
-      <w:r>
-        <w:rPr>
-          <w:rFonts w:hint="default"/>
-          <w:color w:val="0000FF"/>
-          <w:lang w:val="en-IN"/>
-        </w:rPr>
-        <w:t>CREATE TABLE RBLAnnualReportPackageUsage (</w:t>
-      </w:r>
-    </w:p>
-    <w:p>
-      <w:pPr>
-        <w:autoSpaceDE w:val="0"/>
-        <w:autoSpaceDN w:val="0"/>
-        <w:adjustRightInd w:val="0"/>
-        <w:spacing w:after="0" w:line="240" w:lineRule="auto"/>
-        <w:ind w:firstLine="720" w:firstLineChars="0"/>
-        <w:rPr>
-          <w:rFonts w:hint="default"/>
-          <w:color w:val="0000FF"/>
-          <w:lang w:val="en-IN"/>
-        </w:rPr>
-      </w:pPr>
-      <w:r>
-        <w:rPr>
-          <w:rFonts w:hint="default"/>
-          <w:color w:val="0000FF"/>
-          <w:lang w:val="en-IN"/>
-        </w:rPr>
-        <w:t>EntryNo Int IDENTITY(1,1) PRIMARY KEY NOT NULL,</w:t>
-      </w:r>
-    </w:p>
-    <w:p>
-      <w:pPr>
-        <w:autoSpaceDE w:val="0"/>
-        <w:autoSpaceDN w:val="0"/>
-        <w:adjustRightInd w:val="0"/>
-        <w:spacing w:after="0" w:line="240" w:lineRule="auto"/>
-        <w:ind w:firstLine="720" w:firstLineChars="0"/>
-        <w:rPr>
-          <w:rFonts w:hint="default"/>
-          <w:color w:val="0000FF"/>
-          <w:lang w:val="en-IN"/>
-        </w:rPr>
-      </w:pPr>
-      <w:r>
-        <w:rPr>
-          <w:rFonts w:hint="default"/>
-          <w:color w:val="0000FF"/>
-          <w:lang w:val="en-IN"/>
-        </w:rPr>
-        <w:t>PackageID Int default 0,</w:t>
-      </w:r>
-    </w:p>
-    <w:p>
-      <w:pPr>
-        <w:autoSpaceDE w:val="0"/>
-        <w:autoSpaceDN w:val="0"/>
-        <w:adjustRightInd w:val="0"/>
-        <w:spacing w:after="0" w:line="240" w:lineRule="auto"/>
-        <w:ind w:firstLine="720" w:firstLineChars="0"/>
-        <w:rPr>
-          <w:rFonts w:hint="default"/>
-          <w:color w:val="0000FF"/>
-          <w:lang w:val="en-IN"/>
-        </w:rPr>
-      </w:pPr>
-      <w:r>
-        <w:rPr>
-          <w:rFonts w:hint="default"/>
-          <w:color w:val="0000FF"/>
-          <w:lang w:val="en-IN"/>
-        </w:rPr>
-        <w:t>UserID Int default 0,</w:t>
-      </w:r>
-    </w:p>
-    <w:p>
-      <w:pPr>
-        <w:autoSpaceDE w:val="0"/>
-        <w:autoSpaceDN w:val="0"/>
-        <w:adjustRightInd w:val="0"/>
-        <w:spacing w:after="0" w:line="240" w:lineRule="auto"/>
-        <w:ind w:firstLine="720" w:firstLineChars="0"/>
-        <w:rPr>
-          <w:rFonts w:hint="default"/>
-          <w:color w:val="0000FF"/>
-          <w:lang w:val="en-IN"/>
-        </w:rPr>
-      </w:pPr>
-      <w:r>
-        <w:rPr>
-          <w:rFonts w:hint="default"/>
-          <w:color w:val="0000FF"/>
-          <w:lang w:val="en-IN"/>
-        </w:rPr>
-        <w:t>AccountingComapanyID Int default 0,</w:t>
-      </w:r>
-    </w:p>
-    <w:p>
-      <w:pPr>
-        <w:autoSpaceDE w:val="0"/>
-        <w:autoSpaceDN w:val="0"/>
-        <w:adjustRightInd w:val="0"/>
-        <w:spacing w:after="0" w:line="240" w:lineRule="auto"/>
-        <w:ind w:firstLine="720" w:firstLineChars="0"/>
-        <w:rPr>
-          <w:rFonts w:hint="default"/>
-          <w:color w:val="0000FF"/>
-          <w:lang w:val="en-IN"/>
-        </w:rPr>
-      </w:pPr>
-      <w:r>
-        <w:rPr>
-          <w:rFonts w:hint="default"/>
-          <w:color w:val="0000FF"/>
-          <w:lang w:val="en-IN"/>
-        </w:rPr>
-        <w:t>StartingDate DateTime default '',</w:t>
-      </w:r>
-    </w:p>
-    <w:p>
-      <w:pPr>
-        <w:autoSpaceDE w:val="0"/>
-        <w:autoSpaceDN w:val="0"/>
-        <w:adjustRightInd w:val="0"/>
-        <w:spacing w:after="0" w:line="240" w:lineRule="auto"/>
-        <w:ind w:firstLine="720" w:firstLineChars="0"/>
-        <w:rPr>
-          <w:rFonts w:hint="default"/>
-          <w:color w:val="0000FF"/>
-          <w:lang w:val="en-IN"/>
-        </w:rPr>
-      </w:pPr>
-      <w:r>
-        <w:rPr>
-          <w:rFonts w:hint="default"/>
-          <w:color w:val="0000FF"/>
-          <w:lang w:val="en-IN"/>
-        </w:rPr>
-        <w:t>ValidUntil DateTime default '',</w:t>
-      </w:r>
-    </w:p>
-    <w:p>
-      <w:pPr>
-        <w:autoSpaceDE w:val="0"/>
-        <w:autoSpaceDN w:val="0"/>
-        <w:adjustRightInd w:val="0"/>
-        <w:spacing w:after="0" w:line="240" w:lineRule="auto"/>
-        <w:ind w:firstLine="720" w:firstLineChars="0"/>
-        <w:rPr>
-          <w:rFonts w:hint="default"/>
-          <w:color w:val="0000FF"/>
-          <w:lang w:val="en-IN"/>
-        </w:rPr>
-      </w:pPr>
-      <w:r>
-        <w:rPr>
-          <w:rFonts w:hint="default"/>
-          <w:color w:val="0000FF"/>
-          <w:lang w:val="en-IN"/>
-        </w:rPr>
-        <w:t>Status Bit default 0,</w:t>
-      </w:r>
-    </w:p>
-    <w:p>
-      <w:pPr>
-        <w:autoSpaceDE w:val="0"/>
-        <w:autoSpaceDN w:val="0"/>
-        <w:adjustRightInd w:val="0"/>
-        <w:spacing w:after="0" w:line="240" w:lineRule="auto"/>
-        <w:ind w:firstLine="720" w:firstLineChars="0"/>
-        <w:rPr>
-          <w:rFonts w:hint="default"/>
-          <w:color w:val="0000FF"/>
-          <w:lang w:val="en-IN"/>
-        </w:rPr>
-      </w:pPr>
-      <w:r>
-        <w:rPr>
-          <w:rFonts w:hint="default"/>
-          <w:color w:val="0000FF"/>
-          <w:lang w:val="en-IN"/>
-        </w:rPr>
-        <w:t>MaxUsage Int default 0,</w:t>
-      </w:r>
-    </w:p>
-    <w:p>
-      <w:pPr>
-        <w:autoSpaceDE w:val="0"/>
-        <w:autoSpaceDN w:val="0"/>
-        <w:adjustRightInd w:val="0"/>
-        <w:spacing w:after="0" w:line="240" w:lineRule="auto"/>
-        <w:ind w:firstLine="720" w:firstLineChars="0"/>
-        <w:rPr>
-          <w:rFonts w:hint="default"/>
-          <w:color w:val="0000FF"/>
-          <w:lang w:val="en-IN"/>
-        </w:rPr>
-      </w:pPr>
-      <w:r>
-        <w:rPr>
-          <w:rFonts w:hint="default"/>
-          <w:color w:val="0000FF"/>
-          <w:lang w:val="en-IN"/>
-        </w:rPr>
-        <w:t>ActualUsage Int default 0</w:t>
-      </w:r>
-    </w:p>
-    <w:p>
-      <w:pPr>
-        <w:autoSpaceDE w:val="0"/>
-        <w:autoSpaceDN w:val="0"/>
-        <w:adjustRightInd w:val="0"/>
-        <w:spacing w:after="0" w:line="240" w:lineRule="auto"/>
-        <w:rPr>
-          <w:rFonts w:hint="default"/>
-          <w:color w:val="0000FF"/>
-          <w:lang w:val="en-IN"/>
-        </w:rPr>
-      </w:pPr>
-      <w:r>
-        <w:rPr>
-          <w:rFonts w:hint="default"/>
-          <w:color w:val="0000FF"/>
-          <w:lang w:val="en-IN"/>
-        </w:rPr>
-        <w:t>);</w:t>
-      </w:r>
-    </w:p>
-    <w:p>
-      <w:pPr>
-        <w:pBdr>
-          <w:bottom w:val="single" w:color="auto" w:sz="4" w:space="0"/>
-        </w:pBdr>
-        <w:autoSpaceDE w:val="0"/>
-        <w:autoSpaceDN w:val="0"/>
-        <w:adjustRightInd w:val="0"/>
-        <w:spacing w:after="0" w:line="240" w:lineRule="auto"/>
-        <w:rPr>
-          <w:rFonts w:ascii="Consolas" w:hAnsi="Consolas" w:cs="Consolas"/>
-          <w:color w:val="808080"/>
-          <w:sz w:val="19"/>
-          <w:szCs w:val="19"/>
-        </w:rPr>
-      </w:pPr>
-    </w:p>
-    <w:p>
-      <w:pPr>
-        <w:autoSpaceDE w:val="0"/>
-        <w:autoSpaceDN w:val="0"/>
-        <w:adjustRightInd w:val="0"/>
-        <w:spacing w:after="0" w:line="240" w:lineRule="auto"/>
-        <w:rPr>
-          <w:rFonts w:ascii="Consolas" w:hAnsi="Consolas" w:cs="Consolas"/>
-          <w:color w:val="808080"/>
-          <w:sz w:val="19"/>
-          <w:szCs w:val="19"/>
-        </w:rPr>
-      </w:pPr>
-    </w:p>
-    <w:p>
-      <w:pPr>
-        <w:autoSpaceDE w:val="0"/>
-        <w:autoSpaceDN w:val="0"/>
-        <w:adjustRightInd w:val="0"/>
-        <w:spacing w:after="0" w:line="240" w:lineRule="auto"/>
-        <w:rPr>
-          <w:rFonts w:ascii="Consolas" w:hAnsi="Consolas" w:cs="Consolas"/>
-          <w:color w:val="808080"/>
-          <w:sz w:val="19"/>
-          <w:szCs w:val="19"/>
-        </w:rPr>
-      </w:pPr>
-    </w:p>
-    <w:p>
-      <w:pPr>
-        <w:autoSpaceDE w:val="0"/>
-        <w:autoSpaceDN w:val="0"/>
-        <w:adjustRightInd w:val="0"/>
-        <w:spacing w:after="0" w:line="240" w:lineRule="auto"/>
-        <w:rPr>
-          <w:rFonts w:ascii="Consolas" w:hAnsi="Consolas" w:cs="Consolas"/>
-          <w:color w:val="808080"/>
-          <w:sz w:val="19"/>
-          <w:szCs w:val="19"/>
-        </w:rPr>
-      </w:pPr>
-    </w:p>
-    <w:p>
-      <w:pPr>
-        <w:autoSpaceDE w:val="0"/>
-        <w:autoSpaceDN w:val="0"/>
-        <w:adjustRightInd w:val="0"/>
-        <w:spacing w:after="0" w:line="240" w:lineRule="auto"/>
-        <w:rPr>
-          <w:rFonts w:ascii="Consolas" w:hAnsi="Consolas" w:cs="Consolas"/>
-          <w:color w:val="000000"/>
-          <w:sz w:val="19"/>
-          <w:szCs w:val="19"/>
-        </w:rPr>
-      </w:pPr>
       <w:r>
         <w:rPr>
           <w:rFonts w:cstheme="minorHAnsi"/>
           <w:b/>
-        </w:rPr>
-        <w:t>Table Name</w:t>
-      </w:r>
-      <w:r>
-        <w:rPr>
-          <w:b/>
-          <w:sz w:val="28"/>
-          <w:szCs w:val="28"/>
-        </w:rPr>
-        <w:tab/>
-      </w:r>
-      <w:r>
-        <w:rPr>
-          <w:b/>
-          <w:sz w:val="28"/>
-          <w:szCs w:val="28"/>
-        </w:rPr>
-        <w:tab/>
-      </w:r>
-      <w:r>
-        <w:rPr>
-          <w:rFonts w:cstheme="minorHAnsi"/>
-        </w:rPr>
-        <w:t>:</w:t>
-      </w:r>
-      <w:r>
-        <w:rPr>
-          <w:rFonts w:ascii="Consolas" w:hAnsi="Consolas" w:cs="Consolas"/>
-          <w:color w:val="000000"/>
-          <w:sz w:val="19"/>
-          <w:szCs w:val="19"/>
+          <w:color w:val="000000"/>
         </w:rPr>
         <w:t xml:space="preserve"> </w:t>
       </w:r>
-      <w:r>
-        <w:rPr>
-          <w:rFonts w:hint="default" w:ascii="Consolas" w:hAnsi="Consolas" w:eastAsia="Consolas"/>
-          <w:color w:val="000000"/>
-          <w:sz w:val="19"/>
-          <w:szCs w:val="24"/>
-        </w:rPr>
-        <w:t>RBLAnnualReport</w:t>
-      </w:r>
-      <w:r>
-        <w:rPr>
-          <w:rFonts w:hint="default" w:ascii="Consolas" w:hAnsi="Consolas" w:eastAsia="Consolas"/>
-          <w:color w:val="000000"/>
-          <w:sz w:val="19"/>
-          <w:szCs w:val="24"/>
-          <w:lang w:val="en-IN"/>
-        </w:rPr>
-        <w:t>TemplateDetails</w:t>
-      </w:r>
-    </w:p>
-    <w:p>
-      <w:pPr>
-        <w:autoSpaceDE w:val="0"/>
-        <w:autoSpaceDN w:val="0"/>
-        <w:adjustRightInd w:val="0"/>
-        <w:spacing w:after="0" w:line="240" w:lineRule="auto"/>
-        <w:rPr>
-          <w:rFonts w:ascii="Consolas" w:hAnsi="Consolas" w:cs="Consolas"/>
-          <w:color w:val="000000"/>
-          <w:sz w:val="19"/>
-          <w:szCs w:val="19"/>
-        </w:rPr>
-      </w:pPr>
-    </w:p>
-    <w:p>
-      <w:pPr>
-        <w:autoSpaceDE w:val="0"/>
-        <w:autoSpaceDN w:val="0"/>
-        <w:adjustRightInd w:val="0"/>
-        <w:spacing w:after="0" w:line="240" w:lineRule="auto"/>
-        <w:rPr>
-          <w:rFonts w:cstheme="minorHAnsi"/>
-          <w:color w:val="000000"/>
-        </w:rPr>
-      </w:pPr>
-      <w:r>
-        <w:rPr>
-          <w:rFonts w:cstheme="minorHAnsi"/>
-          <w:b/>
-          <w:color w:val="000000"/>
-        </w:rPr>
-        <w:t>Create</w:t>
-      </w:r>
-      <w:r>
-        <w:rPr>
-          <w:rFonts w:cstheme="minorHAnsi"/>
-          <w:b/>
-          <w:color w:val="000000"/>
-        </w:rPr>
-        <w:tab/>
-      </w:r>
-      <w:r>
-        <w:rPr>
-          <w:rFonts w:cstheme="minorHAnsi"/>
-          <w:b/>
-          <w:color w:val="000000" w:themeColor="text1"/>
-        </w:rPr>
-        <w:t>Query</w:t>
-      </w:r>
-      <w:r>
-        <w:rPr>
-          <w:rFonts w:ascii="Consolas" w:hAnsi="Consolas" w:cs="Consolas"/>
-          <w:color w:val="000000"/>
-          <w:sz w:val="19"/>
-          <w:szCs w:val="19"/>
-        </w:rPr>
-        <w:tab/>
-      </w:r>
-      <w:r>
-        <w:rPr>
-          <w:rFonts w:ascii="Consolas" w:hAnsi="Consolas" w:cs="Consolas"/>
-          <w:color w:val="000000"/>
-          <w:sz w:val="19"/>
-          <w:szCs w:val="19"/>
-        </w:rPr>
-        <w:tab/>
-      </w:r>
-      <w:r>
-        <w:rPr>
-          <w:rFonts w:cstheme="minorHAnsi"/>
-          <w:color w:val="000000"/>
-        </w:rPr>
-        <w:t>:</w:t>
-      </w:r>
-      <w:r>
-        <w:rPr>
-          <w:rFonts w:cstheme="minorHAnsi"/>
-          <w:b/>
-          <w:color w:val="000000"/>
-        </w:rPr>
-        <w:t xml:space="preserve"> Create</w:t>
-      </w:r>
-      <w:r>
-        <w:rPr>
-          <w:rFonts w:cstheme="minorHAnsi"/>
-          <w:b/>
-          <w:color w:val="000000"/>
-        </w:rPr>
-        <w:tab/>
-      </w:r>
-      <w:r>
-        <w:rPr>
-          <w:rFonts w:cstheme="minorHAnsi"/>
-          <w:b/>
-          <w:color w:val="000000" w:themeColor="text1"/>
-        </w:rPr>
-        <w:t>Query</w:t>
-      </w:r>
-      <w:r>
-        <w:rPr>
-          <w:rFonts w:ascii="Consolas" w:hAnsi="Consolas" w:cs="Consolas"/>
-          <w:color w:val="000000"/>
-          <w:sz w:val="19"/>
-          <w:szCs w:val="19"/>
-        </w:rPr>
-        <w:tab/>
-      </w:r>
-      <w:r>
-        <w:rPr>
-          <w:rFonts w:ascii="Consolas" w:hAnsi="Consolas" w:cs="Consolas"/>
-          <w:color w:val="000000"/>
-          <w:sz w:val="19"/>
-          <w:szCs w:val="19"/>
-        </w:rPr>
-        <w:tab/>
-      </w:r>
-      <w:r>
-        <w:rPr>
-          <w:rFonts w:cstheme="minorHAnsi"/>
-          <w:color w:val="000000"/>
-        </w:rPr>
-        <w:t>:</w:t>
-      </w:r>
-    </w:p>
-    <w:p>
-      <w:pPr>
-        <w:autoSpaceDE w:val="0"/>
-        <w:autoSpaceDN w:val="0"/>
-        <w:adjustRightInd w:val="0"/>
-        <w:spacing w:after="0" w:line="240" w:lineRule="auto"/>
-        <w:rPr>
-          <w:rFonts w:hint="default"/>
-          <w:color w:val="0000FF"/>
-          <w:lang w:val="en-IN"/>
-        </w:rPr>
-      </w:pPr>
-      <w:r>
-        <w:rPr>
-          <w:rFonts w:hint="default"/>
-          <w:color w:val="0000FF"/>
-          <w:lang w:val="en-IN"/>
-        </w:rPr>
-        <w:t>CREATE TABLE RBLAnnualReportTemplateDetails (</w:t>
-      </w:r>
-    </w:p>
-    <w:p>
-      <w:pPr>
-        <w:autoSpaceDE w:val="0"/>
-        <w:autoSpaceDN w:val="0"/>
-        <w:adjustRightInd w:val="0"/>
-        <w:spacing w:after="0" w:line="240" w:lineRule="auto"/>
-        <w:rPr>
-          <w:rFonts w:hint="default"/>
-          <w:color w:val="0000FF"/>
-          <w:lang w:val="en-IN"/>
-        </w:rPr>
-      </w:pPr>
-      <w:r>
-        <w:rPr>
-          <w:rFonts w:hint="default"/>
-          <w:color w:val="0000FF"/>
-          <w:lang w:val="en-IN"/>
-        </w:rPr>
-        <w:tab/>
-      </w:r>
-      <w:r>
-        <w:rPr>
-          <w:rFonts w:hint="default"/>
-          <w:color w:val="0000FF"/>
-          <w:lang w:val="en-IN"/>
-        </w:rPr>
-        <w:t>No Int IDENTITY(1,1) NOT NULL,</w:t>
-      </w:r>
-    </w:p>
-    <w:p>
-      <w:pPr>
-        <w:autoSpaceDE w:val="0"/>
-        <w:autoSpaceDN w:val="0"/>
-        <w:adjustRightInd w:val="0"/>
-        <w:spacing w:after="0" w:line="240" w:lineRule="auto"/>
-        <w:rPr>
-          <w:rFonts w:hint="default"/>
-          <w:color w:val="0000FF"/>
-          <w:lang w:val="en-IN"/>
-        </w:rPr>
-      </w:pPr>
-      <w:r>
-        <w:rPr>
-          <w:rFonts w:hint="default"/>
-          <w:color w:val="0000FF"/>
-          <w:lang w:val="en-IN"/>
-        </w:rPr>
-        <w:tab/>
-      </w:r>
-      <w:r>
-        <w:rPr>
-          <w:rFonts w:hint="default"/>
-          <w:color w:val="0000FF"/>
-          <w:lang w:val="en-IN"/>
-        </w:rPr>
-        <w:t>ValidFromDate Date default '',</w:t>
-      </w:r>
-    </w:p>
-    <w:p>
-      <w:pPr>
-        <w:autoSpaceDE w:val="0"/>
-        <w:autoSpaceDN w:val="0"/>
-        <w:adjustRightInd w:val="0"/>
-        <w:spacing w:after="0" w:line="240" w:lineRule="auto"/>
-        <w:rPr>
-          <w:rFonts w:hint="default"/>
-          <w:color w:val="0000FF"/>
-          <w:lang w:val="en-IN"/>
-        </w:rPr>
-      </w:pPr>
-      <w:r>
-        <w:rPr>
-          <w:rFonts w:hint="default"/>
-          <w:color w:val="0000FF"/>
-          <w:lang w:val="en-IN"/>
-        </w:rPr>
-        <w:tab/>
-      </w:r>
-      <w:r>
-        <w:rPr>
-          <w:rFonts w:hint="default"/>
-          <w:color w:val="0000FF"/>
-          <w:lang w:val="en-IN"/>
-        </w:rPr>
-        <w:t>ValidToDate Date default '',</w:t>
-      </w:r>
-    </w:p>
-    <w:p>
-      <w:pPr>
-        <w:autoSpaceDE w:val="0"/>
-        <w:autoSpaceDN w:val="0"/>
-        <w:adjustRightInd w:val="0"/>
-        <w:spacing w:after="0" w:line="240" w:lineRule="auto"/>
-        <w:rPr>
-          <w:rFonts w:hint="default"/>
-          <w:color w:val="0000FF"/>
-          <w:lang w:val="en-IN"/>
-        </w:rPr>
-      </w:pPr>
-      <w:r>
-        <w:rPr>
-          <w:rFonts w:hint="default"/>
-          <w:color w:val="0000FF"/>
-          <w:lang w:val="en-IN"/>
-        </w:rPr>
-        <w:tab/>
-      </w:r>
-      <w:r>
-        <w:rPr>
-          <w:rFonts w:hint="default"/>
-          <w:color w:val="0000FF"/>
-          <w:lang w:val="en-IN"/>
-        </w:rPr>
-        <w:t>StatementType Int default 0,</w:t>
-      </w:r>
-    </w:p>
-    <w:p>
-      <w:pPr>
-        <w:autoSpaceDE w:val="0"/>
-        <w:autoSpaceDN w:val="0"/>
-        <w:adjustRightInd w:val="0"/>
-        <w:spacing w:after="0" w:line="240" w:lineRule="auto"/>
-        <w:rPr>
-          <w:rFonts w:hint="default"/>
-          <w:color w:val="0000FF"/>
-          <w:lang w:val="en-IN"/>
-        </w:rPr>
-      </w:pPr>
-      <w:r>
-        <w:rPr>
-          <w:rFonts w:hint="default"/>
-          <w:color w:val="0000FF"/>
-          <w:lang w:val="en-IN"/>
-        </w:rPr>
-        <w:tab/>
-      </w:r>
-      <w:r>
-        <w:rPr>
-          <w:rFonts w:hint="default"/>
-          <w:color w:val="0000FF"/>
-          <w:lang w:val="en-IN"/>
-        </w:rPr>
-        <w:t>StatementSubType Int default 0,</w:t>
-      </w:r>
-    </w:p>
-    <w:p>
-      <w:pPr>
-        <w:autoSpaceDE w:val="0"/>
-        <w:autoSpaceDN w:val="0"/>
-        <w:adjustRightInd w:val="0"/>
-        <w:spacing w:after="0" w:line="240" w:lineRule="auto"/>
-        <w:rPr>
-          <w:rFonts w:hint="default"/>
-          <w:color w:val="0000FF"/>
-          <w:lang w:val="en-IN"/>
-        </w:rPr>
-      </w:pPr>
-      <w:r>
-        <w:rPr>
-          <w:rFonts w:hint="default"/>
-          <w:color w:val="0000FF"/>
-          <w:lang w:val="en-IN"/>
-        </w:rPr>
-        <w:tab/>
-      </w:r>
-      <w:r>
-        <w:rPr>
-          <w:rFonts w:hint="default"/>
-          <w:color w:val="0000FF"/>
-          <w:lang w:val="en-IN"/>
-        </w:rPr>
-        <w:t>ParentLineNo Int default 0,</w:t>
-      </w:r>
-    </w:p>
-    <w:p>
-      <w:pPr>
-        <w:autoSpaceDE w:val="0"/>
-        <w:autoSpaceDN w:val="0"/>
-        <w:adjustRightInd w:val="0"/>
-        <w:spacing w:after="0" w:line="240" w:lineRule="auto"/>
-        <w:rPr>
-          <w:rFonts w:hint="default"/>
-          <w:color w:val="0000FF"/>
-          <w:lang w:val="en-IN"/>
-        </w:rPr>
-      </w:pPr>
-      <w:r>
-        <w:rPr>
-          <w:rFonts w:hint="default"/>
-          <w:color w:val="0000FF"/>
-          <w:lang w:val="en-IN"/>
-        </w:rPr>
-        <w:tab/>
-      </w:r>
-      <w:r>
-        <w:rPr>
-          <w:rFonts w:hint="default"/>
-          <w:color w:val="0000FF"/>
-          <w:lang w:val="en-IN"/>
-        </w:rPr>
-        <w:t>LineType Int default 0,</w:t>
-      </w:r>
-    </w:p>
-    <w:p>
-      <w:pPr>
-        <w:autoSpaceDE w:val="0"/>
-        <w:autoSpaceDN w:val="0"/>
-        <w:adjustRightInd w:val="0"/>
-        <w:spacing w:after="0" w:line="240" w:lineRule="auto"/>
-        <w:rPr>
-          <w:rFonts w:hint="default"/>
-          <w:color w:val="0000FF"/>
-          <w:lang w:val="en-IN"/>
-        </w:rPr>
-      </w:pPr>
-      <w:r>
-        <w:rPr>
-          <w:rFonts w:hint="default"/>
-          <w:color w:val="0000FF"/>
-          <w:lang w:val="en-IN"/>
-        </w:rPr>
-        <w:tab/>
-      </w:r>
-      <w:r>
-        <w:rPr>
-          <w:rFonts w:hint="default"/>
-          <w:color w:val="0000FF"/>
-          <w:lang w:val="en-IN"/>
-        </w:rPr>
-        <w:t>DataType Int default 0,</w:t>
-      </w:r>
-    </w:p>
-    <w:p>
-      <w:pPr>
-        <w:autoSpaceDE w:val="0"/>
-        <w:autoSpaceDN w:val="0"/>
-        <w:adjustRightInd w:val="0"/>
-        <w:spacing w:after="0" w:line="240" w:lineRule="auto"/>
-        <w:rPr>
-          <w:rFonts w:hint="default"/>
-          <w:color w:val="0000FF"/>
-          <w:lang w:val="en-IN"/>
-        </w:rPr>
-      </w:pPr>
-      <w:r>
-        <w:rPr>
-          <w:rFonts w:hint="default"/>
-          <w:color w:val="0000FF"/>
-          <w:lang w:val="en-IN"/>
-        </w:rPr>
-        <w:tab/>
-      </w:r>
-      <w:r>
-        <w:rPr>
-          <w:rFonts w:hint="default"/>
-          <w:color w:val="0000FF"/>
-          <w:lang w:val="en-IN"/>
-        </w:rPr>
-        <w:t>LineLevel Int default 0,</w:t>
-      </w:r>
-    </w:p>
-    <w:p>
-      <w:pPr>
-        <w:autoSpaceDE w:val="0"/>
-        <w:autoSpaceDN w:val="0"/>
-        <w:adjustRightInd w:val="0"/>
-        <w:spacing w:after="0" w:line="240" w:lineRule="auto"/>
-        <w:rPr>
-          <w:rFonts w:hint="default"/>
-          <w:color w:val="0000FF"/>
-          <w:lang w:val="en-IN"/>
-        </w:rPr>
-      </w:pPr>
-      <w:r>
-        <w:rPr>
-          <w:rFonts w:hint="default"/>
-          <w:color w:val="0000FF"/>
-          <w:lang w:val="en-IN"/>
-        </w:rPr>
-        <w:tab/>
-      </w:r>
-      <w:r>
-        <w:rPr>
-          <w:rFonts w:hint="default"/>
-          <w:color w:val="0000FF"/>
-          <w:lang w:val="en-IN"/>
-        </w:rPr>
-        <w:t>SumLineNos varchar(255) default '',</w:t>
-      </w:r>
-    </w:p>
-    <w:p>
-      <w:pPr>
-        <w:autoSpaceDE w:val="0"/>
-        <w:autoSpaceDN w:val="0"/>
-        <w:adjustRightInd w:val="0"/>
-        <w:spacing w:after="0" w:line="240" w:lineRule="auto"/>
-        <w:rPr>
-          <w:rFonts w:hint="default"/>
-          <w:color w:val="0000FF"/>
-          <w:lang w:val="en-IN"/>
-        </w:rPr>
-      </w:pPr>
-      <w:r>
-        <w:rPr>
-          <w:rFonts w:hint="default"/>
-          <w:color w:val="0000FF"/>
-          <w:lang w:val="en-IN"/>
-        </w:rPr>
-        <w:tab/>
-      </w:r>
-      <w:r>
-        <w:rPr>
-          <w:rFonts w:hint="default"/>
-          <w:color w:val="0000FF"/>
-          <w:lang w:val="en-IN"/>
-        </w:rPr>
-        <w:t>[LineNo] Int default 0,</w:t>
-      </w:r>
-    </w:p>
-    <w:p>
-      <w:pPr>
-        <w:autoSpaceDE w:val="0"/>
-        <w:autoSpaceDN w:val="0"/>
-        <w:adjustRightInd w:val="0"/>
-        <w:spacing w:after="0" w:line="240" w:lineRule="auto"/>
-        <w:rPr>
-          <w:rFonts w:hint="default"/>
-          <w:color w:val="0000FF"/>
-          <w:lang w:val="en-IN"/>
-        </w:rPr>
-      </w:pPr>
-      <w:r>
-        <w:rPr>
-          <w:rFonts w:hint="default"/>
-          <w:color w:val="0000FF"/>
-          <w:lang w:val="en-IN"/>
-        </w:rPr>
-        <w:tab/>
-      </w:r>
-      <w:r>
-        <w:rPr>
-          <w:rFonts w:hint="default"/>
-          <w:color w:val="0000FF"/>
-          <w:lang w:val="en-IN"/>
-        </w:rPr>
-        <w:t>Column1 varchar(255) default '',</w:t>
-      </w:r>
-    </w:p>
-    <w:p>
-      <w:pPr>
-        <w:autoSpaceDE w:val="0"/>
-        <w:autoSpaceDN w:val="0"/>
-        <w:adjustRightInd w:val="0"/>
-        <w:spacing w:after="0" w:line="240" w:lineRule="auto"/>
-        <w:rPr>
-          <w:rFonts w:hint="default"/>
-          <w:color w:val="0000FF"/>
-          <w:lang w:val="en-IN"/>
-        </w:rPr>
-      </w:pPr>
-      <w:r>
-        <w:rPr>
-          <w:rFonts w:hint="default"/>
-          <w:color w:val="0000FF"/>
-          <w:lang w:val="en-IN"/>
-        </w:rPr>
-        <w:tab/>
-      </w:r>
-      <w:r>
-        <w:rPr>
-          <w:rFonts w:hint="default"/>
-          <w:color w:val="0000FF"/>
-          <w:lang w:val="en-IN"/>
-        </w:rPr>
-        <w:t>Column2 varchar(255) default '',</w:t>
-      </w:r>
-    </w:p>
-    <w:p>
-      <w:pPr>
-        <w:autoSpaceDE w:val="0"/>
-        <w:autoSpaceDN w:val="0"/>
-        <w:adjustRightInd w:val="0"/>
-        <w:spacing w:after="0" w:line="240" w:lineRule="auto"/>
-        <w:rPr>
-          <w:rFonts w:hint="default"/>
-          <w:color w:val="0000FF"/>
-          <w:lang w:val="en-IN"/>
-        </w:rPr>
-      </w:pPr>
-      <w:r>
-        <w:rPr>
-          <w:rFonts w:hint="default"/>
-          <w:color w:val="0000FF"/>
-          <w:lang w:val="en-IN"/>
-        </w:rPr>
-        <w:tab/>
-      </w:r>
-      <w:r>
-        <w:rPr>
-          <w:rFonts w:hint="default"/>
-          <w:color w:val="0000FF"/>
-          <w:lang w:val="en-IN"/>
-        </w:rPr>
-        <w:t>Column3 varchar(255) default '',</w:t>
-      </w:r>
-    </w:p>
-    <w:p>
-      <w:pPr>
-        <w:autoSpaceDE w:val="0"/>
-        <w:autoSpaceDN w:val="0"/>
-        <w:adjustRightInd w:val="0"/>
-        <w:spacing w:after="0" w:line="240" w:lineRule="auto"/>
-        <w:rPr>
-          <w:rFonts w:hint="default"/>
-          <w:color w:val="0000FF"/>
-          <w:lang w:val="en-IN"/>
-        </w:rPr>
-      </w:pPr>
-      <w:r>
-        <w:rPr>
-          <w:rFonts w:hint="default"/>
-          <w:color w:val="0000FF"/>
-          <w:lang w:val="en-IN"/>
-        </w:rPr>
-        <w:tab/>
-      </w:r>
-      <w:r>
-        <w:rPr>
-          <w:rFonts w:hint="default"/>
-          <w:color w:val="0000FF"/>
-          <w:lang w:val="en-IN"/>
-        </w:rPr>
-        <w:t>Column4 varchar(255) default '',</w:t>
-      </w:r>
-    </w:p>
-    <w:p>
-      <w:pPr>
-        <w:autoSpaceDE w:val="0"/>
-        <w:autoSpaceDN w:val="0"/>
-        <w:adjustRightInd w:val="0"/>
-        <w:spacing w:after="0" w:line="240" w:lineRule="auto"/>
-        <w:rPr>
-          <w:rFonts w:hint="default"/>
-          <w:color w:val="0000FF"/>
-          <w:lang w:val="en-IN"/>
-        </w:rPr>
-      </w:pPr>
-      <w:r>
-        <w:rPr>
-          <w:rFonts w:hint="default"/>
-          <w:color w:val="0000FF"/>
-          <w:lang w:val="en-IN"/>
-        </w:rPr>
-        <w:tab/>
-      </w:r>
-      <w:r>
-        <w:rPr>
-          <w:rFonts w:hint="default"/>
-          <w:color w:val="0000FF"/>
-          <w:lang w:val="en-IN"/>
-        </w:rPr>
-        <w:t>Column5 varchar(255) default '',</w:t>
-      </w:r>
-    </w:p>
-    <w:p>
-      <w:pPr>
-        <w:autoSpaceDE w:val="0"/>
-        <w:autoSpaceDN w:val="0"/>
-        <w:adjustRightInd w:val="0"/>
-        <w:spacing w:after="0" w:line="240" w:lineRule="auto"/>
-        <w:rPr>
-          <w:rFonts w:hint="default"/>
-          <w:color w:val="0000FF"/>
-          <w:lang w:val="en-IN"/>
-        </w:rPr>
-      </w:pPr>
-      <w:r>
-        <w:rPr>
-          <w:rFonts w:hint="default"/>
-          <w:color w:val="0000FF"/>
-          <w:lang w:val="en-IN"/>
-        </w:rPr>
-        <w:tab/>
-      </w:r>
-      <w:r>
-        <w:rPr>
-          <w:rFonts w:hint="default"/>
-          <w:color w:val="0000FF"/>
-          <w:lang w:val="en-IN"/>
-        </w:rPr>
-        <w:t>Column6 varchar(255) default '',</w:t>
-      </w:r>
-    </w:p>
-    <w:p>
-      <w:pPr>
-        <w:autoSpaceDE w:val="0"/>
-        <w:autoSpaceDN w:val="0"/>
-        <w:adjustRightInd w:val="0"/>
-        <w:spacing w:after="0" w:line="240" w:lineRule="auto"/>
-        <w:rPr>
-          <w:rFonts w:hint="default"/>
-          <w:color w:val="0000FF"/>
-          <w:lang w:val="en-IN"/>
-        </w:rPr>
-      </w:pPr>
-      <w:r>
-        <w:rPr>
-          <w:rFonts w:hint="default"/>
-          <w:color w:val="0000FF"/>
-          <w:lang w:val="en-IN"/>
-        </w:rPr>
-        <w:tab/>
-      </w:r>
-      <w:r>
-        <w:rPr>
-          <w:rFonts w:hint="default"/>
-          <w:color w:val="0000FF"/>
-          <w:lang w:val="en-IN"/>
-        </w:rPr>
-        <w:t>MapToAccountNos varchar(255) default '',</w:t>
-      </w:r>
-    </w:p>
-    <w:p>
-      <w:pPr>
-        <w:autoSpaceDE w:val="0"/>
-        <w:autoSpaceDN w:val="0"/>
-        <w:adjustRightInd w:val="0"/>
-        <w:spacing w:after="0" w:line="240" w:lineRule="auto"/>
-        <w:rPr>
-          <w:rFonts w:hint="default"/>
-          <w:color w:val="0000FF"/>
-          <w:lang w:val="en-IN"/>
-        </w:rPr>
-      </w:pPr>
-      <w:r>
-        <w:rPr>
-          <w:rFonts w:hint="default"/>
-          <w:color w:val="0000FF"/>
-          <w:lang w:val="en-IN"/>
-        </w:rPr>
-        <w:tab/>
-      </w:r>
-      <w:r>
-        <w:rPr>
-          <w:rFonts w:hint="default"/>
-          <w:color w:val="0000FF"/>
-          <w:lang w:val="en-IN"/>
-        </w:rPr>
-        <w:t>SKMappingRange varchar(255) default '',</w:t>
-      </w:r>
-    </w:p>
-    <w:p>
-      <w:pPr>
-        <w:autoSpaceDE w:val="0"/>
-        <w:autoSpaceDN w:val="0"/>
-        <w:adjustRightInd w:val="0"/>
-        <w:spacing w:after="0" w:line="240" w:lineRule="auto"/>
-        <w:ind w:firstLine="720" w:firstLineChars="0"/>
-        <w:rPr>
-          <w:rFonts w:hint="default"/>
-          <w:color w:val="0000FF"/>
-          <w:lang w:val="en-IN"/>
-        </w:rPr>
-      </w:pPr>
-      <w:r>
-        <w:rPr>
-          <w:rFonts w:hint="default"/>
-          <w:color w:val="0000FF"/>
-          <w:lang w:val="en-IN"/>
-        </w:rPr>
-        <w:t xml:space="preserve">CONSTRAINT PK_RBLAnnualReportTemplateDetails PRIMARY KEY </w:t>
-      </w:r>
-      <w:r>
-        <w:rPr>
-          <w:rFonts w:hint="default"/>
-          <w:color w:val="0000FF"/>
-          <w:lang w:val="en-IN"/>
-        </w:rPr>
-        <w:tab/>
-        <w:t>(ValidFromDate,ValidToDate,StatementType,[LineNo])</w:t>
-      </w:r>
-      <w:bookmarkStart w:id="0" w:name="_GoBack"/>
-      <w:bookmarkEnd w:id="0"/>
-      <w:r>
-        <w:rPr>
-          <w:rFonts w:hint="default"/>
-          <w:color w:val="0000FF"/>
-          <w:lang w:val="en-IN"/>
+    </w:p>
+    <w:p>
+      <w:pPr>
+        <w:autoSpaceDE w:val="0"/>
+        <w:autoSpaceDN w:val="0"/>
+        <w:adjustRightInd w:val="0"/>
+        <w:spacing w:after="0" w:line="240" w:lineRule="auto"/>
+        <w:rPr>
+          <w:rFonts w:hint="default" w:ascii="Consolas" w:hAnsi="Consolas" w:eastAsia="Consolas"/>
+          <w:color w:val="0000FF"/>
+          <w:sz w:val="19"/>
+          <w:szCs w:val="24"/>
+        </w:rPr>
+      </w:pPr>
+      <w:r>
+        <w:rPr>
+          <w:rFonts w:hint="default" w:ascii="Consolas" w:hAnsi="Consolas" w:eastAsia="Consolas"/>
+          <w:color w:val="0000FF"/>
+          <w:sz w:val="19"/>
+          <w:szCs w:val="24"/>
+        </w:rPr>
+        <w:t>CREATE TABLE RBLAnnualReportDetails (</w:t>
+      </w:r>
+    </w:p>
+    <w:p>
+      <w:pPr>
+        <w:autoSpaceDE w:val="0"/>
+        <w:autoSpaceDN w:val="0"/>
+        <w:adjustRightInd w:val="0"/>
+        <w:spacing w:after="0" w:line="240" w:lineRule="auto"/>
+        <w:rPr>
+          <w:rFonts w:hint="default" w:ascii="Consolas" w:hAnsi="Consolas" w:eastAsia="Consolas"/>
+          <w:color w:val="0000FF"/>
+          <w:sz w:val="19"/>
+          <w:szCs w:val="24"/>
+        </w:rPr>
+      </w:pPr>
+      <w:r>
+        <w:rPr>
+          <w:rFonts w:hint="default" w:ascii="Consolas" w:hAnsi="Consolas" w:eastAsia="Consolas"/>
+          <w:color w:val="0000FF"/>
+          <w:sz w:val="19"/>
+          <w:szCs w:val="24"/>
+        </w:rPr>
+        <w:tab/>
+      </w:r>
+      <w:r>
+        <w:rPr>
+          <w:rFonts w:hint="default" w:ascii="Consolas" w:hAnsi="Consolas" w:eastAsia="Consolas"/>
+          <w:color w:val="0000FF"/>
+          <w:sz w:val="19"/>
+          <w:szCs w:val="24"/>
+        </w:rPr>
+        <w:t>ReportID Int IDENTITY(1,1) NOT NULL ,</w:t>
+      </w:r>
+    </w:p>
+    <w:p>
+      <w:pPr>
+        <w:autoSpaceDE w:val="0"/>
+        <w:autoSpaceDN w:val="0"/>
+        <w:adjustRightInd w:val="0"/>
+        <w:spacing w:after="0" w:line="240" w:lineRule="auto"/>
+        <w:rPr>
+          <w:rFonts w:hint="default" w:ascii="Consolas" w:hAnsi="Consolas" w:eastAsia="Consolas"/>
+          <w:color w:val="0000FF"/>
+          <w:sz w:val="19"/>
+          <w:szCs w:val="24"/>
+        </w:rPr>
+      </w:pPr>
+      <w:r>
+        <w:rPr>
+          <w:rFonts w:hint="default" w:ascii="Consolas" w:hAnsi="Consolas" w:eastAsia="Consolas"/>
+          <w:color w:val="0000FF"/>
+          <w:sz w:val="19"/>
+          <w:szCs w:val="24"/>
+        </w:rPr>
+        <w:tab/>
+      </w:r>
+      <w:r>
+        <w:rPr>
+          <w:rFonts w:hint="default" w:ascii="Consolas" w:hAnsi="Consolas" w:eastAsia="Consolas"/>
+          <w:color w:val="0000FF"/>
+          <w:sz w:val="19"/>
+          <w:szCs w:val="24"/>
+        </w:rPr>
+        <w:t>StatementType INT DEFAULT 0,</w:t>
+      </w:r>
+    </w:p>
+    <w:p>
+      <w:pPr>
+        <w:autoSpaceDE w:val="0"/>
+        <w:autoSpaceDN w:val="0"/>
+        <w:adjustRightInd w:val="0"/>
+        <w:spacing w:after="0" w:line="240" w:lineRule="auto"/>
+        <w:rPr>
+          <w:rFonts w:hint="default" w:ascii="Consolas" w:hAnsi="Consolas" w:eastAsia="Consolas"/>
+          <w:color w:val="0000FF"/>
+          <w:sz w:val="19"/>
+          <w:szCs w:val="24"/>
+        </w:rPr>
+      </w:pPr>
+      <w:r>
+        <w:rPr>
+          <w:rFonts w:hint="default" w:ascii="Consolas" w:hAnsi="Consolas" w:eastAsia="Consolas"/>
+          <w:color w:val="0000FF"/>
+          <w:sz w:val="19"/>
+          <w:szCs w:val="24"/>
+        </w:rPr>
+        <w:tab/>
+      </w:r>
+      <w:r>
+        <w:rPr>
+          <w:rFonts w:hint="default" w:ascii="Consolas" w:hAnsi="Consolas" w:eastAsia="Consolas"/>
+          <w:color w:val="0000FF"/>
+          <w:sz w:val="19"/>
+          <w:szCs w:val="24"/>
+        </w:rPr>
+        <w:t>StatementSubType INT DEFAULT 0,</w:t>
+      </w:r>
+    </w:p>
+    <w:p>
+      <w:pPr>
+        <w:autoSpaceDE w:val="0"/>
+        <w:autoSpaceDN w:val="0"/>
+        <w:adjustRightInd w:val="0"/>
+        <w:spacing w:after="0" w:line="240" w:lineRule="auto"/>
+        <w:rPr>
+          <w:rFonts w:hint="default" w:ascii="Consolas" w:hAnsi="Consolas" w:eastAsia="Consolas"/>
+          <w:color w:val="0000FF"/>
+          <w:sz w:val="19"/>
+          <w:szCs w:val="24"/>
+        </w:rPr>
+      </w:pPr>
+      <w:r>
+        <w:rPr>
+          <w:rFonts w:hint="default" w:ascii="Consolas" w:hAnsi="Consolas" w:eastAsia="Consolas"/>
+          <w:color w:val="0000FF"/>
+          <w:sz w:val="19"/>
+          <w:szCs w:val="24"/>
+        </w:rPr>
+        <w:tab/>
+      </w:r>
+      <w:r>
+        <w:rPr>
+          <w:rFonts w:hint="default" w:ascii="Consolas" w:hAnsi="Consolas" w:eastAsia="Consolas"/>
+          <w:color w:val="0000FF"/>
+          <w:sz w:val="19"/>
+          <w:szCs w:val="24"/>
+        </w:rPr>
+        <w:t>LineType INT DEFAULT 0,</w:t>
+      </w:r>
+    </w:p>
+    <w:p>
+      <w:pPr>
+        <w:autoSpaceDE w:val="0"/>
+        <w:autoSpaceDN w:val="0"/>
+        <w:adjustRightInd w:val="0"/>
+        <w:spacing w:after="0" w:line="240" w:lineRule="auto"/>
+        <w:rPr>
+          <w:rFonts w:hint="default" w:ascii="Consolas" w:hAnsi="Consolas" w:eastAsia="Consolas"/>
+          <w:color w:val="0000FF"/>
+          <w:sz w:val="19"/>
+          <w:szCs w:val="24"/>
+        </w:rPr>
+      </w:pPr>
+      <w:r>
+        <w:rPr>
+          <w:rFonts w:hint="default" w:ascii="Consolas" w:hAnsi="Consolas" w:eastAsia="Consolas"/>
+          <w:color w:val="0000FF"/>
+          <w:sz w:val="19"/>
+          <w:szCs w:val="24"/>
+        </w:rPr>
+        <w:tab/>
+      </w:r>
+      <w:r>
+        <w:rPr>
+          <w:rFonts w:hint="default" w:ascii="Consolas" w:hAnsi="Consolas" w:eastAsia="Consolas"/>
+          <w:color w:val="0000FF"/>
+          <w:sz w:val="19"/>
+          <w:szCs w:val="24"/>
+        </w:rPr>
+        <w:t>ParentLineNo INT DEFAULT 0,</w:t>
+      </w:r>
+    </w:p>
+    <w:p>
+      <w:pPr>
+        <w:autoSpaceDE w:val="0"/>
+        <w:autoSpaceDN w:val="0"/>
+        <w:adjustRightInd w:val="0"/>
+        <w:spacing w:after="0" w:line="240" w:lineRule="auto"/>
+        <w:rPr>
+          <w:rFonts w:hint="default" w:ascii="Consolas" w:hAnsi="Consolas" w:eastAsia="Consolas"/>
+          <w:color w:val="0000FF"/>
+          <w:sz w:val="19"/>
+          <w:szCs w:val="24"/>
+        </w:rPr>
+      </w:pPr>
+      <w:r>
+        <w:rPr>
+          <w:rFonts w:hint="default" w:ascii="Consolas" w:hAnsi="Consolas" w:eastAsia="Consolas"/>
+          <w:color w:val="0000FF"/>
+          <w:sz w:val="19"/>
+          <w:szCs w:val="24"/>
+        </w:rPr>
+        <w:tab/>
+      </w:r>
+      <w:r>
+        <w:rPr>
+          <w:rFonts w:hint="default" w:ascii="Consolas" w:hAnsi="Consolas" w:eastAsia="Consolas"/>
+          <w:color w:val="0000FF"/>
+          <w:sz w:val="19"/>
+          <w:szCs w:val="24"/>
+        </w:rPr>
+        <w:t>[LineNo] INT DEFAULT 0,</w:t>
+      </w:r>
+    </w:p>
+    <w:p>
+      <w:pPr>
+        <w:autoSpaceDE w:val="0"/>
+        <w:autoSpaceDN w:val="0"/>
+        <w:adjustRightInd w:val="0"/>
+        <w:spacing w:after="0" w:line="240" w:lineRule="auto"/>
+        <w:rPr>
+          <w:rFonts w:hint="default" w:ascii="Consolas" w:hAnsi="Consolas" w:eastAsia="Consolas"/>
+          <w:color w:val="0000FF"/>
+          <w:sz w:val="19"/>
+          <w:szCs w:val="24"/>
+        </w:rPr>
+      </w:pPr>
+      <w:r>
+        <w:rPr>
+          <w:rFonts w:hint="default" w:ascii="Consolas" w:hAnsi="Consolas" w:eastAsia="Consolas"/>
+          <w:color w:val="0000FF"/>
+          <w:sz w:val="19"/>
+          <w:szCs w:val="24"/>
+        </w:rPr>
+        <w:tab/>
+      </w:r>
+      <w:r>
+        <w:rPr>
+          <w:rFonts w:hint="default" w:ascii="Consolas" w:hAnsi="Consolas" w:eastAsia="Consolas"/>
+          <w:color w:val="0000FF"/>
+          <w:sz w:val="19"/>
+          <w:szCs w:val="24"/>
+        </w:rPr>
+        <w:t>Column1 varchar(255) DEFAULT '',</w:t>
+      </w:r>
+    </w:p>
+    <w:p>
+      <w:pPr>
+        <w:autoSpaceDE w:val="0"/>
+        <w:autoSpaceDN w:val="0"/>
+        <w:adjustRightInd w:val="0"/>
+        <w:spacing w:after="0" w:line="240" w:lineRule="auto"/>
+        <w:rPr>
+          <w:rFonts w:hint="default" w:ascii="Consolas" w:hAnsi="Consolas" w:eastAsia="Consolas"/>
+          <w:color w:val="0000FF"/>
+          <w:sz w:val="19"/>
+          <w:szCs w:val="24"/>
+        </w:rPr>
+      </w:pPr>
+      <w:r>
+        <w:rPr>
+          <w:rFonts w:hint="default" w:ascii="Consolas" w:hAnsi="Consolas" w:eastAsia="Consolas"/>
+          <w:color w:val="0000FF"/>
+          <w:sz w:val="19"/>
+          <w:szCs w:val="24"/>
+        </w:rPr>
+        <w:tab/>
+      </w:r>
+      <w:r>
+        <w:rPr>
+          <w:rFonts w:hint="default" w:ascii="Consolas" w:hAnsi="Consolas" w:eastAsia="Consolas"/>
+          <w:color w:val="0000FF"/>
+          <w:sz w:val="19"/>
+          <w:szCs w:val="24"/>
+        </w:rPr>
+        <w:t>Column2 varchar(255) DEFAULT '',</w:t>
+      </w:r>
+    </w:p>
+    <w:p>
+      <w:pPr>
+        <w:autoSpaceDE w:val="0"/>
+        <w:autoSpaceDN w:val="0"/>
+        <w:adjustRightInd w:val="0"/>
+        <w:spacing w:after="0" w:line="240" w:lineRule="auto"/>
+        <w:rPr>
+          <w:rFonts w:hint="default" w:ascii="Consolas" w:hAnsi="Consolas" w:eastAsia="Consolas"/>
+          <w:color w:val="0000FF"/>
+          <w:sz w:val="19"/>
+          <w:szCs w:val="24"/>
+        </w:rPr>
+      </w:pPr>
+      <w:r>
+        <w:rPr>
+          <w:rFonts w:hint="default" w:ascii="Consolas" w:hAnsi="Consolas" w:eastAsia="Consolas"/>
+          <w:color w:val="0000FF"/>
+          <w:sz w:val="19"/>
+          <w:szCs w:val="24"/>
+        </w:rPr>
+        <w:tab/>
+      </w:r>
+      <w:r>
+        <w:rPr>
+          <w:rFonts w:hint="default" w:ascii="Consolas" w:hAnsi="Consolas" w:eastAsia="Consolas"/>
+          <w:color w:val="0000FF"/>
+          <w:sz w:val="19"/>
+          <w:szCs w:val="24"/>
+        </w:rPr>
+        <w:t>Column3 varchar(255) DEFAULT '',</w:t>
+      </w:r>
+    </w:p>
+    <w:p>
+      <w:pPr>
+        <w:autoSpaceDE w:val="0"/>
+        <w:autoSpaceDN w:val="0"/>
+        <w:adjustRightInd w:val="0"/>
+        <w:spacing w:after="0" w:line="240" w:lineRule="auto"/>
+        <w:rPr>
+          <w:rFonts w:hint="default" w:ascii="Consolas" w:hAnsi="Consolas" w:eastAsia="Consolas"/>
+          <w:color w:val="0000FF"/>
+          <w:sz w:val="19"/>
+          <w:szCs w:val="24"/>
+        </w:rPr>
+      </w:pPr>
+      <w:r>
+        <w:rPr>
+          <w:rFonts w:hint="default" w:ascii="Consolas" w:hAnsi="Consolas" w:eastAsia="Consolas"/>
+          <w:color w:val="0000FF"/>
+          <w:sz w:val="19"/>
+          <w:szCs w:val="24"/>
+        </w:rPr>
+        <w:tab/>
+      </w:r>
+      <w:r>
+        <w:rPr>
+          <w:rFonts w:hint="default" w:ascii="Consolas" w:hAnsi="Consolas" w:eastAsia="Consolas"/>
+          <w:color w:val="0000FF"/>
+          <w:sz w:val="19"/>
+          <w:szCs w:val="24"/>
+        </w:rPr>
+        <w:t>Column4 varchar(255) DEFAULT '',</w:t>
+      </w:r>
+    </w:p>
+    <w:p>
+      <w:pPr>
+        <w:autoSpaceDE w:val="0"/>
+        <w:autoSpaceDN w:val="0"/>
+        <w:adjustRightInd w:val="0"/>
+        <w:spacing w:after="0" w:line="240" w:lineRule="auto"/>
+        <w:rPr>
+          <w:rFonts w:hint="default" w:ascii="Consolas" w:hAnsi="Consolas" w:eastAsia="Consolas"/>
+          <w:color w:val="0000FF"/>
+          <w:sz w:val="19"/>
+          <w:szCs w:val="24"/>
+        </w:rPr>
+      </w:pPr>
+      <w:r>
+        <w:rPr>
+          <w:rFonts w:hint="default" w:ascii="Consolas" w:hAnsi="Consolas" w:eastAsia="Consolas"/>
+          <w:color w:val="0000FF"/>
+          <w:sz w:val="19"/>
+          <w:szCs w:val="24"/>
+        </w:rPr>
+        <w:tab/>
+      </w:r>
+      <w:r>
+        <w:rPr>
+          <w:rFonts w:hint="default" w:ascii="Consolas" w:hAnsi="Consolas" w:eastAsia="Consolas"/>
+          <w:color w:val="0000FF"/>
+          <w:sz w:val="19"/>
+          <w:szCs w:val="24"/>
+        </w:rPr>
+        <w:t>Column5 varchar(255) DEFAULT '',</w:t>
+      </w:r>
+    </w:p>
+    <w:p>
+      <w:pPr>
+        <w:autoSpaceDE w:val="0"/>
+        <w:autoSpaceDN w:val="0"/>
+        <w:adjustRightInd w:val="0"/>
+        <w:spacing w:after="0" w:line="240" w:lineRule="auto"/>
+        <w:rPr>
+          <w:rFonts w:hint="default" w:ascii="Consolas" w:hAnsi="Consolas" w:eastAsia="Consolas"/>
+          <w:color w:val="0000FF"/>
+          <w:sz w:val="19"/>
+          <w:szCs w:val="24"/>
+        </w:rPr>
+      </w:pPr>
+      <w:r>
+        <w:rPr>
+          <w:rFonts w:hint="default" w:ascii="Consolas" w:hAnsi="Consolas" w:eastAsia="Consolas"/>
+          <w:color w:val="0000FF"/>
+          <w:sz w:val="19"/>
+          <w:szCs w:val="24"/>
+        </w:rPr>
+        <w:tab/>
+      </w:r>
+      <w:r>
+        <w:rPr>
+          <w:rFonts w:hint="default" w:ascii="Consolas" w:hAnsi="Consolas" w:eastAsia="Consolas"/>
+          <w:color w:val="0000FF"/>
+          <w:sz w:val="19"/>
+          <w:szCs w:val="24"/>
+        </w:rPr>
+        <w:t>Column6 varchar(255) DEFAULT '',</w:t>
+      </w:r>
+    </w:p>
+    <w:p>
+      <w:pPr>
+        <w:autoSpaceDE w:val="0"/>
+        <w:autoSpaceDN w:val="0"/>
+        <w:adjustRightInd w:val="0"/>
+        <w:spacing w:after="0" w:line="240" w:lineRule="auto"/>
+        <w:rPr>
+          <w:rFonts w:hint="default" w:ascii="Consolas" w:hAnsi="Consolas" w:eastAsia="Consolas"/>
+          <w:color w:val="0000FF"/>
+          <w:sz w:val="19"/>
+          <w:szCs w:val="24"/>
+        </w:rPr>
+      </w:pPr>
+      <w:r>
+        <w:rPr>
+          <w:rFonts w:hint="default" w:ascii="Consolas" w:hAnsi="Consolas" w:eastAsia="Consolas"/>
+          <w:color w:val="0000FF"/>
+          <w:sz w:val="19"/>
+          <w:szCs w:val="24"/>
+        </w:rPr>
+        <w:tab/>
+      </w:r>
+      <w:r>
+        <w:rPr>
+          <w:rFonts w:hint="default" w:ascii="Consolas" w:hAnsi="Consolas" w:eastAsia="Consolas"/>
+          <w:color w:val="0000FF"/>
+          <w:sz w:val="19"/>
+          <w:szCs w:val="24"/>
+        </w:rPr>
+        <w:t>CreatedByUserID Int default 0 ,</w:t>
+      </w:r>
+    </w:p>
+    <w:p>
+      <w:pPr>
+        <w:autoSpaceDE w:val="0"/>
+        <w:autoSpaceDN w:val="0"/>
+        <w:adjustRightInd w:val="0"/>
+        <w:spacing w:after="0" w:line="240" w:lineRule="auto"/>
+        <w:rPr>
+          <w:rFonts w:hint="default" w:ascii="Consolas" w:hAnsi="Consolas" w:eastAsia="Consolas"/>
+          <w:color w:val="0000FF"/>
+          <w:sz w:val="19"/>
+          <w:szCs w:val="24"/>
+        </w:rPr>
+      </w:pPr>
+      <w:r>
+        <w:rPr>
+          <w:rFonts w:hint="default" w:ascii="Consolas" w:hAnsi="Consolas" w:eastAsia="Consolas"/>
+          <w:color w:val="0000FF"/>
+          <w:sz w:val="19"/>
+          <w:szCs w:val="24"/>
+        </w:rPr>
+        <w:tab/>
+      </w:r>
+      <w:r>
+        <w:rPr>
+          <w:rFonts w:hint="default" w:ascii="Consolas" w:hAnsi="Consolas" w:eastAsia="Consolas"/>
+          <w:color w:val="0000FF"/>
+          <w:sz w:val="19"/>
+          <w:szCs w:val="24"/>
+        </w:rPr>
+        <w:t>CreatedAtDateTime DateTime default '',</w:t>
+      </w:r>
+    </w:p>
+    <w:p>
+      <w:pPr>
+        <w:autoSpaceDE w:val="0"/>
+        <w:autoSpaceDN w:val="0"/>
+        <w:adjustRightInd w:val="0"/>
+        <w:spacing w:after="0" w:line="240" w:lineRule="auto"/>
+        <w:rPr>
+          <w:rFonts w:hint="default" w:ascii="Consolas" w:hAnsi="Consolas" w:eastAsia="Consolas"/>
+          <w:color w:val="0000FF"/>
+          <w:sz w:val="19"/>
+          <w:szCs w:val="24"/>
+        </w:rPr>
+      </w:pPr>
+      <w:r>
+        <w:rPr>
+          <w:rFonts w:hint="default" w:ascii="Consolas" w:hAnsi="Consolas" w:eastAsia="Consolas"/>
+          <w:color w:val="0000FF"/>
+          <w:sz w:val="19"/>
+          <w:szCs w:val="24"/>
+        </w:rPr>
+        <w:tab/>
+      </w:r>
+      <w:r>
+        <w:rPr>
+          <w:rFonts w:hint="default" w:ascii="Consolas" w:hAnsi="Consolas" w:eastAsia="Consolas"/>
+          <w:color w:val="0000FF"/>
+          <w:sz w:val="19"/>
+          <w:szCs w:val="24"/>
+        </w:rPr>
+        <w:t>CreatedByIpNo varchar(255) default '',</w:t>
+      </w:r>
+    </w:p>
+    <w:p>
+      <w:pPr>
+        <w:autoSpaceDE w:val="0"/>
+        <w:autoSpaceDN w:val="0"/>
+        <w:adjustRightInd w:val="0"/>
+        <w:spacing w:after="0" w:line="240" w:lineRule="auto"/>
+        <w:rPr>
+          <w:rFonts w:hint="default" w:ascii="Consolas" w:hAnsi="Consolas" w:eastAsia="Consolas"/>
+          <w:color w:val="0000FF"/>
+          <w:sz w:val="19"/>
+          <w:szCs w:val="24"/>
+        </w:rPr>
+      </w:pPr>
+      <w:r>
+        <w:rPr>
+          <w:rFonts w:hint="default" w:ascii="Consolas" w:hAnsi="Consolas" w:eastAsia="Consolas"/>
+          <w:color w:val="0000FF"/>
+          <w:sz w:val="19"/>
+          <w:szCs w:val="24"/>
+        </w:rPr>
+        <w:tab/>
+      </w:r>
+      <w:r>
+        <w:rPr>
+          <w:rFonts w:hint="default" w:ascii="Consolas" w:hAnsi="Consolas" w:eastAsia="Consolas"/>
+          <w:color w:val="0000FF"/>
+          <w:sz w:val="19"/>
+          <w:szCs w:val="24"/>
+        </w:rPr>
+        <w:t>ModifiedByUserID INT default 0,</w:t>
+      </w:r>
+    </w:p>
+    <w:p>
+      <w:pPr>
+        <w:autoSpaceDE w:val="0"/>
+        <w:autoSpaceDN w:val="0"/>
+        <w:adjustRightInd w:val="0"/>
+        <w:spacing w:after="0" w:line="240" w:lineRule="auto"/>
+        <w:rPr>
+          <w:rFonts w:hint="default" w:ascii="Consolas" w:hAnsi="Consolas" w:eastAsia="Consolas"/>
+          <w:color w:val="0000FF"/>
+          <w:sz w:val="19"/>
+          <w:szCs w:val="24"/>
+        </w:rPr>
+      </w:pPr>
+      <w:r>
+        <w:rPr>
+          <w:rFonts w:hint="default" w:ascii="Consolas" w:hAnsi="Consolas" w:eastAsia="Consolas"/>
+          <w:color w:val="0000FF"/>
+          <w:sz w:val="19"/>
+          <w:szCs w:val="24"/>
+        </w:rPr>
+        <w:tab/>
+      </w:r>
+      <w:r>
+        <w:rPr>
+          <w:rFonts w:hint="default" w:ascii="Consolas" w:hAnsi="Consolas" w:eastAsia="Consolas"/>
+          <w:color w:val="0000FF"/>
+          <w:sz w:val="19"/>
+          <w:szCs w:val="24"/>
+        </w:rPr>
+        <w:t>ModifiedAtDateTime DateTime default '',</w:t>
+      </w:r>
+    </w:p>
+    <w:p>
+      <w:pPr>
+        <w:autoSpaceDE w:val="0"/>
+        <w:autoSpaceDN w:val="0"/>
+        <w:adjustRightInd w:val="0"/>
+        <w:spacing w:after="0" w:line="240" w:lineRule="auto"/>
+        <w:rPr>
+          <w:rFonts w:hint="default" w:ascii="Consolas" w:hAnsi="Consolas" w:eastAsia="Consolas"/>
+          <w:color w:val="0000FF"/>
+          <w:sz w:val="19"/>
+          <w:szCs w:val="24"/>
+        </w:rPr>
+      </w:pPr>
+      <w:r>
+        <w:rPr>
+          <w:rFonts w:hint="default" w:ascii="Consolas" w:hAnsi="Consolas" w:eastAsia="Consolas"/>
+          <w:color w:val="0000FF"/>
+          <w:sz w:val="19"/>
+          <w:szCs w:val="24"/>
+        </w:rPr>
+        <w:tab/>
+      </w:r>
+      <w:r>
+        <w:rPr>
+          <w:rFonts w:hint="default" w:ascii="Consolas" w:hAnsi="Consolas" w:eastAsia="Consolas"/>
+          <w:color w:val="0000FF"/>
+          <w:sz w:val="19"/>
+          <w:szCs w:val="24"/>
+        </w:rPr>
+        <w:t>ModifiedByIpNo varchar(255) default '',</w:t>
+      </w:r>
+    </w:p>
+    <w:p>
+      <w:pPr>
+        <w:autoSpaceDE w:val="0"/>
+        <w:autoSpaceDN w:val="0"/>
+        <w:adjustRightInd w:val="0"/>
+        <w:spacing w:after="0" w:line="240" w:lineRule="auto"/>
+        <w:rPr>
+          <w:rFonts w:hint="default" w:ascii="Consolas" w:hAnsi="Consolas" w:eastAsia="Consolas"/>
+          <w:color w:val="0000FF"/>
+          <w:sz w:val="19"/>
+          <w:szCs w:val="24"/>
+        </w:rPr>
+      </w:pPr>
+      <w:r>
+        <w:rPr>
+          <w:rFonts w:hint="default" w:ascii="Consolas" w:hAnsi="Consolas" w:eastAsia="Consolas"/>
+          <w:color w:val="0000FF"/>
+          <w:sz w:val="19"/>
+          <w:szCs w:val="24"/>
+        </w:rPr>
+        <w:t>CONSTRAINT PK_RBLAnnualReportDetails  PRIMARY KEY (ReportID ,StatementType, [LineNo])</w:t>
+      </w:r>
+    </w:p>
+    <w:p>
+      <w:pPr>
+        <w:autoSpaceDE w:val="0"/>
+        <w:autoSpaceDN w:val="0"/>
+        <w:adjustRightInd w:val="0"/>
+        <w:spacing w:after="0" w:line="240" w:lineRule="auto"/>
+        <w:rPr>
+          <w:rFonts w:hint="default" w:ascii="Consolas" w:hAnsi="Consolas" w:eastAsia="Consolas"/>
+          <w:color w:val="0000FF"/>
+          <w:sz w:val="19"/>
+          <w:szCs w:val="24"/>
+        </w:rPr>
+      </w:pPr>
+      <w:r>
+        <w:rPr>
+          <w:rFonts w:hint="default" w:ascii="Consolas" w:hAnsi="Consolas" w:eastAsia="Consolas"/>
+          <w:color w:val="0000FF"/>
+          <w:sz w:val="19"/>
+          <w:szCs w:val="24"/>
         </w:rPr>
         <w:t>);</w:t>
       </w:r>
@@ -7579,33 +8514,50 @@
         <w:adjustRightInd w:val="0"/>
         <w:spacing w:after="0" w:line="240" w:lineRule="auto"/>
         <w:rPr>
-          <w:rFonts w:hint="default"/>
-          <w:color w:val="0000FF"/>
-          <w:lang w:val="en-IN"/>
-        </w:rPr>
-      </w:pPr>
-    </w:p>
-    <w:p>
-      <w:pPr>
-        <w:autoSpaceDE w:val="0"/>
-        <w:autoSpaceDN w:val="0"/>
-        <w:adjustRightInd w:val="0"/>
-        <w:spacing w:after="0" w:line="240" w:lineRule="auto"/>
-        <w:rPr>
-          <w:rFonts w:hint="default"/>
-          <w:color w:val="0000FF"/>
-          <w:lang w:val="en-IN"/>
-        </w:rPr>
-      </w:pPr>
-      <w:r>
+          <w:rFonts w:hint="default" w:ascii="Consolas" w:hAnsi="Consolas" w:eastAsia="Consolas"/>
+          <w:color w:val="0000FF"/>
+          <w:sz w:val="19"/>
+          <w:szCs w:val="24"/>
+        </w:rPr>
+      </w:pPr>
+    </w:p>
+    <w:p>
+      <w:pPr>
+        <w:autoSpaceDE w:val="0"/>
+        <w:autoSpaceDN w:val="0"/>
+        <w:adjustRightInd w:val="0"/>
+        <w:spacing w:after="0" w:line="240" w:lineRule="auto"/>
         <w:rPr>
           <w:rFonts w:ascii="Consolas" w:hAnsi="Consolas" w:cs="Consolas"/>
           <w:color w:val="808080"/>
           <w:sz w:val="19"/>
           <w:szCs w:val="19"/>
         </w:rPr>
+      </w:pPr>
+      <w:r>
+        <w:rPr>
+          <w:rFonts w:ascii="Consolas" w:hAnsi="Consolas" w:cs="Consolas"/>
+          <w:color w:val="808080"/>
+          <w:sz w:val="19"/>
+          <w:szCs w:val="19"/>
+        </w:rPr>
         <w:t>-----------------------------------------------------------------------------------------</w:t>
       </w:r>
+    </w:p>
+    <w:p>
+      <w:pPr>
+        <w:autoSpaceDE w:val="0"/>
+        <w:autoSpaceDN w:val="0"/>
+        <w:adjustRightInd w:val="0"/>
+        <w:spacing w:after="0" w:line="240" w:lineRule="auto"/>
+        <w:rPr>
+          <w:rFonts w:hint="default" w:ascii="Consolas" w:hAnsi="Consolas" w:eastAsia="Consolas"/>
+          <w:color w:val="0000FF"/>
+          <w:sz w:val="19"/>
+          <w:szCs w:val="24"/>
+          <w:lang w:val="en-IN"/>
+        </w:rPr>
+      </w:pPr>
     </w:p>
     <w:sectPr>
       <w:pgSz w:w="12240" w:h="15840"/>

</xml_diff>

<commit_message>
SQL Query update - BASHA
</commit_message>
<xml_diff>
--- a/Documentation/SQL Queries.docx
+++ b/Documentation/SQL Queries.docx
@@ -4826,130 +4826,244 @@
           <w:sz w:val="19"/>
           <w:szCs w:val="19"/>
         </w:rPr>
-        <w:t>CurrentYearValue INT DEFAULT 0,</w:t>
-      </w:r>
-    </w:p>
-    <w:p>
-      <w:pPr>
-        <w:autoSpaceDE w:val="0"/>
-        <w:autoSpaceDN w:val="0"/>
-        <w:adjustRightInd w:val="0"/>
-        <w:spacing w:after="0" w:line="240" w:lineRule="auto"/>
-        <w:rPr>
-          <w:rFonts w:ascii="Consolas" w:hAnsi="Consolas" w:cs="Consolas"/>
-          <w:color w:val="0000FF"/>
-          <w:sz w:val="19"/>
-          <w:szCs w:val="19"/>
-        </w:rPr>
-      </w:pPr>
-      <w:r>
-        <w:rPr>
-          <w:rFonts w:ascii="Consolas" w:hAnsi="Consolas" w:cs="Consolas"/>
-          <w:color w:val="0000FF"/>
-          <w:sz w:val="19"/>
-          <w:szCs w:val="19"/>
-        </w:rPr>
-        <w:tab/>
-      </w:r>
-      <w:r>
-        <w:rPr>
-          <w:rFonts w:ascii="Consolas" w:hAnsi="Consolas" w:cs="Consolas"/>
-          <w:color w:val="0000FF"/>
-          <w:sz w:val="19"/>
-          <w:szCs w:val="19"/>
-        </w:rPr>
-        <w:tab/>
-      </w:r>
-      <w:r>
-        <w:rPr>
-          <w:rFonts w:ascii="Consolas" w:hAnsi="Consolas" w:cs="Consolas"/>
-          <w:color w:val="0000FF"/>
-          <w:sz w:val="19"/>
-          <w:szCs w:val="19"/>
-        </w:rPr>
-        <w:t>PreviousYear1Value INT DEFAULT 0,</w:t>
-      </w:r>
-    </w:p>
-    <w:p>
-      <w:pPr>
-        <w:autoSpaceDE w:val="0"/>
-        <w:autoSpaceDN w:val="0"/>
-        <w:adjustRightInd w:val="0"/>
-        <w:spacing w:after="0" w:line="240" w:lineRule="auto"/>
-        <w:rPr>
-          <w:rFonts w:ascii="Consolas" w:hAnsi="Consolas" w:cs="Consolas"/>
-          <w:color w:val="0000FF"/>
-          <w:sz w:val="19"/>
-          <w:szCs w:val="19"/>
-        </w:rPr>
-      </w:pPr>
-      <w:r>
-        <w:rPr>
-          <w:rFonts w:ascii="Consolas" w:hAnsi="Consolas" w:cs="Consolas"/>
-          <w:color w:val="0000FF"/>
-          <w:sz w:val="19"/>
-          <w:szCs w:val="19"/>
-        </w:rPr>
-        <w:tab/>
-      </w:r>
-      <w:r>
-        <w:rPr>
-          <w:rFonts w:ascii="Consolas" w:hAnsi="Consolas" w:cs="Consolas"/>
-          <w:color w:val="0000FF"/>
-          <w:sz w:val="19"/>
-          <w:szCs w:val="19"/>
-        </w:rPr>
-        <w:tab/>
-      </w:r>
-      <w:r>
-        <w:rPr>
-          <w:rFonts w:ascii="Consolas" w:hAnsi="Consolas" w:cs="Consolas"/>
-          <w:color w:val="0000FF"/>
-          <w:sz w:val="19"/>
-          <w:szCs w:val="19"/>
-        </w:rPr>
-        <w:t>PreviousYear2Value INT DEFAULT 0,</w:t>
-      </w:r>
-    </w:p>
-    <w:p>
-      <w:pPr>
-        <w:autoSpaceDE w:val="0"/>
-        <w:autoSpaceDN w:val="0"/>
-        <w:adjustRightInd w:val="0"/>
-        <w:spacing w:after="0" w:line="240" w:lineRule="auto"/>
-        <w:rPr>
-          <w:rFonts w:ascii="Consolas" w:hAnsi="Consolas" w:cs="Consolas"/>
-          <w:color w:val="0000FF"/>
-          <w:sz w:val="19"/>
-          <w:szCs w:val="19"/>
-        </w:rPr>
-      </w:pPr>
-      <w:r>
-        <w:rPr>
-          <w:rFonts w:ascii="Consolas" w:hAnsi="Consolas" w:cs="Consolas"/>
-          <w:color w:val="0000FF"/>
-          <w:sz w:val="19"/>
-          <w:szCs w:val="19"/>
-        </w:rPr>
-        <w:tab/>
-      </w:r>
-      <w:r>
-        <w:rPr>
-          <w:rFonts w:ascii="Consolas" w:hAnsi="Consolas" w:cs="Consolas"/>
-          <w:color w:val="0000FF"/>
-          <w:sz w:val="19"/>
-          <w:szCs w:val="19"/>
-        </w:rPr>
-        <w:tab/>
-      </w:r>
-      <w:r>
-        <w:rPr>
-          <w:rFonts w:ascii="Consolas" w:hAnsi="Consolas" w:cs="Consolas"/>
-          <w:color w:val="0000FF"/>
-          <w:sz w:val="19"/>
-          <w:szCs w:val="19"/>
-        </w:rPr>
-        <w:t>PreviousYear3Value INT DEFAULT 0,</w:t>
+        <w:t xml:space="preserve">CurrentYearValue </w:t>
+      </w:r>
+      <w:r>
+        <w:rPr>
+          <w:rFonts w:hint="default" w:ascii="Consolas" w:hAnsi="Consolas" w:eastAsia="Consolas"/>
+          <w:color w:val="0000FF"/>
+          <w:sz w:val="19"/>
+          <w:szCs w:val="24"/>
+        </w:rPr>
+        <w:t>FLOAT</w:t>
+      </w:r>
+      <w:r>
+        <w:rPr>
+          <w:rFonts w:hint="default" w:ascii="Consolas" w:hAnsi="Consolas" w:eastAsia="Consolas"/>
+          <w:color w:val="0000FF"/>
+          <w:sz w:val="19"/>
+          <w:szCs w:val="24"/>
+          <w:lang w:val="en-IN"/>
+        </w:rPr>
+        <w:t xml:space="preserve"> </w:t>
+      </w:r>
+      <w:r>
+        <w:rPr>
+          <w:rFonts w:ascii="Consolas" w:hAnsi="Consolas" w:cs="Consolas"/>
+          <w:color w:val="0000FF"/>
+          <w:sz w:val="19"/>
+          <w:szCs w:val="19"/>
+        </w:rPr>
+        <w:t>DEFAULT 0,</w:t>
+      </w:r>
+    </w:p>
+    <w:p>
+      <w:pPr>
+        <w:autoSpaceDE w:val="0"/>
+        <w:autoSpaceDN w:val="0"/>
+        <w:adjustRightInd w:val="0"/>
+        <w:spacing w:after="0" w:line="240" w:lineRule="auto"/>
+        <w:rPr>
+          <w:rFonts w:ascii="Consolas" w:hAnsi="Consolas" w:cs="Consolas"/>
+          <w:color w:val="0000FF"/>
+          <w:sz w:val="19"/>
+          <w:szCs w:val="19"/>
+        </w:rPr>
+      </w:pPr>
+      <w:r>
+        <w:rPr>
+          <w:rFonts w:ascii="Consolas" w:hAnsi="Consolas" w:cs="Consolas"/>
+          <w:color w:val="0000FF"/>
+          <w:sz w:val="19"/>
+          <w:szCs w:val="19"/>
+        </w:rPr>
+        <w:tab/>
+      </w:r>
+      <w:r>
+        <w:rPr>
+          <w:rFonts w:ascii="Consolas" w:hAnsi="Consolas" w:cs="Consolas"/>
+          <w:color w:val="0000FF"/>
+          <w:sz w:val="19"/>
+          <w:szCs w:val="19"/>
+        </w:rPr>
+        <w:tab/>
+      </w:r>
+      <w:r>
+        <w:rPr>
+          <w:rFonts w:ascii="Consolas" w:hAnsi="Consolas" w:cs="Consolas"/>
+          <w:color w:val="0000FF"/>
+          <w:sz w:val="19"/>
+          <w:szCs w:val="19"/>
+        </w:rPr>
+        <w:t xml:space="preserve">PreviousYear1Value </w:t>
+      </w:r>
+      <w:r>
+        <w:rPr>
+          <w:rFonts w:hint="default" w:ascii="Consolas" w:hAnsi="Consolas" w:eastAsia="Consolas"/>
+          <w:color w:val="0000FF"/>
+          <w:sz w:val="19"/>
+          <w:szCs w:val="24"/>
+        </w:rPr>
+        <w:t>FLOAT</w:t>
+      </w:r>
+      <w:r>
+        <w:rPr>
+          <w:rFonts w:hint="default" w:ascii="Consolas" w:hAnsi="Consolas" w:eastAsia="Consolas"/>
+          <w:color w:val="0000FF"/>
+          <w:sz w:val="19"/>
+          <w:szCs w:val="24"/>
+          <w:lang w:val="en-IN"/>
+        </w:rPr>
+        <w:t xml:space="preserve"> </w:t>
+      </w:r>
+      <w:r>
+        <w:rPr>
+          <w:rFonts w:ascii="Consolas" w:hAnsi="Consolas" w:cs="Consolas"/>
+          <w:color w:val="0000FF"/>
+          <w:sz w:val="19"/>
+          <w:szCs w:val="19"/>
+        </w:rPr>
+        <w:t>DEFAULT 0,</w:t>
+      </w:r>
+    </w:p>
+    <w:p>
+      <w:pPr>
+        <w:autoSpaceDE w:val="0"/>
+        <w:autoSpaceDN w:val="0"/>
+        <w:adjustRightInd w:val="0"/>
+        <w:spacing w:after="0" w:line="240" w:lineRule="auto"/>
+        <w:rPr>
+          <w:rFonts w:ascii="Consolas" w:hAnsi="Consolas" w:cs="Consolas"/>
+          <w:color w:val="0000FF"/>
+          <w:sz w:val="19"/>
+          <w:szCs w:val="19"/>
+        </w:rPr>
+      </w:pPr>
+      <w:r>
+        <w:rPr>
+          <w:rFonts w:ascii="Consolas" w:hAnsi="Consolas" w:cs="Consolas"/>
+          <w:color w:val="0000FF"/>
+          <w:sz w:val="19"/>
+          <w:szCs w:val="19"/>
+        </w:rPr>
+        <w:tab/>
+      </w:r>
+      <w:r>
+        <w:rPr>
+          <w:rFonts w:ascii="Consolas" w:hAnsi="Consolas" w:cs="Consolas"/>
+          <w:color w:val="0000FF"/>
+          <w:sz w:val="19"/>
+          <w:szCs w:val="19"/>
+        </w:rPr>
+        <w:tab/>
+      </w:r>
+      <w:r>
+        <w:rPr>
+          <w:rFonts w:ascii="Consolas" w:hAnsi="Consolas" w:cs="Consolas"/>
+          <w:color w:val="0000FF"/>
+          <w:sz w:val="19"/>
+          <w:szCs w:val="19"/>
+        </w:rPr>
+        <w:t xml:space="preserve">PreviousYear2Value </w:t>
+      </w:r>
+      <w:r>
+        <w:rPr>
+          <w:rFonts w:hint="default" w:ascii="Consolas" w:hAnsi="Consolas" w:eastAsia="Consolas"/>
+          <w:color w:val="0000FF"/>
+          <w:sz w:val="19"/>
+          <w:szCs w:val="24"/>
+        </w:rPr>
+        <w:t>FLOAT</w:t>
+      </w:r>
+      <w:r>
+        <w:rPr>
+          <w:rFonts w:hint="default" w:ascii="Consolas" w:hAnsi="Consolas" w:eastAsia="Consolas"/>
+          <w:color w:val="0000FF"/>
+          <w:sz w:val="19"/>
+          <w:szCs w:val="24"/>
+          <w:lang w:val="en-IN"/>
+        </w:rPr>
+        <w:t xml:space="preserve"> </w:t>
+      </w:r>
+      <w:r>
+        <w:rPr>
+          <w:rFonts w:ascii="Consolas" w:hAnsi="Consolas" w:cs="Consolas"/>
+          <w:color w:val="0000FF"/>
+          <w:sz w:val="19"/>
+          <w:szCs w:val="19"/>
+        </w:rPr>
+        <w:t>DEFAULT 0,</w:t>
+      </w:r>
+    </w:p>
+    <w:p>
+      <w:pPr>
+        <w:autoSpaceDE w:val="0"/>
+        <w:autoSpaceDN w:val="0"/>
+        <w:adjustRightInd w:val="0"/>
+        <w:spacing w:after="0" w:line="240" w:lineRule="auto"/>
+        <w:rPr>
+          <w:rFonts w:ascii="Consolas" w:hAnsi="Consolas" w:cs="Consolas"/>
+          <w:color w:val="0000FF"/>
+          <w:sz w:val="19"/>
+          <w:szCs w:val="19"/>
+        </w:rPr>
+      </w:pPr>
+      <w:r>
+        <w:rPr>
+          <w:rFonts w:ascii="Consolas" w:hAnsi="Consolas" w:cs="Consolas"/>
+          <w:color w:val="0000FF"/>
+          <w:sz w:val="19"/>
+          <w:szCs w:val="19"/>
+        </w:rPr>
+        <w:tab/>
+      </w:r>
+      <w:r>
+        <w:rPr>
+          <w:rFonts w:ascii="Consolas" w:hAnsi="Consolas" w:cs="Consolas"/>
+          <w:color w:val="0000FF"/>
+          <w:sz w:val="19"/>
+          <w:szCs w:val="19"/>
+        </w:rPr>
+        <w:tab/>
+      </w:r>
+      <w:r>
+        <w:rPr>
+          <w:rFonts w:ascii="Consolas" w:hAnsi="Consolas" w:cs="Consolas"/>
+          <w:color w:val="0000FF"/>
+          <w:sz w:val="19"/>
+          <w:szCs w:val="19"/>
+        </w:rPr>
+        <w:t xml:space="preserve">PreviousYear3Value </w:t>
+      </w:r>
+      <w:r>
+        <w:rPr>
+          <w:rFonts w:hint="default" w:ascii="Consolas" w:hAnsi="Consolas" w:eastAsia="Consolas"/>
+          <w:color w:val="0000FF"/>
+          <w:sz w:val="19"/>
+          <w:szCs w:val="24"/>
+        </w:rPr>
+        <w:t>FLOAT</w:t>
+      </w:r>
+      <w:r>
+        <w:rPr>
+          <w:rFonts w:hint="default" w:ascii="Consolas" w:hAnsi="Consolas" w:eastAsia="Consolas"/>
+          <w:color w:val="0000FF"/>
+          <w:sz w:val="19"/>
+          <w:szCs w:val="24"/>
+          <w:lang w:val="en-IN"/>
+        </w:rPr>
+        <w:t xml:space="preserve"> </w:t>
+      </w:r>
+      <w:bookmarkStart w:id="0" w:name="_GoBack"/>
+      <w:bookmarkEnd w:id="0"/>
+      <w:r>
+        <w:rPr>
+          <w:rFonts w:ascii="Consolas" w:hAnsi="Consolas" w:cs="Consolas"/>
+          <w:color w:val="0000FF"/>
+          <w:sz w:val="19"/>
+          <w:szCs w:val="19"/>
+        </w:rPr>
+        <w:t>DEFAULT 0,</w:t>
       </w:r>
     </w:p>
     <w:p>
@@ -5698,18 +5812,7 @@
           <w:sz w:val="19"/>
           <w:szCs w:val="19"/>
         </w:rPr>
-        <w:t>No Int IDENTITY(1,1)</w:t>
-      </w:r>
-      <w:bookmarkStart w:id="0" w:name="_GoBack"/>
-      <w:bookmarkEnd w:id="0"/>
-      <w:r>
-        <w:rPr>
-          <w:rFonts w:ascii="Consolas" w:hAnsi="Consolas" w:cs="Consolas"/>
-          <w:color w:val="0000FF"/>
-          <w:sz w:val="19"/>
-          <w:szCs w:val="19"/>
-        </w:rPr>
-        <w:t>,</w:t>
+        <w:t>No Int IDENTITY(1,1),</w:t>
       </w:r>
     </w:p>
     <w:p>
@@ -8695,7 +8798,7 @@
     <w:lsdException w:qFormat="1" w:unhideWhenUsed="0" w:uiPriority="10" w:semiHidden="0" w:name="Title"/>
     <w:lsdException w:uiPriority="99" w:name="Closing"/>
     <w:lsdException w:uiPriority="99" w:name="Signature"/>
-    <w:lsdException w:uiPriority="1" w:name="Default Paragraph Font"/>
+    <w:lsdException w:qFormat="1" w:uiPriority="1" w:name="Default Paragraph Font"/>
     <w:lsdException w:uiPriority="99" w:name="Body Text"/>
     <w:lsdException w:uiPriority="99" w:name="Body Text Indent"/>
     <w:lsdException w:uiPriority="99" w:name="List Continue"/>
@@ -8897,6 +9000,7 @@
     <w:name w:val="Default Paragraph Font"/>
     <w:semiHidden/>
     <w:unhideWhenUsed/>
+    <w:qFormat/>
     <w:uiPriority w:val="1"/>
   </w:style>
   <w:style w:type="table" w:default="1" w:styleId="3">

</xml_diff>

<commit_message>
deleted unwanted files and update in query - BASHA
</commit_message>
<xml_diff>
--- a/Documentation/SQL Queries.docx
+++ b/Documentation/SQL Queries.docx
@@ -4585,477 +4585,486 @@
           <w:sz w:val="19"/>
           <w:szCs w:val="19"/>
         </w:rPr>
-        <w:t>ReportID Int IDENTITY(1,1) NOT NULL ,</w:t>
-      </w:r>
-    </w:p>
-    <w:p>
-      <w:pPr>
-        <w:autoSpaceDE w:val="0"/>
-        <w:autoSpaceDN w:val="0"/>
-        <w:adjustRightInd w:val="0"/>
-        <w:spacing w:after="0" w:line="240" w:lineRule="auto"/>
-        <w:rPr>
-          <w:rFonts w:ascii="Consolas" w:hAnsi="Consolas" w:cs="Consolas"/>
-          <w:color w:val="0000FF"/>
-          <w:sz w:val="19"/>
-          <w:szCs w:val="19"/>
-        </w:rPr>
-      </w:pPr>
-      <w:r>
-        <w:rPr>
-          <w:rFonts w:ascii="Consolas" w:hAnsi="Consolas" w:cs="Consolas"/>
-          <w:color w:val="0000FF"/>
-          <w:sz w:val="19"/>
-          <w:szCs w:val="19"/>
-        </w:rPr>
-        <w:tab/>
-      </w:r>
-      <w:r>
-        <w:rPr>
-          <w:rFonts w:ascii="Consolas" w:hAnsi="Consolas" w:cs="Consolas"/>
-          <w:color w:val="0000FF"/>
-          <w:sz w:val="19"/>
-          <w:szCs w:val="19"/>
-        </w:rPr>
-        <w:tab/>
-      </w:r>
-      <w:r>
-        <w:rPr>
-          <w:rFonts w:ascii="Consolas" w:hAnsi="Consolas" w:cs="Consolas"/>
-          <w:color w:val="0000FF"/>
-          <w:sz w:val="19"/>
-          <w:szCs w:val="19"/>
-        </w:rPr>
-        <w:t>StatementType INT DEFAULT 0,</w:t>
-      </w:r>
-    </w:p>
-    <w:p>
-      <w:pPr>
-        <w:autoSpaceDE w:val="0"/>
-        <w:autoSpaceDN w:val="0"/>
-        <w:adjustRightInd w:val="0"/>
-        <w:spacing w:after="0" w:line="240" w:lineRule="auto"/>
-        <w:rPr>
-          <w:rFonts w:ascii="Consolas" w:hAnsi="Consolas" w:cs="Consolas"/>
-          <w:color w:val="0000FF"/>
-          <w:sz w:val="19"/>
-          <w:szCs w:val="19"/>
-        </w:rPr>
-      </w:pPr>
-      <w:r>
-        <w:rPr>
-          <w:rFonts w:ascii="Consolas" w:hAnsi="Consolas" w:cs="Consolas"/>
-          <w:color w:val="0000FF"/>
-          <w:sz w:val="19"/>
-          <w:szCs w:val="19"/>
-        </w:rPr>
-        <w:tab/>
-      </w:r>
-      <w:r>
-        <w:rPr>
-          <w:rFonts w:ascii="Consolas" w:hAnsi="Consolas" w:cs="Consolas"/>
-          <w:color w:val="0000FF"/>
-          <w:sz w:val="19"/>
-          <w:szCs w:val="19"/>
-        </w:rPr>
-        <w:tab/>
-      </w:r>
-      <w:r>
-        <w:rPr>
-          <w:rFonts w:ascii="Consolas" w:hAnsi="Consolas" w:cs="Consolas"/>
-          <w:color w:val="0000FF"/>
-          <w:sz w:val="19"/>
-          <w:szCs w:val="19"/>
-        </w:rPr>
-        <w:t>LineType INT DEFAULT 0,</w:t>
-      </w:r>
-    </w:p>
-    <w:p>
-      <w:pPr>
-        <w:autoSpaceDE w:val="0"/>
-        <w:autoSpaceDN w:val="0"/>
-        <w:adjustRightInd w:val="0"/>
-        <w:spacing w:after="0" w:line="240" w:lineRule="auto"/>
-        <w:rPr>
-          <w:rFonts w:ascii="Consolas" w:hAnsi="Consolas" w:cs="Consolas"/>
-          <w:color w:val="0000FF"/>
-          <w:sz w:val="19"/>
-          <w:szCs w:val="19"/>
-        </w:rPr>
-      </w:pPr>
-      <w:r>
-        <w:rPr>
-          <w:rFonts w:ascii="Consolas" w:hAnsi="Consolas" w:cs="Consolas"/>
-          <w:color w:val="0000FF"/>
-          <w:sz w:val="19"/>
-          <w:szCs w:val="19"/>
-        </w:rPr>
-        <w:tab/>
-      </w:r>
-      <w:r>
-        <w:rPr>
-          <w:rFonts w:ascii="Consolas" w:hAnsi="Consolas" w:cs="Consolas"/>
-          <w:color w:val="0000FF"/>
-          <w:sz w:val="19"/>
-          <w:szCs w:val="19"/>
-        </w:rPr>
-        <w:tab/>
-      </w:r>
-      <w:r>
-        <w:rPr>
-          <w:rFonts w:ascii="Consolas" w:hAnsi="Consolas" w:cs="Consolas"/>
-          <w:color w:val="0000FF"/>
-          <w:sz w:val="19"/>
-          <w:szCs w:val="19"/>
-        </w:rPr>
-        <w:t>[LineNo] INT DEFAULT 0,</w:t>
-      </w:r>
-    </w:p>
-    <w:p>
-      <w:pPr>
-        <w:autoSpaceDE w:val="0"/>
-        <w:autoSpaceDN w:val="0"/>
-        <w:adjustRightInd w:val="0"/>
-        <w:spacing w:after="0" w:line="240" w:lineRule="auto"/>
-        <w:rPr>
-          <w:rFonts w:ascii="Consolas" w:hAnsi="Consolas" w:cs="Consolas"/>
-          <w:color w:val="0000FF"/>
-          <w:sz w:val="19"/>
-          <w:szCs w:val="19"/>
-        </w:rPr>
-      </w:pPr>
-      <w:r>
-        <w:rPr>
-          <w:rFonts w:ascii="Consolas" w:hAnsi="Consolas" w:cs="Consolas"/>
-          <w:color w:val="0000FF"/>
-          <w:sz w:val="19"/>
-          <w:szCs w:val="19"/>
-        </w:rPr>
-        <w:tab/>
-      </w:r>
-      <w:r>
-        <w:rPr>
-          <w:rFonts w:ascii="Consolas" w:hAnsi="Consolas" w:cs="Consolas"/>
-          <w:color w:val="0000FF"/>
-          <w:sz w:val="19"/>
-          <w:szCs w:val="19"/>
-        </w:rPr>
-        <w:tab/>
-      </w:r>
-      <w:r>
-        <w:rPr>
-          <w:rFonts w:ascii="Consolas" w:hAnsi="Consolas" w:cs="Consolas"/>
-          <w:color w:val="0000FF"/>
-          <w:sz w:val="19"/>
-          <w:szCs w:val="19"/>
-        </w:rPr>
-        <w:t xml:space="preserve">AccountDescription varchar(255) </w:t>
-      </w:r>
-      <w:r>
-        <w:rPr>
-          <w:rFonts w:hint="default" w:ascii="Consolas" w:hAnsi="Consolas" w:eastAsia="Consolas"/>
-          <w:color w:val="0000FF"/>
-          <w:sz w:val="19"/>
-          <w:szCs w:val="24"/>
-        </w:rPr>
-        <w:t>default</w:t>
-      </w:r>
-      <w:r>
-        <w:rPr>
-          <w:rFonts w:hint="default" w:ascii="Consolas" w:hAnsi="Consolas" w:eastAsia="Consolas"/>
-          <w:color w:val="000000"/>
-          <w:sz w:val="19"/>
-          <w:szCs w:val="24"/>
-        </w:rPr>
-        <w:t xml:space="preserve"> </w:t>
-      </w:r>
-      <w:r>
-        <w:rPr>
-          <w:rFonts w:hint="default" w:ascii="Consolas" w:hAnsi="Consolas" w:eastAsia="Consolas"/>
-          <w:color w:val="FF0000"/>
-          <w:sz w:val="19"/>
-          <w:szCs w:val="24"/>
-        </w:rPr>
-        <w:t>''</w:t>
-      </w:r>
-      <w:r>
-        <w:rPr>
-          <w:rFonts w:ascii="Consolas" w:hAnsi="Consolas" w:cs="Consolas"/>
-          <w:color w:val="0000FF"/>
-          <w:sz w:val="19"/>
-          <w:szCs w:val="19"/>
-        </w:rPr>
-        <w:t>,</w:t>
-      </w:r>
-    </w:p>
-    <w:p>
-      <w:pPr>
-        <w:autoSpaceDE w:val="0"/>
-        <w:autoSpaceDN w:val="0"/>
-        <w:adjustRightInd w:val="0"/>
-        <w:spacing w:after="0" w:line="240" w:lineRule="auto"/>
-        <w:rPr>
-          <w:rFonts w:ascii="Consolas" w:hAnsi="Consolas" w:cs="Consolas"/>
-          <w:color w:val="0000FF"/>
-          <w:sz w:val="19"/>
-          <w:szCs w:val="19"/>
-        </w:rPr>
-      </w:pPr>
-      <w:r>
-        <w:rPr>
-          <w:rFonts w:ascii="Consolas" w:hAnsi="Consolas" w:cs="Consolas"/>
-          <w:color w:val="0000FF"/>
-          <w:sz w:val="19"/>
-          <w:szCs w:val="19"/>
-        </w:rPr>
-        <w:tab/>
-      </w:r>
-      <w:r>
-        <w:rPr>
-          <w:rFonts w:ascii="Consolas" w:hAnsi="Consolas" w:cs="Consolas"/>
-          <w:color w:val="0000FF"/>
-          <w:sz w:val="19"/>
-          <w:szCs w:val="19"/>
-        </w:rPr>
-        <w:tab/>
-      </w:r>
-      <w:r>
-        <w:rPr>
-          <w:rFonts w:ascii="Consolas" w:hAnsi="Consolas" w:cs="Consolas"/>
-          <w:color w:val="0000FF"/>
-          <w:sz w:val="19"/>
-          <w:szCs w:val="19"/>
-        </w:rPr>
-        <w:t xml:space="preserve">CurrentYearValue </w:t>
-      </w:r>
-      <w:r>
-        <w:rPr>
-          <w:rFonts w:hint="default" w:ascii="Consolas" w:hAnsi="Consolas" w:eastAsia="Consolas"/>
-          <w:color w:val="0000FF"/>
-          <w:sz w:val="19"/>
-          <w:szCs w:val="24"/>
-        </w:rPr>
-        <w:t>FLOAT</w:t>
-      </w:r>
-      <w:r>
-        <w:rPr>
-          <w:rFonts w:hint="default" w:ascii="Consolas" w:hAnsi="Consolas" w:eastAsia="Consolas"/>
-          <w:color w:val="0000FF"/>
-          <w:sz w:val="19"/>
-          <w:szCs w:val="24"/>
-          <w:lang w:val="en-IN"/>
-        </w:rPr>
-        <w:t xml:space="preserve"> </w:t>
-      </w:r>
-      <w:r>
-        <w:rPr>
-          <w:rFonts w:ascii="Consolas" w:hAnsi="Consolas" w:cs="Consolas"/>
-          <w:color w:val="0000FF"/>
-          <w:sz w:val="19"/>
-          <w:szCs w:val="19"/>
-        </w:rPr>
-        <w:t>DEFAULT 0,</w:t>
-      </w:r>
-    </w:p>
-    <w:p>
-      <w:pPr>
-        <w:autoSpaceDE w:val="0"/>
-        <w:autoSpaceDN w:val="0"/>
-        <w:adjustRightInd w:val="0"/>
-        <w:spacing w:after="0" w:line="240" w:lineRule="auto"/>
-        <w:rPr>
-          <w:rFonts w:ascii="Consolas" w:hAnsi="Consolas" w:cs="Consolas"/>
-          <w:color w:val="0000FF"/>
-          <w:sz w:val="19"/>
-          <w:szCs w:val="19"/>
-        </w:rPr>
-      </w:pPr>
-      <w:r>
-        <w:rPr>
-          <w:rFonts w:ascii="Consolas" w:hAnsi="Consolas" w:cs="Consolas"/>
-          <w:color w:val="0000FF"/>
-          <w:sz w:val="19"/>
-          <w:szCs w:val="19"/>
-        </w:rPr>
-        <w:tab/>
-      </w:r>
-      <w:r>
-        <w:rPr>
-          <w:rFonts w:ascii="Consolas" w:hAnsi="Consolas" w:cs="Consolas"/>
-          <w:color w:val="0000FF"/>
-          <w:sz w:val="19"/>
-          <w:szCs w:val="19"/>
-        </w:rPr>
-        <w:tab/>
-      </w:r>
-      <w:r>
-        <w:rPr>
-          <w:rFonts w:ascii="Consolas" w:hAnsi="Consolas" w:cs="Consolas"/>
-          <w:color w:val="0000FF"/>
-          <w:sz w:val="19"/>
-          <w:szCs w:val="19"/>
-        </w:rPr>
-        <w:t xml:space="preserve">PreviousYear1Value </w:t>
-      </w:r>
-      <w:r>
-        <w:rPr>
-          <w:rFonts w:hint="default" w:ascii="Consolas" w:hAnsi="Consolas" w:eastAsia="Consolas"/>
-          <w:color w:val="0000FF"/>
-          <w:sz w:val="19"/>
-          <w:szCs w:val="24"/>
-        </w:rPr>
-        <w:t>FLOAT</w:t>
-      </w:r>
-      <w:r>
-        <w:rPr>
-          <w:rFonts w:hint="default" w:ascii="Consolas" w:hAnsi="Consolas" w:eastAsia="Consolas"/>
-          <w:color w:val="0000FF"/>
-          <w:sz w:val="19"/>
-          <w:szCs w:val="24"/>
-          <w:lang w:val="en-IN"/>
-        </w:rPr>
-        <w:t xml:space="preserve"> </w:t>
-      </w:r>
-      <w:r>
-        <w:rPr>
-          <w:rFonts w:ascii="Consolas" w:hAnsi="Consolas" w:cs="Consolas"/>
-          <w:color w:val="0000FF"/>
-          <w:sz w:val="19"/>
-          <w:szCs w:val="19"/>
-        </w:rPr>
-        <w:t>DEFAULT 0,</w:t>
-      </w:r>
-    </w:p>
-    <w:p>
-      <w:pPr>
-        <w:autoSpaceDE w:val="0"/>
-        <w:autoSpaceDN w:val="0"/>
-        <w:adjustRightInd w:val="0"/>
-        <w:spacing w:after="0" w:line="240" w:lineRule="auto"/>
-        <w:rPr>
-          <w:rFonts w:ascii="Consolas" w:hAnsi="Consolas" w:cs="Consolas"/>
-          <w:color w:val="0000FF"/>
-          <w:sz w:val="19"/>
-          <w:szCs w:val="19"/>
-        </w:rPr>
-      </w:pPr>
-      <w:r>
-        <w:rPr>
-          <w:rFonts w:ascii="Consolas" w:hAnsi="Consolas" w:cs="Consolas"/>
-          <w:color w:val="0000FF"/>
-          <w:sz w:val="19"/>
-          <w:szCs w:val="19"/>
-        </w:rPr>
-        <w:tab/>
-      </w:r>
-      <w:r>
-        <w:rPr>
-          <w:rFonts w:ascii="Consolas" w:hAnsi="Consolas" w:cs="Consolas"/>
-          <w:color w:val="0000FF"/>
-          <w:sz w:val="19"/>
-          <w:szCs w:val="19"/>
-        </w:rPr>
-        <w:tab/>
-      </w:r>
-      <w:r>
-        <w:rPr>
-          <w:rFonts w:ascii="Consolas" w:hAnsi="Consolas" w:cs="Consolas"/>
-          <w:color w:val="0000FF"/>
-          <w:sz w:val="19"/>
-          <w:szCs w:val="19"/>
-        </w:rPr>
-        <w:t xml:space="preserve">PreviousYear2Value </w:t>
-      </w:r>
-      <w:r>
-        <w:rPr>
-          <w:rFonts w:hint="default" w:ascii="Consolas" w:hAnsi="Consolas" w:eastAsia="Consolas"/>
-          <w:color w:val="0000FF"/>
-          <w:sz w:val="19"/>
-          <w:szCs w:val="24"/>
-        </w:rPr>
-        <w:t>FLOAT</w:t>
-      </w:r>
-      <w:r>
-        <w:rPr>
-          <w:rFonts w:hint="default" w:ascii="Consolas" w:hAnsi="Consolas" w:eastAsia="Consolas"/>
-          <w:color w:val="0000FF"/>
-          <w:sz w:val="19"/>
-          <w:szCs w:val="24"/>
-          <w:lang w:val="en-IN"/>
-        </w:rPr>
-        <w:t xml:space="preserve"> </w:t>
-      </w:r>
-      <w:r>
-        <w:rPr>
-          <w:rFonts w:ascii="Consolas" w:hAnsi="Consolas" w:cs="Consolas"/>
-          <w:color w:val="0000FF"/>
-          <w:sz w:val="19"/>
-          <w:szCs w:val="19"/>
-        </w:rPr>
-        <w:t>DEFAULT 0,</w:t>
-      </w:r>
-    </w:p>
-    <w:p>
-      <w:pPr>
-        <w:autoSpaceDE w:val="0"/>
-        <w:autoSpaceDN w:val="0"/>
-        <w:adjustRightInd w:val="0"/>
-        <w:spacing w:after="0" w:line="240" w:lineRule="auto"/>
-        <w:rPr>
-          <w:rFonts w:ascii="Consolas" w:hAnsi="Consolas" w:cs="Consolas"/>
-          <w:color w:val="0000FF"/>
-          <w:sz w:val="19"/>
-          <w:szCs w:val="19"/>
-        </w:rPr>
-      </w:pPr>
-      <w:r>
-        <w:rPr>
-          <w:rFonts w:ascii="Consolas" w:hAnsi="Consolas" w:cs="Consolas"/>
-          <w:color w:val="0000FF"/>
-          <w:sz w:val="19"/>
-          <w:szCs w:val="19"/>
-        </w:rPr>
-        <w:tab/>
-      </w:r>
-      <w:r>
-        <w:rPr>
-          <w:rFonts w:ascii="Consolas" w:hAnsi="Consolas" w:cs="Consolas"/>
-          <w:color w:val="0000FF"/>
-          <w:sz w:val="19"/>
-          <w:szCs w:val="19"/>
-        </w:rPr>
-        <w:tab/>
-      </w:r>
-      <w:r>
-        <w:rPr>
-          <w:rFonts w:ascii="Consolas" w:hAnsi="Consolas" w:cs="Consolas"/>
-          <w:color w:val="0000FF"/>
-          <w:sz w:val="19"/>
-          <w:szCs w:val="19"/>
-        </w:rPr>
-        <w:t xml:space="preserve">PreviousYear3Value </w:t>
-      </w:r>
-      <w:r>
-        <w:rPr>
-          <w:rFonts w:hint="default" w:ascii="Consolas" w:hAnsi="Consolas" w:eastAsia="Consolas"/>
-          <w:color w:val="0000FF"/>
-          <w:sz w:val="19"/>
-          <w:szCs w:val="24"/>
-        </w:rPr>
-        <w:t>FLOAT</w:t>
-      </w:r>
-      <w:r>
-        <w:rPr>
-          <w:rFonts w:hint="default" w:ascii="Consolas" w:hAnsi="Consolas" w:eastAsia="Consolas"/>
-          <w:color w:val="0000FF"/>
-          <w:sz w:val="19"/>
-          <w:szCs w:val="24"/>
-          <w:lang w:val="en-IN"/>
-        </w:rPr>
-        <w:t xml:space="preserve"> </w:t>
+        <w:t>ReportID Int</w:t>
       </w:r>
       <w:bookmarkStart w:id="0" w:name="_GoBack"/>
       <w:bookmarkEnd w:id="0"/>
+      <w:r>
+        <w:rPr>
+          <w:rFonts w:ascii="Consolas" w:hAnsi="Consolas" w:cs="Consolas"/>
+          <w:color w:val="0000FF"/>
+          <w:sz w:val="19"/>
+          <w:szCs w:val="19"/>
+        </w:rPr>
+        <w:t xml:space="preserve"> NOT NULL ,</w:t>
+      </w:r>
+    </w:p>
+    <w:p>
+      <w:pPr>
+        <w:autoSpaceDE w:val="0"/>
+        <w:autoSpaceDN w:val="0"/>
+        <w:adjustRightInd w:val="0"/>
+        <w:spacing w:after="0" w:line="240" w:lineRule="auto"/>
+        <w:rPr>
+          <w:rFonts w:ascii="Consolas" w:hAnsi="Consolas" w:cs="Consolas"/>
+          <w:color w:val="0000FF"/>
+          <w:sz w:val="19"/>
+          <w:szCs w:val="19"/>
+        </w:rPr>
+      </w:pPr>
+      <w:r>
+        <w:rPr>
+          <w:rFonts w:ascii="Consolas" w:hAnsi="Consolas" w:cs="Consolas"/>
+          <w:color w:val="0000FF"/>
+          <w:sz w:val="19"/>
+          <w:szCs w:val="19"/>
+        </w:rPr>
+        <w:tab/>
+      </w:r>
+      <w:r>
+        <w:rPr>
+          <w:rFonts w:ascii="Consolas" w:hAnsi="Consolas" w:cs="Consolas"/>
+          <w:color w:val="0000FF"/>
+          <w:sz w:val="19"/>
+          <w:szCs w:val="19"/>
+        </w:rPr>
+        <w:tab/>
+      </w:r>
+      <w:r>
+        <w:rPr>
+          <w:rFonts w:ascii="Consolas" w:hAnsi="Consolas" w:cs="Consolas"/>
+          <w:color w:val="0000FF"/>
+          <w:sz w:val="19"/>
+          <w:szCs w:val="19"/>
+        </w:rPr>
+        <w:t>StatementType INT DEFAULT 0,</w:t>
+      </w:r>
+    </w:p>
+    <w:p>
+      <w:pPr>
+        <w:autoSpaceDE w:val="0"/>
+        <w:autoSpaceDN w:val="0"/>
+        <w:adjustRightInd w:val="0"/>
+        <w:spacing w:after="0" w:line="240" w:lineRule="auto"/>
+        <w:rPr>
+          <w:rFonts w:ascii="Consolas" w:hAnsi="Consolas" w:cs="Consolas"/>
+          <w:color w:val="0000FF"/>
+          <w:sz w:val="19"/>
+          <w:szCs w:val="19"/>
+        </w:rPr>
+      </w:pPr>
+      <w:r>
+        <w:rPr>
+          <w:rFonts w:ascii="Consolas" w:hAnsi="Consolas" w:cs="Consolas"/>
+          <w:color w:val="0000FF"/>
+          <w:sz w:val="19"/>
+          <w:szCs w:val="19"/>
+        </w:rPr>
+        <w:tab/>
+      </w:r>
+      <w:r>
+        <w:rPr>
+          <w:rFonts w:ascii="Consolas" w:hAnsi="Consolas" w:cs="Consolas"/>
+          <w:color w:val="0000FF"/>
+          <w:sz w:val="19"/>
+          <w:szCs w:val="19"/>
+        </w:rPr>
+        <w:tab/>
+      </w:r>
+      <w:r>
+        <w:rPr>
+          <w:rFonts w:ascii="Consolas" w:hAnsi="Consolas" w:cs="Consolas"/>
+          <w:color w:val="0000FF"/>
+          <w:sz w:val="19"/>
+          <w:szCs w:val="19"/>
+        </w:rPr>
+        <w:t>LineType INT DEFAULT 0,</w:t>
+      </w:r>
+    </w:p>
+    <w:p>
+      <w:pPr>
+        <w:autoSpaceDE w:val="0"/>
+        <w:autoSpaceDN w:val="0"/>
+        <w:adjustRightInd w:val="0"/>
+        <w:spacing w:after="0" w:line="240" w:lineRule="auto"/>
+        <w:rPr>
+          <w:rFonts w:ascii="Consolas" w:hAnsi="Consolas" w:cs="Consolas"/>
+          <w:color w:val="0000FF"/>
+          <w:sz w:val="19"/>
+          <w:szCs w:val="19"/>
+        </w:rPr>
+      </w:pPr>
+      <w:r>
+        <w:rPr>
+          <w:rFonts w:ascii="Consolas" w:hAnsi="Consolas" w:cs="Consolas"/>
+          <w:color w:val="0000FF"/>
+          <w:sz w:val="19"/>
+          <w:szCs w:val="19"/>
+        </w:rPr>
+        <w:tab/>
+      </w:r>
+      <w:r>
+        <w:rPr>
+          <w:rFonts w:ascii="Consolas" w:hAnsi="Consolas" w:cs="Consolas"/>
+          <w:color w:val="0000FF"/>
+          <w:sz w:val="19"/>
+          <w:szCs w:val="19"/>
+        </w:rPr>
+        <w:tab/>
+      </w:r>
+      <w:r>
+        <w:rPr>
+          <w:rFonts w:ascii="Consolas" w:hAnsi="Consolas" w:cs="Consolas"/>
+          <w:color w:val="0000FF"/>
+          <w:sz w:val="19"/>
+          <w:szCs w:val="19"/>
+        </w:rPr>
+        <w:t>[LineNo] INT DEFAULT 0,</w:t>
+      </w:r>
+    </w:p>
+    <w:p>
+      <w:pPr>
+        <w:autoSpaceDE w:val="0"/>
+        <w:autoSpaceDN w:val="0"/>
+        <w:adjustRightInd w:val="0"/>
+        <w:spacing w:after="0" w:line="240" w:lineRule="auto"/>
+        <w:rPr>
+          <w:rFonts w:ascii="Consolas" w:hAnsi="Consolas" w:cs="Consolas"/>
+          <w:color w:val="0000FF"/>
+          <w:sz w:val="19"/>
+          <w:szCs w:val="19"/>
+        </w:rPr>
+      </w:pPr>
+      <w:r>
+        <w:rPr>
+          <w:rFonts w:ascii="Consolas" w:hAnsi="Consolas" w:cs="Consolas"/>
+          <w:color w:val="0000FF"/>
+          <w:sz w:val="19"/>
+          <w:szCs w:val="19"/>
+        </w:rPr>
+        <w:tab/>
+      </w:r>
+      <w:r>
+        <w:rPr>
+          <w:rFonts w:ascii="Consolas" w:hAnsi="Consolas" w:cs="Consolas"/>
+          <w:color w:val="0000FF"/>
+          <w:sz w:val="19"/>
+          <w:szCs w:val="19"/>
+        </w:rPr>
+        <w:tab/>
+      </w:r>
+      <w:r>
+        <w:rPr>
+          <w:rFonts w:ascii="Consolas" w:hAnsi="Consolas" w:cs="Consolas"/>
+          <w:color w:val="0000FF"/>
+          <w:sz w:val="19"/>
+          <w:szCs w:val="19"/>
+        </w:rPr>
+        <w:t xml:space="preserve">AccountDescription varchar(255) </w:t>
+      </w:r>
+      <w:r>
+        <w:rPr>
+          <w:rFonts w:hint="default" w:ascii="Consolas" w:hAnsi="Consolas" w:eastAsia="Consolas"/>
+          <w:color w:val="0000FF"/>
+          <w:sz w:val="19"/>
+          <w:szCs w:val="24"/>
+        </w:rPr>
+        <w:t>default</w:t>
+      </w:r>
+      <w:r>
+        <w:rPr>
+          <w:rFonts w:hint="default" w:ascii="Consolas" w:hAnsi="Consolas" w:eastAsia="Consolas"/>
+          <w:color w:val="000000"/>
+          <w:sz w:val="19"/>
+          <w:szCs w:val="24"/>
+        </w:rPr>
+        <w:t xml:space="preserve"> </w:t>
+      </w:r>
+      <w:r>
+        <w:rPr>
+          <w:rFonts w:hint="default" w:ascii="Consolas" w:hAnsi="Consolas" w:eastAsia="Consolas"/>
+          <w:color w:val="FF0000"/>
+          <w:sz w:val="19"/>
+          <w:szCs w:val="24"/>
+        </w:rPr>
+        <w:t>''</w:t>
+      </w:r>
+      <w:r>
+        <w:rPr>
+          <w:rFonts w:ascii="Consolas" w:hAnsi="Consolas" w:cs="Consolas"/>
+          <w:color w:val="0000FF"/>
+          <w:sz w:val="19"/>
+          <w:szCs w:val="19"/>
+        </w:rPr>
+        <w:t>,</w:t>
+      </w:r>
+    </w:p>
+    <w:p>
+      <w:pPr>
+        <w:autoSpaceDE w:val="0"/>
+        <w:autoSpaceDN w:val="0"/>
+        <w:adjustRightInd w:val="0"/>
+        <w:spacing w:after="0" w:line="240" w:lineRule="auto"/>
+        <w:rPr>
+          <w:rFonts w:ascii="Consolas" w:hAnsi="Consolas" w:cs="Consolas"/>
+          <w:color w:val="0000FF"/>
+          <w:sz w:val="19"/>
+          <w:szCs w:val="19"/>
+        </w:rPr>
+      </w:pPr>
+      <w:r>
+        <w:rPr>
+          <w:rFonts w:ascii="Consolas" w:hAnsi="Consolas" w:cs="Consolas"/>
+          <w:color w:val="0000FF"/>
+          <w:sz w:val="19"/>
+          <w:szCs w:val="19"/>
+        </w:rPr>
+        <w:tab/>
+      </w:r>
+      <w:r>
+        <w:rPr>
+          <w:rFonts w:ascii="Consolas" w:hAnsi="Consolas" w:cs="Consolas"/>
+          <w:color w:val="0000FF"/>
+          <w:sz w:val="19"/>
+          <w:szCs w:val="19"/>
+        </w:rPr>
+        <w:tab/>
+      </w:r>
+      <w:r>
+        <w:rPr>
+          <w:rFonts w:ascii="Consolas" w:hAnsi="Consolas" w:cs="Consolas"/>
+          <w:color w:val="0000FF"/>
+          <w:sz w:val="19"/>
+          <w:szCs w:val="19"/>
+        </w:rPr>
+        <w:t xml:space="preserve">CurrentYearValue </w:t>
+      </w:r>
+      <w:r>
+        <w:rPr>
+          <w:rFonts w:hint="default" w:ascii="Consolas" w:hAnsi="Consolas" w:eastAsia="Consolas"/>
+          <w:color w:val="0000FF"/>
+          <w:sz w:val="19"/>
+          <w:szCs w:val="24"/>
+        </w:rPr>
+        <w:t>FLOAT</w:t>
+      </w:r>
+      <w:r>
+        <w:rPr>
+          <w:rFonts w:hint="default" w:ascii="Consolas" w:hAnsi="Consolas" w:eastAsia="Consolas"/>
+          <w:color w:val="0000FF"/>
+          <w:sz w:val="19"/>
+          <w:szCs w:val="24"/>
+          <w:lang w:val="en-IN"/>
+        </w:rPr>
+        <w:t xml:space="preserve"> </w:t>
+      </w:r>
+      <w:r>
+        <w:rPr>
+          <w:rFonts w:ascii="Consolas" w:hAnsi="Consolas" w:cs="Consolas"/>
+          <w:color w:val="0000FF"/>
+          <w:sz w:val="19"/>
+          <w:szCs w:val="19"/>
+        </w:rPr>
+        <w:t>DEFAULT 0,</w:t>
+      </w:r>
+    </w:p>
+    <w:p>
+      <w:pPr>
+        <w:autoSpaceDE w:val="0"/>
+        <w:autoSpaceDN w:val="0"/>
+        <w:adjustRightInd w:val="0"/>
+        <w:spacing w:after="0" w:line="240" w:lineRule="auto"/>
+        <w:rPr>
+          <w:rFonts w:ascii="Consolas" w:hAnsi="Consolas" w:cs="Consolas"/>
+          <w:color w:val="0000FF"/>
+          <w:sz w:val="19"/>
+          <w:szCs w:val="19"/>
+        </w:rPr>
+      </w:pPr>
+      <w:r>
+        <w:rPr>
+          <w:rFonts w:ascii="Consolas" w:hAnsi="Consolas" w:cs="Consolas"/>
+          <w:color w:val="0000FF"/>
+          <w:sz w:val="19"/>
+          <w:szCs w:val="19"/>
+        </w:rPr>
+        <w:tab/>
+      </w:r>
+      <w:r>
+        <w:rPr>
+          <w:rFonts w:ascii="Consolas" w:hAnsi="Consolas" w:cs="Consolas"/>
+          <w:color w:val="0000FF"/>
+          <w:sz w:val="19"/>
+          <w:szCs w:val="19"/>
+        </w:rPr>
+        <w:tab/>
+      </w:r>
+      <w:r>
+        <w:rPr>
+          <w:rFonts w:ascii="Consolas" w:hAnsi="Consolas" w:cs="Consolas"/>
+          <w:color w:val="0000FF"/>
+          <w:sz w:val="19"/>
+          <w:szCs w:val="19"/>
+        </w:rPr>
+        <w:t xml:space="preserve">PreviousYear1Value </w:t>
+      </w:r>
+      <w:r>
+        <w:rPr>
+          <w:rFonts w:hint="default" w:ascii="Consolas" w:hAnsi="Consolas" w:eastAsia="Consolas"/>
+          <w:color w:val="0000FF"/>
+          <w:sz w:val="19"/>
+          <w:szCs w:val="24"/>
+        </w:rPr>
+        <w:t>FLOAT</w:t>
+      </w:r>
+      <w:r>
+        <w:rPr>
+          <w:rFonts w:hint="default" w:ascii="Consolas" w:hAnsi="Consolas" w:eastAsia="Consolas"/>
+          <w:color w:val="0000FF"/>
+          <w:sz w:val="19"/>
+          <w:szCs w:val="24"/>
+          <w:lang w:val="en-IN"/>
+        </w:rPr>
+        <w:t xml:space="preserve"> </w:t>
+      </w:r>
+      <w:r>
+        <w:rPr>
+          <w:rFonts w:ascii="Consolas" w:hAnsi="Consolas" w:cs="Consolas"/>
+          <w:color w:val="0000FF"/>
+          <w:sz w:val="19"/>
+          <w:szCs w:val="19"/>
+        </w:rPr>
+        <w:t>DEFAULT 0,</w:t>
+      </w:r>
+    </w:p>
+    <w:p>
+      <w:pPr>
+        <w:autoSpaceDE w:val="0"/>
+        <w:autoSpaceDN w:val="0"/>
+        <w:adjustRightInd w:val="0"/>
+        <w:spacing w:after="0" w:line="240" w:lineRule="auto"/>
+        <w:rPr>
+          <w:rFonts w:ascii="Consolas" w:hAnsi="Consolas" w:cs="Consolas"/>
+          <w:color w:val="0000FF"/>
+          <w:sz w:val="19"/>
+          <w:szCs w:val="19"/>
+        </w:rPr>
+      </w:pPr>
+      <w:r>
+        <w:rPr>
+          <w:rFonts w:ascii="Consolas" w:hAnsi="Consolas" w:cs="Consolas"/>
+          <w:color w:val="0000FF"/>
+          <w:sz w:val="19"/>
+          <w:szCs w:val="19"/>
+        </w:rPr>
+        <w:tab/>
+      </w:r>
+      <w:r>
+        <w:rPr>
+          <w:rFonts w:ascii="Consolas" w:hAnsi="Consolas" w:cs="Consolas"/>
+          <w:color w:val="0000FF"/>
+          <w:sz w:val="19"/>
+          <w:szCs w:val="19"/>
+        </w:rPr>
+        <w:tab/>
+      </w:r>
+      <w:r>
+        <w:rPr>
+          <w:rFonts w:ascii="Consolas" w:hAnsi="Consolas" w:cs="Consolas"/>
+          <w:color w:val="0000FF"/>
+          <w:sz w:val="19"/>
+          <w:szCs w:val="19"/>
+        </w:rPr>
+        <w:t xml:space="preserve">PreviousYear2Value </w:t>
+      </w:r>
+      <w:r>
+        <w:rPr>
+          <w:rFonts w:hint="default" w:ascii="Consolas" w:hAnsi="Consolas" w:eastAsia="Consolas"/>
+          <w:color w:val="0000FF"/>
+          <w:sz w:val="19"/>
+          <w:szCs w:val="24"/>
+        </w:rPr>
+        <w:t>FLOAT</w:t>
+      </w:r>
+      <w:r>
+        <w:rPr>
+          <w:rFonts w:hint="default" w:ascii="Consolas" w:hAnsi="Consolas" w:eastAsia="Consolas"/>
+          <w:color w:val="0000FF"/>
+          <w:sz w:val="19"/>
+          <w:szCs w:val="24"/>
+          <w:lang w:val="en-IN"/>
+        </w:rPr>
+        <w:t xml:space="preserve"> </w:t>
+      </w:r>
+      <w:r>
+        <w:rPr>
+          <w:rFonts w:ascii="Consolas" w:hAnsi="Consolas" w:cs="Consolas"/>
+          <w:color w:val="0000FF"/>
+          <w:sz w:val="19"/>
+          <w:szCs w:val="19"/>
+        </w:rPr>
+        <w:t>DEFAULT 0,</w:t>
+      </w:r>
+    </w:p>
+    <w:p>
+      <w:pPr>
+        <w:autoSpaceDE w:val="0"/>
+        <w:autoSpaceDN w:val="0"/>
+        <w:adjustRightInd w:val="0"/>
+        <w:spacing w:after="0" w:line="240" w:lineRule="auto"/>
+        <w:rPr>
+          <w:rFonts w:ascii="Consolas" w:hAnsi="Consolas" w:cs="Consolas"/>
+          <w:color w:val="0000FF"/>
+          <w:sz w:val="19"/>
+          <w:szCs w:val="19"/>
+        </w:rPr>
+      </w:pPr>
+      <w:r>
+        <w:rPr>
+          <w:rFonts w:ascii="Consolas" w:hAnsi="Consolas" w:cs="Consolas"/>
+          <w:color w:val="0000FF"/>
+          <w:sz w:val="19"/>
+          <w:szCs w:val="19"/>
+        </w:rPr>
+        <w:tab/>
+      </w:r>
+      <w:r>
+        <w:rPr>
+          <w:rFonts w:ascii="Consolas" w:hAnsi="Consolas" w:cs="Consolas"/>
+          <w:color w:val="0000FF"/>
+          <w:sz w:val="19"/>
+          <w:szCs w:val="19"/>
+        </w:rPr>
+        <w:tab/>
+      </w:r>
+      <w:r>
+        <w:rPr>
+          <w:rFonts w:ascii="Consolas" w:hAnsi="Consolas" w:cs="Consolas"/>
+          <w:color w:val="0000FF"/>
+          <w:sz w:val="19"/>
+          <w:szCs w:val="19"/>
+        </w:rPr>
+        <w:t xml:space="preserve">PreviousYear3Value </w:t>
+      </w:r>
+      <w:r>
+        <w:rPr>
+          <w:rFonts w:hint="default" w:ascii="Consolas" w:hAnsi="Consolas" w:eastAsia="Consolas"/>
+          <w:color w:val="0000FF"/>
+          <w:sz w:val="19"/>
+          <w:szCs w:val="24"/>
+        </w:rPr>
+        <w:t>FLOAT</w:t>
+      </w:r>
+      <w:r>
+        <w:rPr>
+          <w:rFonts w:hint="default" w:ascii="Consolas" w:hAnsi="Consolas" w:eastAsia="Consolas"/>
+          <w:color w:val="0000FF"/>
+          <w:sz w:val="19"/>
+          <w:szCs w:val="24"/>
+          <w:lang w:val="en-IN"/>
+        </w:rPr>
+        <w:t xml:space="preserve"> </w:t>
+      </w:r>
       <w:r>
         <w:rPr>
           <w:rFonts w:ascii="Consolas" w:hAnsi="Consolas" w:cs="Consolas"/>

</xml_diff>

<commit_message>
Package excel and SQL Query updated - BASHA
</commit_message>
<xml_diff>
--- a/Documentation/SQL Queries.docx
+++ b/Documentation/SQL Queries.docx
@@ -4585,18 +4585,7 @@
           <w:sz w:val="19"/>
           <w:szCs w:val="19"/>
         </w:rPr>
-        <w:t>ReportID Int</w:t>
-      </w:r>
-      <w:bookmarkStart w:id="0" w:name="_GoBack"/>
-      <w:bookmarkEnd w:id="0"/>
-      <w:r>
-        <w:rPr>
-          <w:rFonts w:ascii="Consolas" w:hAnsi="Consolas" w:cs="Consolas"/>
-          <w:color w:val="0000FF"/>
-          <w:sz w:val="19"/>
-          <w:szCs w:val="19"/>
-        </w:rPr>
-        <w:t xml:space="preserve"> NOT NULL ,</w:t>
+        <w:t>ReportID Int NOT NULL ,</w:t>
       </w:r>
     </w:p>
     <w:p>
@@ -6450,6 +6439,8 @@
         </w:rPr>
         <w:t>ValidityPeriod varchar(255) default '',</w:t>
       </w:r>
+      <w:bookmarkStart w:id="0" w:name="_GoBack"/>
+      <w:bookmarkEnd w:id="0"/>
       <w:r>
         <w:rPr>
           <w:rFonts w:hint="default" w:ascii="Consolas" w:hAnsi="Consolas" w:eastAsia="Consolas"/>
@@ -6533,6 +6524,70 @@
           <w:szCs w:val="24"/>
         </w:rPr>
         <w:t>Text3 varchar(255) default ''</w:t>
+      </w:r>
+      <w:r>
+        <w:rPr>
+          <w:rFonts w:hint="default" w:ascii="Consolas" w:hAnsi="Consolas" w:eastAsia="Consolas"/>
+          <w:color w:val="0000FF"/>
+          <w:sz w:val="19"/>
+          <w:szCs w:val="24"/>
+          <w:lang w:val="en-IN"/>
+        </w:rPr>
+        <w:t>,</w:t>
+      </w:r>
+      <w:r>
+        <w:rPr>
+          <w:rFonts w:hint="default" w:ascii="Consolas" w:hAnsi="Consolas" w:eastAsia="Consolas"/>
+          <w:color w:val="0000FF"/>
+          <w:sz w:val="19"/>
+          <w:szCs w:val="24"/>
+        </w:rPr>
+        <w:t>VisibleInGrid</w:t>
+      </w:r>
+      <w:r>
+        <w:rPr>
+          <w:rFonts w:hint="default" w:ascii="Consolas" w:hAnsi="Consolas" w:eastAsia="Consolas"/>
+          <w:color w:val="000000"/>
+          <w:sz w:val="19"/>
+          <w:szCs w:val="24"/>
+        </w:rPr>
+        <w:t xml:space="preserve"> </w:t>
+      </w:r>
+      <w:r>
+        <w:rPr>
+          <w:rFonts w:hint="default" w:ascii="Consolas" w:hAnsi="Consolas" w:eastAsia="Consolas"/>
+          <w:color w:val="0000FF"/>
+          <w:sz w:val="19"/>
+          <w:szCs w:val="24"/>
+        </w:rPr>
+        <w:t>Bit</w:t>
+      </w:r>
+      <w:r>
+        <w:rPr>
+          <w:rFonts w:hint="default" w:ascii="Consolas" w:hAnsi="Consolas" w:eastAsia="Consolas"/>
+          <w:color w:val="000000"/>
+          <w:sz w:val="19"/>
+          <w:szCs w:val="24"/>
+        </w:rPr>
+        <w:t xml:space="preserve"> </w:t>
+      </w:r>
+      <w:r>
+        <w:rPr>
+          <w:rFonts w:hint="default" w:ascii="Consolas" w:hAnsi="Consolas" w:eastAsia="Consolas"/>
+          <w:color w:val="0000FF"/>
+          <w:sz w:val="19"/>
+          <w:szCs w:val="24"/>
+        </w:rPr>
+        <w:t>default</w:t>
+      </w:r>
+      <w:r>
+        <w:rPr>
+          <w:rFonts w:hint="default" w:ascii="Consolas" w:hAnsi="Consolas" w:eastAsia="Consolas"/>
+          <w:color w:val="000000"/>
+          <w:sz w:val="19"/>
+          <w:szCs w:val="24"/>
+        </w:rPr>
+        <w:t xml:space="preserve"> 0 </w:t>
       </w:r>
       <w:r>
         <w:rPr>

</xml_diff>

<commit_message>
Package usage table - packagename column added - BASHA
</commit_message>
<xml_diff>
--- a/Documentation/SQL Queries.docx
+++ b/Documentation/SQL Queries.docx
@@ -6439,8 +6439,6 @@
         </w:rPr>
         <w:t>ValidityPeriod varchar(255) default '',</w:t>
       </w:r>
-      <w:bookmarkStart w:id="0" w:name="_GoBack"/>
-      <w:bookmarkEnd w:id="0"/>
       <w:r>
         <w:rPr>
           <w:rFonts w:hint="default" w:ascii="Consolas" w:hAnsi="Consolas" w:eastAsia="Consolas"/>
@@ -6892,6 +6890,30 @@
         </w:rPr>
         <w:t>AccountingComapanyID Int default 0,</w:t>
       </w:r>
+    </w:p>
+    <w:p>
+      <w:pPr>
+        <w:autoSpaceDE w:val="0"/>
+        <w:autoSpaceDN w:val="0"/>
+        <w:adjustRightInd w:val="0"/>
+        <w:spacing w:after="0" w:line="240" w:lineRule="auto"/>
+        <w:ind w:firstLine="720" w:firstLineChars="0"/>
+        <w:rPr>
+          <w:rFonts w:hint="default"/>
+          <w:color w:val="0000FF"/>
+          <w:lang w:val="en-IN"/>
+        </w:rPr>
+      </w:pPr>
+      <w:r>
+        <w:rPr>
+          <w:rFonts w:hint="default"/>
+          <w:color w:val="0000FF"/>
+          <w:lang w:val="en-IN"/>
+        </w:rPr>
+        <w:t>PackageName varchar(255) default '',</w:t>
+      </w:r>
+      <w:bookmarkStart w:id="0" w:name="_GoBack"/>
+      <w:bookmarkEnd w:id="0"/>
     </w:p>
     <w:p>
       <w:pPr>

</xml_diff>

<commit_message>
spelling mistake in column name - BASHA
</commit_message>
<xml_diff>
--- a/Documentation/SQL Queries.docx
+++ b/Documentation/SQL Queries.docx
@@ -6888,7 +6888,7 @@
           <w:color w:val="0000FF"/>
           <w:lang w:val="en-IN"/>
         </w:rPr>
-        <w:t>AccountingComapanyID Int default 0,</w:t>
+        <w:t>AccountingCompanyID Int default 0,</w:t>
       </w:r>
     </w:p>
     <w:p>
@@ -6911,75 +6911,75 @@
           <w:lang w:val="en-IN"/>
         </w:rPr>
         <w:t>PackageName varchar(255) default '',</w:t>
+      </w:r>
+    </w:p>
+    <w:p>
+      <w:pPr>
+        <w:autoSpaceDE w:val="0"/>
+        <w:autoSpaceDN w:val="0"/>
+        <w:adjustRightInd w:val="0"/>
+        <w:spacing w:after="0" w:line="240" w:lineRule="auto"/>
+        <w:ind w:firstLine="720" w:firstLineChars="0"/>
+        <w:rPr>
+          <w:rFonts w:hint="default"/>
+          <w:color w:val="0000FF"/>
+          <w:lang w:val="en-IN"/>
+        </w:rPr>
+      </w:pPr>
+      <w:r>
+        <w:rPr>
+          <w:rFonts w:hint="default"/>
+          <w:color w:val="0000FF"/>
+          <w:lang w:val="en-IN"/>
+        </w:rPr>
+        <w:t>StartingDate DateTime default '',</w:t>
+      </w:r>
+    </w:p>
+    <w:p>
+      <w:pPr>
+        <w:autoSpaceDE w:val="0"/>
+        <w:autoSpaceDN w:val="0"/>
+        <w:adjustRightInd w:val="0"/>
+        <w:spacing w:after="0" w:line="240" w:lineRule="auto"/>
+        <w:ind w:firstLine="720" w:firstLineChars="0"/>
+        <w:rPr>
+          <w:rFonts w:hint="default"/>
+          <w:color w:val="0000FF"/>
+          <w:lang w:val="en-IN"/>
+        </w:rPr>
+      </w:pPr>
+      <w:r>
+        <w:rPr>
+          <w:rFonts w:hint="default"/>
+          <w:color w:val="0000FF"/>
+          <w:lang w:val="en-IN"/>
+        </w:rPr>
+        <w:t>ValidUntil DateTime default '',</w:t>
+      </w:r>
+    </w:p>
+    <w:p>
+      <w:pPr>
+        <w:autoSpaceDE w:val="0"/>
+        <w:autoSpaceDN w:val="0"/>
+        <w:adjustRightInd w:val="0"/>
+        <w:spacing w:after="0" w:line="240" w:lineRule="auto"/>
+        <w:ind w:firstLine="720" w:firstLineChars="0"/>
+        <w:rPr>
+          <w:rFonts w:hint="default"/>
+          <w:color w:val="0000FF"/>
+          <w:lang w:val="en-IN"/>
+        </w:rPr>
+      </w:pPr>
+      <w:r>
+        <w:rPr>
+          <w:rFonts w:hint="default"/>
+          <w:color w:val="0000FF"/>
+          <w:lang w:val="en-IN"/>
+        </w:rPr>
+        <w:t>Status Bit default 0,</w:t>
       </w:r>
       <w:bookmarkStart w:id="0" w:name="_GoBack"/>
       <w:bookmarkEnd w:id="0"/>
-    </w:p>
-    <w:p>
-      <w:pPr>
-        <w:autoSpaceDE w:val="0"/>
-        <w:autoSpaceDN w:val="0"/>
-        <w:adjustRightInd w:val="0"/>
-        <w:spacing w:after="0" w:line="240" w:lineRule="auto"/>
-        <w:ind w:firstLine="720" w:firstLineChars="0"/>
-        <w:rPr>
-          <w:rFonts w:hint="default"/>
-          <w:color w:val="0000FF"/>
-          <w:lang w:val="en-IN"/>
-        </w:rPr>
-      </w:pPr>
-      <w:r>
-        <w:rPr>
-          <w:rFonts w:hint="default"/>
-          <w:color w:val="0000FF"/>
-          <w:lang w:val="en-IN"/>
-        </w:rPr>
-        <w:t>StartingDate DateTime default '',</w:t>
-      </w:r>
-    </w:p>
-    <w:p>
-      <w:pPr>
-        <w:autoSpaceDE w:val="0"/>
-        <w:autoSpaceDN w:val="0"/>
-        <w:adjustRightInd w:val="0"/>
-        <w:spacing w:after="0" w:line="240" w:lineRule="auto"/>
-        <w:ind w:firstLine="720" w:firstLineChars="0"/>
-        <w:rPr>
-          <w:rFonts w:hint="default"/>
-          <w:color w:val="0000FF"/>
-          <w:lang w:val="en-IN"/>
-        </w:rPr>
-      </w:pPr>
-      <w:r>
-        <w:rPr>
-          <w:rFonts w:hint="default"/>
-          <w:color w:val="0000FF"/>
-          <w:lang w:val="en-IN"/>
-        </w:rPr>
-        <w:t>ValidUntil DateTime default '',</w:t>
-      </w:r>
-    </w:p>
-    <w:p>
-      <w:pPr>
-        <w:autoSpaceDE w:val="0"/>
-        <w:autoSpaceDN w:val="0"/>
-        <w:adjustRightInd w:val="0"/>
-        <w:spacing w:after="0" w:line="240" w:lineRule="auto"/>
-        <w:ind w:firstLine="720" w:firstLineChars="0"/>
-        <w:rPr>
-          <w:rFonts w:hint="default"/>
-          <w:color w:val="0000FF"/>
-          <w:lang w:val="en-IN"/>
-        </w:rPr>
-      </w:pPr>
-      <w:r>
-        <w:rPr>
-          <w:rFonts w:hint="default"/>
-          <w:color w:val="0000FF"/>
-          <w:lang w:val="en-IN"/>
-        </w:rPr>
-        <w:t>Status Bit default 0,</w:t>
-      </w:r>
     </w:p>
     <w:p>
       <w:pPr>

</xml_diff>

<commit_message>
Quantity column added in RBLAnnualReportPackageUsage Table - BASHA
</commit_message>
<xml_diff>
--- a/Documentation/SQL Queries.docx
+++ b/Documentation/SQL Queries.docx
@@ -6866,120 +6866,142 @@
           <w:color w:val="0000FF"/>
           <w:lang w:val="en-IN"/>
         </w:rPr>
-        <w:t>UserID Int default 0,</w:t>
-      </w:r>
-    </w:p>
-    <w:p>
-      <w:pPr>
-        <w:autoSpaceDE w:val="0"/>
-        <w:autoSpaceDN w:val="0"/>
-        <w:adjustRightInd w:val="0"/>
-        <w:spacing w:after="0" w:line="240" w:lineRule="auto"/>
-        <w:ind w:firstLine="720" w:firstLineChars="0"/>
-        <w:rPr>
-          <w:rFonts w:hint="default"/>
-          <w:color w:val="0000FF"/>
-          <w:lang w:val="en-IN"/>
-        </w:rPr>
-      </w:pPr>
-      <w:r>
-        <w:rPr>
-          <w:rFonts w:hint="default"/>
-          <w:color w:val="0000FF"/>
-          <w:lang w:val="en-IN"/>
-        </w:rPr>
-        <w:t>AccountingCompanyID Int default 0,</w:t>
-      </w:r>
-    </w:p>
-    <w:p>
-      <w:pPr>
-        <w:autoSpaceDE w:val="0"/>
-        <w:autoSpaceDN w:val="0"/>
-        <w:adjustRightInd w:val="0"/>
-        <w:spacing w:after="0" w:line="240" w:lineRule="auto"/>
-        <w:ind w:firstLine="720" w:firstLineChars="0"/>
-        <w:rPr>
-          <w:rFonts w:hint="default"/>
-          <w:color w:val="0000FF"/>
-          <w:lang w:val="en-IN"/>
-        </w:rPr>
-      </w:pPr>
-      <w:r>
-        <w:rPr>
-          <w:rFonts w:hint="default"/>
-          <w:color w:val="0000FF"/>
-          <w:lang w:val="en-IN"/>
-        </w:rPr>
-        <w:t>PackageName varchar(255) default '',</w:t>
-      </w:r>
-    </w:p>
-    <w:p>
-      <w:pPr>
-        <w:autoSpaceDE w:val="0"/>
-        <w:autoSpaceDN w:val="0"/>
-        <w:adjustRightInd w:val="0"/>
-        <w:spacing w:after="0" w:line="240" w:lineRule="auto"/>
-        <w:ind w:firstLine="720" w:firstLineChars="0"/>
-        <w:rPr>
-          <w:rFonts w:hint="default"/>
-          <w:color w:val="0000FF"/>
-          <w:lang w:val="en-IN"/>
-        </w:rPr>
-      </w:pPr>
-      <w:r>
-        <w:rPr>
-          <w:rFonts w:hint="default"/>
-          <w:color w:val="0000FF"/>
-          <w:lang w:val="en-IN"/>
-        </w:rPr>
-        <w:t>StartingDate DateTime default '',</w:t>
-      </w:r>
-    </w:p>
-    <w:p>
-      <w:pPr>
-        <w:autoSpaceDE w:val="0"/>
-        <w:autoSpaceDN w:val="0"/>
-        <w:adjustRightInd w:val="0"/>
-        <w:spacing w:after="0" w:line="240" w:lineRule="auto"/>
-        <w:ind w:firstLine="720" w:firstLineChars="0"/>
-        <w:rPr>
-          <w:rFonts w:hint="default"/>
-          <w:color w:val="0000FF"/>
-          <w:lang w:val="en-IN"/>
-        </w:rPr>
-      </w:pPr>
-      <w:r>
-        <w:rPr>
-          <w:rFonts w:hint="default"/>
-          <w:color w:val="0000FF"/>
-          <w:lang w:val="en-IN"/>
-        </w:rPr>
-        <w:t>ValidUntil DateTime default '',</w:t>
-      </w:r>
-    </w:p>
-    <w:p>
-      <w:pPr>
-        <w:autoSpaceDE w:val="0"/>
-        <w:autoSpaceDN w:val="0"/>
-        <w:adjustRightInd w:val="0"/>
-        <w:spacing w:after="0" w:line="240" w:lineRule="auto"/>
-        <w:ind w:firstLine="720" w:firstLineChars="0"/>
-        <w:rPr>
-          <w:rFonts w:hint="default"/>
-          <w:color w:val="0000FF"/>
-          <w:lang w:val="en-IN"/>
-        </w:rPr>
-      </w:pPr>
-      <w:r>
-        <w:rPr>
-          <w:rFonts w:hint="default"/>
-          <w:color w:val="0000FF"/>
-          <w:lang w:val="en-IN"/>
-        </w:rPr>
-        <w:t>Status Bit default 0,</w:t>
+        <w:t>Quantity Int default 0,</w:t>
       </w:r>
       <w:bookmarkStart w:id="0" w:name="_GoBack"/>
       <w:bookmarkEnd w:id="0"/>
+    </w:p>
+    <w:p>
+      <w:pPr>
+        <w:autoSpaceDE w:val="0"/>
+        <w:autoSpaceDN w:val="0"/>
+        <w:adjustRightInd w:val="0"/>
+        <w:spacing w:after="0" w:line="240" w:lineRule="auto"/>
+        <w:ind w:firstLine="720" w:firstLineChars="0"/>
+        <w:rPr>
+          <w:rFonts w:hint="default"/>
+          <w:color w:val="0000FF"/>
+          <w:lang w:val="en-IN"/>
+        </w:rPr>
+      </w:pPr>
+      <w:r>
+        <w:rPr>
+          <w:rFonts w:hint="default"/>
+          <w:color w:val="0000FF"/>
+          <w:lang w:val="en-IN"/>
+        </w:rPr>
+        <w:t>UserID Int default 0,</w:t>
+      </w:r>
+    </w:p>
+    <w:p>
+      <w:pPr>
+        <w:autoSpaceDE w:val="0"/>
+        <w:autoSpaceDN w:val="0"/>
+        <w:adjustRightInd w:val="0"/>
+        <w:spacing w:after="0" w:line="240" w:lineRule="auto"/>
+        <w:ind w:firstLine="720" w:firstLineChars="0"/>
+        <w:rPr>
+          <w:rFonts w:hint="default"/>
+          <w:color w:val="0000FF"/>
+          <w:lang w:val="en-IN"/>
+        </w:rPr>
+      </w:pPr>
+      <w:r>
+        <w:rPr>
+          <w:rFonts w:hint="default"/>
+          <w:color w:val="0000FF"/>
+          <w:lang w:val="en-IN"/>
+        </w:rPr>
+        <w:t>AccountingCompanyID Int default 0,</w:t>
+      </w:r>
+    </w:p>
+    <w:p>
+      <w:pPr>
+        <w:autoSpaceDE w:val="0"/>
+        <w:autoSpaceDN w:val="0"/>
+        <w:adjustRightInd w:val="0"/>
+        <w:spacing w:after="0" w:line="240" w:lineRule="auto"/>
+        <w:ind w:firstLine="720" w:firstLineChars="0"/>
+        <w:rPr>
+          <w:rFonts w:hint="default"/>
+          <w:color w:val="0000FF"/>
+          <w:lang w:val="en-IN"/>
+        </w:rPr>
+      </w:pPr>
+      <w:r>
+        <w:rPr>
+          <w:rFonts w:hint="default"/>
+          <w:color w:val="0000FF"/>
+          <w:lang w:val="en-IN"/>
+        </w:rPr>
+        <w:t>PackageName varchar(255) default '',</w:t>
+      </w:r>
+    </w:p>
+    <w:p>
+      <w:pPr>
+        <w:autoSpaceDE w:val="0"/>
+        <w:autoSpaceDN w:val="0"/>
+        <w:adjustRightInd w:val="0"/>
+        <w:spacing w:after="0" w:line="240" w:lineRule="auto"/>
+        <w:ind w:firstLine="720" w:firstLineChars="0"/>
+        <w:rPr>
+          <w:rFonts w:hint="default"/>
+          <w:color w:val="0000FF"/>
+          <w:lang w:val="en-IN"/>
+        </w:rPr>
+      </w:pPr>
+      <w:r>
+        <w:rPr>
+          <w:rFonts w:hint="default"/>
+          <w:color w:val="0000FF"/>
+          <w:lang w:val="en-IN"/>
+        </w:rPr>
+        <w:t>StartingDate DateTime default '',</w:t>
+      </w:r>
+    </w:p>
+    <w:p>
+      <w:pPr>
+        <w:autoSpaceDE w:val="0"/>
+        <w:autoSpaceDN w:val="0"/>
+        <w:adjustRightInd w:val="0"/>
+        <w:spacing w:after="0" w:line="240" w:lineRule="auto"/>
+        <w:ind w:firstLine="720" w:firstLineChars="0"/>
+        <w:rPr>
+          <w:rFonts w:hint="default"/>
+          <w:color w:val="0000FF"/>
+          <w:lang w:val="en-IN"/>
+        </w:rPr>
+      </w:pPr>
+      <w:r>
+        <w:rPr>
+          <w:rFonts w:hint="default"/>
+          <w:color w:val="0000FF"/>
+          <w:lang w:val="en-IN"/>
+        </w:rPr>
+        <w:t>ValidUntil DateTime default '',</w:t>
+      </w:r>
+    </w:p>
+    <w:p>
+      <w:pPr>
+        <w:autoSpaceDE w:val="0"/>
+        <w:autoSpaceDN w:val="0"/>
+        <w:adjustRightInd w:val="0"/>
+        <w:spacing w:after="0" w:line="240" w:lineRule="auto"/>
+        <w:ind w:firstLine="720" w:firstLineChars="0"/>
+        <w:rPr>
+          <w:rFonts w:hint="default"/>
+          <w:color w:val="0000FF"/>
+          <w:lang w:val="en-IN"/>
+        </w:rPr>
+      </w:pPr>
+      <w:r>
+        <w:rPr>
+          <w:rFonts w:hint="default"/>
+          <w:color w:val="0000FF"/>
+          <w:lang w:val="en-IN"/>
+        </w:rPr>
+        <w:t>Status Bit default 0,</w:t>
+      </w:r>
     </w:p>
     <w:p>
       <w:pPr>

</xml_diff>

<commit_message>
RBLAnnualReportLinesJson table create query - BASHA
</commit_message>
<xml_diff>
--- a/Documentation/SQL Queries.docx
+++ b/Documentation/SQL Queries.docx
@@ -6868,8 +6868,6 @@
         </w:rPr>
         <w:t>Quantity Int default 0,</w:t>
       </w:r>
-      <w:bookmarkStart w:id="0" w:name="_GoBack"/>
-      <w:bookmarkEnd w:id="0"/>
     </w:p>
     <w:p>
       <w:pPr>
@@ -8708,6 +8706,455 @@
           <w:szCs w:val="24"/>
         </w:rPr>
       </w:pPr>
+      <w:r>
+        <w:rPr>
+          <w:rFonts w:hint="default" w:ascii="Consolas" w:hAnsi="Consolas" w:eastAsia="Consolas"/>
+          <w:color w:val="0000FF"/>
+          <w:sz w:val="19"/>
+          <w:szCs w:val="24"/>
+        </w:rPr>
+        <w:t>);</w:t>
+      </w:r>
+    </w:p>
+    <w:p>
+      <w:pPr>
+        <w:autoSpaceDE w:val="0"/>
+        <w:autoSpaceDN w:val="0"/>
+        <w:adjustRightInd w:val="0"/>
+        <w:spacing w:after="0" w:line="240" w:lineRule="auto"/>
+        <w:rPr>
+          <w:rFonts w:hint="default" w:ascii="Consolas" w:hAnsi="Consolas" w:eastAsia="Consolas"/>
+          <w:color w:val="0000FF"/>
+          <w:sz w:val="19"/>
+          <w:szCs w:val="24"/>
+        </w:rPr>
+      </w:pPr>
+    </w:p>
+    <w:p>
+      <w:pPr>
+        <w:autoSpaceDE w:val="0"/>
+        <w:autoSpaceDN w:val="0"/>
+        <w:adjustRightInd w:val="0"/>
+        <w:spacing w:after="0" w:line="240" w:lineRule="auto"/>
+        <w:rPr>
+          <w:rFonts w:ascii="Consolas" w:hAnsi="Consolas" w:cs="Consolas"/>
+          <w:color w:val="808080"/>
+          <w:sz w:val="19"/>
+          <w:szCs w:val="19"/>
+        </w:rPr>
+      </w:pPr>
+      <w:r>
+        <w:rPr>
+          <w:rFonts w:ascii="Consolas" w:hAnsi="Consolas" w:cs="Consolas"/>
+          <w:color w:val="808080"/>
+          <w:sz w:val="19"/>
+          <w:szCs w:val="19"/>
+        </w:rPr>
+        <w:t>-----------------------------------------------------------------------------------------</w:t>
+      </w:r>
+    </w:p>
+    <w:p>
+      <w:pPr>
+        <w:autoSpaceDE w:val="0"/>
+        <w:autoSpaceDN w:val="0"/>
+        <w:adjustRightInd w:val="0"/>
+        <w:spacing w:after="0" w:line="240" w:lineRule="auto"/>
+        <w:rPr>
+          <w:rFonts w:hint="default" w:ascii="Consolas" w:hAnsi="Consolas" w:cs="Consolas"/>
+          <w:color w:val="000000"/>
+          <w:sz w:val="19"/>
+          <w:szCs w:val="19"/>
+          <w:lang w:val="en-IN"/>
+        </w:rPr>
+      </w:pPr>
+      <w:r>
+        <w:rPr>
+          <w:rFonts w:cstheme="minorHAnsi"/>
+          <w:b/>
+        </w:rPr>
+        <w:t>Table Name</w:t>
+      </w:r>
+      <w:r>
+        <w:rPr>
+          <w:b/>
+          <w:sz w:val="28"/>
+          <w:szCs w:val="28"/>
+        </w:rPr>
+        <w:tab/>
+      </w:r>
+      <w:r>
+        <w:rPr>
+          <w:b/>
+          <w:sz w:val="28"/>
+          <w:szCs w:val="28"/>
+        </w:rPr>
+        <w:tab/>
+      </w:r>
+      <w:r>
+        <w:rPr>
+          <w:rFonts w:cstheme="minorHAnsi"/>
+        </w:rPr>
+        <w:t>:</w:t>
+      </w:r>
+      <w:r>
+        <w:rPr>
+          <w:rFonts w:ascii="Consolas" w:hAnsi="Consolas" w:cs="Consolas"/>
+          <w:color w:val="000000"/>
+          <w:sz w:val="19"/>
+          <w:szCs w:val="19"/>
+        </w:rPr>
+        <w:t xml:space="preserve"> </w:t>
+      </w:r>
+      <w:r>
+        <w:rPr>
+          <w:rFonts w:hint="default" w:ascii="Consolas" w:hAnsi="Consolas" w:eastAsia="Consolas"/>
+          <w:color w:val="000000"/>
+          <w:sz w:val="19"/>
+          <w:szCs w:val="24"/>
+        </w:rPr>
+        <w:t>RBLAnnualReport</w:t>
+      </w:r>
+      <w:r>
+        <w:rPr>
+          <w:rFonts w:hint="default" w:ascii="Consolas" w:hAnsi="Consolas" w:eastAsia="Consolas"/>
+          <w:color w:val="000000"/>
+          <w:sz w:val="19"/>
+          <w:szCs w:val="24"/>
+          <w:lang w:val="en-IN"/>
+        </w:rPr>
+        <w:t>LinesJson</w:t>
+      </w:r>
+    </w:p>
+    <w:p>
+      <w:pPr>
+        <w:autoSpaceDE w:val="0"/>
+        <w:autoSpaceDN w:val="0"/>
+        <w:adjustRightInd w:val="0"/>
+        <w:spacing w:after="0" w:line="240" w:lineRule="auto"/>
+        <w:rPr>
+          <w:rFonts w:ascii="Consolas" w:hAnsi="Consolas" w:cs="Consolas"/>
+          <w:color w:val="000000"/>
+          <w:sz w:val="19"/>
+          <w:szCs w:val="19"/>
+        </w:rPr>
+      </w:pPr>
+    </w:p>
+    <w:p>
+      <w:pPr>
+        <w:autoSpaceDE w:val="0"/>
+        <w:autoSpaceDN w:val="0"/>
+        <w:adjustRightInd w:val="0"/>
+        <w:spacing w:after="0" w:line="240" w:lineRule="auto"/>
+        <w:rPr>
+          <w:rFonts w:cstheme="minorHAnsi"/>
+          <w:b/>
+          <w:color w:val="000000"/>
+        </w:rPr>
+      </w:pPr>
+      <w:r>
+        <w:rPr>
+          <w:rFonts w:cstheme="minorHAnsi"/>
+          <w:b/>
+          <w:color w:val="000000"/>
+        </w:rPr>
+        <w:t>Create</w:t>
+      </w:r>
+      <w:r>
+        <w:rPr>
+          <w:rFonts w:cstheme="minorHAnsi"/>
+          <w:b/>
+          <w:color w:val="000000"/>
+        </w:rPr>
+        <w:tab/>
+      </w:r>
+      <w:r>
+        <w:rPr>
+          <w:rFonts w:cstheme="minorHAnsi"/>
+          <w:b/>
+          <w:color w:val="000000" w:themeColor="text1"/>
+        </w:rPr>
+        <w:t>Query</w:t>
+      </w:r>
+      <w:r>
+        <w:rPr>
+          <w:rFonts w:ascii="Consolas" w:hAnsi="Consolas" w:cs="Consolas"/>
+          <w:color w:val="000000"/>
+          <w:sz w:val="19"/>
+          <w:szCs w:val="19"/>
+        </w:rPr>
+        <w:tab/>
+      </w:r>
+      <w:r>
+        <w:rPr>
+          <w:rFonts w:ascii="Consolas" w:hAnsi="Consolas" w:cs="Consolas"/>
+          <w:color w:val="000000"/>
+          <w:sz w:val="19"/>
+          <w:szCs w:val="19"/>
+        </w:rPr>
+        <w:tab/>
+      </w:r>
+      <w:r>
+        <w:rPr>
+          <w:rFonts w:cstheme="minorHAnsi"/>
+          <w:color w:val="000000"/>
+        </w:rPr>
+        <w:t>:</w:t>
+      </w:r>
+      <w:r>
+        <w:rPr>
+          <w:rFonts w:cstheme="minorHAnsi"/>
+          <w:b/>
+          <w:color w:val="000000"/>
+        </w:rPr>
+        <w:t xml:space="preserve"> </w:t>
+      </w:r>
+    </w:p>
+    <w:p>
+      <w:pPr>
+        <w:autoSpaceDE w:val="0"/>
+        <w:autoSpaceDN w:val="0"/>
+        <w:adjustRightInd w:val="0"/>
+        <w:spacing w:after="0" w:line="240" w:lineRule="auto"/>
+        <w:rPr>
+          <w:rFonts w:hint="default" w:ascii="Consolas" w:hAnsi="Consolas" w:eastAsia="Consolas"/>
+          <w:color w:val="0000FF"/>
+          <w:sz w:val="19"/>
+          <w:szCs w:val="24"/>
+        </w:rPr>
+      </w:pPr>
+      <w:r>
+        <w:rPr>
+          <w:rFonts w:hint="default" w:ascii="Consolas" w:hAnsi="Consolas" w:eastAsia="Consolas"/>
+          <w:color w:val="0000FF"/>
+          <w:sz w:val="19"/>
+          <w:szCs w:val="24"/>
+        </w:rPr>
+        <w:t>CREATE TABLE RBLAnnualReportLinesJson(</w:t>
+      </w:r>
+      <w:r>
+        <w:rPr>
+          <w:rFonts w:hint="default" w:ascii="Consolas" w:hAnsi="Consolas" w:eastAsia="Consolas"/>
+          <w:color w:val="0000FF"/>
+          <w:sz w:val="19"/>
+          <w:szCs w:val="24"/>
+        </w:rPr>
+        <w:br w:type="textWrapping"/>
+      </w:r>
+      <w:r>
+        <w:rPr>
+          <w:rFonts w:hint="default" w:ascii="Consolas" w:hAnsi="Consolas" w:eastAsia="Consolas"/>
+          <w:color w:val="0000FF"/>
+          <w:sz w:val="19"/>
+          <w:szCs w:val="24"/>
+          <w:lang w:val="en-US"/>
+        </w:rPr>
+        <w:t xml:space="preserve">ReportID </w:t>
+      </w:r>
+      <w:bookmarkStart w:id="0" w:name="_GoBack"/>
+      <w:bookmarkEnd w:id="0"/>
+      <w:r>
+        <w:rPr>
+          <w:rFonts w:hint="default" w:ascii="Consolas" w:hAnsi="Consolas" w:eastAsia="Consolas"/>
+          <w:color w:val="0000FF"/>
+          <w:sz w:val="19"/>
+          <w:szCs w:val="24"/>
+        </w:rPr>
+        <w:t>Int PRIMARY KEY NOT NULL,</w:t>
+      </w:r>
+      <w:r>
+        <w:rPr>
+          <w:rFonts w:hint="default" w:ascii="Consolas" w:hAnsi="Consolas" w:eastAsia="Consolas"/>
+          <w:color w:val="0000FF"/>
+          <w:sz w:val="19"/>
+          <w:szCs w:val="24"/>
+        </w:rPr>
+        <w:br w:type="textWrapping"/>
+      </w:r>
+      <w:r>
+        <w:rPr>
+          <w:rFonts w:hint="default" w:ascii="Consolas" w:hAnsi="Consolas" w:eastAsia="Consolas"/>
+          <w:color w:val="0000FF"/>
+          <w:sz w:val="19"/>
+          <w:szCs w:val="24"/>
+        </w:rPr>
+        <w:t>CompanyInformation varchar(</w:t>
+      </w:r>
+      <w:r>
+        <w:rPr>
+          <w:rFonts w:hint="default" w:ascii="Consolas" w:hAnsi="Consolas" w:eastAsia="Consolas"/>
+          <w:color w:val="FF00FF"/>
+          <w:sz w:val="19"/>
+          <w:szCs w:val="24"/>
+        </w:rPr>
+        <w:t>Max</w:t>
+      </w:r>
+      <w:r>
+        <w:rPr>
+          <w:rFonts w:hint="default" w:ascii="Consolas" w:hAnsi="Consolas" w:eastAsia="Consolas"/>
+          <w:color w:val="0000FF"/>
+          <w:sz w:val="19"/>
+          <w:szCs w:val="24"/>
+        </w:rPr>
+        <w:t>) default '',</w:t>
+      </w:r>
+    </w:p>
+    <w:p>
+      <w:pPr>
+        <w:autoSpaceDE w:val="0"/>
+        <w:autoSpaceDN w:val="0"/>
+        <w:adjustRightInd w:val="0"/>
+        <w:spacing w:after="0" w:line="240" w:lineRule="auto"/>
+        <w:rPr>
+          <w:rFonts w:hint="default" w:ascii="Consolas" w:hAnsi="Consolas" w:eastAsia="Consolas"/>
+          <w:color w:val="0000FF"/>
+          <w:sz w:val="19"/>
+          <w:szCs w:val="24"/>
+        </w:rPr>
+      </w:pPr>
+      <w:r>
+        <w:rPr>
+          <w:rFonts w:hint="default" w:ascii="Consolas" w:hAnsi="Consolas" w:eastAsia="Consolas"/>
+          <w:color w:val="0000FF"/>
+          <w:sz w:val="19"/>
+          <w:szCs w:val="24"/>
+        </w:rPr>
+        <w:t>IncomeStatement varchar(</w:t>
+      </w:r>
+      <w:r>
+        <w:rPr>
+          <w:rFonts w:hint="default" w:ascii="Consolas" w:hAnsi="Consolas" w:eastAsia="Consolas"/>
+          <w:color w:val="FF00FF"/>
+          <w:sz w:val="19"/>
+          <w:szCs w:val="24"/>
+        </w:rPr>
+        <w:t>Max</w:t>
+      </w:r>
+      <w:r>
+        <w:rPr>
+          <w:rFonts w:hint="default" w:ascii="Consolas" w:hAnsi="Consolas" w:eastAsia="Consolas"/>
+          <w:color w:val="0000FF"/>
+          <w:sz w:val="19"/>
+          <w:szCs w:val="24"/>
+        </w:rPr>
+        <w:t>) default '',</w:t>
+      </w:r>
+      <w:r>
+        <w:rPr>
+          <w:rFonts w:hint="default" w:ascii="Consolas" w:hAnsi="Consolas" w:eastAsia="Consolas"/>
+          <w:color w:val="0000FF"/>
+          <w:sz w:val="19"/>
+          <w:szCs w:val="24"/>
+        </w:rPr>
+        <w:br w:type="textWrapping"/>
+      </w:r>
+      <w:r>
+        <w:rPr>
+          <w:rFonts w:hint="default" w:ascii="Consolas" w:hAnsi="Consolas" w:eastAsia="Consolas"/>
+          <w:color w:val="0000FF"/>
+          <w:sz w:val="19"/>
+          <w:szCs w:val="24"/>
+        </w:rPr>
+        <w:t>BalanceSheet varchar(</w:t>
+      </w:r>
+      <w:r>
+        <w:rPr>
+          <w:rFonts w:hint="default" w:ascii="Consolas" w:hAnsi="Consolas" w:eastAsia="Consolas"/>
+          <w:color w:val="FF00FF"/>
+          <w:sz w:val="19"/>
+          <w:szCs w:val="24"/>
+        </w:rPr>
+        <w:t>Max</w:t>
+      </w:r>
+      <w:r>
+        <w:rPr>
+          <w:rFonts w:hint="default" w:ascii="Consolas" w:hAnsi="Consolas" w:eastAsia="Consolas"/>
+          <w:color w:val="0000FF"/>
+          <w:sz w:val="19"/>
+          <w:szCs w:val="24"/>
+        </w:rPr>
+        <w:t>) default '',</w:t>
+      </w:r>
+      <w:r>
+        <w:rPr>
+          <w:rFonts w:hint="default" w:ascii="Consolas" w:hAnsi="Consolas" w:eastAsia="Consolas"/>
+          <w:color w:val="0000FF"/>
+          <w:sz w:val="19"/>
+          <w:szCs w:val="24"/>
+        </w:rPr>
+        <w:br w:type="textWrapping"/>
+      </w:r>
+      <w:r>
+        <w:rPr>
+          <w:rFonts w:hint="default" w:ascii="Consolas" w:hAnsi="Consolas" w:eastAsia="Consolas"/>
+          <w:color w:val="0000FF"/>
+          <w:sz w:val="19"/>
+          <w:szCs w:val="24"/>
+        </w:rPr>
+        <w:t>Notes varchar(</w:t>
+      </w:r>
+      <w:r>
+        <w:rPr>
+          <w:rFonts w:hint="default" w:ascii="Consolas" w:hAnsi="Consolas" w:eastAsia="Consolas"/>
+          <w:color w:val="FF00FF"/>
+          <w:sz w:val="19"/>
+          <w:szCs w:val="24"/>
+        </w:rPr>
+        <w:t>Max</w:t>
+      </w:r>
+      <w:r>
+        <w:rPr>
+          <w:rFonts w:hint="default" w:ascii="Consolas" w:hAnsi="Consolas" w:eastAsia="Consolas"/>
+          <w:color w:val="0000FF"/>
+          <w:sz w:val="19"/>
+          <w:szCs w:val="24"/>
+        </w:rPr>
+        <w:t>) default '',</w:t>
+      </w:r>
+      <w:r>
+        <w:rPr>
+          <w:rFonts w:hint="default" w:ascii="Consolas" w:hAnsi="Consolas" w:eastAsia="Consolas"/>
+          <w:color w:val="0000FF"/>
+          <w:sz w:val="19"/>
+          <w:szCs w:val="24"/>
+        </w:rPr>
+        <w:br w:type="textWrapping"/>
+      </w:r>
+      <w:r>
+        <w:rPr>
+          <w:rFonts w:hint="default" w:ascii="Consolas" w:hAnsi="Consolas" w:eastAsia="Consolas"/>
+          <w:color w:val="0000FF"/>
+          <w:sz w:val="19"/>
+          <w:szCs w:val="24"/>
+        </w:rPr>
+        <w:t>ManagementStatement varchar(</w:t>
+      </w:r>
+      <w:r>
+        <w:rPr>
+          <w:rFonts w:hint="default" w:ascii="Consolas" w:hAnsi="Consolas" w:eastAsia="Consolas"/>
+          <w:color w:val="FF00FF"/>
+          <w:sz w:val="19"/>
+          <w:szCs w:val="24"/>
+        </w:rPr>
+        <w:t>Max</w:t>
+      </w:r>
+      <w:r>
+        <w:rPr>
+          <w:rFonts w:hint="default" w:ascii="Consolas" w:hAnsi="Consolas" w:eastAsia="Consolas"/>
+          <w:color w:val="0000FF"/>
+          <w:sz w:val="19"/>
+          <w:szCs w:val="24"/>
+        </w:rPr>
+        <w:t>) default ''</w:t>
+      </w:r>
+      <w:r>
+        <w:rPr>
+          <w:rFonts w:hint="default" w:ascii="Consolas" w:hAnsi="Consolas" w:eastAsia="Consolas"/>
+          <w:color w:val="0000FF"/>
+          <w:sz w:val="19"/>
+          <w:szCs w:val="24"/>
+        </w:rPr>
+        <w:br w:type="textWrapping"/>
+      </w:r>
       <w:r>
         <w:rPr>
           <w:rFonts w:hint="default" w:ascii="Consolas" w:hAnsi="Consolas" w:eastAsia="Consolas"/>

</xml_diff>

<commit_message>
RBLAnnualReportDetails table column1 to 6 varchar255 to max updated - BASHA
</commit_message>
<xml_diff>
--- a/Documentation/SQL Queries.docx
+++ b/Documentation/SQL Queries.docx
@@ -8315,167 +8315,283 @@
           <w:sz w:val="19"/>
           <w:szCs w:val="24"/>
         </w:rPr>
-        <w:t>Column1 varchar(255) DEFAULT '',</w:t>
-      </w:r>
-    </w:p>
-    <w:p>
-      <w:pPr>
-        <w:autoSpaceDE w:val="0"/>
-        <w:autoSpaceDN w:val="0"/>
-        <w:adjustRightInd w:val="0"/>
-        <w:spacing w:after="0" w:line="240" w:lineRule="auto"/>
-        <w:rPr>
-          <w:rFonts w:hint="default" w:ascii="Consolas" w:hAnsi="Consolas" w:eastAsia="Consolas"/>
-          <w:color w:val="0000FF"/>
-          <w:sz w:val="19"/>
-          <w:szCs w:val="24"/>
-        </w:rPr>
-      </w:pPr>
-      <w:r>
-        <w:rPr>
-          <w:rFonts w:hint="default" w:ascii="Consolas" w:hAnsi="Consolas" w:eastAsia="Consolas"/>
-          <w:color w:val="0000FF"/>
-          <w:sz w:val="19"/>
-          <w:szCs w:val="24"/>
-        </w:rPr>
-        <w:tab/>
-      </w:r>
-      <w:r>
-        <w:rPr>
-          <w:rFonts w:hint="default" w:ascii="Consolas" w:hAnsi="Consolas" w:eastAsia="Consolas"/>
-          <w:color w:val="0000FF"/>
-          <w:sz w:val="19"/>
-          <w:szCs w:val="24"/>
-        </w:rPr>
-        <w:t>Column2 varchar(255) DEFAULT '',</w:t>
-      </w:r>
-    </w:p>
-    <w:p>
-      <w:pPr>
-        <w:autoSpaceDE w:val="0"/>
-        <w:autoSpaceDN w:val="0"/>
-        <w:adjustRightInd w:val="0"/>
-        <w:spacing w:after="0" w:line="240" w:lineRule="auto"/>
-        <w:rPr>
-          <w:rFonts w:hint="default" w:ascii="Consolas" w:hAnsi="Consolas" w:eastAsia="Consolas"/>
-          <w:color w:val="0000FF"/>
-          <w:sz w:val="19"/>
-          <w:szCs w:val="24"/>
-        </w:rPr>
-      </w:pPr>
-      <w:r>
-        <w:rPr>
-          <w:rFonts w:hint="default" w:ascii="Consolas" w:hAnsi="Consolas" w:eastAsia="Consolas"/>
-          <w:color w:val="0000FF"/>
-          <w:sz w:val="19"/>
-          <w:szCs w:val="24"/>
-        </w:rPr>
-        <w:tab/>
-      </w:r>
-      <w:r>
-        <w:rPr>
-          <w:rFonts w:hint="default" w:ascii="Consolas" w:hAnsi="Consolas" w:eastAsia="Consolas"/>
-          <w:color w:val="0000FF"/>
-          <w:sz w:val="19"/>
-          <w:szCs w:val="24"/>
-        </w:rPr>
-        <w:t>Column3 varchar(255) DEFAULT '',</w:t>
-      </w:r>
-    </w:p>
-    <w:p>
-      <w:pPr>
-        <w:autoSpaceDE w:val="0"/>
-        <w:autoSpaceDN w:val="0"/>
-        <w:adjustRightInd w:val="0"/>
-        <w:spacing w:after="0" w:line="240" w:lineRule="auto"/>
-        <w:rPr>
-          <w:rFonts w:hint="default" w:ascii="Consolas" w:hAnsi="Consolas" w:eastAsia="Consolas"/>
-          <w:color w:val="0000FF"/>
-          <w:sz w:val="19"/>
-          <w:szCs w:val="24"/>
-        </w:rPr>
-      </w:pPr>
-      <w:r>
-        <w:rPr>
-          <w:rFonts w:hint="default" w:ascii="Consolas" w:hAnsi="Consolas" w:eastAsia="Consolas"/>
-          <w:color w:val="0000FF"/>
-          <w:sz w:val="19"/>
-          <w:szCs w:val="24"/>
-        </w:rPr>
-        <w:tab/>
-      </w:r>
-      <w:r>
-        <w:rPr>
-          <w:rFonts w:hint="default" w:ascii="Consolas" w:hAnsi="Consolas" w:eastAsia="Consolas"/>
-          <w:color w:val="0000FF"/>
-          <w:sz w:val="19"/>
-          <w:szCs w:val="24"/>
-        </w:rPr>
-        <w:t>Column4 varchar(255) DEFAULT '',</w:t>
-      </w:r>
-    </w:p>
-    <w:p>
-      <w:pPr>
-        <w:autoSpaceDE w:val="0"/>
-        <w:autoSpaceDN w:val="0"/>
-        <w:adjustRightInd w:val="0"/>
-        <w:spacing w:after="0" w:line="240" w:lineRule="auto"/>
-        <w:rPr>
-          <w:rFonts w:hint="default" w:ascii="Consolas" w:hAnsi="Consolas" w:eastAsia="Consolas"/>
-          <w:color w:val="0000FF"/>
-          <w:sz w:val="19"/>
-          <w:szCs w:val="24"/>
-        </w:rPr>
-      </w:pPr>
-      <w:r>
-        <w:rPr>
-          <w:rFonts w:hint="default" w:ascii="Consolas" w:hAnsi="Consolas" w:eastAsia="Consolas"/>
-          <w:color w:val="0000FF"/>
-          <w:sz w:val="19"/>
-          <w:szCs w:val="24"/>
-        </w:rPr>
-        <w:tab/>
-      </w:r>
-      <w:r>
-        <w:rPr>
-          <w:rFonts w:hint="default" w:ascii="Consolas" w:hAnsi="Consolas" w:eastAsia="Consolas"/>
-          <w:color w:val="0000FF"/>
-          <w:sz w:val="19"/>
-          <w:szCs w:val="24"/>
-        </w:rPr>
-        <w:t>Column5 varchar(255) DEFAULT '',</w:t>
-      </w:r>
-    </w:p>
-    <w:p>
-      <w:pPr>
-        <w:autoSpaceDE w:val="0"/>
-        <w:autoSpaceDN w:val="0"/>
-        <w:adjustRightInd w:val="0"/>
-        <w:spacing w:after="0" w:line="240" w:lineRule="auto"/>
-        <w:rPr>
-          <w:rFonts w:hint="default" w:ascii="Consolas" w:hAnsi="Consolas" w:eastAsia="Consolas"/>
-          <w:color w:val="0000FF"/>
-          <w:sz w:val="19"/>
-          <w:szCs w:val="24"/>
-        </w:rPr>
-      </w:pPr>
-      <w:r>
-        <w:rPr>
-          <w:rFonts w:hint="default" w:ascii="Consolas" w:hAnsi="Consolas" w:eastAsia="Consolas"/>
-          <w:color w:val="0000FF"/>
-          <w:sz w:val="19"/>
-          <w:szCs w:val="24"/>
-        </w:rPr>
-        <w:tab/>
-      </w:r>
-      <w:r>
-        <w:rPr>
-          <w:rFonts w:hint="default" w:ascii="Consolas" w:hAnsi="Consolas" w:eastAsia="Consolas"/>
-          <w:color w:val="0000FF"/>
-          <w:sz w:val="19"/>
-          <w:szCs w:val="24"/>
-        </w:rPr>
-        <w:t>Column6 varchar(255) DEFAULT '',</w:t>
+        <w:t>Column1 varchar(</w:t>
+      </w:r>
+      <w:r>
+        <w:rPr>
+          <w:rFonts w:hint="default" w:ascii="Consolas" w:hAnsi="Consolas" w:eastAsia="Consolas"/>
+          <w:color w:val="0000FF"/>
+          <w:sz w:val="19"/>
+          <w:szCs w:val="24"/>
+          <w:lang w:val="en-IN"/>
+        </w:rPr>
+        <w:t>MAX</w:t>
+      </w:r>
+      <w:r>
+        <w:rPr>
+          <w:rFonts w:hint="default" w:ascii="Consolas" w:hAnsi="Consolas" w:eastAsia="Consolas"/>
+          <w:color w:val="0000FF"/>
+          <w:sz w:val="19"/>
+          <w:szCs w:val="24"/>
+        </w:rPr>
+        <w:t>) DEFAULT '',</w:t>
+      </w:r>
+    </w:p>
+    <w:p>
+      <w:pPr>
+        <w:autoSpaceDE w:val="0"/>
+        <w:autoSpaceDN w:val="0"/>
+        <w:adjustRightInd w:val="0"/>
+        <w:spacing w:after="0" w:line="240" w:lineRule="auto"/>
+        <w:rPr>
+          <w:rFonts w:hint="default" w:ascii="Consolas" w:hAnsi="Consolas" w:eastAsia="Consolas"/>
+          <w:color w:val="0000FF"/>
+          <w:sz w:val="19"/>
+          <w:szCs w:val="24"/>
+        </w:rPr>
+      </w:pPr>
+      <w:r>
+        <w:rPr>
+          <w:rFonts w:hint="default" w:ascii="Consolas" w:hAnsi="Consolas" w:eastAsia="Consolas"/>
+          <w:color w:val="0000FF"/>
+          <w:sz w:val="19"/>
+          <w:szCs w:val="24"/>
+        </w:rPr>
+        <w:tab/>
+      </w:r>
+      <w:r>
+        <w:rPr>
+          <w:rFonts w:hint="default" w:ascii="Consolas" w:hAnsi="Consolas" w:eastAsia="Consolas"/>
+          <w:color w:val="0000FF"/>
+          <w:sz w:val="19"/>
+          <w:szCs w:val="24"/>
+        </w:rPr>
+        <w:t>Column2 varchar(</w:t>
+      </w:r>
+      <w:r>
+        <w:rPr>
+          <w:rFonts w:hint="default" w:ascii="Consolas" w:hAnsi="Consolas" w:eastAsia="Consolas"/>
+          <w:color w:val="0000FF"/>
+          <w:sz w:val="19"/>
+          <w:szCs w:val="24"/>
+          <w:lang w:val="en-IN"/>
+        </w:rPr>
+        <w:t>MAX</w:t>
+      </w:r>
+      <w:r>
+        <w:rPr>
+          <w:rFonts w:hint="default" w:ascii="Consolas" w:hAnsi="Consolas" w:eastAsia="Consolas"/>
+          <w:color w:val="0000FF"/>
+          <w:sz w:val="19"/>
+          <w:szCs w:val="24"/>
+        </w:rPr>
+        <w:t>) DEFAULT '',</w:t>
+      </w:r>
+    </w:p>
+    <w:p>
+      <w:pPr>
+        <w:autoSpaceDE w:val="0"/>
+        <w:autoSpaceDN w:val="0"/>
+        <w:adjustRightInd w:val="0"/>
+        <w:spacing w:after="0" w:line="240" w:lineRule="auto"/>
+        <w:rPr>
+          <w:rFonts w:hint="default" w:ascii="Consolas" w:hAnsi="Consolas" w:eastAsia="Consolas"/>
+          <w:color w:val="0000FF"/>
+          <w:sz w:val="19"/>
+          <w:szCs w:val="24"/>
+        </w:rPr>
+      </w:pPr>
+      <w:r>
+        <w:rPr>
+          <w:rFonts w:hint="default" w:ascii="Consolas" w:hAnsi="Consolas" w:eastAsia="Consolas"/>
+          <w:color w:val="0000FF"/>
+          <w:sz w:val="19"/>
+          <w:szCs w:val="24"/>
+        </w:rPr>
+        <w:tab/>
+      </w:r>
+      <w:r>
+        <w:rPr>
+          <w:rFonts w:hint="default" w:ascii="Consolas" w:hAnsi="Consolas" w:eastAsia="Consolas"/>
+          <w:color w:val="0000FF"/>
+          <w:sz w:val="19"/>
+          <w:szCs w:val="24"/>
+        </w:rPr>
+        <w:t>Column3 varchar(</w:t>
+      </w:r>
+      <w:r>
+        <w:rPr>
+          <w:rFonts w:hint="default" w:ascii="Consolas" w:hAnsi="Consolas" w:eastAsia="Consolas"/>
+          <w:color w:val="0000FF"/>
+          <w:sz w:val="19"/>
+          <w:szCs w:val="24"/>
+          <w:lang w:val="en-IN"/>
+        </w:rPr>
+        <w:t>MAX</w:t>
+      </w:r>
+      <w:r>
+        <w:rPr>
+          <w:rFonts w:hint="default" w:ascii="Consolas" w:hAnsi="Consolas" w:eastAsia="Consolas"/>
+          <w:color w:val="0000FF"/>
+          <w:sz w:val="19"/>
+          <w:szCs w:val="24"/>
+        </w:rPr>
+        <w:t>) DEFAULT '',</w:t>
+      </w:r>
+    </w:p>
+    <w:p>
+      <w:pPr>
+        <w:autoSpaceDE w:val="0"/>
+        <w:autoSpaceDN w:val="0"/>
+        <w:adjustRightInd w:val="0"/>
+        <w:spacing w:after="0" w:line="240" w:lineRule="auto"/>
+        <w:rPr>
+          <w:rFonts w:hint="default" w:ascii="Consolas" w:hAnsi="Consolas" w:eastAsia="Consolas"/>
+          <w:color w:val="0000FF"/>
+          <w:sz w:val="19"/>
+          <w:szCs w:val="24"/>
+        </w:rPr>
+      </w:pPr>
+      <w:r>
+        <w:rPr>
+          <w:rFonts w:hint="default" w:ascii="Consolas" w:hAnsi="Consolas" w:eastAsia="Consolas"/>
+          <w:color w:val="0000FF"/>
+          <w:sz w:val="19"/>
+          <w:szCs w:val="24"/>
+        </w:rPr>
+        <w:tab/>
+      </w:r>
+      <w:r>
+        <w:rPr>
+          <w:rFonts w:hint="default" w:ascii="Consolas" w:hAnsi="Consolas" w:eastAsia="Consolas"/>
+          <w:color w:val="0000FF"/>
+          <w:sz w:val="19"/>
+          <w:szCs w:val="24"/>
+        </w:rPr>
+        <w:t>Column4 varchar(</w:t>
+      </w:r>
+      <w:r>
+        <w:rPr>
+          <w:rFonts w:hint="default" w:ascii="Consolas" w:hAnsi="Consolas" w:eastAsia="Consolas"/>
+          <w:color w:val="0000FF"/>
+          <w:sz w:val="19"/>
+          <w:szCs w:val="24"/>
+          <w:lang w:val="en-IN"/>
+        </w:rPr>
+        <w:t>MAX</w:t>
+      </w:r>
+      <w:r>
+        <w:rPr>
+          <w:rFonts w:hint="default" w:ascii="Consolas" w:hAnsi="Consolas" w:eastAsia="Consolas"/>
+          <w:color w:val="0000FF"/>
+          <w:sz w:val="19"/>
+          <w:szCs w:val="24"/>
+        </w:rPr>
+        <w:t>) DEFAULT '',</w:t>
+      </w:r>
+    </w:p>
+    <w:p>
+      <w:pPr>
+        <w:autoSpaceDE w:val="0"/>
+        <w:autoSpaceDN w:val="0"/>
+        <w:adjustRightInd w:val="0"/>
+        <w:spacing w:after="0" w:line="240" w:lineRule="auto"/>
+        <w:rPr>
+          <w:rFonts w:hint="default" w:ascii="Consolas" w:hAnsi="Consolas" w:eastAsia="Consolas"/>
+          <w:color w:val="0000FF"/>
+          <w:sz w:val="19"/>
+          <w:szCs w:val="24"/>
+        </w:rPr>
+      </w:pPr>
+      <w:r>
+        <w:rPr>
+          <w:rFonts w:hint="default" w:ascii="Consolas" w:hAnsi="Consolas" w:eastAsia="Consolas"/>
+          <w:color w:val="0000FF"/>
+          <w:sz w:val="19"/>
+          <w:szCs w:val="24"/>
+        </w:rPr>
+        <w:tab/>
+      </w:r>
+      <w:r>
+        <w:rPr>
+          <w:rFonts w:hint="default" w:ascii="Consolas" w:hAnsi="Consolas" w:eastAsia="Consolas"/>
+          <w:color w:val="0000FF"/>
+          <w:sz w:val="19"/>
+          <w:szCs w:val="24"/>
+        </w:rPr>
+        <w:t>Column5 varchar(</w:t>
+      </w:r>
+      <w:r>
+        <w:rPr>
+          <w:rFonts w:hint="default" w:ascii="Consolas" w:hAnsi="Consolas" w:eastAsia="Consolas"/>
+          <w:color w:val="0000FF"/>
+          <w:sz w:val="19"/>
+          <w:szCs w:val="24"/>
+          <w:lang w:val="en-IN"/>
+        </w:rPr>
+        <w:t>MAX</w:t>
+      </w:r>
+      <w:r>
+        <w:rPr>
+          <w:rFonts w:hint="default" w:ascii="Consolas" w:hAnsi="Consolas" w:eastAsia="Consolas"/>
+          <w:color w:val="0000FF"/>
+          <w:sz w:val="19"/>
+          <w:szCs w:val="24"/>
+        </w:rPr>
+        <w:t>) DEFAULT '',</w:t>
+      </w:r>
+    </w:p>
+    <w:p>
+      <w:pPr>
+        <w:autoSpaceDE w:val="0"/>
+        <w:autoSpaceDN w:val="0"/>
+        <w:adjustRightInd w:val="0"/>
+        <w:spacing w:after="0" w:line="240" w:lineRule="auto"/>
+        <w:rPr>
+          <w:rFonts w:hint="default" w:ascii="Consolas" w:hAnsi="Consolas" w:eastAsia="Consolas"/>
+          <w:color w:val="0000FF"/>
+          <w:sz w:val="19"/>
+          <w:szCs w:val="24"/>
+        </w:rPr>
+      </w:pPr>
+      <w:r>
+        <w:rPr>
+          <w:rFonts w:hint="default" w:ascii="Consolas" w:hAnsi="Consolas" w:eastAsia="Consolas"/>
+          <w:color w:val="0000FF"/>
+          <w:sz w:val="19"/>
+          <w:szCs w:val="24"/>
+        </w:rPr>
+        <w:tab/>
+      </w:r>
+      <w:r>
+        <w:rPr>
+          <w:rFonts w:hint="default" w:ascii="Consolas" w:hAnsi="Consolas" w:eastAsia="Consolas"/>
+          <w:color w:val="0000FF"/>
+          <w:sz w:val="19"/>
+          <w:szCs w:val="24"/>
+        </w:rPr>
+        <w:t>Column6 varchar(</w:t>
+      </w:r>
+      <w:r>
+        <w:rPr>
+          <w:rFonts w:hint="default" w:ascii="Consolas" w:hAnsi="Consolas" w:eastAsia="Consolas"/>
+          <w:color w:val="0000FF"/>
+          <w:sz w:val="19"/>
+          <w:szCs w:val="24"/>
+          <w:lang w:val="en-IN"/>
+        </w:rPr>
+        <w:t>MAX</w:t>
+      </w:r>
+      <w:bookmarkStart w:id="0" w:name="_GoBack"/>
+      <w:bookmarkEnd w:id="0"/>
+      <w:r>
+        <w:rPr>
+          <w:rFonts w:hint="default" w:ascii="Consolas" w:hAnsi="Consolas" w:eastAsia="Consolas"/>
+          <w:color w:val="0000FF"/>
+          <w:sz w:val="19"/>
+          <w:szCs w:val="24"/>
+        </w:rPr>
+        <w:t>) DEFAULT '',</w:t>
       </w:r>
     </w:p>
     <w:p>
@@ -8950,8 +9066,6 @@
         </w:rPr>
         <w:t xml:space="preserve">ReportID </w:t>
       </w:r>
-      <w:bookmarkStart w:id="0" w:name="_GoBack"/>
-      <w:bookmarkEnd w:id="0"/>
       <w:r>
         <w:rPr>
           <w:rFonts w:hint="default" w:ascii="Consolas" w:hAnsi="Consolas" w:eastAsia="Consolas"/>
@@ -9211,6 +9325,421 @@
         <w:rPr>
           <w:rFonts w:hint="default" w:ascii="Consolas" w:hAnsi="Consolas" w:eastAsia="Consolas"/>
           <w:color w:val="0000FF"/>
+          <w:sz w:val="19"/>
+          <w:szCs w:val="24"/>
+          <w:lang w:val="en-IN"/>
+        </w:rPr>
+      </w:pPr>
+    </w:p>
+    <w:p>
+      <w:pPr>
+        <w:autoSpaceDE w:val="0"/>
+        <w:autoSpaceDN w:val="0"/>
+        <w:adjustRightInd w:val="0"/>
+        <w:spacing w:after="0" w:line="240" w:lineRule="auto"/>
+        <w:rPr>
+          <w:rFonts w:hint="default" w:ascii="Consolas" w:hAnsi="Consolas" w:eastAsia="Consolas"/>
+          <w:color w:val="0000FF"/>
+          <w:sz w:val="19"/>
+          <w:szCs w:val="24"/>
+          <w:lang w:val="en-IN"/>
+        </w:rPr>
+      </w:pPr>
+    </w:p>
+    <w:p>
+      <w:pPr>
+        <w:autoSpaceDE w:val="0"/>
+        <w:autoSpaceDN w:val="0"/>
+        <w:adjustRightInd w:val="0"/>
+        <w:spacing w:after="0" w:line="240" w:lineRule="auto"/>
+        <w:rPr>
+          <w:rFonts w:hint="default" w:ascii="Consolas" w:hAnsi="Consolas" w:cs="Consolas"/>
+          <w:color w:val="000000"/>
+          <w:sz w:val="19"/>
+          <w:szCs w:val="19"/>
+          <w:lang w:val="en-IN"/>
+        </w:rPr>
+      </w:pPr>
+      <w:r>
+        <w:rPr>
+          <w:rFonts w:cstheme="minorHAnsi"/>
+          <w:b/>
+        </w:rPr>
+        <w:t>Table Name</w:t>
+      </w:r>
+      <w:r>
+        <w:rPr>
+          <w:b/>
+          <w:sz w:val="28"/>
+          <w:szCs w:val="28"/>
+        </w:rPr>
+        <w:tab/>
+      </w:r>
+      <w:r>
+        <w:rPr>
+          <w:b/>
+          <w:sz w:val="28"/>
+          <w:szCs w:val="28"/>
+        </w:rPr>
+        <w:tab/>
+      </w:r>
+      <w:r>
+        <w:rPr>
+          <w:rFonts w:cstheme="minorHAnsi"/>
+        </w:rPr>
+        <w:t>:</w:t>
+      </w:r>
+      <w:r>
+        <w:rPr>
+          <w:rFonts w:ascii="Consolas" w:hAnsi="Consolas" w:cs="Consolas"/>
+          <w:color w:val="000000"/>
+          <w:sz w:val="19"/>
+          <w:szCs w:val="19"/>
+        </w:rPr>
+        <w:t xml:space="preserve"> </w:t>
+      </w:r>
+      <w:r>
+        <w:rPr>
+          <w:rFonts w:hint="default" w:ascii="Consolas" w:hAnsi="Consolas" w:eastAsia="Consolas"/>
+          <w:color w:val="000000"/>
+          <w:sz w:val="19"/>
+          <w:szCs w:val="24"/>
+        </w:rPr>
+        <w:t>RBLAnnualReportRepresentatives</w:t>
+      </w:r>
+    </w:p>
+    <w:p>
+      <w:pPr>
+        <w:autoSpaceDE w:val="0"/>
+        <w:autoSpaceDN w:val="0"/>
+        <w:adjustRightInd w:val="0"/>
+        <w:spacing w:after="0" w:line="240" w:lineRule="auto"/>
+        <w:rPr>
+          <w:rFonts w:ascii="Consolas" w:hAnsi="Consolas" w:cs="Consolas"/>
+          <w:color w:val="000000"/>
+          <w:sz w:val="19"/>
+          <w:szCs w:val="19"/>
+        </w:rPr>
+      </w:pPr>
+    </w:p>
+    <w:p>
+      <w:pPr>
+        <w:autoSpaceDE w:val="0"/>
+        <w:autoSpaceDN w:val="0"/>
+        <w:adjustRightInd w:val="0"/>
+        <w:spacing w:after="0" w:line="240" w:lineRule="auto"/>
+        <w:rPr>
+          <w:rFonts w:cstheme="minorHAnsi"/>
+          <w:b/>
+          <w:color w:val="000000"/>
+        </w:rPr>
+      </w:pPr>
+      <w:r>
+        <w:rPr>
+          <w:rFonts w:cstheme="minorHAnsi"/>
+          <w:b/>
+          <w:color w:val="000000"/>
+        </w:rPr>
+        <w:t>Create</w:t>
+      </w:r>
+      <w:r>
+        <w:rPr>
+          <w:rFonts w:cstheme="minorHAnsi"/>
+          <w:b/>
+          <w:color w:val="000000"/>
+        </w:rPr>
+        <w:tab/>
+      </w:r>
+      <w:r>
+        <w:rPr>
+          <w:rFonts w:cstheme="minorHAnsi"/>
+          <w:b/>
+          <w:color w:val="000000" w:themeColor="text1"/>
+        </w:rPr>
+        <w:t>Query</w:t>
+      </w:r>
+      <w:r>
+        <w:rPr>
+          <w:rFonts w:ascii="Consolas" w:hAnsi="Consolas" w:cs="Consolas"/>
+          <w:color w:val="000000"/>
+          <w:sz w:val="19"/>
+          <w:szCs w:val="19"/>
+        </w:rPr>
+        <w:tab/>
+      </w:r>
+      <w:r>
+        <w:rPr>
+          <w:rFonts w:ascii="Consolas" w:hAnsi="Consolas" w:cs="Consolas"/>
+          <w:color w:val="000000"/>
+          <w:sz w:val="19"/>
+          <w:szCs w:val="19"/>
+        </w:rPr>
+        <w:tab/>
+      </w:r>
+      <w:r>
+        <w:rPr>
+          <w:rFonts w:cstheme="minorHAnsi"/>
+          <w:color w:val="000000"/>
+        </w:rPr>
+        <w:t>:</w:t>
+      </w:r>
+      <w:r>
+        <w:rPr>
+          <w:rFonts w:cstheme="minorHAnsi"/>
+          <w:b/>
+          <w:color w:val="000000"/>
+        </w:rPr>
+        <w:t xml:space="preserve"> </w:t>
+      </w:r>
+    </w:p>
+    <w:p>
+      <w:pPr>
+        <w:autoSpaceDE w:val="0"/>
+        <w:autoSpaceDN w:val="0"/>
+        <w:adjustRightInd w:val="0"/>
+        <w:spacing w:after="0" w:line="240" w:lineRule="auto"/>
+        <w:rPr>
+          <w:rFonts w:hint="default" w:ascii="Consolas" w:hAnsi="Consolas" w:eastAsia="Consolas"/>
+          <w:color w:val="0000FF"/>
+          <w:sz w:val="19"/>
+          <w:szCs w:val="24"/>
+        </w:rPr>
+      </w:pPr>
+      <w:r>
+        <w:rPr>
+          <w:rFonts w:hint="default" w:ascii="Consolas" w:hAnsi="Consolas" w:eastAsia="Consolas"/>
+          <w:color w:val="0000FF"/>
+          <w:sz w:val="19"/>
+          <w:szCs w:val="24"/>
+        </w:rPr>
+        <w:t>CREATE TABLE RBLAnnualReportLinesJson(</w:t>
+      </w:r>
+      <w:r>
+        <w:rPr>
+          <w:rFonts w:hint="default" w:ascii="Consolas" w:hAnsi="Consolas" w:eastAsia="Consolas"/>
+          <w:color w:val="0000FF"/>
+          <w:sz w:val="19"/>
+          <w:szCs w:val="24"/>
+        </w:rPr>
+        <w:br w:type="textWrapping"/>
+      </w:r>
+      <w:r>
+        <w:rPr>
+          <w:rFonts w:hint="default" w:ascii="Consolas" w:hAnsi="Consolas" w:eastAsia="Consolas"/>
+          <w:color w:val="0000FF"/>
+          <w:sz w:val="19"/>
+          <w:szCs w:val="24"/>
+        </w:rPr>
+        <w:t>ReportID varchar(255) default '' ,</w:t>
+      </w:r>
+    </w:p>
+    <w:p>
+      <w:pPr>
+        <w:autoSpaceDE w:val="0"/>
+        <w:autoSpaceDN w:val="0"/>
+        <w:adjustRightInd w:val="0"/>
+        <w:spacing w:after="0" w:line="240" w:lineRule="auto"/>
+        <w:rPr>
+          <w:rFonts w:hint="default" w:ascii="Consolas" w:hAnsi="Consolas" w:eastAsia="Consolas"/>
+          <w:color w:val="0000FF"/>
+          <w:sz w:val="19"/>
+          <w:szCs w:val="24"/>
+        </w:rPr>
+      </w:pPr>
+      <w:r>
+        <w:rPr>
+          <w:rFonts w:hint="default" w:ascii="Consolas" w:hAnsi="Consolas" w:eastAsia="Consolas"/>
+          <w:color w:val="0000FF"/>
+          <w:sz w:val="19"/>
+          <w:szCs w:val="24"/>
+        </w:rPr>
+        <w:t>FirstName varchar(255)  default '' ,</w:t>
+      </w:r>
+    </w:p>
+    <w:p>
+      <w:pPr>
+        <w:autoSpaceDE w:val="0"/>
+        <w:autoSpaceDN w:val="0"/>
+        <w:adjustRightInd w:val="0"/>
+        <w:spacing w:after="0" w:line="240" w:lineRule="auto"/>
+        <w:rPr>
+          <w:rFonts w:hint="default" w:ascii="Consolas" w:hAnsi="Consolas" w:eastAsia="Consolas"/>
+          <w:color w:val="0000FF"/>
+          <w:sz w:val="19"/>
+          <w:szCs w:val="24"/>
+        </w:rPr>
+      </w:pPr>
+      <w:r>
+        <w:rPr>
+          <w:rFonts w:hint="default" w:ascii="Consolas" w:hAnsi="Consolas" w:eastAsia="Consolas"/>
+          <w:color w:val="0000FF"/>
+          <w:sz w:val="19"/>
+          <w:szCs w:val="24"/>
+        </w:rPr>
+        <w:t>LastName varchar(255) default '' ,</w:t>
+      </w:r>
+    </w:p>
+    <w:p>
+      <w:pPr>
+        <w:autoSpaceDE w:val="0"/>
+        <w:autoSpaceDN w:val="0"/>
+        <w:adjustRightInd w:val="0"/>
+        <w:spacing w:after="0" w:line="240" w:lineRule="auto"/>
+        <w:rPr>
+          <w:rFonts w:hint="default" w:ascii="Consolas" w:hAnsi="Consolas" w:eastAsia="Consolas"/>
+          <w:color w:val="0000FF"/>
+          <w:sz w:val="19"/>
+          <w:szCs w:val="24"/>
+        </w:rPr>
+      </w:pPr>
+      <w:r>
+        <w:rPr>
+          <w:rFonts w:hint="default" w:ascii="Consolas" w:hAnsi="Consolas" w:eastAsia="Consolas"/>
+          <w:color w:val="0000FF"/>
+          <w:sz w:val="19"/>
+          <w:szCs w:val="24"/>
+        </w:rPr>
+        <w:t>SSN varchar(255) default '',</w:t>
+      </w:r>
+    </w:p>
+    <w:p>
+      <w:pPr>
+        <w:autoSpaceDE w:val="0"/>
+        <w:autoSpaceDN w:val="0"/>
+        <w:adjustRightInd w:val="0"/>
+        <w:spacing w:after="0" w:line="240" w:lineRule="auto"/>
+        <w:rPr>
+          <w:rFonts w:hint="default" w:ascii="Consolas" w:hAnsi="Consolas" w:eastAsia="Consolas"/>
+          <w:color w:val="0000FF"/>
+          <w:sz w:val="19"/>
+          <w:szCs w:val="24"/>
+        </w:rPr>
+      </w:pPr>
+      <w:r>
+        <w:rPr>
+          <w:rFonts w:hint="default" w:ascii="Consolas" w:hAnsi="Consolas" w:eastAsia="Consolas"/>
+          <w:color w:val="0000FF"/>
+          <w:sz w:val="19"/>
+          <w:szCs w:val="24"/>
+        </w:rPr>
+        <w:t>[Role] varchar(255) default '' ,</w:t>
+      </w:r>
+    </w:p>
+    <w:p>
+      <w:pPr>
+        <w:autoSpaceDE w:val="0"/>
+        <w:autoSpaceDN w:val="0"/>
+        <w:adjustRightInd w:val="0"/>
+        <w:spacing w:after="0" w:line="240" w:lineRule="auto"/>
+        <w:rPr>
+          <w:rFonts w:hint="default" w:ascii="Consolas" w:hAnsi="Consolas" w:eastAsia="Consolas"/>
+          <w:color w:val="0000FF"/>
+          <w:sz w:val="19"/>
+          <w:szCs w:val="24"/>
+        </w:rPr>
+      </w:pPr>
+      <w:r>
+        <w:rPr>
+          <w:rFonts w:hint="default" w:ascii="Consolas" w:hAnsi="Consolas" w:eastAsia="Consolas"/>
+          <w:color w:val="0000FF"/>
+          <w:sz w:val="19"/>
+          <w:szCs w:val="24"/>
+        </w:rPr>
+        <w:t>[Date] DateTime default '',</w:t>
+      </w:r>
+    </w:p>
+    <w:p>
+      <w:pPr>
+        <w:autoSpaceDE w:val="0"/>
+        <w:autoSpaceDN w:val="0"/>
+        <w:adjustRightInd w:val="0"/>
+        <w:spacing w:after="0" w:line="240" w:lineRule="auto"/>
+        <w:rPr>
+          <w:rFonts w:hint="default" w:ascii="Consolas" w:hAnsi="Consolas" w:eastAsia="Consolas"/>
+          <w:color w:val="0000FF"/>
+          <w:sz w:val="19"/>
+          <w:szCs w:val="24"/>
+        </w:rPr>
+      </w:pPr>
+      <w:r>
+        <w:rPr>
+          <w:rFonts w:hint="default" w:ascii="Consolas" w:hAnsi="Consolas" w:eastAsia="Consolas"/>
+          <w:color w:val="0000FF"/>
+          <w:sz w:val="19"/>
+          <w:szCs w:val="24"/>
+        </w:rPr>
+        <w:t>City varchar(255) default '',</w:t>
+      </w:r>
+    </w:p>
+    <w:p>
+      <w:pPr>
+        <w:autoSpaceDE w:val="0"/>
+        <w:autoSpaceDN w:val="0"/>
+        <w:adjustRightInd w:val="0"/>
+        <w:spacing w:after="0" w:line="240" w:lineRule="auto"/>
+        <w:rPr>
+          <w:rFonts w:hint="default" w:ascii="Consolas" w:hAnsi="Consolas" w:eastAsia="Consolas"/>
+          <w:color w:val="0000FF"/>
+          <w:sz w:val="19"/>
+          <w:szCs w:val="24"/>
+        </w:rPr>
+      </w:pPr>
+      <w:r>
+        <w:rPr>
+          <w:rFonts w:hint="default" w:ascii="Consolas" w:hAnsi="Consolas" w:eastAsia="Consolas"/>
+          <w:color w:val="0000FF"/>
+          <w:sz w:val="19"/>
+          <w:szCs w:val="24"/>
+        </w:rPr>
+        <w:t>CONSTRAINT PK_RBLAnnualReportRepresentatives PRIMARY KEY (ReportID,FirstName,LastName,[Role])</w:t>
+      </w:r>
+    </w:p>
+    <w:p>
+      <w:pPr>
+        <w:autoSpaceDE w:val="0"/>
+        <w:autoSpaceDN w:val="0"/>
+        <w:adjustRightInd w:val="0"/>
+        <w:spacing w:after="0" w:line="240" w:lineRule="auto"/>
+        <w:rPr>
+          <w:rFonts w:hint="default" w:ascii="Consolas" w:hAnsi="Consolas" w:eastAsia="Consolas"/>
+          <w:color w:val="808080"/>
+          <w:sz w:val="19"/>
+          <w:szCs w:val="24"/>
+        </w:rPr>
+      </w:pPr>
+    </w:p>
+    <w:p>
+      <w:pPr>
+        <w:autoSpaceDE w:val="0"/>
+        <w:autoSpaceDN w:val="0"/>
+        <w:adjustRightInd w:val="0"/>
+        <w:spacing w:after="0" w:line="240" w:lineRule="auto"/>
+        <w:rPr>
+          <w:rFonts w:ascii="Consolas" w:hAnsi="Consolas" w:cs="Consolas"/>
+          <w:color w:val="808080"/>
+          <w:sz w:val="19"/>
+          <w:szCs w:val="19"/>
+        </w:rPr>
+      </w:pPr>
+      <w:r>
+        <w:rPr>
+          <w:rFonts w:ascii="Consolas" w:hAnsi="Consolas" w:cs="Consolas"/>
+          <w:color w:val="808080"/>
+          <w:sz w:val="19"/>
+          <w:szCs w:val="19"/>
+        </w:rPr>
+        <w:t>-----------------------------------------------------------------------------------------</w:t>
+      </w:r>
+    </w:p>
+    <w:p>
+      <w:pPr>
+        <w:autoSpaceDE w:val="0"/>
+        <w:autoSpaceDN w:val="0"/>
+        <w:adjustRightInd w:val="0"/>
+        <w:spacing w:after="0" w:line="240" w:lineRule="auto"/>
+        <w:rPr>
+          <w:rFonts w:hint="default" w:ascii="Consolas" w:hAnsi="Consolas" w:eastAsia="Consolas"/>
+          <w:color w:val="808080"/>
           <w:sz w:val="19"/>
           <w:szCs w:val="24"/>
           <w:lang w:val="en-IN"/>

</xml_diff>